<commit_message>
Updating spring 3 document
</commit_message>
<xml_diff>
--- a/documentos/Sprint3_Equipo_Titan.docx
+++ b/documentos/Sprint3_Equipo_Titan.docx
@@ -1,6 +1,6 @@
 
 <file path=word/document.xml><?xml version="1.0" encoding="utf-8"?>
-<w:document xmlns:wpc="http://schemas.microsoft.com/office/word/2010/wordprocessingCanvas" xmlns:mc="http://schemas.openxmlformats.org/markup-compatibility/2006" xmlns:o="urn:schemas-microsoft-com:office:office" xmlns:r="http://schemas.openxmlformats.org/officeDocument/2006/relationships" xmlns:m="http://schemas.openxmlformats.org/officeDocument/2006/math" xmlns:v="urn:schemas-microsoft-com:vml" xmlns:wp14="http://schemas.microsoft.com/office/word/2010/wordprocessingDrawing" xmlns:wp="http://schemas.openxmlformats.org/drawingml/2006/wordprocessingDrawing" xmlns:w10="urn:schemas-microsoft-com:office:word" xmlns:w="http://schemas.openxmlformats.org/wordprocessingml/2006/main" xmlns:w14="http://schemas.microsoft.com/office/word/2010/wordml" xmlns:w15="http://schemas.microsoft.com/office/word/2012/wordml" xmlns:wpg="http://schemas.microsoft.com/office/word/2010/wordprocessingGroup" xmlns:wpi="http://schemas.microsoft.com/office/word/2010/wordprocessingInk" xmlns:wne="http://schemas.microsoft.com/office/word/2006/wordml" xmlns:wps="http://schemas.microsoft.com/office/word/2010/wordprocessingShape" mc:Ignorable="w14 w15 wp14">
+<w:document xmlns:wpc="http://schemas.microsoft.com/office/word/2010/wordprocessingCanvas" xmlns:mc="http://schemas.openxmlformats.org/markup-compatibility/2006" xmlns:o="urn:schemas-microsoft-com:office:office" xmlns:r="http://schemas.openxmlformats.org/officeDocument/2006/relationships" xmlns:m="http://schemas.openxmlformats.org/officeDocument/2006/math" xmlns:v="urn:schemas-microsoft-com:vml" xmlns:wp14="http://schemas.microsoft.com/office/word/2010/wordprocessingDrawing" xmlns:wp="http://schemas.openxmlformats.org/drawingml/2006/wordprocessingDrawing" xmlns:w10="urn:schemas-microsoft-com:office:word" xmlns:w="http://schemas.openxmlformats.org/wordprocessingml/2006/main" xmlns:w14="http://schemas.microsoft.com/office/word/2010/wordml" xmlns:w15="http://schemas.microsoft.com/office/word/2012/wordml" xmlns:wpg="http://schemas.microsoft.com/office/word/2010/wordprocessingGroup" xmlns:wpi="http://schemas.microsoft.com/office/word/2010/wordprocessingInk" xmlns:wne="http://schemas.microsoft.com/office/word/2006/wordml" xmlns:wps="http://schemas.microsoft.com/office/word/2010/wordprocessingShape" xmlns:a="http://schemas.openxmlformats.org/drawingml/2006/main" xmlns:pic="http://schemas.openxmlformats.org/drawingml/2006/picture" xmlns:a14="http://schemas.microsoft.com/office/drawing/2010/main" mc:Ignorable="w14 w15 wp14">
   <w:body>
     <w:p>
       <w:pPr>
@@ -11,7 +11,7 @@
           <w:szCs w:val="24"/>
         </w:rPr>
       </w:pPr>
-      <w:bookmarkStart w:id="0" w:name="_Hlk82192941"/>
+      <w:bookmarkStart w:name="_Hlk82192941" w:id="0"/>
       <w:bookmarkEnd w:id="0"/>
       <w:r>
         <w:rPr>
@@ -406,15 +406,15 @@
       <w:pPr>
         <w:spacing w:after="0" w:line="240" w:lineRule="auto"/>
         <w:rPr>
-          <w:rFonts w:ascii="Arial" w:eastAsia="Times New Roman" w:hAnsi="Arial" w:cs="Arial"/>
-          <w:sz w:val="24"/>
-          <w:szCs w:val="24"/>
-          <w:lang w:eastAsia="es-CO"/>
-        </w:rPr>
-      </w:pPr>
-      <w:r>
-        <w:rPr>
-          <w:rFonts w:ascii="Arial" w:eastAsia="Times New Roman" w:hAnsi="Arial" w:cs="Arial"/>
+          <w:rFonts w:ascii="Arial" w:hAnsi="Arial" w:eastAsia="Times New Roman" w:cs="Arial"/>
+          <w:sz w:val="24"/>
+          <w:szCs w:val="24"/>
+          <w:lang w:eastAsia="es-CO"/>
+        </w:rPr>
+      </w:pPr>
+      <w:r>
+        <w:rPr>
+          <w:rFonts w:ascii="Arial" w:hAnsi="Arial" w:eastAsia="Times New Roman" w:cs="Arial"/>
           <w:b/>
           <w:bCs/>
           <w:color w:val="000000"/>
@@ -430,15 +430,15 @@
       <w:pPr>
         <w:spacing w:after="0" w:line="240" w:lineRule="auto"/>
         <w:rPr>
-          <w:rFonts w:ascii="Arial" w:eastAsia="Times New Roman" w:hAnsi="Arial" w:cs="Arial"/>
-          <w:sz w:val="24"/>
-          <w:szCs w:val="24"/>
-          <w:lang w:eastAsia="es-CO"/>
-        </w:rPr>
-      </w:pPr>
-      <w:r>
-        <w:rPr>
-          <w:rFonts w:ascii="Arial" w:eastAsia="Times New Roman" w:hAnsi="Arial" w:cs="Arial"/>
+          <w:rFonts w:ascii="Arial" w:hAnsi="Arial" w:eastAsia="Times New Roman" w:cs="Arial"/>
+          <w:sz w:val="24"/>
+          <w:szCs w:val="24"/>
+          <w:lang w:eastAsia="es-CO"/>
+        </w:rPr>
+      </w:pPr>
+      <w:r>
+        <w:rPr>
+          <w:rFonts w:ascii="Arial" w:hAnsi="Arial" w:eastAsia="Times New Roman" w:cs="Arial"/>
           <w:sz w:val="24"/>
           <w:szCs w:val="24"/>
           <w:lang w:eastAsia="es-CO"/>
@@ -456,16 +456,16 @@
         <w:jc w:val="both"/>
         <w:textAlignment w:val="baseline"/>
         <w:rPr>
-          <w:rFonts w:ascii="Arial" w:eastAsia="Times New Roman" w:hAnsi="Arial" w:cs="Arial"/>
-          <w:color w:val="000000"/>
-          <w:sz w:val="24"/>
-          <w:szCs w:val="24"/>
-          <w:lang w:eastAsia="es-CO"/>
-        </w:rPr>
-      </w:pPr>
-      <w:r>
-        <w:rPr>
-          <w:rFonts w:ascii="Arial" w:eastAsia="Times New Roman" w:hAnsi="Arial" w:cs="Arial"/>
+          <w:rFonts w:ascii="Arial" w:hAnsi="Arial" w:eastAsia="Times New Roman" w:cs="Arial"/>
+          <w:color w:val="000000"/>
+          <w:sz w:val="24"/>
+          <w:szCs w:val="24"/>
+          <w:lang w:eastAsia="es-CO"/>
+        </w:rPr>
+      </w:pPr>
+      <w:r>
+        <w:rPr>
+          <w:rFonts w:ascii="Arial" w:hAnsi="Arial" w:eastAsia="Times New Roman" w:cs="Arial"/>
           <w:color w:val="000000"/>
           <w:sz w:val="24"/>
           <w:szCs w:val="24"/>
@@ -475,7 +475,7 @@
       </w:r>
       <w:r>
         <w:rPr>
-          <w:rFonts w:ascii="Arial" w:eastAsia="Times New Roman" w:hAnsi="Arial" w:cs="Arial"/>
+          <w:rFonts w:ascii="Arial" w:hAnsi="Arial" w:eastAsia="Times New Roman" w:cs="Arial"/>
           <w:color w:val="000000"/>
           <w:sz w:val="24"/>
           <w:szCs w:val="24"/>
@@ -486,7 +486,7 @@
       <w:proofErr w:type="spellStart"/>
       <w:r>
         <w:rPr>
-          <w:rFonts w:ascii="Arial" w:eastAsia="Times New Roman" w:hAnsi="Arial" w:cs="Arial"/>
+          <w:rFonts w:ascii="Arial" w:hAnsi="Arial" w:eastAsia="Times New Roman" w:cs="Arial"/>
           <w:color w:val="000000"/>
           <w:sz w:val="24"/>
           <w:szCs w:val="24"/>
@@ -497,7 +497,7 @@
       <w:proofErr w:type="spellEnd"/>
       <w:r>
         <w:rPr>
-          <w:rFonts w:ascii="Arial" w:eastAsia="Times New Roman" w:hAnsi="Arial" w:cs="Arial"/>
+          <w:rFonts w:ascii="Arial" w:hAnsi="Arial" w:eastAsia="Times New Roman" w:cs="Arial"/>
           <w:color w:val="000000"/>
           <w:sz w:val="24"/>
           <w:szCs w:val="24"/>
@@ -521,7 +521,7 @@
         <w:spacing w:after="0" w:line="240" w:lineRule="auto"/>
         <w:jc w:val="center"/>
         <w:rPr>
-          <w:rFonts w:ascii="Arial" w:eastAsia="Times New Roman" w:hAnsi="Arial" w:cs="Arial"/>
+          <w:rFonts w:ascii="Arial" w:hAnsi="Arial" w:eastAsia="Times New Roman" w:cs="Arial"/>
           <w:b/>
           <w:bCs/>
           <w:color w:val="000000"/>
@@ -532,7 +532,7 @@
       </w:pPr>
       <w:r>
         <w:rPr>
-          <w:rFonts w:ascii="Arial" w:eastAsia="Times New Roman" w:hAnsi="Arial" w:cs="Arial"/>
+          <w:rFonts w:ascii="Arial" w:hAnsi="Arial" w:eastAsia="Times New Roman" w:cs="Arial"/>
           <w:b/>
           <w:bCs/>
           <w:color w:val="000000"/>
@@ -548,7 +548,7 @@
         <w:spacing w:after="0" w:line="240" w:lineRule="auto"/>
         <w:jc w:val="center"/>
         <w:rPr>
-          <w:rFonts w:ascii="Arial" w:eastAsia="Times New Roman" w:hAnsi="Arial" w:cs="Arial"/>
+          <w:rFonts w:ascii="Arial" w:hAnsi="Arial" w:eastAsia="Times New Roman" w:cs="Arial"/>
           <w:b/>
           <w:bCs/>
           <w:color w:val="000000"/>
@@ -561,7 +561,7 @@
     <w:p>
       <w:pPr>
         <w:rPr>
-          <w:rFonts w:ascii="Arial" w:eastAsia="Times New Roman" w:hAnsi="Arial" w:cs="Arial"/>
+          <w:rFonts w:ascii="Arial" w:hAnsi="Arial" w:eastAsia="Times New Roman" w:cs="Arial"/>
           <w:sz w:val="24"/>
           <w:szCs w:val="24"/>
           <w:lang w:eastAsia="es-CO"/>
@@ -605,15 +605,15 @@
         <w:spacing w:after="0" w:line="240" w:lineRule="auto"/>
         <w:jc w:val="both"/>
         <w:rPr>
-          <w:rFonts w:ascii="Arial" w:eastAsia="Times New Roman" w:hAnsi="Arial" w:cs="Arial"/>
-          <w:sz w:val="24"/>
-          <w:szCs w:val="24"/>
-          <w:lang w:eastAsia="es-CO"/>
-        </w:rPr>
-      </w:pPr>
-      <w:r>
-        <w:rPr>
-          <w:rFonts w:ascii="Arial" w:eastAsia="Times New Roman" w:hAnsi="Arial" w:cs="Arial"/>
+          <w:rFonts w:ascii="Arial" w:hAnsi="Arial" w:eastAsia="Times New Roman" w:cs="Arial"/>
+          <w:sz w:val="24"/>
+          <w:szCs w:val="24"/>
+          <w:lang w:eastAsia="es-CO"/>
+        </w:rPr>
+      </w:pPr>
+      <w:r>
+        <w:rPr>
+          <w:rFonts w:ascii="Arial" w:hAnsi="Arial" w:eastAsia="Times New Roman" w:cs="Arial"/>
           <w:color w:val="000000"/>
           <w:sz w:val="24"/>
           <w:szCs w:val="24"/>
@@ -624,7 +624,7 @@
       <w:proofErr w:type="spellStart"/>
       <w:r>
         <w:rPr>
-          <w:rFonts w:ascii="Arial" w:eastAsia="Times New Roman" w:hAnsi="Arial" w:cs="Arial"/>
+          <w:rFonts w:ascii="Arial" w:hAnsi="Arial" w:eastAsia="Times New Roman" w:cs="Arial"/>
           <w:color w:val="000000"/>
           <w:sz w:val="24"/>
           <w:szCs w:val="24"/>
@@ -635,7 +635,7 @@
       <w:proofErr w:type="spellEnd"/>
       <w:r>
         <w:rPr>
-          <w:rFonts w:ascii="Arial" w:eastAsia="Times New Roman" w:hAnsi="Arial" w:cs="Arial"/>
+          <w:rFonts w:ascii="Arial" w:hAnsi="Arial" w:eastAsia="Times New Roman" w:cs="Arial"/>
           <w:color w:val="000000"/>
           <w:sz w:val="24"/>
           <w:szCs w:val="24"/>
@@ -646,7 +646,7 @@
       <w:proofErr w:type="spellStart"/>
       <w:r>
         <w:rPr>
-          <w:rFonts w:ascii="Arial" w:eastAsia="Times New Roman" w:hAnsi="Arial" w:cs="Arial"/>
+          <w:rFonts w:ascii="Arial" w:hAnsi="Arial" w:eastAsia="Times New Roman" w:cs="Arial"/>
           <w:color w:val="000000"/>
           <w:sz w:val="24"/>
           <w:szCs w:val="24"/>
@@ -657,7 +657,7 @@
       <w:proofErr w:type="spellEnd"/>
       <w:r>
         <w:rPr>
-          <w:rFonts w:ascii="Arial" w:eastAsia="Times New Roman" w:hAnsi="Arial" w:cs="Arial"/>
+          <w:rFonts w:ascii="Arial" w:hAnsi="Arial" w:eastAsia="Times New Roman" w:cs="Arial"/>
           <w:color w:val="000000"/>
           <w:sz w:val="24"/>
           <w:szCs w:val="24"/>
@@ -667,7 +667,7 @@
       </w:r>
       <w:r>
         <w:rPr>
-          <w:rFonts w:ascii="Arial" w:eastAsia="Times New Roman" w:hAnsi="Arial" w:cs="Arial"/>
+          <w:rFonts w:ascii="Arial" w:hAnsi="Arial" w:eastAsia="Times New Roman" w:cs="Arial"/>
           <w:color w:val="000000"/>
           <w:sz w:val="24"/>
           <w:szCs w:val="24"/>
@@ -677,7 +677,7 @@
       </w:r>
       <w:r>
         <w:rPr>
-          <w:rFonts w:ascii="Arial" w:eastAsia="Times New Roman" w:hAnsi="Arial" w:cs="Arial"/>
+          <w:rFonts w:ascii="Arial" w:hAnsi="Arial" w:eastAsia="Times New Roman" w:cs="Arial"/>
           <w:color w:val="000000"/>
           <w:sz w:val="24"/>
           <w:szCs w:val="24"/>
@@ -688,7 +688,7 @@
       <w:proofErr w:type="spellStart"/>
       <w:r>
         <w:rPr>
-          <w:rFonts w:ascii="Arial" w:eastAsia="Times New Roman" w:hAnsi="Arial" w:cs="Arial"/>
+          <w:rFonts w:ascii="Arial" w:hAnsi="Arial" w:eastAsia="Times New Roman" w:cs="Arial"/>
           <w:color w:val="000000"/>
           <w:sz w:val="24"/>
           <w:szCs w:val="24"/>
@@ -699,7 +699,7 @@
       <w:proofErr w:type="spellEnd"/>
       <w:r>
         <w:rPr>
-          <w:rFonts w:ascii="Arial" w:eastAsia="Times New Roman" w:hAnsi="Arial" w:cs="Arial"/>
+          <w:rFonts w:ascii="Arial" w:hAnsi="Arial" w:eastAsia="Times New Roman" w:cs="Arial"/>
           <w:color w:val="000000"/>
           <w:sz w:val="24"/>
           <w:szCs w:val="24"/>
@@ -709,7 +709,7 @@
       </w:r>
       <w:r>
         <w:rPr>
-          <w:rFonts w:ascii="Arial" w:eastAsia="Times New Roman" w:hAnsi="Arial" w:cs="Arial"/>
+          <w:rFonts w:ascii="Arial" w:hAnsi="Arial" w:eastAsia="Times New Roman" w:cs="Arial"/>
           <w:color w:val="000000"/>
           <w:sz w:val="24"/>
           <w:szCs w:val="24"/>
@@ -719,7 +719,7 @@
       </w:r>
       <w:r>
         <w:rPr>
-          <w:rFonts w:ascii="Arial" w:eastAsia="Times New Roman" w:hAnsi="Arial" w:cs="Arial"/>
+          <w:rFonts w:ascii="Arial" w:hAnsi="Arial" w:eastAsia="Times New Roman" w:cs="Arial"/>
           <w:color w:val="000000"/>
           <w:sz w:val="24"/>
           <w:szCs w:val="24"/>
@@ -730,7 +730,7 @@
       <w:proofErr w:type="spellStart"/>
       <w:r>
         <w:rPr>
-          <w:rFonts w:ascii="Arial" w:eastAsia="Times New Roman" w:hAnsi="Arial" w:cs="Arial"/>
+          <w:rFonts w:ascii="Arial" w:hAnsi="Arial" w:eastAsia="Times New Roman" w:cs="Arial"/>
           <w:color w:val="000000"/>
           <w:sz w:val="24"/>
           <w:szCs w:val="24"/>
@@ -741,7 +741,7 @@
       <w:proofErr w:type="spellEnd"/>
       <w:r>
         <w:rPr>
-          <w:rFonts w:ascii="Arial" w:eastAsia="Times New Roman" w:hAnsi="Arial" w:cs="Arial"/>
+          <w:rFonts w:ascii="Arial" w:hAnsi="Arial" w:eastAsia="Times New Roman" w:cs="Arial"/>
           <w:color w:val="000000"/>
           <w:sz w:val="24"/>
           <w:szCs w:val="24"/>
@@ -754,7 +754,7 @@
       <w:pPr>
         <w:spacing w:after="0" w:line="240" w:lineRule="auto"/>
         <w:rPr>
-          <w:rFonts w:ascii="Arial" w:eastAsia="Times New Roman" w:hAnsi="Arial" w:cs="Arial"/>
+          <w:rFonts w:ascii="Arial" w:hAnsi="Arial" w:eastAsia="Times New Roman" w:cs="Arial"/>
           <w:sz w:val="24"/>
           <w:szCs w:val="24"/>
           <w:lang w:eastAsia="es-CO"/>
@@ -771,15 +771,15 @@
         <w:spacing w:after="0" w:line="240" w:lineRule="auto"/>
         <w:jc w:val="both"/>
         <w:rPr>
-          <w:rFonts w:ascii="Arial" w:eastAsia="Times New Roman" w:hAnsi="Arial" w:cs="Arial"/>
-          <w:sz w:val="24"/>
-          <w:szCs w:val="24"/>
-          <w:lang w:eastAsia="es-CO"/>
-        </w:rPr>
-      </w:pPr>
-      <w:r>
-        <w:rPr>
-          <w:rFonts w:ascii="Arial" w:eastAsia="Times New Roman" w:hAnsi="Arial" w:cs="Arial"/>
+          <w:rFonts w:ascii="Arial" w:hAnsi="Arial" w:eastAsia="Times New Roman" w:cs="Arial"/>
+          <w:sz w:val="24"/>
+          <w:szCs w:val="24"/>
+          <w:lang w:eastAsia="es-CO"/>
+        </w:rPr>
+      </w:pPr>
+      <w:r>
+        <w:rPr>
+          <w:rFonts w:ascii="Arial" w:hAnsi="Arial" w:eastAsia="Times New Roman" w:cs="Arial"/>
           <w:color w:val="000000"/>
           <w:sz w:val="24"/>
           <w:szCs w:val="24"/>
@@ -790,7 +790,7 @@
       <w:proofErr w:type="spellStart"/>
       <w:r>
         <w:rPr>
-          <w:rFonts w:ascii="Arial" w:eastAsia="Times New Roman" w:hAnsi="Arial" w:cs="Arial"/>
+          <w:rFonts w:ascii="Arial" w:hAnsi="Arial" w:eastAsia="Times New Roman" w:cs="Arial"/>
           <w:color w:val="000000"/>
           <w:sz w:val="24"/>
           <w:szCs w:val="24"/>
@@ -801,7 +801,7 @@
       <w:proofErr w:type="spellEnd"/>
       <w:r>
         <w:rPr>
-          <w:rFonts w:ascii="Arial" w:eastAsia="Times New Roman" w:hAnsi="Arial" w:cs="Arial"/>
+          <w:rFonts w:ascii="Arial" w:hAnsi="Arial" w:eastAsia="Times New Roman" w:cs="Arial"/>
           <w:color w:val="000000"/>
           <w:sz w:val="24"/>
           <w:szCs w:val="24"/>
@@ -811,7 +811,7 @@
       </w:r>
       <w:r>
         <w:rPr>
-          <w:rFonts w:ascii="Arial" w:eastAsia="Times New Roman" w:hAnsi="Arial" w:cs="Arial"/>
+          <w:rFonts w:ascii="Arial" w:hAnsi="Arial" w:eastAsia="Times New Roman" w:cs="Arial"/>
           <w:color w:val="000000"/>
           <w:sz w:val="24"/>
           <w:szCs w:val="24"/>
@@ -821,7 +821,7 @@
       </w:r>
       <w:r>
         <w:rPr>
-          <w:rFonts w:ascii="Arial" w:eastAsia="Times New Roman" w:hAnsi="Arial" w:cs="Arial"/>
+          <w:rFonts w:ascii="Arial" w:hAnsi="Arial" w:eastAsia="Times New Roman" w:cs="Arial"/>
           <w:color w:val="000000"/>
           <w:sz w:val="24"/>
           <w:szCs w:val="24"/>
@@ -831,7 +831,7 @@
       </w:r>
       <w:r>
         <w:rPr>
-          <w:rFonts w:ascii="Arial" w:eastAsia="Times New Roman" w:hAnsi="Arial" w:cs="Arial"/>
+          <w:rFonts w:ascii="Arial" w:hAnsi="Arial" w:eastAsia="Times New Roman" w:cs="Arial"/>
           <w:color w:val="000000"/>
           <w:sz w:val="24"/>
           <w:szCs w:val="24"/>
@@ -842,7 +842,7 @@
       <w:proofErr w:type="spellStart"/>
       <w:r>
         <w:rPr>
-          <w:rFonts w:ascii="Arial" w:eastAsia="Times New Roman" w:hAnsi="Arial" w:cs="Arial"/>
+          <w:rFonts w:ascii="Arial" w:hAnsi="Arial" w:eastAsia="Times New Roman" w:cs="Arial"/>
           <w:color w:val="000000"/>
           <w:sz w:val="24"/>
           <w:szCs w:val="24"/>
@@ -853,7 +853,7 @@
       <w:proofErr w:type="spellEnd"/>
       <w:r>
         <w:rPr>
-          <w:rFonts w:ascii="Arial" w:eastAsia="Times New Roman" w:hAnsi="Arial" w:cs="Arial"/>
+          <w:rFonts w:ascii="Arial" w:hAnsi="Arial" w:eastAsia="Times New Roman" w:cs="Arial"/>
           <w:color w:val="000000"/>
           <w:sz w:val="24"/>
           <w:szCs w:val="24"/>
@@ -864,7 +864,7 @@
       <w:proofErr w:type="spellStart"/>
       <w:r>
         <w:rPr>
-          <w:rFonts w:ascii="Arial" w:eastAsia="Times New Roman" w:hAnsi="Arial" w:cs="Arial"/>
+          <w:rFonts w:ascii="Arial" w:hAnsi="Arial" w:eastAsia="Times New Roman" w:cs="Arial"/>
           <w:color w:val="000000"/>
           <w:sz w:val="24"/>
           <w:szCs w:val="24"/>
@@ -875,7 +875,7 @@
       <w:proofErr w:type="spellEnd"/>
       <w:r>
         <w:rPr>
-          <w:rFonts w:ascii="Arial" w:eastAsia="Times New Roman" w:hAnsi="Arial" w:cs="Arial"/>
+          <w:rFonts w:ascii="Arial" w:hAnsi="Arial" w:eastAsia="Times New Roman" w:cs="Arial"/>
           <w:color w:val="000000"/>
           <w:sz w:val="24"/>
           <w:szCs w:val="24"/>
@@ -888,7 +888,7 @@
       <w:pPr>
         <w:spacing w:after="0" w:line="240" w:lineRule="auto"/>
         <w:rPr>
-          <w:rFonts w:ascii="Arial" w:eastAsia="Times New Roman" w:hAnsi="Arial" w:cs="Arial"/>
+          <w:rFonts w:ascii="Arial" w:hAnsi="Arial" w:eastAsia="Times New Roman" w:cs="Arial"/>
           <w:sz w:val="24"/>
           <w:szCs w:val="24"/>
           <w:lang w:eastAsia="es-CO"/>
@@ -905,15 +905,15 @@
         <w:spacing w:after="0" w:line="240" w:lineRule="auto"/>
         <w:jc w:val="both"/>
         <w:rPr>
-          <w:rFonts w:ascii="Arial" w:eastAsia="Times New Roman" w:hAnsi="Arial" w:cs="Arial"/>
-          <w:sz w:val="24"/>
-          <w:szCs w:val="24"/>
-          <w:lang w:eastAsia="es-CO"/>
-        </w:rPr>
-      </w:pPr>
-      <w:r>
-        <w:rPr>
-          <w:rFonts w:ascii="Arial" w:eastAsia="Times New Roman" w:hAnsi="Arial" w:cs="Arial"/>
+          <w:rFonts w:ascii="Arial" w:hAnsi="Arial" w:eastAsia="Times New Roman" w:cs="Arial"/>
+          <w:sz w:val="24"/>
+          <w:szCs w:val="24"/>
+          <w:lang w:eastAsia="es-CO"/>
+        </w:rPr>
+      </w:pPr>
+      <w:r>
+        <w:rPr>
+          <w:rFonts w:ascii="Arial" w:hAnsi="Arial" w:eastAsia="Times New Roman" w:cs="Arial"/>
           <w:color w:val="000000"/>
           <w:sz w:val="24"/>
           <w:szCs w:val="24"/>
@@ -924,7 +924,7 @@
       </w:r>
       <w:r>
         <w:rPr>
-          <w:rFonts w:ascii="Arial" w:eastAsia="Times New Roman" w:hAnsi="Arial" w:cs="Arial"/>
+          <w:rFonts w:ascii="Arial" w:hAnsi="Arial" w:eastAsia="Times New Roman" w:cs="Arial"/>
           <w:color w:val="000000"/>
           <w:sz w:val="24"/>
           <w:szCs w:val="24"/>
@@ -936,7 +936,7 @@
       <w:proofErr w:type="spellStart"/>
       <w:r>
         <w:rPr>
-          <w:rFonts w:ascii="Arial" w:eastAsia="Times New Roman" w:hAnsi="Arial" w:cs="Arial"/>
+          <w:rFonts w:ascii="Arial" w:hAnsi="Arial" w:eastAsia="Times New Roman" w:cs="Arial"/>
           <w:color w:val="000000"/>
           <w:sz w:val="24"/>
           <w:szCs w:val="24"/>
@@ -948,7 +948,7 @@
       <w:proofErr w:type="spellEnd"/>
       <w:r>
         <w:rPr>
-          <w:rFonts w:ascii="Arial" w:eastAsia="Times New Roman" w:hAnsi="Arial" w:cs="Arial"/>
+          <w:rFonts w:ascii="Arial" w:hAnsi="Arial" w:eastAsia="Times New Roman" w:cs="Arial"/>
           <w:color w:val="000000"/>
           <w:sz w:val="24"/>
           <w:szCs w:val="24"/>
@@ -960,7 +960,7 @@
       <w:proofErr w:type="spellStart"/>
       <w:r>
         <w:rPr>
-          <w:rFonts w:ascii="Arial" w:eastAsia="Times New Roman" w:hAnsi="Arial" w:cs="Arial"/>
+          <w:rFonts w:ascii="Arial" w:hAnsi="Arial" w:eastAsia="Times New Roman" w:cs="Arial"/>
           <w:color w:val="000000"/>
           <w:sz w:val="24"/>
           <w:szCs w:val="24"/>
@@ -972,7 +972,7 @@
       <w:proofErr w:type="spellEnd"/>
       <w:r>
         <w:rPr>
-          <w:rFonts w:ascii="Arial" w:eastAsia="Times New Roman" w:hAnsi="Arial" w:cs="Arial"/>
+          <w:rFonts w:ascii="Arial" w:hAnsi="Arial" w:eastAsia="Times New Roman" w:cs="Arial"/>
           <w:color w:val="000000"/>
           <w:sz w:val="24"/>
           <w:szCs w:val="24"/>
@@ -986,7 +986,7 @@
       <w:pPr>
         <w:spacing w:after="0" w:line="240" w:lineRule="auto"/>
         <w:rPr>
-          <w:rFonts w:ascii="Arial" w:eastAsia="Times New Roman" w:hAnsi="Arial" w:cs="Arial"/>
+          <w:rFonts w:ascii="Arial" w:hAnsi="Arial" w:eastAsia="Times New Roman" w:cs="Arial"/>
           <w:sz w:val="24"/>
           <w:szCs w:val="24"/>
           <w:lang w:eastAsia="es-CO"/>
@@ -1003,15 +1003,15 @@
         <w:spacing w:after="0" w:line="240" w:lineRule="auto"/>
         <w:jc w:val="both"/>
         <w:rPr>
-          <w:rFonts w:ascii="Arial" w:eastAsia="Times New Roman" w:hAnsi="Arial" w:cs="Arial"/>
-          <w:sz w:val="24"/>
-          <w:szCs w:val="24"/>
-          <w:lang w:eastAsia="es-CO"/>
-        </w:rPr>
-      </w:pPr>
-      <w:r>
-        <w:rPr>
-          <w:rFonts w:ascii="Arial" w:eastAsia="Times New Roman" w:hAnsi="Arial" w:cs="Arial"/>
+          <w:rFonts w:ascii="Arial" w:hAnsi="Arial" w:eastAsia="Times New Roman" w:cs="Arial"/>
+          <w:sz w:val="24"/>
+          <w:szCs w:val="24"/>
+          <w:lang w:eastAsia="es-CO"/>
+        </w:rPr>
+      </w:pPr>
+      <w:r>
+        <w:rPr>
+          <w:rFonts w:ascii="Arial" w:hAnsi="Arial" w:eastAsia="Times New Roman" w:cs="Arial"/>
           <w:color w:val="000000"/>
           <w:sz w:val="24"/>
           <w:szCs w:val="24"/>
@@ -1022,7 +1022,7 @@
       </w:r>
       <w:r>
         <w:rPr>
-          <w:rFonts w:ascii="Arial" w:eastAsia="Times New Roman" w:hAnsi="Arial" w:cs="Arial"/>
+          <w:rFonts w:ascii="Arial" w:hAnsi="Arial" w:eastAsia="Times New Roman" w:cs="Arial"/>
           <w:color w:val="000000"/>
           <w:sz w:val="24"/>
           <w:szCs w:val="24"/>
@@ -1036,7 +1036,7 @@
       <w:pPr>
         <w:spacing w:after="0" w:line="240" w:lineRule="auto"/>
         <w:rPr>
-          <w:rFonts w:ascii="Arial" w:eastAsia="Times New Roman" w:hAnsi="Arial" w:cs="Arial"/>
+          <w:rFonts w:ascii="Arial" w:hAnsi="Arial" w:eastAsia="Times New Roman" w:cs="Arial"/>
           <w:sz w:val="24"/>
           <w:szCs w:val="24"/>
           <w:lang w:eastAsia="es-CO"/>
@@ -1053,7 +1053,7 @@
       </w:pPr>
       <w:r>
         <w:rPr>
-          <w:rFonts w:ascii="Arial" w:eastAsia="Times New Roman" w:hAnsi="Arial" w:cs="Arial"/>
+          <w:rFonts w:ascii="Arial" w:hAnsi="Arial" w:eastAsia="Times New Roman" w:cs="Arial"/>
           <w:color w:val="000000"/>
           <w:sz w:val="24"/>
           <w:szCs w:val="24"/>
@@ -1065,7 +1065,7 @@
       <w:proofErr w:type="spellStart"/>
       <w:r>
         <w:rPr>
-          <w:rFonts w:ascii="Arial" w:eastAsia="Times New Roman" w:hAnsi="Arial" w:cs="Arial"/>
+          <w:rFonts w:ascii="Arial" w:hAnsi="Arial" w:eastAsia="Times New Roman" w:cs="Arial"/>
           <w:color w:val="000000"/>
           <w:sz w:val="24"/>
           <w:szCs w:val="24"/>
@@ -1077,7 +1077,7 @@
       <w:proofErr w:type="spellEnd"/>
       <w:r>
         <w:rPr>
-          <w:rFonts w:ascii="Arial" w:eastAsia="Times New Roman" w:hAnsi="Arial" w:cs="Arial"/>
+          <w:rFonts w:ascii="Arial" w:hAnsi="Arial" w:eastAsia="Times New Roman" w:cs="Arial"/>
           <w:color w:val="000000"/>
           <w:sz w:val="24"/>
           <w:szCs w:val="24"/>
@@ -1088,7 +1088,7 @@
       </w:r>
       <w:r>
         <w:rPr>
-          <w:rFonts w:ascii="Arial" w:eastAsia="Times New Roman" w:hAnsi="Arial" w:cs="Arial"/>
+          <w:rFonts w:ascii="Arial" w:hAnsi="Arial" w:eastAsia="Times New Roman" w:cs="Arial"/>
           <w:color w:val="000000"/>
           <w:sz w:val="24"/>
           <w:szCs w:val="24"/>
@@ -1126,7 +1126,7 @@
         <w:jc w:val="both"/>
         <w:rPr>
           <w:rStyle w:val="Hipervnculo"/>
-          <w:rFonts w:ascii="Arial" w:eastAsia="Times New Roman" w:hAnsi="Arial" w:cs="Arial"/>
+          <w:rFonts w:ascii="Arial" w:hAnsi="Arial" w:eastAsia="Times New Roman" w:cs="Arial"/>
           <w:sz w:val="24"/>
           <w:szCs w:val="24"/>
           <w:shd w:val="clear" w:color="auto" w:fill="FFFFFF"/>
@@ -1136,7 +1136,7 @@
       <w:proofErr w:type="spellStart"/>
       <w:r>
         <w:rPr>
-          <w:rFonts w:ascii="Arial" w:eastAsia="Times New Roman" w:hAnsi="Arial" w:cs="Arial"/>
+          <w:rFonts w:ascii="Arial" w:hAnsi="Arial" w:eastAsia="Times New Roman" w:cs="Arial"/>
           <w:b/>
           <w:bCs/>
           <w:color w:val="000000"/>
@@ -1150,7 +1150,7 @@
       <w:proofErr w:type="spellEnd"/>
       <w:r>
         <w:rPr>
-          <w:rFonts w:ascii="Arial" w:eastAsia="Times New Roman" w:hAnsi="Arial" w:cs="Arial"/>
+          <w:rFonts w:ascii="Arial" w:hAnsi="Arial" w:eastAsia="Times New Roman" w:cs="Arial"/>
           <w:b/>
           <w:bCs/>
           <w:color w:val="000000"/>
@@ -1163,7 +1163,7 @@
       </w:r>
       <w:r>
         <w:rPr>
-          <w:rFonts w:ascii="Arial" w:eastAsia="Times New Roman" w:hAnsi="Arial" w:cs="Arial"/>
+          <w:rFonts w:ascii="Arial" w:hAnsi="Arial" w:eastAsia="Times New Roman" w:cs="Arial"/>
           <w:color w:val="000000"/>
           <w:sz w:val="24"/>
           <w:szCs w:val="24"/>
@@ -1172,11 +1172,11 @@
         </w:rPr>
         <w:t xml:space="preserve">   </w:t>
       </w:r>
-      <w:hyperlink r:id="rId5" w:history="1">
+      <w:hyperlink w:history="1" r:id="rId5">
         <w:r>
           <w:rPr>
             <w:rStyle w:val="Hipervnculo"/>
-            <w:rFonts w:ascii="Arial" w:eastAsia="Times New Roman" w:hAnsi="Arial" w:cs="Arial"/>
+            <w:rFonts w:ascii="Arial" w:hAnsi="Arial" w:eastAsia="Times New Roman" w:cs="Arial"/>
             <w:sz w:val="24"/>
             <w:szCs w:val="24"/>
             <w:shd w:val="clear" w:color="auto" w:fill="FFFFFF"/>
@@ -1191,7 +1191,7 @@
         <w:spacing w:after="0" w:line="240" w:lineRule="auto"/>
         <w:jc w:val="both"/>
         <w:rPr>
-          <w:rFonts w:ascii="Arial" w:eastAsia="Times New Roman" w:hAnsi="Arial" w:cs="Arial"/>
+          <w:rFonts w:ascii="Arial" w:hAnsi="Arial" w:eastAsia="Times New Roman" w:cs="Arial"/>
           <w:sz w:val="24"/>
           <w:szCs w:val="24"/>
           <w:shd w:val="clear" w:color="auto" w:fill="FFFFFF"/>
@@ -1201,7 +1201,7 @@
       <w:r>
         <w:rPr>
           <w:rStyle w:val="Hipervnculo"/>
-          <w:rFonts w:ascii="Arial" w:eastAsia="Times New Roman" w:hAnsi="Arial" w:cs="Arial"/>
+          <w:rFonts w:ascii="Arial" w:hAnsi="Arial" w:eastAsia="Times New Roman" w:cs="Arial"/>
           <w:sz w:val="24"/>
           <w:szCs w:val="24"/>
           <w:shd w:val="clear" w:color="auto" w:fill="FFFFFF"/>
@@ -1212,7 +1212,7 @@
       <w:r>
         <w:rPr>
           <w:rStyle w:val="Hipervnculo"/>
-          <w:rFonts w:ascii="Arial" w:eastAsia="Times New Roman" w:hAnsi="Arial" w:cs="Arial"/>
+          <w:rFonts w:ascii="Arial" w:hAnsi="Arial" w:eastAsia="Times New Roman" w:cs="Arial"/>
           <w:sz w:val="24"/>
           <w:szCs w:val="24"/>
           <w:shd w:val="clear" w:color="auto" w:fill="FFFFFF"/>
@@ -1223,7 +1223,7 @@
       <w:r>
         <w:rPr>
           <w:rStyle w:val="Hipervnculo"/>
-          <w:rFonts w:ascii="Arial" w:eastAsia="Times New Roman" w:hAnsi="Arial" w:cs="Arial"/>
+          <w:rFonts w:ascii="Arial" w:hAnsi="Arial" w:eastAsia="Times New Roman" w:cs="Arial"/>
           <w:sz w:val="24"/>
           <w:szCs w:val="24"/>
           <w:shd w:val="clear" w:color="auto" w:fill="FFFFFF"/>
@@ -1235,7 +1235,7 @@
       <w:r>
         <w:rPr>
           <w:rStyle w:val="Hipervnculo"/>
-          <w:rFonts w:ascii="Arial" w:eastAsia="Times New Roman" w:hAnsi="Arial" w:cs="Arial"/>
+          <w:rFonts w:ascii="Arial" w:hAnsi="Arial" w:eastAsia="Times New Roman" w:cs="Arial"/>
           <w:sz w:val="24"/>
           <w:szCs w:val="24"/>
           <w:shd w:val="clear" w:color="auto" w:fill="FFFFFF"/>
@@ -1247,7 +1247,7 @@
       <w:r>
         <w:rPr>
           <w:rStyle w:val="Hipervnculo"/>
-          <w:rFonts w:ascii="Arial" w:eastAsia="Times New Roman" w:hAnsi="Arial" w:cs="Arial"/>
+          <w:rFonts w:ascii="Arial" w:hAnsi="Arial" w:eastAsia="Times New Roman" w:cs="Arial"/>
           <w:sz w:val="24"/>
           <w:szCs w:val="24"/>
           <w:shd w:val="clear" w:color="auto" w:fill="FFFFFF"/>
@@ -1261,7 +1261,7 @@
         <w:spacing w:after="0" w:line="240" w:lineRule="auto"/>
         <w:jc w:val="both"/>
         <w:rPr>
-          <w:rFonts w:ascii="Arial" w:eastAsia="Times New Roman" w:hAnsi="Arial" w:cs="Arial"/>
+          <w:rFonts w:ascii="Arial" w:hAnsi="Arial" w:eastAsia="Times New Roman" w:cs="Arial"/>
           <w:b/>
           <w:bCs/>
           <w:color w:val="000000"/>
@@ -1277,7 +1277,7 @@
         <w:spacing w:after="0" w:line="240" w:lineRule="auto"/>
         <w:jc w:val="both"/>
         <w:rPr>
-          <w:rFonts w:ascii="Arial" w:eastAsia="Times New Roman" w:hAnsi="Arial" w:cs="Arial"/>
+          <w:rFonts w:ascii="Arial" w:hAnsi="Arial" w:eastAsia="Times New Roman" w:cs="Arial"/>
           <w:bCs/>
           <w:color w:val="000000"/>
           <w:sz w:val="24"/>
@@ -1289,7 +1289,7 @@
       <w:proofErr w:type="spellStart"/>
       <w:r>
         <w:rPr>
-          <w:rFonts w:ascii="Arial" w:eastAsia="Times New Roman" w:hAnsi="Arial" w:cs="Arial"/>
+          <w:rFonts w:ascii="Arial" w:hAnsi="Arial" w:eastAsia="Times New Roman" w:cs="Arial"/>
           <w:b/>
           <w:bCs/>
           <w:color w:val="000000"/>
@@ -1303,7 +1303,7 @@
       <w:proofErr w:type="spellEnd"/>
       <w:r>
         <w:rPr>
-          <w:rFonts w:ascii="Arial" w:eastAsia="Times New Roman" w:hAnsi="Arial" w:cs="Arial"/>
+          <w:rFonts w:ascii="Arial" w:hAnsi="Arial" w:eastAsia="Times New Roman" w:cs="Arial"/>
           <w:b/>
           <w:bCs/>
           <w:color w:val="000000"/>
@@ -1314,11 +1314,11 @@
         </w:rPr>
         <w:t xml:space="preserve">: </w:t>
       </w:r>
-      <w:hyperlink r:id="rId6" w:history="1">
+      <w:hyperlink w:history="1" r:id="rId6">
         <w:r>
           <w:rPr>
             <w:rStyle w:val="Hipervnculo"/>
-            <w:rFonts w:ascii="Arial" w:eastAsia="Times New Roman" w:hAnsi="Arial" w:cs="Arial"/>
+            <w:rFonts w:ascii="Arial" w:hAnsi="Arial" w:eastAsia="Times New Roman" w:cs="Arial"/>
             <w:bCs/>
             <w:sz w:val="24"/>
             <w:szCs w:val="24"/>
@@ -1330,7 +1330,7 @@
       </w:hyperlink>
       <w:r>
         <w:rPr>
-          <w:rFonts w:ascii="Arial" w:eastAsia="Times New Roman" w:hAnsi="Arial" w:cs="Arial"/>
+          <w:rFonts w:ascii="Arial" w:hAnsi="Arial" w:eastAsia="Times New Roman" w:cs="Arial"/>
           <w:bCs/>
           <w:color w:val="000000"/>
           <w:sz w:val="24"/>
@@ -1346,7 +1346,7 @@
         <w:spacing w:after="0" w:line="240" w:lineRule="auto"/>
         <w:jc w:val="both"/>
         <w:rPr>
-          <w:rFonts w:ascii="Arial" w:eastAsia="Times New Roman" w:hAnsi="Arial" w:cs="Arial"/>
+          <w:rFonts w:ascii="Arial" w:hAnsi="Arial" w:eastAsia="Times New Roman" w:cs="Arial"/>
           <w:b/>
           <w:bCs/>
           <w:color w:val="000000"/>
@@ -1362,7 +1362,7 @@
         <w:spacing w:after="0" w:line="240" w:lineRule="auto"/>
         <w:jc w:val="both"/>
         <w:rPr>
-          <w:rFonts w:ascii="Arial" w:eastAsia="Times New Roman" w:hAnsi="Arial" w:cs="Arial"/>
+          <w:rFonts w:ascii="Arial" w:hAnsi="Arial" w:eastAsia="Times New Roman" w:cs="Arial"/>
           <w:bCs/>
           <w:color w:val="000000"/>
           <w:sz w:val="24"/>
@@ -1374,7 +1374,7 @@
       <w:proofErr w:type="spellStart"/>
       <w:r>
         <w:rPr>
-          <w:rFonts w:ascii="Arial" w:eastAsia="Times New Roman" w:hAnsi="Arial" w:cs="Arial"/>
+          <w:rFonts w:ascii="Arial" w:hAnsi="Arial" w:eastAsia="Times New Roman" w:cs="Arial"/>
           <w:b/>
           <w:bCs/>
           <w:color w:val="000000"/>
@@ -1388,7 +1388,7 @@
       <w:proofErr w:type="spellEnd"/>
       <w:r>
         <w:rPr>
-          <w:rFonts w:ascii="Arial" w:eastAsia="Times New Roman" w:hAnsi="Arial" w:cs="Arial"/>
+          <w:rFonts w:ascii="Arial" w:hAnsi="Arial" w:eastAsia="Times New Roman" w:cs="Arial"/>
           <w:b/>
           <w:bCs/>
           <w:color w:val="000000"/>
@@ -1399,11 +1399,11 @@
         </w:rPr>
         <w:t xml:space="preserve">: </w:t>
       </w:r>
-      <w:hyperlink r:id="rId7" w:anchor="access" w:history="1">
+      <w:hyperlink w:history="1" w:anchor="access" r:id="rId7">
         <w:r>
           <w:rPr>
             <w:rStyle w:val="Hipervnculo"/>
-            <w:rFonts w:ascii="Arial" w:eastAsia="Times New Roman" w:hAnsi="Arial" w:cs="Arial"/>
+            <w:rFonts w:ascii="Arial" w:hAnsi="Arial" w:eastAsia="Times New Roman" w:cs="Arial"/>
             <w:bCs/>
             <w:sz w:val="24"/>
             <w:szCs w:val="24"/>
@@ -1415,7 +1415,7 @@
       </w:hyperlink>
       <w:r>
         <w:rPr>
-          <w:rFonts w:ascii="Arial" w:eastAsia="Times New Roman" w:hAnsi="Arial" w:cs="Arial"/>
+          <w:rFonts w:ascii="Arial" w:hAnsi="Arial" w:eastAsia="Times New Roman" w:cs="Arial"/>
           <w:bCs/>
           <w:color w:val="000000"/>
           <w:sz w:val="24"/>
@@ -1431,7 +1431,7 @@
         <w:spacing w:after="0" w:line="240" w:lineRule="auto"/>
         <w:jc w:val="both"/>
         <w:rPr>
-          <w:rFonts w:ascii="Arial" w:eastAsia="Times New Roman" w:hAnsi="Arial" w:cs="Arial"/>
+          <w:rFonts w:ascii="Arial" w:hAnsi="Arial" w:eastAsia="Times New Roman" w:cs="Arial"/>
           <w:b/>
           <w:bCs/>
           <w:color w:val="000000"/>
@@ -1447,7 +1447,7 @@
         <w:spacing w:after="0" w:line="240" w:lineRule="auto"/>
         <w:jc w:val="both"/>
         <w:rPr>
-          <w:rFonts w:ascii="Arial" w:eastAsia="Times New Roman" w:hAnsi="Arial" w:cs="Arial"/>
+          <w:rFonts w:ascii="Arial" w:hAnsi="Arial" w:eastAsia="Times New Roman" w:cs="Arial"/>
           <w:b/>
           <w:bCs/>
           <w:color w:val="000000"/>
@@ -1459,7 +1459,7 @@
       </w:pPr>
       <w:r>
         <w:rPr>
-          <w:rFonts w:ascii="Arial" w:eastAsia="Times New Roman" w:hAnsi="Arial" w:cs="Arial"/>
+          <w:rFonts w:ascii="Arial" w:hAnsi="Arial" w:eastAsia="Times New Roman" w:cs="Arial"/>
           <w:b/>
           <w:bCs/>
           <w:color w:val="000000"/>
@@ -1476,7 +1476,7 @@
         <w:spacing w:after="0" w:line="240" w:lineRule="auto"/>
         <w:jc w:val="both"/>
         <w:rPr>
-          <w:rFonts w:ascii="Arial" w:eastAsia="Times New Roman" w:hAnsi="Arial" w:cs="Arial"/>
+          <w:rFonts w:ascii="Arial" w:hAnsi="Arial" w:eastAsia="Times New Roman" w:cs="Arial"/>
           <w:b/>
           <w:bCs/>
           <w:color w:val="000000"/>
@@ -1492,7 +1492,7 @@
         <w:spacing w:after="0" w:line="240" w:lineRule="auto"/>
         <w:jc w:val="both"/>
         <w:rPr>
-          <w:rFonts w:ascii="Arial" w:eastAsia="Times New Roman" w:hAnsi="Arial" w:cs="Arial"/>
+          <w:rFonts w:ascii="Arial" w:hAnsi="Arial" w:eastAsia="Times New Roman" w:cs="Arial"/>
           <w:b/>
           <w:bCs/>
           <w:color w:val="000000"/>
@@ -1508,7 +1508,7 @@
         <w:spacing w:after="0" w:line="240" w:lineRule="auto"/>
         <w:jc w:val="both"/>
         <w:rPr>
-          <w:rFonts w:ascii="Arial" w:eastAsia="Times New Roman" w:hAnsi="Arial" w:cs="Arial"/>
+          <w:rFonts w:ascii="Arial" w:hAnsi="Arial" w:eastAsia="Times New Roman" w:cs="Arial"/>
           <w:b/>
           <w:bCs/>
           <w:color w:val="000000"/>
@@ -1524,7 +1524,7 @@
         <w:spacing w:after="0" w:line="240" w:lineRule="auto"/>
         <w:jc w:val="center"/>
         <w:rPr>
-          <w:rFonts w:ascii="Arial" w:eastAsia="Times New Roman" w:hAnsi="Arial" w:cs="Arial"/>
+          <w:rFonts w:ascii="Arial" w:hAnsi="Arial" w:eastAsia="Times New Roman" w:cs="Arial"/>
           <w:b/>
           <w:bCs/>
           <w:color w:val="000000"/>
@@ -1536,7 +1536,7 @@
       </w:pPr>
       <w:r>
         <w:rPr>
-          <w:rFonts w:ascii="Arial" w:eastAsia="Times New Roman" w:hAnsi="Arial" w:cs="Arial"/>
+          <w:rFonts w:ascii="Arial" w:hAnsi="Arial" w:eastAsia="Times New Roman" w:cs="Arial"/>
           <w:b/>
           <w:bCs/>
           <w:color w:val="000000"/>
@@ -2474,7 +2474,7 @@
       </w:r>
     </w:p>
     <w:p>
-      <w:bookmarkStart w:id="1" w:name="_GoBack"/>
+      <w:bookmarkStart w:name="_GoBack" w:id="1"/>
       <w:r>
         <w:rPr>
           <w:noProof/>
@@ -2620,13 +2620,13 @@
           </mc:Choice>
           <mc:Fallback>
             <w:pict>
-              <v:group w14:anchorId="7068149B" id="Grupo 60" o:spid="_x0000_s1026" style="position:absolute;margin-left:142.2pt;margin-top:266.6pt;width:168.35pt;height:28.05pt;z-index:251675648" coordsize="21383,3562" o:gfxdata="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">
-                <v:rect id="Rectángulo 33" o:spid="_x0000_s1027" style="position:absolute;width:19475;height:3562;visibility:visible;mso-wrap-style:square;v-text-anchor:middle" o:gfxdata="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" filled="f" strokecolor="yellow" strokeweight="1pt"/>
+              <v:group id="Grupo 60" style="position:absolute;margin-left:142.2pt;margin-top:266.6pt;width:168.35pt;height:28.05pt;z-index:251675648" coordsize="21383,3562" o:spid="_x0000_s1026" w14:anchorId="7068149B" o:gfxdata="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">
+                <v:rect id="Rectángulo 33" style="position:absolute;width:19475;height:3562;visibility:visible;mso-wrap-style:square;v-text-anchor:middle" o:spid="_x0000_s1027" filled="f" strokecolor="yellow" strokeweight="1pt" o:gfxdata="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"/>
                 <v:shapetype id="_x0000_t202" coordsize="21600,21600" o:spt="202" path="m,l,21600r21600,l21600,xe">
                   <v:stroke joinstyle="miter"/>
                   <v:path gradientshapeok="t" o:connecttype="rect"/>
                 </v:shapetype>
-                <v:shape id="Cuadro de texto 35" o:spid="_x0000_s1028" type="#_x0000_t202" style="position:absolute;left:19480;top:79;width:1903;height:2791;visibility:visible;mso-wrap-style:square;v-text-anchor:top" o:gfxdata="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" filled="f" stroked="f" strokeweight=".5pt">
+                <v:shape id="Cuadro de texto 35" style="position:absolute;left:19480;top:79;width:1903;height:2791;visibility:visible;mso-wrap-style:square;v-text-anchor:top" o:spid="_x0000_s1028" filled="f" stroked="f" strokeweight=".5pt" type="#_x0000_t202" o:gfxdata="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">
                   <v:textbox>
                     <w:txbxContent>
                       <w:p>
@@ -2802,8 +2802,8 @@
           </mc:Choice>
           <mc:Fallback>
             <w:pict>
-              <v:group w14:anchorId="4DB82C19" id="Grupo 59" o:spid="_x0000_s1029" style="position:absolute;margin-left:140.35pt;margin-top:184.6pt;width:200.95pt;height:77.6pt;z-index:251685888" coordsize="25518,9856" o:gfxdata="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">
-                <v:shape id="Cuadro de texto 38" o:spid="_x0000_s1030" type="#_x0000_t202" style="position:absolute;left:23615;top:3419;width:1903;height:2790;visibility:visible;mso-wrap-style:square;v-text-anchor:top" o:gfxdata="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" filled="f" stroked="f" strokeweight=".5pt">
+              <v:group id="Grupo 59" style="position:absolute;margin-left:140.35pt;margin-top:184.6pt;width:200.95pt;height:77.6pt;z-index:251685888" coordsize="25518,9856" o:spid="_x0000_s1029" w14:anchorId="4DB82C19" o:gfxdata="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">
+                <v:shape id="Cuadro de texto 38" style="position:absolute;left:23615;top:3419;width:1903;height:2790;visibility:visible;mso-wrap-style:square;v-text-anchor:top" o:spid="_x0000_s1030" filled="f" stroked="f" strokeweight=".5pt" type="#_x0000_t202" o:gfxdata="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">
                   <v:textbox>
                     <w:txbxContent>
                       <w:p>
@@ -2829,7 +2829,7 @@
                     </w:txbxContent>
                   </v:textbox>
                 </v:shape>
-                <v:rect id="Rectángulo 39" o:spid="_x0000_s1031" style="position:absolute;width:22978;height:9856;visibility:visible;mso-wrap-style:square;v-text-anchor:middle" o:gfxdata="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" filled="f" strokecolor="#00b050" strokeweight="1pt"/>
+                <v:rect id="Rectángulo 39" style="position:absolute;width:22978;height:9856;visibility:visible;mso-wrap-style:square;v-text-anchor:middle" o:spid="_x0000_s1031" filled="f" strokecolor="#00b050" strokeweight="1pt" o:gfxdata="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"/>
               </v:group>
             </w:pict>
           </mc:Fallback>
@@ -2979,9 +2979,9 @@
           </mc:Choice>
           <mc:Fallback>
             <w:pict>
-              <v:group w14:anchorId="402113D6" id="Grupo 58" o:spid="_x0000_s1032" style="position:absolute;margin-left:142.2pt;margin-top:132.65pt;width:92.6pt;height:21.95pt;z-index:251689984" coordsize="11762,2790" o:gfxdata="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">
-                <v:rect id="Rectángulo 40" o:spid="_x0000_s1033" style="position:absolute;top:874;width:9912;height:1247;visibility:visible;mso-wrap-style:square;v-text-anchor:middle" o:gfxdata="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" filled="f" strokecolor="#ed7d31 [3205]" strokeweight="1pt"/>
-                <v:shape id="Cuadro de texto 41" o:spid="_x0000_s1034" type="#_x0000_t202" style="position:absolute;left:9859;width:1903;height:2790;visibility:visible;mso-wrap-style:square;v-text-anchor:top" o:gfxdata="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" filled="f" stroked="f" strokeweight=".5pt">
+              <v:group id="Grupo 58" style="position:absolute;margin-left:142.2pt;margin-top:132.65pt;width:92.6pt;height:21.95pt;z-index:251689984" coordsize="11762,2790" o:spid="_x0000_s1032" w14:anchorId="402113D6" o:gfxdata="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">
+                <v:rect id="Rectángulo 40" style="position:absolute;top:874;width:9912;height:1247;visibility:visible;mso-wrap-style:square;v-text-anchor:middle" o:spid="_x0000_s1033" filled="f" strokecolor="#ed7d31 [3205]" strokeweight="1pt" o:gfxdata="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"/>
+                <v:shape id="Cuadro de texto 41" style="position:absolute;left:9859;width:1903;height:2790;visibility:visible;mso-wrap-style:square;v-text-anchor:top" o:spid="_x0000_s1034" filled="f" stroked="f" strokeweight=".5pt" type="#_x0000_t202" o:gfxdata="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">
                   <v:textbox>
                     <w:txbxContent>
                       <w:p>
@@ -3156,9 +3156,9 @@
           </mc:Choice>
           <mc:Fallback>
             <w:pict>
-              <v:group w14:anchorId="283AA8AB" id="Grupo 57" o:spid="_x0000_s1035" style="position:absolute;margin-left:142.85pt;margin-top:103.2pt;width:135.2pt;height:21.95pt;z-index:251672576" coordsize="17169,2790" o:gfxdata="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">
-                <v:rect id="Rectángulo 32" o:spid="_x0000_s1036" style="position:absolute;top:477;width:15259;height:1422;visibility:visible;mso-wrap-style:square;v-text-anchor:middle" o:gfxdata="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" filled="f" strokecolor="yellow" strokeweight="1pt"/>
-                <v:shape id="Cuadro de texto 34" o:spid="_x0000_s1037" type="#_x0000_t202" style="position:absolute;left:15266;width:1903;height:2790;visibility:visible;mso-wrap-style:square;v-text-anchor:top" o:gfxdata="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" filled="f" stroked="f" strokeweight=".5pt">
+              <v:group id="Grupo 57" style="position:absolute;margin-left:142.85pt;margin-top:103.2pt;width:135.2pt;height:21.95pt;z-index:251672576" coordsize="17169,2790" o:spid="_x0000_s1035" w14:anchorId="283AA8AB" o:gfxdata="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">
+                <v:rect id="Rectángulo 32" style="position:absolute;top:477;width:15259;height:1422;visibility:visible;mso-wrap-style:square;v-text-anchor:middle" o:spid="_x0000_s1036" filled="f" strokecolor="yellow" strokeweight="1pt" o:gfxdata="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"/>
+                <v:shape id="Cuadro de texto 34" style="position:absolute;left:15266;width:1903;height:2790;visibility:visible;mso-wrap-style:square;v-text-anchor:top" o:spid="_x0000_s1037" filled="f" stroked="f" strokeweight=".5pt" type="#_x0000_t202" o:gfxdata="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">
                   <v:textbox>
                     <w:txbxContent>
                       <w:p>
@@ -3326,9 +3326,9 @@
           </mc:Choice>
           <mc:Fallback>
             <w:pict>
-              <v:group w14:anchorId="5FAF236C" id="Grupo 56" o:spid="_x0000_s1038" style="position:absolute;margin-left:142.2pt;margin-top:87.55pt;width:91.35pt;height:17.05pt;z-index:251665408" coordsize="11599,2165" o:gfxdata="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">
-                <v:rect id="Rectángulo 30" o:spid="_x0000_s1039" style="position:absolute;top:874;width:9912;height:1105;visibility:visible;mso-wrap-style:square;v-text-anchor:middle" o:gfxdata="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" filled="f" strokecolor="red" strokeweight="1pt"/>
-                <v:shape id="Cuadro de texto 31" o:spid="_x0000_s1040" type="#_x0000_t202" style="position:absolute;left:9700;width:1899;height:2165;visibility:visible;mso-wrap-style:square;v-text-anchor:top" o:gfxdata="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" filled="f" stroked="f" strokeweight=".5pt">
+              <v:group id="Grupo 56" style="position:absolute;margin-left:142.2pt;margin-top:87.55pt;width:91.35pt;height:17.05pt;z-index:251665408" coordsize="11599,2165" o:spid="_x0000_s1038" w14:anchorId="5FAF236C" o:gfxdata="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">
+                <v:rect id="Rectángulo 30" style="position:absolute;top:874;width:9912;height:1105;visibility:visible;mso-wrap-style:square;v-text-anchor:middle" o:spid="_x0000_s1039" filled="f" strokecolor="red" strokeweight="1pt" o:gfxdata="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"/>
+                <v:shape id="Cuadro de texto 31" style="position:absolute;left:9700;width:1899;height:2165;visibility:visible;mso-wrap-style:square;v-text-anchor:top" o:spid="_x0000_s1040" filled="f" stroked="f" strokeweight=".5pt" type="#_x0000_t202" o:gfxdata="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">
                   <v:textbox>
                     <w:txbxContent>
                       <w:p>
@@ -3496,9 +3496,9 @@
           </mc:Choice>
           <mc:Fallback>
             <w:pict>
-              <v:group w14:anchorId="6159D068" id="Grupo 55" o:spid="_x0000_s1041" style="position:absolute;margin-left:142.2pt;margin-top:63.75pt;width:234.1pt;height:26.2pt;z-index:251680768" coordsize="29732,3326" o:gfxdata="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">
-                <v:rect id="Rectángulo 36" o:spid="_x0000_s1042" style="position:absolute;top:715;width:27907;height:2611;visibility:visible;mso-wrap-style:square;v-text-anchor:middle" o:gfxdata="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" filled="f" strokecolor="#00b050" strokeweight="1pt"/>
-                <v:shape id="Cuadro de texto 37" o:spid="_x0000_s1043" type="#_x0000_t202" style="position:absolute;left:27829;width:1903;height:2790;visibility:visible;mso-wrap-style:square;v-text-anchor:top" o:gfxdata="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" filled="f" stroked="f" strokeweight=".5pt">
+              <v:group id="Grupo 55" style="position:absolute;margin-left:142.2pt;margin-top:63.75pt;width:234.1pt;height:26.2pt;z-index:251680768" coordsize="29732,3326" o:spid="_x0000_s1041" w14:anchorId="6159D068" o:gfxdata="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">
+                <v:rect id="Rectángulo 36" style="position:absolute;top:715;width:27907;height:2611;visibility:visible;mso-wrap-style:square;v-text-anchor:middle" o:spid="_x0000_s1042" filled="f" strokecolor="#00b050" strokeweight="1pt" o:gfxdata="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"/>
+                <v:shape id="Cuadro de texto 37" style="position:absolute;left:27829;width:1903;height:2790;visibility:visible;mso-wrap-style:square;v-text-anchor:top" o:spid="_x0000_s1043" filled="f" stroked="f" strokeweight=".5pt" type="#_x0000_t202" o:gfxdata="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">
                   <v:textbox>
                     <w:txbxContent>
                       <w:p>
@@ -3666,9 +3666,9 @@
           </mc:Choice>
           <mc:Fallback>
             <w:pict>
-              <v:group w14:anchorId="35015AD3" id="Grupo 54" o:spid="_x0000_s1044" style="position:absolute;margin-left:142.85pt;margin-top:26.8pt;width:127pt;height:17.05pt;z-index:251662336" coordsize="16131,2165" o:gfxdata="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">
-                <v:rect id="Rectángulo 21" o:spid="_x0000_s1045" style="position:absolute;top:874;width:14428;height:1110;visibility:visible;mso-wrap-style:square;v-text-anchor:middle" o:gfxdata="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" filled="f" strokecolor="red" strokeweight="1pt"/>
-                <v:shape id="Cuadro de texto 25" o:spid="_x0000_s1046" type="#_x0000_t202" style="position:absolute;left:14232;width:1899;height:2165;visibility:visible;mso-wrap-style:square;v-text-anchor:top" o:gfxdata="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" filled="f" stroked="f" strokeweight=".5pt">
+              <v:group id="Grupo 54" style="position:absolute;margin-left:142.85pt;margin-top:26.8pt;width:127pt;height:17.05pt;z-index:251662336" coordsize="16131,2165" o:spid="_x0000_s1044" w14:anchorId="35015AD3" o:gfxdata="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">
+                <v:rect id="Rectángulo 21" style="position:absolute;top:874;width:14428;height:1110;visibility:visible;mso-wrap-style:square;v-text-anchor:middle" o:spid="_x0000_s1045" filled="f" strokecolor="red" strokeweight="1pt" o:gfxdata="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"/>
+                <v:shape id="Cuadro de texto 25" style="position:absolute;left:14232;width:1899;height:2165;visibility:visible;mso-wrap-style:square;v-text-anchor:top" o:spid="_x0000_s1046" filled="f" stroked="f" strokeweight=".5pt" type="#_x0000_t202" o:gfxdata="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">
                   <v:textbox>
                     <w:txbxContent>
                       <w:p>
@@ -4009,9 +4009,9 @@
           </mc:Choice>
           <mc:Fallback>
             <w:pict>
-              <v:group w14:anchorId="4153A33C" id="Grupo 53" o:spid="_x0000_s1047" style="position:absolute;margin-left:116.55pt;margin-top:84.4pt;width:144.55pt;height:20.4pt;z-index:251695104" coordsize="18358,2592" o:gfxdata="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">
-                <v:rect id="Rectángulo 42" o:spid="_x0000_s1048" style="position:absolute;top:397;width:15947;height:2195;visibility:visible;mso-wrap-style:square;v-text-anchor:middle" o:gfxdata="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" filled="f" strokecolor="#00b0f0" strokeweight="1pt"/>
-                <v:shape id="Cuadro de texto 44" o:spid="_x0000_s1049" type="#_x0000_t202" style="position:absolute;left:16220;width:2138;height:2190;visibility:visible;mso-wrap-style:square;v-text-anchor:top" o:gfxdata="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" filled="f" stroked="f" strokeweight=".5pt">
+              <v:group id="Grupo 53" style="position:absolute;margin-left:116.55pt;margin-top:84.4pt;width:144.55pt;height:20.4pt;z-index:251695104" coordsize="18358,2592" o:spid="_x0000_s1047" w14:anchorId="4153A33C" o:gfxdata="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">
+                <v:rect id="Rectángulo 42" style="position:absolute;top:397;width:15947;height:2195;visibility:visible;mso-wrap-style:square;v-text-anchor:middle" o:spid="_x0000_s1048" filled="f" strokecolor="#00b0f0" strokeweight="1pt" o:gfxdata="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"/>
+                <v:shape id="Cuadro de texto 44" style="position:absolute;left:16220;width:2138;height:2190;visibility:visible;mso-wrap-style:square;v-text-anchor:top" o:spid="_x0000_s1049" filled="f" stroked="f" strokeweight=".5pt" type="#_x0000_t202" o:gfxdata="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">
                   <v:textbox>
                     <w:txbxContent>
                       <w:p>
@@ -4176,9 +4176,9 @@
           </mc:Choice>
           <mc:Fallback>
             <w:pict>
-              <v:group w14:anchorId="103DE71D" id="Grupo 52" o:spid="_x0000_s1050" style="position:absolute;margin-left:115.3pt;margin-top:101.3pt;width:78.8pt;height:17.25pt;z-index:251708416" coordsize="10009,2190" o:gfxdata="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">
-                <v:rect id="Rectángulo 48" o:spid="_x0000_s1051" style="position:absolute;top:954;width:7481;height:890;visibility:visible;mso-wrap-style:square;v-text-anchor:middle" o:gfxdata="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" filled="f" strokecolor="red" strokeweight="1pt"/>
-                <v:shape id="Cuadro de texto 49" o:spid="_x0000_s1052" type="#_x0000_t202" style="position:absolute;left:7871;width:2138;height:2190;visibility:visible;mso-wrap-style:square;v-text-anchor:top" o:gfxdata="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" filled="f" stroked="f" strokeweight=".5pt">
+              <v:group id="Grupo 52" style="position:absolute;margin-left:115.3pt;margin-top:101.3pt;width:78.8pt;height:17.25pt;z-index:251708416" coordsize="10009,2190" o:spid="_x0000_s1050" w14:anchorId="103DE71D" o:gfxdata="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">
+                <v:rect id="Rectángulo 48" style="position:absolute;top:954;width:7481;height:890;visibility:visible;mso-wrap-style:square;v-text-anchor:middle" o:spid="_x0000_s1051" filled="f" strokecolor="red" strokeweight="1pt" o:gfxdata="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"/>
+                <v:shape id="Cuadro de texto 49" style="position:absolute;left:7871;width:2138;height:2190;visibility:visible;mso-wrap-style:square;v-text-anchor:top" o:spid="_x0000_s1052" filled="f" stroked="f" strokeweight=".5pt" type="#_x0000_t202" o:gfxdata="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">
                   <v:textbox>
                     <w:txbxContent>
                       <w:p>
@@ -4345,9 +4345,9 @@
           </mc:Choice>
           <mc:Fallback>
             <w:pict>
-              <v:group w14:anchorId="206B2BD6" id="Grupo 51" o:spid="_x0000_s1053" style="position:absolute;margin-left:115.3pt;margin-top:130.1pt;width:202.15pt;height:17.9pt;z-index:251703296" coordsize="25673,2274" o:gfxdata="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">
-                <v:rect id="Rectángulo 46" o:spid="_x0000_s1054" style="position:absolute;top:79;width:23513;height:2195;visibility:visible;mso-wrap-style:square;v-text-anchor:middle" o:gfxdata="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" filled="f" strokecolor="#bfbfbf [2412]" strokeweight="1pt"/>
-                <v:shape id="Cuadro de texto 47" o:spid="_x0000_s1055" type="#_x0000_t202" style="position:absolute;left:23535;width:2138;height:2190;visibility:visible;mso-wrap-style:square;v-text-anchor:top" o:gfxdata="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" filled="f" stroked="f" strokeweight=".5pt">
+              <v:group id="Grupo 51" style="position:absolute;margin-left:115.3pt;margin-top:130.1pt;width:202.15pt;height:17.9pt;z-index:251703296" coordsize="25673,2274" o:spid="_x0000_s1053" w14:anchorId="206B2BD6" o:gfxdata="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">
+                <v:rect id="Rectángulo 46" style="position:absolute;top:79;width:23513;height:2195;visibility:visible;mso-wrap-style:square;v-text-anchor:middle" o:spid="_x0000_s1054" filled="f" strokecolor="#bfbfbf [2412]" strokeweight="1pt" o:gfxdata="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"/>
+                <v:shape id="Cuadro de texto 47" style="position:absolute;left:23535;width:2138;height:2190;visibility:visible;mso-wrap-style:square;v-text-anchor:top" o:spid="_x0000_s1055" filled="f" stroked="f" strokeweight=".5pt" type="#_x0000_t202" o:gfxdata="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">
                   <v:textbox>
                     <w:txbxContent>
                       <w:p>
@@ -4425,7 +4425,7 @@
         </w:drawing>
       </w:r>
     </w:p>
-    <w:p>
+    <w:p w14:noSpellErr="1">
       <w:r>
         <w:rPr>
           <w:noProof/>
@@ -4565,9 +4565,9 @@
           </mc:Choice>
           <mc:Fallback>
             <w:pict>
-              <v:group w14:anchorId="1C4FED98" id="Grupo 50" o:spid="_x0000_s1056" style="position:absolute;margin-left:110.9pt;margin-top:24.55pt;width:284.15pt;height:26.2pt;z-index:251698176" coordsize="36089,3325" o:gfxdata="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">
-                <v:rect id="Rectángulo 43" o:spid="_x0000_s1057" style="position:absolute;width:34022;height:3325;visibility:visible;mso-wrap-style:square;v-text-anchor:middle" o:gfxdata="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" filled="f" strokecolor="#00b0f0" strokeweight="1pt"/>
-                <v:shape id="Cuadro de texto 45" o:spid="_x0000_s1058" type="#_x0000_t202" style="position:absolute;left:33952;top:238;width:2137;height:2191;visibility:visible;mso-wrap-style:square;v-text-anchor:top" o:gfxdata="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" filled="f" stroked="f" strokeweight=".5pt">
+              <v:group id="Grupo 50" style="position:absolute;margin-left:110.9pt;margin-top:24.55pt;width:284.15pt;height:26.2pt;z-index:251698176" coordsize="36089,3325" o:spid="_x0000_s1056" w14:anchorId="1C4FED98" o:gfxdata="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">
+                <v:rect id="Rectángulo 43" style="position:absolute;width:34022;height:3325;visibility:visible;mso-wrap-style:square;v-text-anchor:middle" o:spid="_x0000_s1057" filled="f" strokecolor="#00b0f0" strokeweight="1pt" o:gfxdata="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"/>
+                <v:shape id="Cuadro de texto 45" style="position:absolute;left:33952;top:238;width:2137;height:2191;visibility:visible;mso-wrap-style:square;v-text-anchor:top" o:spid="_x0000_s1058" filled="f" stroked="f" strokeweight=".5pt" type="#_x0000_t202" o:gfxdata="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">
                   <v:textbox>
                     <w:txbxContent>
                       <w:p>
@@ -4645,8 +4645,312 @@
         </w:drawing>
       </w:r>
     </w:p>
+    <w:p>
+      <w:pPr>
+        <w:pStyle w:val="Prrafodelista"/>
+        <w:numPr>
+          <w:ilvl w:val="0"/>
+          <w:numId w:val="3"/>
+        </w:numPr>
+        <w:rPr/>
+      </w:pPr>
+      <w:r>
+        <w:rPr/>
+        <w:t>Una vez obtenida la conexión, se procede a realizar el modelo de usuarios de la colección existente en la base de datos para hacer el CRUD de este</w:t>
+      </w:r>
+    </w:p>
+    <w:p>
+      <w:pPr>
+        <w:pStyle w:val="Normal"/>
+      </w:pPr>
+      <w:r>
+        <w:drawing>
+          <wp:inline wp14:editId="1AD60A5C" wp14:anchorId="4AD813F6">
+            <wp:extent cx="5572125" cy="2971800"/>
+            <wp:effectExtent l="0" t="0" r="0" b="0"/>
+            <wp:docPr id="1532775549" name="" title=""/>
+            <wp:cNvGraphicFramePr>
+              <a:graphicFrameLocks noChangeAspect="1"/>
+            </wp:cNvGraphicFramePr>
+            <a:graphic>
+              <a:graphicData uri="http://schemas.openxmlformats.org/drawingml/2006/picture">
+                <pic:pic>
+                  <pic:nvPicPr>
+                    <pic:cNvPr id="0" name=""/>
+                    <pic:cNvPicPr/>
+                  </pic:nvPicPr>
+                  <pic:blipFill>
+                    <a:blip r:embed="R1eb17287583a41a4">
+                      <a:extLst>
+                        <a:ext xmlns:a="http://schemas.openxmlformats.org/drawingml/2006/main" uri="{28A0092B-C50C-407E-A947-70E740481C1C}">
+                          <a14:useLocalDpi val="0"/>
+                        </a:ext>
+                      </a:extLst>
+                    </a:blip>
+                    <a:stretch>
+                      <a:fillRect/>
+                    </a:stretch>
+                  </pic:blipFill>
+                  <pic:spPr>
+                    <a:xfrm>
+                      <a:off x="0" y="0"/>
+                      <a:ext cx="5572125" cy="2971800"/>
+                    </a:xfrm>
+                    <a:prstGeom prst="rect">
+                      <a:avLst/>
+                    </a:prstGeom>
+                  </pic:spPr>
+                </pic:pic>
+              </a:graphicData>
+            </a:graphic>
+          </wp:inline>
+        </w:drawing>
+      </w:r>
+    </w:p>
+    <w:p>
+      <w:pPr>
+        <w:pStyle w:val="Prrafodelista"/>
+        <w:numPr>
+          <w:ilvl w:val="0"/>
+          <w:numId w:val="3"/>
+        </w:numPr>
+        <w:rPr/>
+      </w:pPr>
+      <w:r>
+        <w:rPr/>
+        <w:t>Utilizando un controlador, tenemos el CRUD básico para los usuarios</w:t>
+      </w:r>
+    </w:p>
+    <w:p>
+      <w:pPr>
+        <w:pStyle w:val="Normal"/>
+      </w:pPr>
+      <w:r>
+        <w:drawing>
+          <wp:inline wp14:editId="24E77C96" wp14:anchorId="361A211C">
+            <wp:extent cx="5554266" cy="2962275"/>
+            <wp:effectExtent l="0" t="0" r="0" b="0"/>
+            <wp:docPr id="546987137" name="" title=""/>
+            <wp:cNvGraphicFramePr>
+              <a:graphicFrameLocks noChangeAspect="1"/>
+            </wp:cNvGraphicFramePr>
+            <a:graphic>
+              <a:graphicData uri="http://schemas.openxmlformats.org/drawingml/2006/picture">
+                <pic:pic>
+                  <pic:nvPicPr>
+                    <pic:cNvPr id="0" name=""/>
+                    <pic:cNvPicPr/>
+                  </pic:nvPicPr>
+                  <pic:blipFill>
+                    <a:blip r:embed="R897eef5792944494">
+                      <a:extLst>
+                        <a:ext xmlns:a="http://schemas.openxmlformats.org/drawingml/2006/main" uri="{28A0092B-C50C-407E-A947-70E740481C1C}">
+                          <a14:useLocalDpi val="0"/>
+                        </a:ext>
+                      </a:extLst>
+                    </a:blip>
+                    <a:stretch>
+                      <a:fillRect/>
+                    </a:stretch>
+                  </pic:blipFill>
+                  <pic:spPr>
+                    <a:xfrm>
+                      <a:off x="0" y="0"/>
+                      <a:ext cx="5554266" cy="2962275"/>
+                    </a:xfrm>
+                    <a:prstGeom prst="rect">
+                      <a:avLst/>
+                    </a:prstGeom>
+                  </pic:spPr>
+                </pic:pic>
+              </a:graphicData>
+            </a:graphic>
+          </wp:inline>
+        </w:drawing>
+      </w:r>
+    </w:p>
+    <w:p>
+      <w:pPr>
+        <w:pStyle w:val="Normal"/>
+      </w:pPr>
+      <w:r>
+        <w:drawing>
+          <wp:inline wp14:editId="578F4BB4" wp14:anchorId="0FA7462F">
+            <wp:extent cx="5589984" cy="2981325"/>
+            <wp:effectExtent l="0" t="0" r="0" b="0"/>
+            <wp:docPr id="1805078125" name="" title=""/>
+            <wp:cNvGraphicFramePr>
+              <a:graphicFrameLocks noChangeAspect="1"/>
+            </wp:cNvGraphicFramePr>
+            <a:graphic>
+              <a:graphicData uri="http://schemas.openxmlformats.org/drawingml/2006/picture">
+                <pic:pic>
+                  <pic:nvPicPr>
+                    <pic:cNvPr id="0" name=""/>
+                    <pic:cNvPicPr/>
+                  </pic:nvPicPr>
+                  <pic:blipFill>
+                    <a:blip r:embed="R599729cba4a44f6e">
+                      <a:extLst>
+                        <a:ext xmlns:a="http://schemas.openxmlformats.org/drawingml/2006/main" uri="{28A0092B-C50C-407E-A947-70E740481C1C}">
+                          <a14:useLocalDpi val="0"/>
+                        </a:ext>
+                      </a:extLst>
+                    </a:blip>
+                    <a:stretch>
+                      <a:fillRect/>
+                    </a:stretch>
+                  </pic:blipFill>
+                  <pic:spPr>
+                    <a:xfrm>
+                      <a:off x="0" y="0"/>
+                      <a:ext cx="5589984" cy="2981325"/>
+                    </a:xfrm>
+                    <a:prstGeom prst="rect">
+                      <a:avLst/>
+                    </a:prstGeom>
+                  </pic:spPr>
+                </pic:pic>
+              </a:graphicData>
+            </a:graphic>
+          </wp:inline>
+        </w:drawing>
+      </w:r>
+    </w:p>
+    <w:p>
+      <w:pPr>
+        <w:pStyle w:val="Prrafodelista"/>
+        <w:numPr>
+          <w:ilvl w:val="0"/>
+          <w:numId w:val="3"/>
+        </w:numPr>
+        <w:rPr/>
+      </w:pPr>
+      <w:r>
+        <w:rPr/>
+        <w:t>Probando que la conexión sea efectiva y traiga los datos de la base de datos usando la ruta designada a obtener usuarios</w:t>
+      </w:r>
+    </w:p>
+    <w:p>
+      <w:pPr>
+        <w:pStyle w:val="Normal"/>
+        <w:ind w:left="0"/>
+      </w:pPr>
+      <w:r>
+        <w:drawing>
+          <wp:inline wp14:editId="017901E3" wp14:anchorId="13FDA17D">
+            <wp:extent cx="4860686" cy="2190798"/>
+            <wp:effectExtent l="0" t="0" r="0" b="0"/>
+            <wp:docPr id="1765360010" name="" title=""/>
+            <wp:cNvGraphicFramePr>
+              <a:graphicFrameLocks noChangeAspect="1"/>
+            </wp:cNvGraphicFramePr>
+            <a:graphic>
+              <a:graphicData uri="http://schemas.openxmlformats.org/drawingml/2006/picture">
+                <pic:pic>
+                  <pic:nvPicPr>
+                    <pic:cNvPr id="0" name=""/>
+                    <pic:cNvPicPr/>
+                  </pic:nvPicPr>
+                  <pic:blipFill>
+                    <a:blip r:embed="Rb9191702a5dd49cc">
+                      <a:extLst>
+                        <a:ext xmlns:a="http://schemas.openxmlformats.org/drawingml/2006/main" uri="{28A0092B-C50C-407E-A947-70E740481C1C}">
+                          <a14:useLocalDpi val="0"/>
+                        </a:ext>
+                      </a:extLst>
+                    </a:blip>
+                    <a:srcRect l="0" t="6484" r="0" b="54266"/>
+                    <a:stretch>
+                      <a:fillRect/>
+                    </a:stretch>
+                  </pic:blipFill>
+                  <pic:spPr>
+                    <a:xfrm>
+                      <a:off x="0" y="0"/>
+                      <a:ext cx="4860686" cy="2190798"/>
+                    </a:xfrm>
+                    <a:prstGeom prst="rect">
+                      <a:avLst/>
+                    </a:prstGeom>
+                  </pic:spPr>
+                </pic:pic>
+              </a:graphicData>
+            </a:graphic>
+          </wp:inline>
+        </w:drawing>
+      </w:r>
+    </w:p>
+    <w:p>
+      <w:pPr>
+        <w:pStyle w:val="Normal"/>
+        <w:ind w:left="0"/>
+      </w:pPr>
+      <w:r>
+        <w:drawing>
+          <wp:inline wp14:editId="6D82DB69" wp14:anchorId="6CF00E40">
+            <wp:extent cx="5471762" cy="3779900"/>
+            <wp:effectExtent l="0" t="0" r="0" b="0"/>
+            <wp:docPr id="329219926" name="" title=""/>
+            <wp:cNvGraphicFramePr>
+              <a:graphicFrameLocks noChangeAspect="1"/>
+            </wp:cNvGraphicFramePr>
+            <a:graphic>
+              <a:graphicData uri="http://schemas.openxmlformats.org/drawingml/2006/picture">
+                <pic:pic>
+                  <pic:nvPicPr>
+                    <pic:cNvPr id="0" name=""/>
+                    <pic:cNvPicPr/>
+                  </pic:nvPicPr>
+                  <pic:blipFill>
+                    <a:blip r:embed="Rb063e30b357745e6">
+                      <a:extLst>
+                        <a:ext xmlns:a="http://schemas.openxmlformats.org/drawingml/2006/main" uri="{28A0092B-C50C-407E-A947-70E740481C1C}">
+                          <a14:useLocalDpi val="0"/>
+                        </a:ext>
+                      </a:extLst>
+                    </a:blip>
+                    <a:srcRect l="0" t="4472" r="35374" b="11821"/>
+                    <a:stretch>
+                      <a:fillRect/>
+                    </a:stretch>
+                  </pic:blipFill>
+                  <pic:spPr>
+                    <a:xfrm>
+                      <a:off x="0" y="0"/>
+                      <a:ext cx="5471762" cy="3779900"/>
+                    </a:xfrm>
+                    <a:prstGeom prst="rect">
+                      <a:avLst/>
+                    </a:prstGeom>
+                  </pic:spPr>
+                </pic:pic>
+              </a:graphicData>
+            </a:graphic>
+          </wp:inline>
+        </w:drawing>
+      </w:r>
+    </w:p>
+    <w:p>
+      <w:pPr>
+        <w:pStyle w:val="Normal"/>
+        <w:ind w:left="0"/>
+      </w:pPr>
+      <w:r>
+        <w:rPr/>
+        <w:t xml:space="preserve">Como podemos observar, los datos </w:t>
+      </w:r>
+      <w:r>
+        <w:rPr/>
+        <w:t>traídos</w:t>
+      </w:r>
+      <w:r>
+        <w:rPr/>
+        <w:t xml:space="preserve"> son los mismos datos existentes en la base de datos </w:t>
+      </w:r>
+    </w:p>
     <w:sectPr>
-      <w:pgSz w:w="12240" w:h="15840"/>
+      <w:pgSz w:w="12240" w:h="15840" w:orient="portrait"/>
       <w:pgMar w:top="1417" w:right="1701" w:bottom="1417" w:left="1701" w:header="708" w:footer="708" w:gutter="0"/>
       <w:cols w:space="708"/>
       <w:docGrid w:linePitch="360"/>
@@ -4762,7 +5066,7 @@
         <w:ind w:left="720" w:hanging="360"/>
       </w:pPr>
       <w:rPr>
-        <w:rFonts w:ascii="Symbol" w:hAnsi="Symbol" w:hint="default"/>
+        <w:rFonts w:hint="default" w:ascii="Symbol" w:hAnsi="Symbol"/>
         <w:sz w:val="20"/>
       </w:rPr>
     </w:lvl>
@@ -4778,7 +5082,7 @@
         <w:ind w:left="1440" w:hanging="360"/>
       </w:pPr>
       <w:rPr>
-        <w:rFonts w:ascii="Courier New" w:hAnsi="Courier New" w:hint="default"/>
+        <w:rFonts w:hint="default" w:ascii="Courier New" w:hAnsi="Courier New"/>
         <w:sz w:val="20"/>
       </w:rPr>
     </w:lvl>
@@ -4794,7 +5098,7 @@
         <w:ind w:left="2160" w:hanging="360"/>
       </w:pPr>
       <w:rPr>
-        <w:rFonts w:ascii="Wingdings" w:hAnsi="Wingdings" w:hint="default"/>
+        <w:rFonts w:hint="default" w:ascii="Wingdings" w:hAnsi="Wingdings"/>
         <w:sz w:val="20"/>
       </w:rPr>
     </w:lvl>
@@ -4810,7 +5114,7 @@
         <w:ind w:left="2880" w:hanging="360"/>
       </w:pPr>
       <w:rPr>
-        <w:rFonts w:ascii="Wingdings" w:hAnsi="Wingdings" w:hint="default"/>
+        <w:rFonts w:hint="default" w:ascii="Wingdings" w:hAnsi="Wingdings"/>
         <w:sz w:val="20"/>
       </w:rPr>
     </w:lvl>
@@ -4826,7 +5130,7 @@
         <w:ind w:left="3600" w:hanging="360"/>
       </w:pPr>
       <w:rPr>
-        <w:rFonts w:ascii="Wingdings" w:hAnsi="Wingdings" w:hint="default"/>
+        <w:rFonts w:hint="default" w:ascii="Wingdings" w:hAnsi="Wingdings"/>
         <w:sz w:val="20"/>
       </w:rPr>
     </w:lvl>
@@ -4842,7 +5146,7 @@
         <w:ind w:left="4320" w:hanging="360"/>
       </w:pPr>
       <w:rPr>
-        <w:rFonts w:ascii="Wingdings" w:hAnsi="Wingdings" w:hint="default"/>
+        <w:rFonts w:hint="default" w:ascii="Wingdings" w:hAnsi="Wingdings"/>
         <w:sz w:val="20"/>
       </w:rPr>
     </w:lvl>
@@ -4858,7 +5162,7 @@
         <w:ind w:left="5040" w:hanging="360"/>
       </w:pPr>
       <w:rPr>
-        <w:rFonts w:ascii="Wingdings" w:hAnsi="Wingdings" w:hint="default"/>
+        <w:rFonts w:hint="default" w:ascii="Wingdings" w:hAnsi="Wingdings"/>
         <w:sz w:val="20"/>
       </w:rPr>
     </w:lvl>
@@ -4874,7 +5178,7 @@
         <w:ind w:left="5760" w:hanging="360"/>
       </w:pPr>
       <w:rPr>
-        <w:rFonts w:ascii="Wingdings" w:hAnsi="Wingdings" w:hint="default"/>
+        <w:rFonts w:hint="default" w:ascii="Wingdings" w:hAnsi="Wingdings"/>
         <w:sz w:val="20"/>
       </w:rPr>
     </w:lvl>
@@ -4890,7 +5194,7 @@
         <w:ind w:left="6480" w:hanging="360"/>
       </w:pPr>
       <w:rPr>
-        <w:rFonts w:ascii="Wingdings" w:hAnsi="Wingdings" w:hint="default"/>
+        <w:rFonts w:hint="default" w:ascii="Wingdings" w:hAnsi="Wingdings"/>
         <w:sz w:val="20"/>
       </w:rPr>
     </w:lvl>
@@ -5002,7 +5306,7 @@
   <w:docDefaults>
     <w:rPrDefault>
       <w:rPr>
-        <w:rFonts w:asciiTheme="minorHAnsi" w:eastAsiaTheme="minorHAnsi" w:hAnsiTheme="minorHAnsi" w:cstheme="minorBidi"/>
+        <w:rFonts w:asciiTheme="minorHAnsi" w:hAnsiTheme="minorHAnsi" w:eastAsiaTheme="minorHAnsi" w:cstheme="minorBidi"/>
         <w:sz w:val="22"/>
         <w:szCs w:val="22"/>
         <w:lang w:val="en-US" w:eastAsia="en-US" w:bidi="ar-SA"/>
@@ -5017,14 +5321,14 @@
   <w:latentStyles w:defLockedState="0" w:defUIPriority="99" w:defSemiHidden="0" w:defUnhideWhenUsed="0" w:defQFormat="0" w:count="371">
     <w:lsdException w:name="Normal" w:uiPriority="0" w:qFormat="1"/>
     <w:lsdException w:name="heading 1" w:uiPriority="9" w:qFormat="1"/>
-    <w:lsdException w:name="heading 2" w:semiHidden="1" w:uiPriority="9" w:unhideWhenUsed="1" w:qFormat="1"/>
-    <w:lsdException w:name="heading 3" w:semiHidden="1" w:uiPriority="9" w:unhideWhenUsed="1" w:qFormat="1"/>
-    <w:lsdException w:name="heading 4" w:semiHidden="1" w:uiPriority="9" w:unhideWhenUsed="1" w:qFormat="1"/>
-    <w:lsdException w:name="heading 5" w:semiHidden="1" w:uiPriority="9" w:unhideWhenUsed="1" w:qFormat="1"/>
-    <w:lsdException w:name="heading 6" w:semiHidden="1" w:uiPriority="9" w:unhideWhenUsed="1" w:qFormat="1"/>
-    <w:lsdException w:name="heading 7" w:semiHidden="1" w:uiPriority="9" w:unhideWhenUsed="1" w:qFormat="1"/>
-    <w:lsdException w:name="heading 8" w:semiHidden="1" w:uiPriority="9" w:unhideWhenUsed="1" w:qFormat="1"/>
-    <w:lsdException w:name="heading 9" w:semiHidden="1" w:uiPriority="9" w:unhideWhenUsed="1" w:qFormat="1"/>
+    <w:lsdException w:name="heading 2" w:uiPriority="9" w:semiHidden="1" w:unhideWhenUsed="1" w:qFormat="1"/>
+    <w:lsdException w:name="heading 3" w:uiPriority="9" w:semiHidden="1" w:unhideWhenUsed="1" w:qFormat="1"/>
+    <w:lsdException w:name="heading 4" w:uiPriority="9" w:semiHidden="1" w:unhideWhenUsed="1" w:qFormat="1"/>
+    <w:lsdException w:name="heading 5" w:uiPriority="9" w:semiHidden="1" w:unhideWhenUsed="1" w:qFormat="1"/>
+    <w:lsdException w:name="heading 6" w:uiPriority="9" w:semiHidden="1" w:unhideWhenUsed="1" w:qFormat="1"/>
+    <w:lsdException w:name="heading 7" w:uiPriority="9" w:semiHidden="1" w:unhideWhenUsed="1" w:qFormat="1"/>
+    <w:lsdException w:name="heading 8" w:uiPriority="9" w:semiHidden="1" w:unhideWhenUsed="1" w:qFormat="1"/>
+    <w:lsdException w:name="heading 9" w:uiPriority="9" w:semiHidden="1" w:unhideWhenUsed="1" w:qFormat="1"/>
     <w:lsdException w:name="index 1" w:semiHidden="1" w:unhideWhenUsed="1"/>
     <w:lsdException w:name="index 2" w:semiHidden="1" w:unhideWhenUsed="1"/>
     <w:lsdException w:name="index 3" w:semiHidden="1" w:unhideWhenUsed="1"/>
@@ -5034,22 +5338,22 @@
     <w:lsdException w:name="index 7" w:semiHidden="1" w:unhideWhenUsed="1"/>
     <w:lsdException w:name="index 8" w:semiHidden="1" w:unhideWhenUsed="1"/>
     <w:lsdException w:name="index 9" w:semiHidden="1" w:unhideWhenUsed="1"/>
-    <w:lsdException w:name="toc 1" w:semiHidden="1" w:uiPriority="39" w:unhideWhenUsed="1"/>
-    <w:lsdException w:name="toc 2" w:semiHidden="1" w:uiPriority="39" w:unhideWhenUsed="1"/>
-    <w:lsdException w:name="toc 3" w:semiHidden="1" w:uiPriority="39" w:unhideWhenUsed="1"/>
-    <w:lsdException w:name="toc 4" w:semiHidden="1" w:uiPriority="39" w:unhideWhenUsed="1"/>
-    <w:lsdException w:name="toc 5" w:semiHidden="1" w:uiPriority="39" w:unhideWhenUsed="1"/>
-    <w:lsdException w:name="toc 6" w:semiHidden="1" w:uiPriority="39" w:unhideWhenUsed="1"/>
-    <w:lsdException w:name="toc 7" w:semiHidden="1" w:uiPriority="39" w:unhideWhenUsed="1"/>
-    <w:lsdException w:name="toc 8" w:semiHidden="1" w:uiPriority="39" w:unhideWhenUsed="1"/>
-    <w:lsdException w:name="toc 9" w:semiHidden="1" w:uiPriority="39" w:unhideWhenUsed="1"/>
+    <w:lsdException w:name="toc 1" w:uiPriority="39" w:semiHidden="1" w:unhideWhenUsed="1"/>
+    <w:lsdException w:name="toc 2" w:uiPriority="39" w:semiHidden="1" w:unhideWhenUsed="1"/>
+    <w:lsdException w:name="toc 3" w:uiPriority="39" w:semiHidden="1" w:unhideWhenUsed="1"/>
+    <w:lsdException w:name="toc 4" w:uiPriority="39" w:semiHidden="1" w:unhideWhenUsed="1"/>
+    <w:lsdException w:name="toc 5" w:uiPriority="39" w:semiHidden="1" w:unhideWhenUsed="1"/>
+    <w:lsdException w:name="toc 6" w:uiPriority="39" w:semiHidden="1" w:unhideWhenUsed="1"/>
+    <w:lsdException w:name="toc 7" w:uiPriority="39" w:semiHidden="1" w:unhideWhenUsed="1"/>
+    <w:lsdException w:name="toc 8" w:uiPriority="39" w:semiHidden="1" w:unhideWhenUsed="1"/>
+    <w:lsdException w:name="toc 9" w:uiPriority="39" w:semiHidden="1" w:unhideWhenUsed="1"/>
     <w:lsdException w:name="Normal Indent" w:semiHidden="1" w:unhideWhenUsed="1"/>
     <w:lsdException w:name="footnote text" w:semiHidden="1" w:unhideWhenUsed="1"/>
     <w:lsdException w:name="annotation text" w:semiHidden="1" w:unhideWhenUsed="1"/>
     <w:lsdException w:name="header" w:semiHidden="1" w:unhideWhenUsed="1"/>
     <w:lsdException w:name="footer" w:semiHidden="1" w:unhideWhenUsed="1"/>
     <w:lsdException w:name="index heading" w:semiHidden="1" w:unhideWhenUsed="1"/>
-    <w:lsdException w:name="caption" w:semiHidden="1" w:uiPriority="35" w:unhideWhenUsed="1" w:qFormat="1"/>
+    <w:lsdException w:name="caption" w:uiPriority="35" w:semiHidden="1" w:unhideWhenUsed="1" w:qFormat="1"/>
     <w:lsdException w:name="table of figures" w:semiHidden="1" w:unhideWhenUsed="1"/>
     <w:lsdException w:name="envelope address" w:semiHidden="1" w:unhideWhenUsed="1"/>
     <w:lsdException w:name="envelope return" w:semiHidden="1" w:unhideWhenUsed="1"/>
@@ -5080,7 +5384,7 @@
     <w:lsdException w:name="Title" w:uiPriority="10" w:qFormat="1"/>
     <w:lsdException w:name="Closing" w:semiHidden="1" w:unhideWhenUsed="1"/>
     <w:lsdException w:name="Signature" w:semiHidden="1" w:unhideWhenUsed="1"/>
-    <w:lsdException w:name="Default Paragraph Font" w:semiHidden="1" w:uiPriority="1" w:unhideWhenUsed="1"/>
+    <w:lsdException w:name="Default Paragraph Font" w:uiPriority="1" w:semiHidden="1" w:unhideWhenUsed="1"/>
     <w:lsdException w:name="Body Text" w:semiHidden="1" w:unhideWhenUsed="1"/>
     <w:lsdException w:name="Body Text Indent" w:semiHidden="1" w:unhideWhenUsed="1"/>
     <w:lsdException w:name="List Continue" w:semiHidden="1" w:unhideWhenUsed="1"/>
@@ -5280,8 +5584,8 @@
     <w:lsdException w:name="Subtle Reference" w:uiPriority="31" w:qFormat="1"/>
     <w:lsdException w:name="Intense Reference" w:uiPriority="32" w:qFormat="1"/>
     <w:lsdException w:name="Book Title" w:uiPriority="33" w:qFormat="1"/>
-    <w:lsdException w:name="Bibliography" w:semiHidden="1" w:uiPriority="37" w:unhideWhenUsed="1"/>
-    <w:lsdException w:name="TOC Heading" w:semiHidden="1" w:uiPriority="39" w:unhideWhenUsed="1" w:qFormat="1"/>
+    <w:lsdException w:name="Bibliography" w:uiPriority="37" w:semiHidden="1" w:unhideWhenUsed="1"/>
+    <w:lsdException w:name="TOC Heading" w:uiPriority="39" w:semiHidden="1" w:unhideWhenUsed="1" w:qFormat="1"/>
     <w:lsdException w:name="Plain Table 1" w:uiPriority="41"/>
     <w:lsdException w:name="Plain Table 2" w:uiPriority="42"/>
     <w:lsdException w:name="Plain Table 3" w:uiPriority="43"/>
@@ -5387,7 +5691,7 @@
     <w:lsdException w:name="List Table 6 Colorful Accent 6" w:uiPriority="51"/>
     <w:lsdException w:name="List Table 7 Colorful Accent 6" w:uiPriority="52"/>
   </w:latentStyles>
-  <w:style w:type="paragraph" w:default="1" w:styleId="Normal">
+  <w:style w:type="paragraph" w:styleId="Normal" w:default="1">
     <w:name w:val="Normal"/>
     <w:qFormat/>
     <w:rsid w:val="00652264"/>
@@ -5395,13 +5699,13 @@
       <w:lang w:val="es-CO"/>
     </w:rPr>
   </w:style>
-  <w:style w:type="character" w:default="1" w:styleId="Fuentedeprrafopredeter">
+  <w:style w:type="character" w:styleId="Fuentedeprrafopredeter" w:default="1">
     <w:name w:val="Default Paragraph Font"/>
     <w:uiPriority w:val="1"/>
     <w:semiHidden/>
     <w:unhideWhenUsed/>
   </w:style>
-  <w:style w:type="table" w:default="1" w:styleId="Tablanormal">
+  <w:style w:type="table" w:styleId="Tablanormal" w:default="1">
     <w:name w:val="Normal Table"/>
     <w:uiPriority w:val="99"/>
     <w:semiHidden/>
@@ -5416,7 +5720,7 @@
       </w:tblCellMar>
     </w:tblPr>
   </w:style>
-  <w:style w:type="numbering" w:default="1" w:styleId="Sinlista">
+  <w:style w:type="numbering" w:styleId="Sinlista" w:default="1">
     <w:name w:val="No List"/>
     <w:uiPriority w:val="99"/>
     <w:semiHidden/>

</xml_diff>

<commit_message>
Projects model and controller added, Sprint 3 docx updated
</commit_message>
<xml_diff>
--- a/documentos/Sprint3_Equipo_Titan.docx
+++ b/documentos/Sprint3_Equipo_Titan.docx
@@ -1,6 +1,6 @@
 
 <file path=word/document.xml><?xml version="1.0" encoding="utf-8"?>
-<w:document xmlns:wpc="http://schemas.microsoft.com/office/word/2010/wordprocessingCanvas" xmlns:mc="http://schemas.openxmlformats.org/markup-compatibility/2006" xmlns:o="urn:schemas-microsoft-com:office:office" xmlns:r="http://schemas.openxmlformats.org/officeDocument/2006/relationships" xmlns:m="http://schemas.openxmlformats.org/officeDocument/2006/math" xmlns:v="urn:schemas-microsoft-com:vml" xmlns:wp14="http://schemas.microsoft.com/office/word/2010/wordprocessingDrawing" xmlns:wp="http://schemas.openxmlformats.org/drawingml/2006/wordprocessingDrawing" xmlns:w10="urn:schemas-microsoft-com:office:word" xmlns:w="http://schemas.openxmlformats.org/wordprocessingml/2006/main" xmlns:w14="http://schemas.microsoft.com/office/word/2010/wordml" xmlns:w15="http://schemas.microsoft.com/office/word/2012/wordml" xmlns:wpg="http://schemas.microsoft.com/office/word/2010/wordprocessingGroup" xmlns:wpi="http://schemas.microsoft.com/office/word/2010/wordprocessingInk" xmlns:wne="http://schemas.microsoft.com/office/word/2006/wordml" xmlns:wps="http://schemas.microsoft.com/office/word/2010/wordprocessingShape" xmlns:a="http://schemas.openxmlformats.org/drawingml/2006/main" xmlns:pic="http://schemas.openxmlformats.org/drawingml/2006/picture" xmlns:a14="http://schemas.microsoft.com/office/drawing/2010/main" mc:Ignorable="w14 w15 wp14">
+<w:document xmlns:wpc="http://schemas.microsoft.com/office/word/2010/wordprocessingCanvas" xmlns:mc="http://schemas.openxmlformats.org/markup-compatibility/2006" xmlns:o="urn:schemas-microsoft-com:office:office" xmlns:r="http://schemas.openxmlformats.org/officeDocument/2006/relationships" xmlns:m="http://schemas.openxmlformats.org/officeDocument/2006/math" xmlns:v="urn:schemas-microsoft-com:vml" xmlns:wp14="http://schemas.microsoft.com/office/word/2010/wordprocessingDrawing" xmlns:wp="http://schemas.openxmlformats.org/drawingml/2006/wordprocessingDrawing" xmlns:w10="urn:schemas-microsoft-com:office:word" xmlns:w="http://schemas.openxmlformats.org/wordprocessingml/2006/main" xmlns:w14="http://schemas.microsoft.com/office/word/2010/wordml" xmlns:wpg="http://schemas.microsoft.com/office/word/2010/wordprocessingGroup" xmlns:wpi="http://schemas.microsoft.com/office/word/2010/wordprocessingInk" xmlns:wne="http://schemas.microsoft.com/office/word/2006/wordml" xmlns:wps="http://schemas.microsoft.com/office/word/2010/wordprocessingShape" mc:Ignorable="w14 wp14">
   <w:body>
     <w:p>
       <w:pPr>
@@ -11,7 +11,7 @@
           <w:szCs w:val="24"/>
         </w:rPr>
       </w:pPr>
-      <w:bookmarkStart w:name="_Hlk82192941" w:id="0"/>
+      <w:bookmarkStart w:id="0" w:name="_Hlk82192941"/>
       <w:bookmarkEnd w:id="0"/>
       <w:r>
         <w:rPr>
@@ -123,6 +123,32 @@
           <w:szCs w:val="24"/>
         </w:rPr>
       </w:pPr>
+      <w:r>
+        <w:rPr>
+          <w:rFonts w:ascii="Arial" w:hAnsi="Arial" w:cs="Arial"/>
+          <w:sz w:val="24"/>
+          <w:szCs w:val="24"/>
+        </w:rPr>
+        <w:t>Brandom Mosquera Cadena– C.C: 1013674995</w:t>
+      </w:r>
+    </w:p>
+    <w:p>
+      <w:pPr>
+        <w:jc w:val="center"/>
+        <w:rPr>
+          <w:rFonts w:ascii="Arial" w:hAnsi="Arial" w:cs="Arial"/>
+          <w:sz w:val="24"/>
+          <w:szCs w:val="24"/>
+        </w:rPr>
+      </w:pPr>
+      <w:r>
+        <w:rPr>
+          <w:rFonts w:ascii="Arial" w:hAnsi="Arial" w:cs="Arial"/>
+          <w:sz w:val="24"/>
+          <w:szCs w:val="24"/>
+        </w:rPr>
+        <w:t xml:space="preserve">Sergio González </w:t>
+      </w:r>
       <w:proofErr w:type="spellStart"/>
       <w:r>
         <w:rPr>
@@ -130,7 +156,7 @@
           <w:sz w:val="24"/>
           <w:szCs w:val="24"/>
         </w:rPr>
-        <w:t>Brandom</w:t>
+        <w:t>Betin</w:t>
       </w:r>
       <w:proofErr w:type="spellEnd"/>
       <w:r>
@@ -139,7 +165,7 @@
           <w:sz w:val="24"/>
           <w:szCs w:val="24"/>
         </w:rPr>
-        <w:t xml:space="preserve"> Mosquera Cadena– C.C: 1013674995</w:t>
+        <w:t xml:space="preserve"> -C.C: 92529506</w:t>
       </w:r>
     </w:p>
     <w:p>
@@ -157,26 +183,152 @@
           <w:sz w:val="24"/>
           <w:szCs w:val="24"/>
         </w:rPr>
-        <w:t xml:space="preserve">Sergio González </w:t>
-      </w:r>
-      <w:proofErr w:type="spellStart"/>
-      <w:r>
+        <w:t>Miguel González Rodríguez– C.C: 1010005478</w:t>
+      </w:r>
+    </w:p>
+    <w:p>
+      <w:pPr>
+        <w:jc w:val="center"/>
         <w:rPr>
           <w:rFonts w:ascii="Arial" w:hAnsi="Arial" w:cs="Arial"/>
           <w:sz w:val="24"/>
           <w:szCs w:val="24"/>
         </w:rPr>
-        <w:t>Betin</w:t>
-      </w:r>
-      <w:proofErr w:type="spellEnd"/>
+      </w:pPr>
       <w:r>
         <w:rPr>
           <w:rFonts w:ascii="Arial" w:hAnsi="Arial" w:cs="Arial"/>
           <w:sz w:val="24"/>
           <w:szCs w:val="24"/>
         </w:rPr>
-        <w:t xml:space="preserve"> -C.C: 92529506</w:t>
-      </w:r>
+        <w:t>Alejandra Rosero Maya – C.C: 1233194367</w:t>
+      </w:r>
+    </w:p>
+    <w:p>
+      <w:pPr>
+        <w:rPr>
+          <w:rFonts w:ascii="Arial" w:hAnsi="Arial" w:cs="Arial"/>
+          <w:sz w:val="24"/>
+          <w:szCs w:val="24"/>
+        </w:rPr>
+      </w:pPr>
+    </w:p>
+    <w:p>
+      <w:pPr>
+        <w:rPr>
+          <w:rFonts w:ascii="Arial" w:hAnsi="Arial" w:cs="Arial"/>
+          <w:sz w:val="24"/>
+          <w:szCs w:val="24"/>
+        </w:rPr>
+      </w:pPr>
+    </w:p>
+    <w:p>
+      <w:pPr>
+        <w:rPr>
+          <w:rFonts w:ascii="Arial" w:hAnsi="Arial" w:cs="Arial"/>
+          <w:sz w:val="24"/>
+          <w:szCs w:val="24"/>
+        </w:rPr>
+      </w:pPr>
+    </w:p>
+    <w:p>
+      <w:pPr>
+        <w:rPr>
+          <w:rFonts w:ascii="Arial" w:hAnsi="Arial" w:cs="Arial"/>
+          <w:sz w:val="24"/>
+          <w:szCs w:val="24"/>
+        </w:rPr>
+      </w:pPr>
+    </w:p>
+    <w:p>
+      <w:pPr>
+        <w:rPr>
+          <w:rFonts w:ascii="Arial" w:hAnsi="Arial" w:cs="Arial"/>
+          <w:sz w:val="24"/>
+          <w:szCs w:val="24"/>
+        </w:rPr>
+      </w:pPr>
+    </w:p>
+    <w:p>
+      <w:pPr>
+        <w:rPr>
+          <w:rFonts w:ascii="Arial" w:hAnsi="Arial" w:cs="Arial"/>
+          <w:sz w:val="24"/>
+          <w:szCs w:val="24"/>
+        </w:rPr>
+      </w:pPr>
+    </w:p>
+    <w:p>
+      <w:pPr>
+        <w:rPr>
+          <w:rFonts w:ascii="Arial" w:hAnsi="Arial" w:cs="Arial"/>
+          <w:sz w:val="24"/>
+          <w:szCs w:val="24"/>
+        </w:rPr>
+      </w:pPr>
+    </w:p>
+    <w:p>
+      <w:pPr>
+        <w:rPr>
+          <w:rFonts w:ascii="Arial" w:hAnsi="Arial" w:cs="Arial"/>
+          <w:sz w:val="24"/>
+          <w:szCs w:val="24"/>
+        </w:rPr>
+      </w:pPr>
+    </w:p>
+    <w:p>
+      <w:pPr>
+        <w:rPr>
+          <w:rFonts w:ascii="Arial" w:hAnsi="Arial" w:cs="Arial"/>
+          <w:sz w:val="24"/>
+          <w:szCs w:val="24"/>
+        </w:rPr>
+      </w:pPr>
+    </w:p>
+    <w:p>
+      <w:pPr>
+        <w:rPr>
+          <w:rFonts w:ascii="Arial" w:hAnsi="Arial" w:cs="Arial"/>
+          <w:sz w:val="24"/>
+          <w:szCs w:val="24"/>
+        </w:rPr>
+      </w:pPr>
+    </w:p>
+    <w:p>
+      <w:pPr>
+        <w:rPr>
+          <w:rFonts w:ascii="Arial" w:hAnsi="Arial" w:cs="Arial"/>
+          <w:sz w:val="24"/>
+          <w:szCs w:val="24"/>
+        </w:rPr>
+      </w:pPr>
+    </w:p>
+    <w:p>
+      <w:pPr>
+        <w:rPr>
+          <w:rFonts w:ascii="Arial" w:hAnsi="Arial" w:cs="Arial"/>
+          <w:sz w:val="24"/>
+          <w:szCs w:val="24"/>
+        </w:rPr>
+      </w:pPr>
+    </w:p>
+    <w:p>
+      <w:pPr>
+        <w:rPr>
+          <w:rFonts w:ascii="Arial" w:hAnsi="Arial" w:cs="Arial"/>
+          <w:sz w:val="24"/>
+          <w:szCs w:val="24"/>
+        </w:rPr>
+      </w:pPr>
+    </w:p>
+    <w:p>
+      <w:pPr>
+        <w:rPr>
+          <w:rFonts w:ascii="Arial" w:hAnsi="Arial" w:cs="Arial"/>
+          <w:sz w:val="24"/>
+          <w:szCs w:val="24"/>
+        </w:rPr>
+      </w:pPr>
     </w:p>
     <w:p>
       <w:pPr>
@@ -193,7 +345,7 @@
           <w:sz w:val="24"/>
           <w:szCs w:val="24"/>
         </w:rPr>
-        <w:t>Miguel González Rodríguez– C.C: 1010005478</w:t>
+        <w:t>MISION TIC 2022 – DESARROLLO WEB</w:t>
       </w:r>
     </w:p>
     <w:p>
@@ -211,194 +363,32 @@
           <w:sz w:val="24"/>
           <w:szCs w:val="24"/>
         </w:rPr>
-        <w:t>Alejandra Rosero Maya – C.C: 1233194367</w:t>
-      </w:r>
-    </w:p>
-    <w:p>
-      <w:pPr>
+        <w:t>UNIVERSIDAD DE ANTIOQUIA</w:t>
+      </w:r>
+    </w:p>
+    <w:p>
+      <w:pPr>
+        <w:jc w:val="center"/>
         <w:rPr>
           <w:rFonts w:ascii="Arial" w:hAnsi="Arial" w:cs="Arial"/>
           <w:sz w:val="24"/>
           <w:szCs w:val="24"/>
         </w:rPr>
       </w:pPr>
-    </w:p>
-    <w:p>
-      <w:pPr>
+      <w:r>
         <w:rPr>
           <w:rFonts w:ascii="Arial" w:hAnsi="Arial" w:cs="Arial"/>
           <w:sz w:val="24"/>
           <w:szCs w:val="24"/>
         </w:rPr>
-      </w:pPr>
-    </w:p>
-    <w:p>
-      <w:pPr>
+        <w:t>26</w:t>
+      </w:r>
+      <w:r>
         <w:rPr>
           <w:rFonts w:ascii="Arial" w:hAnsi="Arial" w:cs="Arial"/>
           <w:sz w:val="24"/>
           <w:szCs w:val="24"/>
         </w:rPr>
-      </w:pPr>
-    </w:p>
-    <w:p>
-      <w:pPr>
-        <w:rPr>
-          <w:rFonts w:ascii="Arial" w:hAnsi="Arial" w:cs="Arial"/>
-          <w:sz w:val="24"/>
-          <w:szCs w:val="24"/>
-        </w:rPr>
-      </w:pPr>
-    </w:p>
-    <w:p>
-      <w:pPr>
-        <w:rPr>
-          <w:rFonts w:ascii="Arial" w:hAnsi="Arial" w:cs="Arial"/>
-          <w:sz w:val="24"/>
-          <w:szCs w:val="24"/>
-        </w:rPr>
-      </w:pPr>
-    </w:p>
-    <w:p>
-      <w:pPr>
-        <w:rPr>
-          <w:rFonts w:ascii="Arial" w:hAnsi="Arial" w:cs="Arial"/>
-          <w:sz w:val="24"/>
-          <w:szCs w:val="24"/>
-        </w:rPr>
-      </w:pPr>
-    </w:p>
-    <w:p>
-      <w:pPr>
-        <w:rPr>
-          <w:rFonts w:ascii="Arial" w:hAnsi="Arial" w:cs="Arial"/>
-          <w:sz w:val="24"/>
-          <w:szCs w:val="24"/>
-        </w:rPr>
-      </w:pPr>
-    </w:p>
-    <w:p>
-      <w:pPr>
-        <w:rPr>
-          <w:rFonts w:ascii="Arial" w:hAnsi="Arial" w:cs="Arial"/>
-          <w:sz w:val="24"/>
-          <w:szCs w:val="24"/>
-        </w:rPr>
-      </w:pPr>
-    </w:p>
-    <w:p>
-      <w:pPr>
-        <w:rPr>
-          <w:rFonts w:ascii="Arial" w:hAnsi="Arial" w:cs="Arial"/>
-          <w:sz w:val="24"/>
-          <w:szCs w:val="24"/>
-        </w:rPr>
-      </w:pPr>
-    </w:p>
-    <w:p>
-      <w:pPr>
-        <w:rPr>
-          <w:rFonts w:ascii="Arial" w:hAnsi="Arial" w:cs="Arial"/>
-          <w:sz w:val="24"/>
-          <w:szCs w:val="24"/>
-        </w:rPr>
-      </w:pPr>
-    </w:p>
-    <w:p>
-      <w:pPr>
-        <w:rPr>
-          <w:rFonts w:ascii="Arial" w:hAnsi="Arial" w:cs="Arial"/>
-          <w:sz w:val="24"/>
-          <w:szCs w:val="24"/>
-        </w:rPr>
-      </w:pPr>
-    </w:p>
-    <w:p>
-      <w:pPr>
-        <w:rPr>
-          <w:rFonts w:ascii="Arial" w:hAnsi="Arial" w:cs="Arial"/>
-          <w:sz w:val="24"/>
-          <w:szCs w:val="24"/>
-        </w:rPr>
-      </w:pPr>
-    </w:p>
-    <w:p>
-      <w:pPr>
-        <w:rPr>
-          <w:rFonts w:ascii="Arial" w:hAnsi="Arial" w:cs="Arial"/>
-          <w:sz w:val="24"/>
-          <w:szCs w:val="24"/>
-        </w:rPr>
-      </w:pPr>
-    </w:p>
-    <w:p>
-      <w:pPr>
-        <w:rPr>
-          <w:rFonts w:ascii="Arial" w:hAnsi="Arial" w:cs="Arial"/>
-          <w:sz w:val="24"/>
-          <w:szCs w:val="24"/>
-        </w:rPr>
-      </w:pPr>
-    </w:p>
-    <w:p>
-      <w:pPr>
-        <w:jc w:val="center"/>
-        <w:rPr>
-          <w:rFonts w:ascii="Arial" w:hAnsi="Arial" w:cs="Arial"/>
-          <w:sz w:val="24"/>
-          <w:szCs w:val="24"/>
-        </w:rPr>
-      </w:pPr>
-      <w:r>
-        <w:rPr>
-          <w:rFonts w:ascii="Arial" w:hAnsi="Arial" w:cs="Arial"/>
-          <w:sz w:val="24"/>
-          <w:szCs w:val="24"/>
-        </w:rPr>
-        <w:t>MISION TIC 2022 – DESARROLLO WEB</w:t>
-      </w:r>
-    </w:p>
-    <w:p>
-      <w:pPr>
-        <w:jc w:val="center"/>
-        <w:rPr>
-          <w:rFonts w:ascii="Arial" w:hAnsi="Arial" w:cs="Arial"/>
-          <w:sz w:val="24"/>
-          <w:szCs w:val="24"/>
-        </w:rPr>
-      </w:pPr>
-      <w:r>
-        <w:rPr>
-          <w:rFonts w:ascii="Arial" w:hAnsi="Arial" w:cs="Arial"/>
-          <w:sz w:val="24"/>
-          <w:szCs w:val="24"/>
-        </w:rPr>
-        <w:t>UNIVERSIDAD DE ANTIOQUIA</w:t>
-      </w:r>
-    </w:p>
-    <w:p>
-      <w:pPr>
-        <w:jc w:val="center"/>
-        <w:rPr>
-          <w:rFonts w:ascii="Arial" w:hAnsi="Arial" w:cs="Arial"/>
-          <w:sz w:val="24"/>
-          <w:szCs w:val="24"/>
-        </w:rPr>
-      </w:pPr>
-      <w:r>
-        <w:rPr>
-          <w:rFonts w:ascii="Arial" w:hAnsi="Arial" w:cs="Arial"/>
-          <w:sz w:val="24"/>
-          <w:szCs w:val="24"/>
-        </w:rPr>
-        <w:t>26</w:t>
-      </w:r>
-      <w:r>
-        <w:rPr>
-          <w:rFonts w:ascii="Arial" w:hAnsi="Arial" w:cs="Arial"/>
-          <w:sz w:val="24"/>
-          <w:szCs w:val="24"/>
-        </w:rPr>
         <w:t xml:space="preserve"> DE SEPTIEMBRE DE 2021</w:t>
       </w:r>
     </w:p>
@@ -406,15 +396,15 @@
       <w:pPr>
         <w:spacing w:after="0" w:line="240" w:lineRule="auto"/>
         <w:rPr>
-          <w:rFonts w:ascii="Arial" w:hAnsi="Arial" w:eastAsia="Times New Roman" w:cs="Arial"/>
-          <w:sz w:val="24"/>
-          <w:szCs w:val="24"/>
-          <w:lang w:eastAsia="es-CO"/>
-        </w:rPr>
-      </w:pPr>
-      <w:r>
-        <w:rPr>
-          <w:rFonts w:ascii="Arial" w:hAnsi="Arial" w:eastAsia="Times New Roman" w:cs="Arial"/>
+          <w:rFonts w:ascii="Arial" w:eastAsia="Times New Roman" w:hAnsi="Arial" w:cs="Arial"/>
+          <w:sz w:val="24"/>
+          <w:szCs w:val="24"/>
+          <w:lang w:eastAsia="es-CO"/>
+        </w:rPr>
+      </w:pPr>
+      <w:r>
+        <w:rPr>
+          <w:rFonts w:ascii="Arial" w:eastAsia="Times New Roman" w:hAnsi="Arial" w:cs="Arial"/>
           <w:b/>
           <w:bCs/>
           <w:color w:val="000000"/>
@@ -430,15 +420,15 @@
       <w:pPr>
         <w:spacing w:after="0" w:line="240" w:lineRule="auto"/>
         <w:rPr>
-          <w:rFonts w:ascii="Arial" w:hAnsi="Arial" w:eastAsia="Times New Roman" w:cs="Arial"/>
-          <w:sz w:val="24"/>
-          <w:szCs w:val="24"/>
-          <w:lang w:eastAsia="es-CO"/>
-        </w:rPr>
-      </w:pPr>
-      <w:r>
-        <w:rPr>
-          <w:rFonts w:ascii="Arial" w:hAnsi="Arial" w:eastAsia="Times New Roman" w:cs="Arial"/>
+          <w:rFonts w:ascii="Arial" w:eastAsia="Times New Roman" w:hAnsi="Arial" w:cs="Arial"/>
+          <w:sz w:val="24"/>
+          <w:szCs w:val="24"/>
+          <w:lang w:eastAsia="es-CO"/>
+        </w:rPr>
+      </w:pPr>
+      <w:r>
+        <w:rPr>
+          <w:rFonts w:ascii="Arial" w:eastAsia="Times New Roman" w:hAnsi="Arial" w:cs="Arial"/>
           <w:sz w:val="24"/>
           <w:szCs w:val="24"/>
           <w:lang w:eastAsia="es-CO"/>
@@ -456,7 +446,7 @@
         <w:jc w:val="both"/>
         <w:textAlignment w:val="baseline"/>
         <w:rPr>
-          <w:rFonts w:ascii="Arial" w:hAnsi="Arial" w:eastAsia="Times New Roman" w:cs="Arial"/>
+          <w:rFonts w:ascii="Arial" w:eastAsia="Times New Roman" w:hAnsi="Arial" w:cs="Arial"/>
           <w:color w:val="000000"/>
           <w:sz w:val="24"/>
           <w:szCs w:val="24"/>
@@ -465,7 +455,7 @@
       </w:pPr>
       <w:r>
         <w:rPr>
-          <w:rFonts w:ascii="Arial" w:hAnsi="Arial" w:eastAsia="Times New Roman" w:cs="Arial"/>
+          <w:rFonts w:ascii="Arial" w:eastAsia="Times New Roman" w:hAnsi="Arial" w:cs="Arial"/>
           <w:color w:val="000000"/>
           <w:sz w:val="24"/>
           <w:szCs w:val="24"/>
@@ -475,7 +465,7 @@
       </w:r>
       <w:r>
         <w:rPr>
-          <w:rFonts w:ascii="Arial" w:hAnsi="Arial" w:eastAsia="Times New Roman" w:cs="Arial"/>
+          <w:rFonts w:ascii="Arial" w:eastAsia="Times New Roman" w:hAnsi="Arial" w:cs="Arial"/>
           <w:color w:val="000000"/>
           <w:sz w:val="24"/>
           <w:szCs w:val="24"/>
@@ -486,7 +476,7 @@
       <w:proofErr w:type="spellStart"/>
       <w:r>
         <w:rPr>
-          <w:rFonts w:ascii="Arial" w:hAnsi="Arial" w:eastAsia="Times New Roman" w:cs="Arial"/>
+          <w:rFonts w:ascii="Arial" w:eastAsia="Times New Roman" w:hAnsi="Arial" w:cs="Arial"/>
           <w:color w:val="000000"/>
           <w:sz w:val="24"/>
           <w:szCs w:val="24"/>
@@ -497,7 +487,7 @@
       <w:proofErr w:type="spellEnd"/>
       <w:r>
         <w:rPr>
-          <w:rFonts w:ascii="Arial" w:hAnsi="Arial" w:eastAsia="Times New Roman" w:cs="Arial"/>
+          <w:rFonts w:ascii="Arial" w:eastAsia="Times New Roman" w:hAnsi="Arial" w:cs="Arial"/>
           <w:color w:val="000000"/>
           <w:sz w:val="24"/>
           <w:szCs w:val="24"/>
@@ -521,7 +511,7 @@
         <w:spacing w:after="0" w:line="240" w:lineRule="auto"/>
         <w:jc w:val="center"/>
         <w:rPr>
-          <w:rFonts w:ascii="Arial" w:hAnsi="Arial" w:eastAsia="Times New Roman" w:cs="Arial"/>
+          <w:rFonts w:ascii="Arial" w:eastAsia="Times New Roman" w:hAnsi="Arial" w:cs="Arial"/>
           <w:b/>
           <w:bCs/>
           <w:color w:val="000000"/>
@@ -532,7 +522,7 @@
       </w:pPr>
       <w:r>
         <w:rPr>
-          <w:rFonts w:ascii="Arial" w:hAnsi="Arial" w:eastAsia="Times New Roman" w:cs="Arial"/>
+          <w:rFonts w:ascii="Arial" w:eastAsia="Times New Roman" w:hAnsi="Arial" w:cs="Arial"/>
           <w:b/>
           <w:bCs/>
           <w:color w:val="000000"/>
@@ -548,7 +538,7 @@
         <w:spacing w:after="0" w:line="240" w:lineRule="auto"/>
         <w:jc w:val="center"/>
         <w:rPr>
-          <w:rFonts w:ascii="Arial" w:hAnsi="Arial" w:eastAsia="Times New Roman" w:cs="Arial"/>
+          <w:rFonts w:ascii="Arial" w:eastAsia="Times New Roman" w:hAnsi="Arial" w:cs="Arial"/>
           <w:b/>
           <w:bCs/>
           <w:color w:val="000000"/>
@@ -561,7 +551,7 @@
     <w:p>
       <w:pPr>
         <w:rPr>
-          <w:rFonts w:ascii="Arial" w:hAnsi="Arial" w:eastAsia="Times New Roman" w:cs="Arial"/>
+          <w:rFonts w:ascii="Arial" w:eastAsia="Times New Roman" w:hAnsi="Arial" w:cs="Arial"/>
           <w:sz w:val="24"/>
           <w:szCs w:val="24"/>
           <w:lang w:eastAsia="es-CO"/>
@@ -605,15 +595,15 @@
         <w:spacing w:after="0" w:line="240" w:lineRule="auto"/>
         <w:jc w:val="both"/>
         <w:rPr>
-          <w:rFonts w:ascii="Arial" w:hAnsi="Arial" w:eastAsia="Times New Roman" w:cs="Arial"/>
-          <w:sz w:val="24"/>
-          <w:szCs w:val="24"/>
-          <w:lang w:eastAsia="es-CO"/>
-        </w:rPr>
-      </w:pPr>
-      <w:r>
-        <w:rPr>
-          <w:rFonts w:ascii="Arial" w:hAnsi="Arial" w:eastAsia="Times New Roman" w:cs="Arial"/>
+          <w:rFonts w:ascii="Arial" w:eastAsia="Times New Roman" w:hAnsi="Arial" w:cs="Arial"/>
+          <w:sz w:val="24"/>
+          <w:szCs w:val="24"/>
+          <w:lang w:eastAsia="es-CO"/>
+        </w:rPr>
+      </w:pPr>
+      <w:r>
+        <w:rPr>
+          <w:rFonts w:ascii="Arial" w:eastAsia="Times New Roman" w:hAnsi="Arial" w:cs="Arial"/>
           <w:color w:val="000000"/>
           <w:sz w:val="24"/>
           <w:szCs w:val="24"/>
@@ -624,7 +614,7 @@
       <w:proofErr w:type="spellStart"/>
       <w:r>
         <w:rPr>
-          <w:rFonts w:ascii="Arial" w:hAnsi="Arial" w:eastAsia="Times New Roman" w:cs="Arial"/>
+          <w:rFonts w:ascii="Arial" w:eastAsia="Times New Roman" w:hAnsi="Arial" w:cs="Arial"/>
           <w:color w:val="000000"/>
           <w:sz w:val="24"/>
           <w:szCs w:val="24"/>
@@ -635,7 +625,7 @@
       <w:proofErr w:type="spellEnd"/>
       <w:r>
         <w:rPr>
-          <w:rFonts w:ascii="Arial" w:hAnsi="Arial" w:eastAsia="Times New Roman" w:cs="Arial"/>
+          <w:rFonts w:ascii="Arial" w:eastAsia="Times New Roman" w:hAnsi="Arial" w:cs="Arial"/>
           <w:color w:val="000000"/>
           <w:sz w:val="24"/>
           <w:szCs w:val="24"/>
@@ -646,7 +636,7 @@
       <w:proofErr w:type="spellStart"/>
       <w:r>
         <w:rPr>
-          <w:rFonts w:ascii="Arial" w:hAnsi="Arial" w:eastAsia="Times New Roman" w:cs="Arial"/>
+          <w:rFonts w:ascii="Arial" w:eastAsia="Times New Roman" w:hAnsi="Arial" w:cs="Arial"/>
           <w:color w:val="000000"/>
           <w:sz w:val="24"/>
           <w:szCs w:val="24"/>
@@ -657,7 +647,7 @@
       <w:proofErr w:type="spellEnd"/>
       <w:r>
         <w:rPr>
-          <w:rFonts w:ascii="Arial" w:hAnsi="Arial" w:eastAsia="Times New Roman" w:cs="Arial"/>
+          <w:rFonts w:ascii="Arial" w:eastAsia="Times New Roman" w:hAnsi="Arial" w:cs="Arial"/>
           <w:color w:val="000000"/>
           <w:sz w:val="24"/>
           <w:szCs w:val="24"/>
@@ -667,7 +657,7 @@
       </w:r>
       <w:r>
         <w:rPr>
-          <w:rFonts w:ascii="Arial" w:hAnsi="Arial" w:eastAsia="Times New Roman" w:cs="Arial"/>
+          <w:rFonts w:ascii="Arial" w:eastAsia="Times New Roman" w:hAnsi="Arial" w:cs="Arial"/>
           <w:color w:val="000000"/>
           <w:sz w:val="24"/>
           <w:szCs w:val="24"/>
@@ -677,7 +667,7 @@
       </w:r>
       <w:r>
         <w:rPr>
-          <w:rFonts w:ascii="Arial" w:hAnsi="Arial" w:eastAsia="Times New Roman" w:cs="Arial"/>
+          <w:rFonts w:ascii="Arial" w:eastAsia="Times New Roman" w:hAnsi="Arial" w:cs="Arial"/>
           <w:color w:val="000000"/>
           <w:sz w:val="24"/>
           <w:szCs w:val="24"/>
@@ -688,7 +678,7 @@
       <w:proofErr w:type="spellStart"/>
       <w:r>
         <w:rPr>
-          <w:rFonts w:ascii="Arial" w:hAnsi="Arial" w:eastAsia="Times New Roman" w:cs="Arial"/>
+          <w:rFonts w:ascii="Arial" w:eastAsia="Times New Roman" w:hAnsi="Arial" w:cs="Arial"/>
           <w:color w:val="000000"/>
           <w:sz w:val="24"/>
           <w:szCs w:val="24"/>
@@ -699,7 +689,7 @@
       <w:proofErr w:type="spellEnd"/>
       <w:r>
         <w:rPr>
-          <w:rFonts w:ascii="Arial" w:hAnsi="Arial" w:eastAsia="Times New Roman" w:cs="Arial"/>
+          <w:rFonts w:ascii="Arial" w:eastAsia="Times New Roman" w:hAnsi="Arial" w:cs="Arial"/>
           <w:color w:val="000000"/>
           <w:sz w:val="24"/>
           <w:szCs w:val="24"/>
@@ -709,7 +699,7 @@
       </w:r>
       <w:r>
         <w:rPr>
-          <w:rFonts w:ascii="Arial" w:hAnsi="Arial" w:eastAsia="Times New Roman" w:cs="Arial"/>
+          <w:rFonts w:ascii="Arial" w:eastAsia="Times New Roman" w:hAnsi="Arial" w:cs="Arial"/>
           <w:color w:val="000000"/>
           <w:sz w:val="24"/>
           <w:szCs w:val="24"/>
@@ -719,7 +709,7 @@
       </w:r>
       <w:r>
         <w:rPr>
-          <w:rFonts w:ascii="Arial" w:hAnsi="Arial" w:eastAsia="Times New Roman" w:cs="Arial"/>
+          <w:rFonts w:ascii="Arial" w:eastAsia="Times New Roman" w:hAnsi="Arial" w:cs="Arial"/>
           <w:color w:val="000000"/>
           <w:sz w:val="24"/>
           <w:szCs w:val="24"/>
@@ -730,7 +720,7 @@
       <w:proofErr w:type="spellStart"/>
       <w:r>
         <w:rPr>
-          <w:rFonts w:ascii="Arial" w:hAnsi="Arial" w:eastAsia="Times New Roman" w:cs="Arial"/>
+          <w:rFonts w:ascii="Arial" w:eastAsia="Times New Roman" w:hAnsi="Arial" w:cs="Arial"/>
           <w:color w:val="000000"/>
           <w:sz w:val="24"/>
           <w:szCs w:val="24"/>
@@ -741,7 +731,7 @@
       <w:proofErr w:type="spellEnd"/>
       <w:r>
         <w:rPr>
-          <w:rFonts w:ascii="Arial" w:hAnsi="Arial" w:eastAsia="Times New Roman" w:cs="Arial"/>
+          <w:rFonts w:ascii="Arial" w:eastAsia="Times New Roman" w:hAnsi="Arial" w:cs="Arial"/>
           <w:color w:val="000000"/>
           <w:sz w:val="24"/>
           <w:szCs w:val="24"/>
@@ -754,7 +744,7 @@
       <w:pPr>
         <w:spacing w:after="0" w:line="240" w:lineRule="auto"/>
         <w:rPr>
-          <w:rFonts w:ascii="Arial" w:hAnsi="Arial" w:eastAsia="Times New Roman" w:cs="Arial"/>
+          <w:rFonts w:ascii="Arial" w:eastAsia="Times New Roman" w:hAnsi="Arial" w:cs="Arial"/>
           <w:sz w:val="24"/>
           <w:szCs w:val="24"/>
           <w:lang w:eastAsia="es-CO"/>
@@ -771,15 +761,15 @@
         <w:spacing w:after="0" w:line="240" w:lineRule="auto"/>
         <w:jc w:val="both"/>
         <w:rPr>
-          <w:rFonts w:ascii="Arial" w:hAnsi="Arial" w:eastAsia="Times New Roman" w:cs="Arial"/>
-          <w:sz w:val="24"/>
-          <w:szCs w:val="24"/>
-          <w:lang w:eastAsia="es-CO"/>
-        </w:rPr>
-      </w:pPr>
-      <w:r>
-        <w:rPr>
-          <w:rFonts w:ascii="Arial" w:hAnsi="Arial" w:eastAsia="Times New Roman" w:cs="Arial"/>
+          <w:rFonts w:ascii="Arial" w:eastAsia="Times New Roman" w:hAnsi="Arial" w:cs="Arial"/>
+          <w:sz w:val="24"/>
+          <w:szCs w:val="24"/>
+          <w:lang w:eastAsia="es-CO"/>
+        </w:rPr>
+      </w:pPr>
+      <w:r>
+        <w:rPr>
+          <w:rFonts w:ascii="Arial" w:eastAsia="Times New Roman" w:hAnsi="Arial" w:cs="Arial"/>
           <w:color w:val="000000"/>
           <w:sz w:val="24"/>
           <w:szCs w:val="24"/>
@@ -790,7 +780,7 @@
       <w:proofErr w:type="spellStart"/>
       <w:r>
         <w:rPr>
-          <w:rFonts w:ascii="Arial" w:hAnsi="Arial" w:eastAsia="Times New Roman" w:cs="Arial"/>
+          <w:rFonts w:ascii="Arial" w:eastAsia="Times New Roman" w:hAnsi="Arial" w:cs="Arial"/>
           <w:color w:val="000000"/>
           <w:sz w:val="24"/>
           <w:szCs w:val="24"/>
@@ -801,7 +791,7 @@
       <w:proofErr w:type="spellEnd"/>
       <w:r>
         <w:rPr>
-          <w:rFonts w:ascii="Arial" w:hAnsi="Arial" w:eastAsia="Times New Roman" w:cs="Arial"/>
+          <w:rFonts w:ascii="Arial" w:eastAsia="Times New Roman" w:hAnsi="Arial" w:cs="Arial"/>
           <w:color w:val="000000"/>
           <w:sz w:val="24"/>
           <w:szCs w:val="24"/>
@@ -811,7 +801,7 @@
       </w:r>
       <w:r>
         <w:rPr>
-          <w:rFonts w:ascii="Arial" w:hAnsi="Arial" w:eastAsia="Times New Roman" w:cs="Arial"/>
+          <w:rFonts w:ascii="Arial" w:eastAsia="Times New Roman" w:hAnsi="Arial" w:cs="Arial"/>
           <w:color w:val="000000"/>
           <w:sz w:val="24"/>
           <w:szCs w:val="24"/>
@@ -821,7 +811,7 @@
       </w:r>
       <w:r>
         <w:rPr>
-          <w:rFonts w:ascii="Arial" w:hAnsi="Arial" w:eastAsia="Times New Roman" w:cs="Arial"/>
+          <w:rFonts w:ascii="Arial" w:eastAsia="Times New Roman" w:hAnsi="Arial" w:cs="Arial"/>
           <w:color w:val="000000"/>
           <w:sz w:val="24"/>
           <w:szCs w:val="24"/>
@@ -831,7 +821,7 @@
       </w:r>
       <w:r>
         <w:rPr>
-          <w:rFonts w:ascii="Arial" w:hAnsi="Arial" w:eastAsia="Times New Roman" w:cs="Arial"/>
+          <w:rFonts w:ascii="Arial" w:eastAsia="Times New Roman" w:hAnsi="Arial" w:cs="Arial"/>
           <w:color w:val="000000"/>
           <w:sz w:val="24"/>
           <w:szCs w:val="24"/>
@@ -842,7 +832,7 @@
       <w:proofErr w:type="spellStart"/>
       <w:r>
         <w:rPr>
-          <w:rFonts w:ascii="Arial" w:hAnsi="Arial" w:eastAsia="Times New Roman" w:cs="Arial"/>
+          <w:rFonts w:ascii="Arial" w:eastAsia="Times New Roman" w:hAnsi="Arial" w:cs="Arial"/>
           <w:color w:val="000000"/>
           <w:sz w:val="24"/>
           <w:szCs w:val="24"/>
@@ -853,7 +843,7 @@
       <w:proofErr w:type="spellEnd"/>
       <w:r>
         <w:rPr>
-          <w:rFonts w:ascii="Arial" w:hAnsi="Arial" w:eastAsia="Times New Roman" w:cs="Arial"/>
+          <w:rFonts w:ascii="Arial" w:eastAsia="Times New Roman" w:hAnsi="Arial" w:cs="Arial"/>
           <w:color w:val="000000"/>
           <w:sz w:val="24"/>
           <w:szCs w:val="24"/>
@@ -864,7 +854,7 @@
       <w:proofErr w:type="spellStart"/>
       <w:r>
         <w:rPr>
-          <w:rFonts w:ascii="Arial" w:hAnsi="Arial" w:eastAsia="Times New Roman" w:cs="Arial"/>
+          <w:rFonts w:ascii="Arial" w:eastAsia="Times New Roman" w:hAnsi="Arial" w:cs="Arial"/>
           <w:color w:val="000000"/>
           <w:sz w:val="24"/>
           <w:szCs w:val="24"/>
@@ -875,7 +865,7 @@
       <w:proofErr w:type="spellEnd"/>
       <w:r>
         <w:rPr>
-          <w:rFonts w:ascii="Arial" w:hAnsi="Arial" w:eastAsia="Times New Roman" w:cs="Arial"/>
+          <w:rFonts w:ascii="Arial" w:eastAsia="Times New Roman" w:hAnsi="Arial" w:cs="Arial"/>
           <w:color w:val="000000"/>
           <w:sz w:val="24"/>
           <w:szCs w:val="24"/>
@@ -888,7 +878,7 @@
       <w:pPr>
         <w:spacing w:after="0" w:line="240" w:lineRule="auto"/>
         <w:rPr>
-          <w:rFonts w:ascii="Arial" w:hAnsi="Arial" w:eastAsia="Times New Roman" w:cs="Arial"/>
+          <w:rFonts w:ascii="Arial" w:eastAsia="Times New Roman" w:hAnsi="Arial" w:cs="Arial"/>
           <w:sz w:val="24"/>
           <w:szCs w:val="24"/>
           <w:lang w:eastAsia="es-CO"/>
@@ -905,15 +895,15 @@
         <w:spacing w:after="0" w:line="240" w:lineRule="auto"/>
         <w:jc w:val="both"/>
         <w:rPr>
-          <w:rFonts w:ascii="Arial" w:hAnsi="Arial" w:eastAsia="Times New Roman" w:cs="Arial"/>
-          <w:sz w:val="24"/>
-          <w:szCs w:val="24"/>
-          <w:lang w:eastAsia="es-CO"/>
-        </w:rPr>
-      </w:pPr>
-      <w:r>
-        <w:rPr>
-          <w:rFonts w:ascii="Arial" w:hAnsi="Arial" w:eastAsia="Times New Roman" w:cs="Arial"/>
+          <w:rFonts w:ascii="Arial" w:eastAsia="Times New Roman" w:hAnsi="Arial" w:cs="Arial"/>
+          <w:sz w:val="24"/>
+          <w:szCs w:val="24"/>
+          <w:lang w:eastAsia="es-CO"/>
+        </w:rPr>
+      </w:pPr>
+      <w:r>
+        <w:rPr>
+          <w:rFonts w:ascii="Arial" w:eastAsia="Times New Roman" w:hAnsi="Arial" w:cs="Arial"/>
           <w:color w:val="000000"/>
           <w:sz w:val="24"/>
           <w:szCs w:val="24"/>
@@ -924,7 +914,7 @@
       </w:r>
       <w:r>
         <w:rPr>
-          <w:rFonts w:ascii="Arial" w:hAnsi="Arial" w:eastAsia="Times New Roman" w:cs="Arial"/>
+          <w:rFonts w:ascii="Arial" w:eastAsia="Times New Roman" w:hAnsi="Arial" w:cs="Arial"/>
           <w:color w:val="000000"/>
           <w:sz w:val="24"/>
           <w:szCs w:val="24"/>
@@ -936,7 +926,7 @@
       <w:proofErr w:type="spellStart"/>
       <w:r>
         <w:rPr>
-          <w:rFonts w:ascii="Arial" w:hAnsi="Arial" w:eastAsia="Times New Roman" w:cs="Arial"/>
+          <w:rFonts w:ascii="Arial" w:eastAsia="Times New Roman" w:hAnsi="Arial" w:cs="Arial"/>
           <w:color w:val="000000"/>
           <w:sz w:val="24"/>
           <w:szCs w:val="24"/>
@@ -948,7 +938,7 @@
       <w:proofErr w:type="spellEnd"/>
       <w:r>
         <w:rPr>
-          <w:rFonts w:ascii="Arial" w:hAnsi="Arial" w:eastAsia="Times New Roman" w:cs="Arial"/>
+          <w:rFonts w:ascii="Arial" w:eastAsia="Times New Roman" w:hAnsi="Arial" w:cs="Arial"/>
           <w:color w:val="000000"/>
           <w:sz w:val="24"/>
           <w:szCs w:val="24"/>
@@ -960,7 +950,7 @@
       <w:proofErr w:type="spellStart"/>
       <w:r>
         <w:rPr>
-          <w:rFonts w:ascii="Arial" w:hAnsi="Arial" w:eastAsia="Times New Roman" w:cs="Arial"/>
+          <w:rFonts w:ascii="Arial" w:eastAsia="Times New Roman" w:hAnsi="Arial" w:cs="Arial"/>
           <w:color w:val="000000"/>
           <w:sz w:val="24"/>
           <w:szCs w:val="24"/>
@@ -972,7 +962,7 @@
       <w:proofErr w:type="spellEnd"/>
       <w:r>
         <w:rPr>
-          <w:rFonts w:ascii="Arial" w:hAnsi="Arial" w:eastAsia="Times New Roman" w:cs="Arial"/>
+          <w:rFonts w:ascii="Arial" w:eastAsia="Times New Roman" w:hAnsi="Arial" w:cs="Arial"/>
           <w:color w:val="000000"/>
           <w:sz w:val="24"/>
           <w:szCs w:val="24"/>
@@ -986,7 +976,7 @@
       <w:pPr>
         <w:spacing w:after="0" w:line="240" w:lineRule="auto"/>
         <w:rPr>
-          <w:rFonts w:ascii="Arial" w:hAnsi="Arial" w:eastAsia="Times New Roman" w:cs="Arial"/>
+          <w:rFonts w:ascii="Arial" w:eastAsia="Times New Roman" w:hAnsi="Arial" w:cs="Arial"/>
           <w:sz w:val="24"/>
           <w:szCs w:val="24"/>
           <w:lang w:eastAsia="es-CO"/>
@@ -1003,15 +993,15 @@
         <w:spacing w:after="0" w:line="240" w:lineRule="auto"/>
         <w:jc w:val="both"/>
         <w:rPr>
-          <w:rFonts w:ascii="Arial" w:hAnsi="Arial" w:eastAsia="Times New Roman" w:cs="Arial"/>
-          <w:sz w:val="24"/>
-          <w:szCs w:val="24"/>
-          <w:lang w:eastAsia="es-CO"/>
-        </w:rPr>
-      </w:pPr>
-      <w:r>
-        <w:rPr>
-          <w:rFonts w:ascii="Arial" w:hAnsi="Arial" w:eastAsia="Times New Roman" w:cs="Arial"/>
+          <w:rFonts w:ascii="Arial" w:eastAsia="Times New Roman" w:hAnsi="Arial" w:cs="Arial"/>
+          <w:sz w:val="24"/>
+          <w:szCs w:val="24"/>
+          <w:lang w:eastAsia="es-CO"/>
+        </w:rPr>
+      </w:pPr>
+      <w:r>
+        <w:rPr>
+          <w:rFonts w:ascii="Arial" w:eastAsia="Times New Roman" w:hAnsi="Arial" w:cs="Arial"/>
           <w:color w:val="000000"/>
           <w:sz w:val="24"/>
           <w:szCs w:val="24"/>
@@ -1022,7 +1012,7 @@
       </w:r>
       <w:r>
         <w:rPr>
-          <w:rFonts w:ascii="Arial" w:hAnsi="Arial" w:eastAsia="Times New Roman" w:cs="Arial"/>
+          <w:rFonts w:ascii="Arial" w:eastAsia="Times New Roman" w:hAnsi="Arial" w:cs="Arial"/>
           <w:color w:val="000000"/>
           <w:sz w:val="24"/>
           <w:szCs w:val="24"/>
@@ -1036,7 +1026,7 @@
       <w:pPr>
         <w:spacing w:after="0" w:line="240" w:lineRule="auto"/>
         <w:rPr>
-          <w:rFonts w:ascii="Arial" w:hAnsi="Arial" w:eastAsia="Times New Roman" w:cs="Arial"/>
+          <w:rFonts w:ascii="Arial" w:eastAsia="Times New Roman" w:hAnsi="Arial" w:cs="Arial"/>
           <w:sz w:val="24"/>
           <w:szCs w:val="24"/>
           <w:lang w:eastAsia="es-CO"/>
@@ -1053,7 +1043,7 @@
       </w:pPr>
       <w:r>
         <w:rPr>
-          <w:rFonts w:ascii="Arial" w:hAnsi="Arial" w:eastAsia="Times New Roman" w:cs="Arial"/>
+          <w:rFonts w:ascii="Arial" w:eastAsia="Times New Roman" w:hAnsi="Arial" w:cs="Arial"/>
           <w:color w:val="000000"/>
           <w:sz w:val="24"/>
           <w:szCs w:val="24"/>
@@ -1065,7 +1055,7 @@
       <w:proofErr w:type="spellStart"/>
       <w:r>
         <w:rPr>
-          <w:rFonts w:ascii="Arial" w:hAnsi="Arial" w:eastAsia="Times New Roman" w:cs="Arial"/>
+          <w:rFonts w:ascii="Arial" w:eastAsia="Times New Roman" w:hAnsi="Arial" w:cs="Arial"/>
           <w:color w:val="000000"/>
           <w:sz w:val="24"/>
           <w:szCs w:val="24"/>
@@ -1077,7 +1067,7 @@
       <w:proofErr w:type="spellEnd"/>
       <w:r>
         <w:rPr>
-          <w:rFonts w:ascii="Arial" w:hAnsi="Arial" w:eastAsia="Times New Roman" w:cs="Arial"/>
+          <w:rFonts w:ascii="Arial" w:eastAsia="Times New Roman" w:hAnsi="Arial" w:cs="Arial"/>
           <w:color w:val="000000"/>
           <w:sz w:val="24"/>
           <w:szCs w:val="24"/>
@@ -1088,7 +1078,7 @@
       </w:r>
       <w:r>
         <w:rPr>
-          <w:rFonts w:ascii="Arial" w:hAnsi="Arial" w:eastAsia="Times New Roman" w:cs="Arial"/>
+          <w:rFonts w:ascii="Arial" w:eastAsia="Times New Roman" w:hAnsi="Arial" w:cs="Arial"/>
           <w:color w:val="000000"/>
           <w:sz w:val="24"/>
           <w:szCs w:val="24"/>
@@ -1126,7 +1116,7 @@
         <w:jc w:val="both"/>
         <w:rPr>
           <w:rStyle w:val="Hipervnculo"/>
-          <w:rFonts w:ascii="Arial" w:hAnsi="Arial" w:eastAsia="Times New Roman" w:cs="Arial"/>
+          <w:rFonts w:ascii="Arial" w:eastAsia="Times New Roman" w:hAnsi="Arial" w:cs="Arial"/>
           <w:sz w:val="24"/>
           <w:szCs w:val="24"/>
           <w:shd w:val="clear" w:color="auto" w:fill="FFFFFF"/>
@@ -1136,7 +1126,7 @@
       <w:proofErr w:type="spellStart"/>
       <w:r>
         <w:rPr>
-          <w:rFonts w:ascii="Arial" w:hAnsi="Arial" w:eastAsia="Times New Roman" w:cs="Arial"/>
+          <w:rFonts w:ascii="Arial" w:eastAsia="Times New Roman" w:hAnsi="Arial" w:cs="Arial"/>
           <w:b/>
           <w:bCs/>
           <w:color w:val="000000"/>
@@ -1150,7 +1140,7 @@
       <w:proofErr w:type="spellEnd"/>
       <w:r>
         <w:rPr>
-          <w:rFonts w:ascii="Arial" w:hAnsi="Arial" w:eastAsia="Times New Roman" w:cs="Arial"/>
+          <w:rFonts w:ascii="Arial" w:eastAsia="Times New Roman" w:hAnsi="Arial" w:cs="Arial"/>
           <w:b/>
           <w:bCs/>
           <w:color w:val="000000"/>
@@ -1163,7 +1153,7 @@
       </w:r>
       <w:r>
         <w:rPr>
-          <w:rFonts w:ascii="Arial" w:hAnsi="Arial" w:eastAsia="Times New Roman" w:cs="Arial"/>
+          <w:rFonts w:ascii="Arial" w:eastAsia="Times New Roman" w:hAnsi="Arial" w:cs="Arial"/>
           <w:color w:val="000000"/>
           <w:sz w:val="24"/>
           <w:szCs w:val="24"/>
@@ -1172,11 +1162,11 @@
         </w:rPr>
         <w:t xml:space="preserve">   </w:t>
       </w:r>
-      <w:hyperlink w:history="1" r:id="rId5">
+      <w:hyperlink r:id="rId6" w:history="1">
         <w:r>
           <w:rPr>
             <w:rStyle w:val="Hipervnculo"/>
-            <w:rFonts w:ascii="Arial" w:hAnsi="Arial" w:eastAsia="Times New Roman" w:cs="Arial"/>
+            <w:rFonts w:ascii="Arial" w:eastAsia="Times New Roman" w:hAnsi="Arial" w:cs="Arial"/>
             <w:sz w:val="24"/>
             <w:szCs w:val="24"/>
             <w:shd w:val="clear" w:color="auto" w:fill="FFFFFF"/>
@@ -1191,7 +1181,7 @@
         <w:spacing w:after="0" w:line="240" w:lineRule="auto"/>
         <w:jc w:val="both"/>
         <w:rPr>
-          <w:rFonts w:ascii="Arial" w:hAnsi="Arial" w:eastAsia="Times New Roman" w:cs="Arial"/>
+          <w:rFonts w:ascii="Arial" w:eastAsia="Times New Roman" w:hAnsi="Arial" w:cs="Arial"/>
           <w:sz w:val="24"/>
           <w:szCs w:val="24"/>
           <w:shd w:val="clear" w:color="auto" w:fill="FFFFFF"/>
@@ -1201,7 +1191,7 @@
       <w:r>
         <w:rPr>
           <w:rStyle w:val="Hipervnculo"/>
-          <w:rFonts w:ascii="Arial" w:hAnsi="Arial" w:eastAsia="Times New Roman" w:cs="Arial"/>
+          <w:rFonts w:ascii="Arial" w:eastAsia="Times New Roman" w:hAnsi="Arial" w:cs="Arial"/>
           <w:sz w:val="24"/>
           <w:szCs w:val="24"/>
           <w:shd w:val="clear" w:color="auto" w:fill="FFFFFF"/>
@@ -1212,7 +1202,7 @@
       <w:r>
         <w:rPr>
           <w:rStyle w:val="Hipervnculo"/>
-          <w:rFonts w:ascii="Arial" w:hAnsi="Arial" w:eastAsia="Times New Roman" w:cs="Arial"/>
+          <w:rFonts w:ascii="Arial" w:eastAsia="Times New Roman" w:hAnsi="Arial" w:cs="Arial"/>
           <w:sz w:val="24"/>
           <w:szCs w:val="24"/>
           <w:shd w:val="clear" w:color="auto" w:fill="FFFFFF"/>
@@ -1223,7 +1213,7 @@
       <w:r>
         <w:rPr>
           <w:rStyle w:val="Hipervnculo"/>
-          <w:rFonts w:ascii="Arial" w:hAnsi="Arial" w:eastAsia="Times New Roman" w:cs="Arial"/>
+          <w:rFonts w:ascii="Arial" w:eastAsia="Times New Roman" w:hAnsi="Arial" w:cs="Arial"/>
           <w:sz w:val="24"/>
           <w:szCs w:val="24"/>
           <w:shd w:val="clear" w:color="auto" w:fill="FFFFFF"/>
@@ -1235,7 +1225,7 @@
       <w:r>
         <w:rPr>
           <w:rStyle w:val="Hipervnculo"/>
-          <w:rFonts w:ascii="Arial" w:hAnsi="Arial" w:eastAsia="Times New Roman" w:cs="Arial"/>
+          <w:rFonts w:ascii="Arial" w:eastAsia="Times New Roman" w:hAnsi="Arial" w:cs="Arial"/>
           <w:sz w:val="24"/>
           <w:szCs w:val="24"/>
           <w:shd w:val="clear" w:color="auto" w:fill="FFFFFF"/>
@@ -1247,7 +1237,7 @@
       <w:r>
         <w:rPr>
           <w:rStyle w:val="Hipervnculo"/>
-          <w:rFonts w:ascii="Arial" w:hAnsi="Arial" w:eastAsia="Times New Roman" w:cs="Arial"/>
+          <w:rFonts w:ascii="Arial" w:eastAsia="Times New Roman" w:hAnsi="Arial" w:cs="Arial"/>
           <w:sz w:val="24"/>
           <w:szCs w:val="24"/>
           <w:shd w:val="clear" w:color="auto" w:fill="FFFFFF"/>
@@ -1261,7 +1251,7 @@
         <w:spacing w:after="0" w:line="240" w:lineRule="auto"/>
         <w:jc w:val="both"/>
         <w:rPr>
-          <w:rFonts w:ascii="Arial" w:hAnsi="Arial" w:eastAsia="Times New Roman" w:cs="Arial"/>
+          <w:rFonts w:ascii="Arial" w:eastAsia="Times New Roman" w:hAnsi="Arial" w:cs="Arial"/>
           <w:b/>
           <w:bCs/>
           <w:color w:val="000000"/>
@@ -1277,7 +1267,7 @@
         <w:spacing w:after="0" w:line="240" w:lineRule="auto"/>
         <w:jc w:val="both"/>
         <w:rPr>
-          <w:rFonts w:ascii="Arial" w:hAnsi="Arial" w:eastAsia="Times New Roman" w:cs="Arial"/>
+          <w:rFonts w:ascii="Arial" w:eastAsia="Times New Roman" w:hAnsi="Arial" w:cs="Arial"/>
           <w:bCs/>
           <w:color w:val="000000"/>
           <w:sz w:val="24"/>
@@ -1289,7 +1279,7 @@
       <w:proofErr w:type="spellStart"/>
       <w:r>
         <w:rPr>
-          <w:rFonts w:ascii="Arial" w:hAnsi="Arial" w:eastAsia="Times New Roman" w:cs="Arial"/>
+          <w:rFonts w:ascii="Arial" w:eastAsia="Times New Roman" w:hAnsi="Arial" w:cs="Arial"/>
           <w:b/>
           <w:bCs/>
           <w:color w:val="000000"/>
@@ -1303,7 +1293,7 @@
       <w:proofErr w:type="spellEnd"/>
       <w:r>
         <w:rPr>
-          <w:rFonts w:ascii="Arial" w:hAnsi="Arial" w:eastAsia="Times New Roman" w:cs="Arial"/>
+          <w:rFonts w:ascii="Arial" w:eastAsia="Times New Roman" w:hAnsi="Arial" w:cs="Arial"/>
           <w:b/>
           <w:bCs/>
           <w:color w:val="000000"/>
@@ -1314,11 +1304,11 @@
         </w:rPr>
         <w:t xml:space="preserve">: </w:t>
       </w:r>
-      <w:hyperlink w:history="1" r:id="rId6">
+      <w:hyperlink r:id="rId7" w:history="1">
         <w:r>
           <w:rPr>
             <w:rStyle w:val="Hipervnculo"/>
-            <w:rFonts w:ascii="Arial" w:hAnsi="Arial" w:eastAsia="Times New Roman" w:cs="Arial"/>
+            <w:rFonts w:ascii="Arial" w:eastAsia="Times New Roman" w:hAnsi="Arial" w:cs="Arial"/>
             <w:bCs/>
             <w:sz w:val="24"/>
             <w:szCs w:val="24"/>
@@ -1330,7 +1320,7 @@
       </w:hyperlink>
       <w:r>
         <w:rPr>
-          <w:rFonts w:ascii="Arial" w:hAnsi="Arial" w:eastAsia="Times New Roman" w:cs="Arial"/>
+          <w:rFonts w:ascii="Arial" w:eastAsia="Times New Roman" w:hAnsi="Arial" w:cs="Arial"/>
           <w:bCs/>
           <w:color w:val="000000"/>
           <w:sz w:val="24"/>
@@ -1346,7 +1336,7 @@
         <w:spacing w:after="0" w:line="240" w:lineRule="auto"/>
         <w:jc w:val="both"/>
         <w:rPr>
-          <w:rFonts w:ascii="Arial" w:hAnsi="Arial" w:eastAsia="Times New Roman" w:cs="Arial"/>
+          <w:rFonts w:ascii="Arial" w:eastAsia="Times New Roman" w:hAnsi="Arial" w:cs="Arial"/>
           <w:b/>
           <w:bCs/>
           <w:color w:val="000000"/>
@@ -1362,7 +1352,7 @@
         <w:spacing w:after="0" w:line="240" w:lineRule="auto"/>
         <w:jc w:val="both"/>
         <w:rPr>
-          <w:rFonts w:ascii="Arial" w:hAnsi="Arial" w:eastAsia="Times New Roman" w:cs="Arial"/>
+          <w:rFonts w:ascii="Arial" w:eastAsia="Times New Roman" w:hAnsi="Arial" w:cs="Arial"/>
           <w:bCs/>
           <w:color w:val="000000"/>
           <w:sz w:val="24"/>
@@ -1374,7 +1364,7 @@
       <w:proofErr w:type="spellStart"/>
       <w:r>
         <w:rPr>
-          <w:rFonts w:ascii="Arial" w:hAnsi="Arial" w:eastAsia="Times New Roman" w:cs="Arial"/>
+          <w:rFonts w:ascii="Arial" w:eastAsia="Times New Roman" w:hAnsi="Arial" w:cs="Arial"/>
           <w:b/>
           <w:bCs/>
           <w:color w:val="000000"/>
@@ -1388,7 +1378,7 @@
       <w:proofErr w:type="spellEnd"/>
       <w:r>
         <w:rPr>
-          <w:rFonts w:ascii="Arial" w:hAnsi="Arial" w:eastAsia="Times New Roman" w:cs="Arial"/>
+          <w:rFonts w:ascii="Arial" w:eastAsia="Times New Roman" w:hAnsi="Arial" w:cs="Arial"/>
           <w:b/>
           <w:bCs/>
           <w:color w:val="000000"/>
@@ -1399,11 +1389,11 @@
         </w:rPr>
         <w:t xml:space="preserve">: </w:t>
       </w:r>
-      <w:hyperlink w:history="1" w:anchor="access" r:id="rId7">
+      <w:hyperlink r:id="rId8" w:anchor="access" w:history="1">
         <w:r>
           <w:rPr>
             <w:rStyle w:val="Hipervnculo"/>
-            <w:rFonts w:ascii="Arial" w:hAnsi="Arial" w:eastAsia="Times New Roman" w:cs="Arial"/>
+            <w:rFonts w:ascii="Arial" w:eastAsia="Times New Roman" w:hAnsi="Arial" w:cs="Arial"/>
             <w:bCs/>
             <w:sz w:val="24"/>
             <w:szCs w:val="24"/>
@@ -1415,7 +1405,7 @@
       </w:hyperlink>
       <w:r>
         <w:rPr>
-          <w:rFonts w:ascii="Arial" w:hAnsi="Arial" w:eastAsia="Times New Roman" w:cs="Arial"/>
+          <w:rFonts w:ascii="Arial" w:eastAsia="Times New Roman" w:hAnsi="Arial" w:cs="Arial"/>
           <w:bCs/>
           <w:color w:val="000000"/>
           <w:sz w:val="24"/>
@@ -1431,7 +1421,7 @@
         <w:spacing w:after="0" w:line="240" w:lineRule="auto"/>
         <w:jc w:val="both"/>
         <w:rPr>
-          <w:rFonts w:ascii="Arial" w:hAnsi="Arial" w:eastAsia="Times New Roman" w:cs="Arial"/>
+          <w:rFonts w:ascii="Arial" w:eastAsia="Times New Roman" w:hAnsi="Arial" w:cs="Arial"/>
           <w:b/>
           <w:bCs/>
           <w:color w:val="000000"/>
@@ -1447,7 +1437,7 @@
         <w:spacing w:after="0" w:line="240" w:lineRule="auto"/>
         <w:jc w:val="both"/>
         <w:rPr>
-          <w:rFonts w:ascii="Arial" w:hAnsi="Arial" w:eastAsia="Times New Roman" w:cs="Arial"/>
+          <w:rFonts w:ascii="Arial" w:eastAsia="Times New Roman" w:hAnsi="Arial" w:cs="Arial"/>
           <w:b/>
           <w:bCs/>
           <w:color w:val="000000"/>
@@ -1459,7 +1449,7 @@
       </w:pPr>
       <w:r>
         <w:rPr>
-          <w:rFonts w:ascii="Arial" w:hAnsi="Arial" w:eastAsia="Times New Roman" w:cs="Arial"/>
+          <w:rFonts w:ascii="Arial" w:eastAsia="Times New Roman" w:hAnsi="Arial" w:cs="Arial"/>
           <w:b/>
           <w:bCs/>
           <w:color w:val="000000"/>
@@ -1476,7 +1466,7 @@
         <w:spacing w:after="0" w:line="240" w:lineRule="auto"/>
         <w:jc w:val="both"/>
         <w:rPr>
-          <w:rFonts w:ascii="Arial" w:hAnsi="Arial" w:eastAsia="Times New Roman" w:cs="Arial"/>
+          <w:rFonts w:ascii="Arial" w:eastAsia="Times New Roman" w:hAnsi="Arial" w:cs="Arial"/>
           <w:b/>
           <w:bCs/>
           <w:color w:val="000000"/>
@@ -1492,7 +1482,7 @@
         <w:spacing w:after="0" w:line="240" w:lineRule="auto"/>
         <w:jc w:val="both"/>
         <w:rPr>
-          <w:rFonts w:ascii="Arial" w:hAnsi="Arial" w:eastAsia="Times New Roman" w:cs="Arial"/>
+          <w:rFonts w:ascii="Arial" w:eastAsia="Times New Roman" w:hAnsi="Arial" w:cs="Arial"/>
           <w:b/>
           <w:bCs/>
           <w:color w:val="000000"/>
@@ -1508,7 +1498,7 @@
         <w:spacing w:after="0" w:line="240" w:lineRule="auto"/>
         <w:jc w:val="both"/>
         <w:rPr>
-          <w:rFonts w:ascii="Arial" w:hAnsi="Arial" w:eastAsia="Times New Roman" w:cs="Arial"/>
+          <w:rFonts w:ascii="Arial" w:eastAsia="Times New Roman" w:hAnsi="Arial" w:cs="Arial"/>
           <w:b/>
           <w:bCs/>
           <w:color w:val="000000"/>
@@ -1524,7 +1514,7 @@
         <w:spacing w:after="0" w:line="240" w:lineRule="auto"/>
         <w:jc w:val="center"/>
         <w:rPr>
-          <w:rFonts w:ascii="Arial" w:hAnsi="Arial" w:eastAsia="Times New Roman" w:cs="Arial"/>
+          <w:rFonts w:ascii="Arial" w:eastAsia="Times New Roman" w:hAnsi="Arial" w:cs="Arial"/>
           <w:b/>
           <w:bCs/>
           <w:color w:val="000000"/>
@@ -1536,7 +1526,7 @@
       </w:pPr>
       <w:r>
         <w:rPr>
-          <w:rFonts w:ascii="Arial" w:hAnsi="Arial" w:eastAsia="Times New Roman" w:cs="Arial"/>
+          <w:rFonts w:ascii="Arial" w:eastAsia="Times New Roman" w:hAnsi="Arial" w:cs="Arial"/>
           <w:b/>
           <w:bCs/>
           <w:color w:val="000000"/>
@@ -1545,6 +1535,7 @@
           <w:shd w:val="clear" w:color="auto" w:fill="FFFFFF"/>
           <w:lang w:val="en-US" w:eastAsia="es-CO"/>
         </w:rPr>
+        <w:lastRenderedPageBreak/>
         <w:t>EVIDENCIAS</w:t>
       </w:r>
     </w:p>
@@ -1564,97 +1555,13 @@
       <w:r>
         <w:rPr>
           <w:noProof/>
-          <w:lang w:eastAsia="es-CO"/>
+          <w:lang w:eastAsia="ja-JP"/>
         </w:rPr>
         <w:drawing>
           <wp:inline distT="0" distB="0" distL="0" distR="0" wp14:anchorId="483CBB35" wp14:editId="45922BD7">
             <wp:extent cx="5612130" cy="3155315"/>
             <wp:effectExtent l="0" t="0" r="7620" b="6985"/>
             <wp:docPr id="1" name="Imagen 1"/>
-            <wp:cNvGraphicFramePr>
-              <a:graphicFrameLocks xmlns:a="http://schemas.openxmlformats.org/drawingml/2006/main" noChangeAspect="1"/>
-            </wp:cNvGraphicFramePr>
-            <a:graphic xmlns:a="http://schemas.openxmlformats.org/drawingml/2006/main">
-              <a:graphicData uri="http://schemas.openxmlformats.org/drawingml/2006/picture">
-                <pic:pic xmlns:pic="http://schemas.openxmlformats.org/drawingml/2006/picture">
-                  <pic:nvPicPr>
-                    <pic:cNvPr id="1" name=""/>
-                    <pic:cNvPicPr/>
-                  </pic:nvPicPr>
-                  <pic:blipFill>
-                    <a:blip r:embed="rId8"/>
-                    <a:stretch>
-                      <a:fillRect/>
-                    </a:stretch>
-                  </pic:blipFill>
-                  <pic:spPr>
-                    <a:xfrm>
-                      <a:off x="0" y="0"/>
-                      <a:ext cx="5612130" cy="3155315"/>
-                    </a:xfrm>
-                    <a:prstGeom prst="rect">
-                      <a:avLst/>
-                    </a:prstGeom>
-                  </pic:spPr>
-                </pic:pic>
-              </a:graphicData>
-            </a:graphic>
-          </wp:inline>
-        </w:drawing>
-      </w:r>
-    </w:p>
-    <w:p>
-      <w:pPr>
-        <w:rPr>
-          <w:lang w:val="en-US"/>
-        </w:rPr>
-      </w:pPr>
-    </w:p>
-    <w:p>
-      <w:r>
-        <w:t>DESARROLLO HISTORIAS DE USUARIO</w:t>
-      </w:r>
-    </w:p>
-    <w:p>
-      <w:r>
-        <w:t>HU_013: Configuración de Jobs en l</w:t>
-      </w:r>
-      <w:r>
-        <w:t>as pruebas unitarias.</w:t>
-      </w:r>
-    </w:p>
-    <w:p>
-      <w:r>
-        <w:t xml:space="preserve">A través de una extensión de </w:t>
-      </w:r>
-      <w:proofErr w:type="spellStart"/>
-      <w:r>
-        <w:t>MongoDB</w:t>
-      </w:r>
-      <w:proofErr w:type="spellEnd"/>
-      <w:r>
-        <w:t xml:space="preserve"> en Visual Studio </w:t>
-      </w:r>
-      <w:proofErr w:type="spellStart"/>
-      <w:r>
-        <w:t>Code</w:t>
-      </w:r>
-      <w:proofErr w:type="spellEnd"/>
-      <w:r>
-        <w:t xml:space="preserve"> se realizó la conexión a la base de datos del proyecto a fin de obtener los datos de las colecciones para el manejo de pruebas</w:t>
-      </w:r>
-    </w:p>
-    <w:p>
-      <w:r>
-        <w:rPr>
-          <w:noProof/>
-          <w:lang w:eastAsia="es-CO"/>
-        </w:rPr>
-        <w:drawing>
-          <wp:inline distT="0" distB="0" distL="0" distR="0" wp14:anchorId="73DF0F27" wp14:editId="4F553BDC">
-            <wp:extent cx="5612130" cy="3155315"/>
-            <wp:effectExtent l="0" t="0" r="7620" b="6985"/>
-            <wp:docPr id="4" name="Imagen 4"/>
             <wp:cNvGraphicFramePr>
               <a:graphicFrameLocks xmlns:a="http://schemas.openxmlformats.org/drawingml/2006/main" noChangeAspect="1"/>
             </wp:cNvGraphicFramePr>
@@ -1688,27 +1595,57 @@
       </w:r>
     </w:p>
     <w:p>
-      <w:r>
-        <w:lastRenderedPageBreak/>
-        <w:t xml:space="preserve">Con este resultado en un nuevo archivo de test se creó la variable </w:t>
+      <w:pPr>
+        <w:rPr>
+          <w:lang w:val="en-US"/>
+        </w:rPr>
+      </w:pPr>
+    </w:p>
+    <w:p>
+      <w:r>
+        <w:t>DESARROLLO HISTORIAS DE USUARIO</w:t>
+      </w:r>
+    </w:p>
+    <w:p>
+      <w:r>
+        <w:t>HU_013: Configuración de Jobs en l</w:t>
+      </w:r>
+      <w:r>
+        <w:t>as pruebas unitarias.</w:t>
+      </w:r>
+    </w:p>
+    <w:p>
+      <w:r>
+        <w:t xml:space="preserve">A través de una extensión de </w:t>
       </w:r>
       <w:proofErr w:type="spellStart"/>
       <w:r>
-        <w:t>users</w:t>
+        <w:t>MongoDB</w:t>
       </w:r>
       <w:proofErr w:type="spellEnd"/>
+      <w:r>
+        <w:t xml:space="preserve"> en Visual Studio </w:t>
+      </w:r>
+      <w:proofErr w:type="spellStart"/>
+      <w:r>
+        <w:t>Code</w:t>
+      </w:r>
+      <w:proofErr w:type="spellEnd"/>
+      <w:r>
+        <w:t xml:space="preserve"> se realizó la conexión a la base de datos del proyecto a fin de obtener los datos de las colecciones para el manejo de pruebas</w:t>
+      </w:r>
     </w:p>
     <w:p>
       <w:r>
         <w:rPr>
           <w:noProof/>
-          <w:lang w:eastAsia="es-CO"/>
+          <w:lang w:eastAsia="ja-JP"/>
         </w:rPr>
         <w:drawing>
-          <wp:inline distT="0" distB="0" distL="0" distR="0" wp14:anchorId="13E647F5" wp14:editId="04633E1A">
+          <wp:inline distT="0" distB="0" distL="0" distR="0" wp14:anchorId="73DF0F27" wp14:editId="4F553BDC">
             <wp:extent cx="5612130" cy="3155315"/>
             <wp:effectExtent l="0" t="0" r="7620" b="6985"/>
-            <wp:docPr id="2" name="Imagen 2"/>
+            <wp:docPr id="4" name="Imagen 4"/>
             <wp:cNvGraphicFramePr>
               <a:graphicFrameLocks xmlns:a="http://schemas.openxmlformats.org/drawingml/2006/main" noChangeAspect="1"/>
             </wp:cNvGraphicFramePr>
@@ -1743,33 +1680,26 @@
     </w:p>
     <w:p>
       <w:r>
-        <w:t xml:space="preserve">Además, después de instalar mocha se hizo necesario modificar el comando del test en el </w:t>
+        <w:lastRenderedPageBreak/>
+        <w:t xml:space="preserve">Con este resultado en un nuevo archivo de test se creó la variable </w:t>
       </w:r>
       <w:proofErr w:type="spellStart"/>
       <w:r>
-        <w:t>package.json</w:t>
+        <w:t>users</w:t>
       </w:r>
       <w:proofErr w:type="spellEnd"/>
-      <w:r>
-        <w:t xml:space="preserve"> para poder ejecutar las pruebas porque en Windows no se reconoce el comando mocha en </w:t>
-      </w:r>
-      <w:proofErr w:type="spellStart"/>
-      <w:r>
-        <w:t>cmd</w:t>
-      </w:r>
-      <w:proofErr w:type="spellEnd"/>
     </w:p>
     <w:p>
       <w:r>
         <w:rPr>
           <w:noProof/>
-          <w:lang w:eastAsia="es-CO"/>
+          <w:lang w:eastAsia="ja-JP"/>
         </w:rPr>
         <w:drawing>
-          <wp:inline distT="0" distB="0" distL="0" distR="0" wp14:anchorId="6E52127B" wp14:editId="5D9BEADF">
+          <wp:inline distT="0" distB="0" distL="0" distR="0" wp14:anchorId="13E647F5" wp14:editId="04633E1A">
             <wp:extent cx="5612130" cy="3155315"/>
             <wp:effectExtent l="0" t="0" r="7620" b="6985"/>
-            <wp:docPr id="3" name="Imagen 3"/>
+            <wp:docPr id="2" name="Imagen 2"/>
             <wp:cNvGraphicFramePr>
               <a:graphicFrameLocks xmlns:a="http://schemas.openxmlformats.org/drawingml/2006/main" noChangeAspect="1"/>
             </wp:cNvGraphicFramePr>
@@ -1804,45 +1734,33 @@
     </w:p>
     <w:p>
       <w:r>
-        <w:t xml:space="preserve">Se construyeron tres métodos para validar que efectivamente los datos concuerdan con lo declarado inicialmente, entonces se realizó la prueba del largo del </w:t>
+        <w:t xml:space="preserve">Además, después de instalar mocha se hizo necesario modificar el comando del test en el </w:t>
       </w:r>
       <w:proofErr w:type="spellStart"/>
       <w:r>
-        <w:t>array</w:t>
+        <w:t>package.json</w:t>
       </w:r>
       <w:proofErr w:type="spellEnd"/>
       <w:r>
-        <w:t xml:space="preserve"> que corresponde a 3 usuarios, un método para </w:t>
+        <w:t xml:space="preserve"> para poder ejecutar las pruebas porque en Windows no se reconoce el comando mocha en </w:t>
       </w:r>
       <w:proofErr w:type="spellStart"/>
       <w:r>
-        <w:t>UpperCase</w:t>
+        <w:t>cmd</w:t>
       </w:r>
       <w:proofErr w:type="spellEnd"/>
-      <w:r>
-        <w:t xml:space="preserve"> aplicado sobre el nombre de un usuario y un método </w:t>
-      </w:r>
-      <w:proofErr w:type="spellStart"/>
-      <w:r>
-        <w:t>LowerCase</w:t>
-      </w:r>
-      <w:proofErr w:type="spellEnd"/>
-      <w:r>
-        <w:t xml:space="preserve"> sobre este mismo dato.</w:t>
-      </w:r>
     </w:p>
     <w:p>
       <w:r>
         <w:rPr>
           <w:noProof/>
-          <w:lang w:eastAsia="es-CO"/>
-        </w:rPr>
-        <w:lastRenderedPageBreak/>
+          <w:lang w:eastAsia="ja-JP"/>
+        </w:rPr>
         <w:drawing>
-          <wp:inline distT="0" distB="0" distL="0" distR="0" wp14:anchorId="418E6652" wp14:editId="0EF8348E">
+          <wp:inline distT="0" distB="0" distL="0" distR="0" wp14:anchorId="6E52127B" wp14:editId="5D9BEADF">
             <wp:extent cx="5612130" cy="3155315"/>
             <wp:effectExtent l="0" t="0" r="7620" b="6985"/>
-            <wp:docPr id="5" name="Imagen 5"/>
+            <wp:docPr id="3" name="Imagen 3"/>
             <wp:cNvGraphicFramePr>
               <a:graphicFrameLocks xmlns:a="http://schemas.openxmlformats.org/drawingml/2006/main" noChangeAspect="1"/>
             </wp:cNvGraphicFramePr>
@@ -1877,7 +1795,7 @@
     </w:p>
     <w:p>
       <w:r>
-        <w:t xml:space="preserve">A través de otra consulta se hizo la creación del </w:t>
+        <w:t xml:space="preserve">Se construyeron tres métodos para validar que efectivamente los datos concuerdan con lo declarado inicialmente, entonces se realizó la prueba del largo del </w:t>
       </w:r>
       <w:proofErr w:type="spellStart"/>
       <w:r>
@@ -1885,20 +1803,37 @@
       </w:r>
       <w:proofErr w:type="spellEnd"/>
       <w:r>
-        <w:t xml:space="preserve"> proyectos</w:t>
+        <w:t xml:space="preserve"> que corresponde a 3 usuarios, un método para </w:t>
+      </w:r>
+      <w:proofErr w:type="spellStart"/>
+      <w:r>
+        <w:t>UpperCase</w:t>
+      </w:r>
+      <w:proofErr w:type="spellEnd"/>
+      <w:r>
+        <w:t xml:space="preserve"> aplicado sobre el nombre de un usuario y un método </w:t>
+      </w:r>
+      <w:proofErr w:type="spellStart"/>
+      <w:r>
+        <w:t>LowerCase</w:t>
+      </w:r>
+      <w:proofErr w:type="spellEnd"/>
+      <w:r>
+        <w:t xml:space="preserve"> sobre este mismo dato.</w:t>
       </w:r>
     </w:p>
     <w:p>
       <w:r>
         <w:rPr>
           <w:noProof/>
-          <w:lang w:eastAsia="es-CO"/>
-        </w:rPr>
+          <w:lang w:eastAsia="ja-JP"/>
+        </w:rPr>
+        <w:lastRenderedPageBreak/>
         <w:drawing>
-          <wp:inline distT="0" distB="0" distL="0" distR="0" wp14:anchorId="02676254" wp14:editId="0A406333">
+          <wp:inline distT="0" distB="0" distL="0" distR="0" wp14:anchorId="418E6652" wp14:editId="0EF8348E">
             <wp:extent cx="5612130" cy="3155315"/>
             <wp:effectExtent l="0" t="0" r="7620" b="6985"/>
-            <wp:docPr id="6" name="Imagen 6"/>
+            <wp:docPr id="5" name="Imagen 5"/>
             <wp:cNvGraphicFramePr>
               <a:graphicFrameLocks xmlns:a="http://schemas.openxmlformats.org/drawingml/2006/main" noChangeAspect="1"/>
             </wp:cNvGraphicFramePr>
@@ -1933,26 +1868,28 @@
     </w:p>
     <w:p>
       <w:r>
-        <w:t xml:space="preserve">Se hizo la validación del largo del </w:t>
+        <w:t xml:space="preserve">A través de otra consulta se hizo la creación del </w:t>
       </w:r>
       <w:proofErr w:type="spellStart"/>
       <w:r>
         <w:t>array</w:t>
       </w:r>
       <w:proofErr w:type="spellEnd"/>
+      <w:r>
+        <w:t xml:space="preserve"> proyectos</w:t>
+      </w:r>
     </w:p>
     <w:p>
       <w:r>
         <w:rPr>
           <w:noProof/>
-          <w:lang w:eastAsia="es-CO"/>
-        </w:rPr>
-        <w:lastRenderedPageBreak/>
+          <w:lang w:eastAsia="ja-JP"/>
+        </w:rPr>
         <w:drawing>
-          <wp:inline distT="0" distB="0" distL="0" distR="0" wp14:anchorId="32EA5DD6" wp14:editId="5CA06E90">
+          <wp:inline distT="0" distB="0" distL="0" distR="0" wp14:anchorId="02676254" wp14:editId="0A406333">
             <wp:extent cx="5612130" cy="3155315"/>
             <wp:effectExtent l="0" t="0" r="7620" b="6985"/>
-            <wp:docPr id="7" name="Imagen 7"/>
+            <wp:docPr id="6" name="Imagen 6"/>
             <wp:cNvGraphicFramePr>
               <a:graphicFrameLocks xmlns:a="http://schemas.openxmlformats.org/drawingml/2006/main" noChangeAspect="1"/>
             </wp:cNvGraphicFramePr>
@@ -1987,20 +1924,26 @@
     </w:p>
     <w:p>
       <w:r>
-        <w:t>Para la validación de modelos, se creó el modelo de usuario que corresponde al especificado en la base de datos</w:t>
-      </w:r>
+        <w:t xml:space="preserve">Se hizo la validación del largo del </w:t>
+      </w:r>
+      <w:proofErr w:type="spellStart"/>
+      <w:r>
+        <w:t>array</w:t>
+      </w:r>
+      <w:proofErr w:type="spellEnd"/>
     </w:p>
     <w:p>
       <w:r>
         <w:rPr>
           <w:noProof/>
-          <w:lang w:eastAsia="es-CO"/>
-        </w:rPr>
+          <w:lang w:eastAsia="ja-JP"/>
+        </w:rPr>
+        <w:lastRenderedPageBreak/>
         <w:drawing>
-          <wp:inline distT="0" distB="0" distL="0" distR="0" wp14:anchorId="02FB8E46" wp14:editId="272B23BA">
+          <wp:inline distT="0" distB="0" distL="0" distR="0" wp14:anchorId="32EA5DD6" wp14:editId="5CA06E90">
             <wp:extent cx="5612130" cy="3155315"/>
             <wp:effectExtent l="0" t="0" r="7620" b="6985"/>
-            <wp:docPr id="8" name="Imagen 8"/>
+            <wp:docPr id="7" name="Imagen 7"/>
             <wp:cNvGraphicFramePr>
               <a:graphicFrameLocks xmlns:a="http://schemas.openxmlformats.org/drawingml/2006/main" noChangeAspect="1"/>
             </wp:cNvGraphicFramePr>
@@ -2035,21 +1978,20 @@
     </w:p>
     <w:p>
       <w:r>
-        <w:t>Se validó el nombre del usuario</w:t>
+        <w:t>Para la validación de modelos, se creó el modelo de usuario que corresponde al especificado en la base de datos</w:t>
       </w:r>
     </w:p>
     <w:p>
       <w:r>
         <w:rPr>
           <w:noProof/>
-          <w:lang w:eastAsia="es-CO"/>
-        </w:rPr>
-        <w:lastRenderedPageBreak/>
+          <w:lang w:eastAsia="ja-JP"/>
+        </w:rPr>
         <w:drawing>
-          <wp:inline distT="0" distB="0" distL="0" distR="0" wp14:anchorId="7B93BB94" wp14:editId="3AD9B285">
+          <wp:inline distT="0" distB="0" distL="0" distR="0" wp14:anchorId="02FB8E46" wp14:editId="272B23BA">
             <wp:extent cx="5612130" cy="3155315"/>
             <wp:effectExtent l="0" t="0" r="7620" b="6985"/>
-            <wp:docPr id="9" name="Imagen 9"/>
+            <wp:docPr id="8" name="Imagen 8"/>
             <wp:cNvGraphicFramePr>
               <a:graphicFrameLocks xmlns:a="http://schemas.openxmlformats.org/drawingml/2006/main" noChangeAspect="1"/>
             </wp:cNvGraphicFramePr>
@@ -2084,20 +2026,21 @@
     </w:p>
     <w:p>
       <w:r>
-        <w:t>Y que el número de celular corresponda al almacenado en la base de datos</w:t>
+        <w:t>Se validó el nombre del usuario</w:t>
       </w:r>
     </w:p>
     <w:p>
       <w:r>
         <w:rPr>
           <w:noProof/>
-          <w:lang w:eastAsia="es-CO"/>
-        </w:rPr>
+          <w:lang w:eastAsia="ja-JP"/>
+        </w:rPr>
+        <w:lastRenderedPageBreak/>
         <w:drawing>
-          <wp:inline distT="0" distB="0" distL="0" distR="0" wp14:anchorId="220BA375" wp14:editId="2F7E3CA4">
+          <wp:inline distT="0" distB="0" distL="0" distR="0" wp14:anchorId="7B93BB94" wp14:editId="3AD9B285">
             <wp:extent cx="5612130" cy="3155315"/>
             <wp:effectExtent l="0" t="0" r="7620" b="6985"/>
-            <wp:docPr id="10" name="Imagen 10"/>
+            <wp:docPr id="9" name="Imagen 9"/>
             <wp:cNvGraphicFramePr>
               <a:graphicFrameLocks xmlns:a="http://schemas.openxmlformats.org/drawingml/2006/main" noChangeAspect="1"/>
             </wp:cNvGraphicFramePr>
@@ -2132,21 +2075,20 @@
     </w:p>
     <w:p>
       <w:r>
-        <w:t>Al correr el test se obtuvo el siguiente resultado</w:t>
+        <w:t>Y que el número de celular corresponda al almacenado en la base de datos</w:t>
       </w:r>
     </w:p>
     <w:p>
       <w:r>
         <w:rPr>
           <w:noProof/>
-          <w:lang w:eastAsia="es-CO"/>
-        </w:rPr>
-        <w:lastRenderedPageBreak/>
+          <w:lang w:eastAsia="ja-JP"/>
+        </w:rPr>
         <w:drawing>
-          <wp:inline distT="0" distB="0" distL="0" distR="0" wp14:anchorId="1E461370" wp14:editId="3E246A96">
+          <wp:inline distT="0" distB="0" distL="0" distR="0" wp14:anchorId="220BA375" wp14:editId="2F7E3CA4">
             <wp:extent cx="5612130" cy="3155315"/>
             <wp:effectExtent l="0" t="0" r="7620" b="6985"/>
-            <wp:docPr id="11" name="Imagen 11"/>
+            <wp:docPr id="10" name="Imagen 10"/>
             <wp:cNvGraphicFramePr>
               <a:graphicFrameLocks xmlns:a="http://schemas.openxmlformats.org/drawingml/2006/main" noChangeAspect="1"/>
             </wp:cNvGraphicFramePr>
@@ -2181,30 +2123,21 @@
     </w:p>
     <w:p>
       <w:r>
-        <w:t xml:space="preserve">Subiendo cambios a </w:t>
-      </w:r>
-      <w:proofErr w:type="spellStart"/>
-      <w:r>
-        <w:t>github</w:t>
-      </w:r>
-      <w:proofErr w:type="spellEnd"/>
-    </w:p>
-    <w:p>
-      <w:pPr>
-        <w:rPr>
-          <w:u w:val="single"/>
-        </w:rPr>
-      </w:pPr>
+        <w:t>Al correr el test se obtuvo el siguiente resultado</w:t>
+      </w:r>
+    </w:p>
+    <w:p>
       <w:r>
         <w:rPr>
           <w:noProof/>
-          <w:lang w:eastAsia="es-CO"/>
-        </w:rPr>
+          <w:lang w:eastAsia="ja-JP"/>
+        </w:rPr>
+        <w:lastRenderedPageBreak/>
         <w:drawing>
-          <wp:inline distT="0" distB="0" distL="0" distR="0" wp14:anchorId="11120E1F" wp14:editId="573FF3F7">
+          <wp:inline distT="0" distB="0" distL="0" distR="0" wp14:anchorId="1E461370" wp14:editId="3E246A96">
             <wp:extent cx="5612130" cy="3155315"/>
             <wp:effectExtent l="0" t="0" r="7620" b="6985"/>
-            <wp:docPr id="12" name="Imagen 12"/>
+            <wp:docPr id="11" name="Imagen 11"/>
             <wp:cNvGraphicFramePr>
               <a:graphicFrameLocks xmlns:a="http://schemas.openxmlformats.org/drawingml/2006/main" noChangeAspect="1"/>
             </wp:cNvGraphicFramePr>
@@ -2239,34 +2172,30 @@
     </w:p>
     <w:p>
       <w:r>
-        <w:t xml:space="preserve">Haciendo </w:t>
+        <w:t xml:space="preserve">Subiendo cambios a </w:t>
       </w:r>
       <w:proofErr w:type="spellStart"/>
       <w:r>
-        <w:t>pull</w:t>
+        <w:t>github</w:t>
       </w:r>
       <w:proofErr w:type="spellEnd"/>
-      <w:r>
-        <w:t xml:space="preserve"> </w:t>
-      </w:r>
-      <w:proofErr w:type="spellStart"/>
-      <w:r>
-        <w:t>request</w:t>
-      </w:r>
-      <w:proofErr w:type="spellEnd"/>
-    </w:p>
-    <w:p>
+    </w:p>
+    <w:p>
+      <w:pPr>
+        <w:rPr>
+          <w:u w:val="single"/>
+        </w:rPr>
+      </w:pPr>
       <w:r>
         <w:rPr>
           <w:noProof/>
-          <w:lang w:eastAsia="es-CO"/>
-        </w:rPr>
-        <w:lastRenderedPageBreak/>
+          <w:lang w:eastAsia="ja-JP"/>
+        </w:rPr>
         <w:drawing>
-          <wp:inline distT="0" distB="0" distL="0" distR="0" wp14:anchorId="539DDF53" wp14:editId="7252F8B9">
+          <wp:inline distT="0" distB="0" distL="0" distR="0" wp14:anchorId="11120E1F" wp14:editId="573FF3F7">
             <wp:extent cx="5612130" cy="3155315"/>
             <wp:effectExtent l="0" t="0" r="7620" b="6985"/>
-            <wp:docPr id="13" name="Imagen 13"/>
+            <wp:docPr id="12" name="Imagen 12"/>
             <wp:cNvGraphicFramePr>
               <a:graphicFrameLocks xmlns:a="http://schemas.openxmlformats.org/drawingml/2006/main" noChangeAspect="1"/>
             </wp:cNvGraphicFramePr>
@@ -2299,6 +2228,68 @@
         </w:drawing>
       </w:r>
     </w:p>
+    <w:p>
+      <w:r>
+        <w:t xml:space="preserve">Haciendo </w:t>
+      </w:r>
+      <w:proofErr w:type="spellStart"/>
+      <w:r>
+        <w:t>pull</w:t>
+      </w:r>
+      <w:proofErr w:type="spellEnd"/>
+      <w:r>
+        <w:t xml:space="preserve"> </w:t>
+      </w:r>
+      <w:proofErr w:type="spellStart"/>
+      <w:r>
+        <w:t>request</w:t>
+      </w:r>
+      <w:proofErr w:type="spellEnd"/>
+    </w:p>
+    <w:p>
+      <w:r>
+        <w:rPr>
+          <w:noProof/>
+          <w:lang w:eastAsia="ja-JP"/>
+        </w:rPr>
+        <w:lastRenderedPageBreak/>
+        <w:drawing>
+          <wp:inline distT="0" distB="0" distL="0" distR="0" wp14:anchorId="539DDF53" wp14:editId="7252F8B9">
+            <wp:extent cx="5612130" cy="3155315"/>
+            <wp:effectExtent l="0" t="0" r="7620" b="6985"/>
+            <wp:docPr id="13" name="Imagen 13"/>
+            <wp:cNvGraphicFramePr>
+              <a:graphicFrameLocks xmlns:a="http://schemas.openxmlformats.org/drawingml/2006/main" noChangeAspect="1"/>
+            </wp:cNvGraphicFramePr>
+            <a:graphic xmlns:a="http://schemas.openxmlformats.org/drawingml/2006/main">
+              <a:graphicData uri="http://schemas.openxmlformats.org/drawingml/2006/picture">
+                <pic:pic xmlns:pic="http://schemas.openxmlformats.org/drawingml/2006/picture">
+                  <pic:nvPicPr>
+                    <pic:cNvPr id="1" name=""/>
+                    <pic:cNvPicPr/>
+                  </pic:nvPicPr>
+                  <pic:blipFill>
+                    <a:blip r:embed="rId21"/>
+                    <a:stretch>
+                      <a:fillRect/>
+                    </a:stretch>
+                  </pic:blipFill>
+                  <pic:spPr>
+                    <a:xfrm>
+                      <a:off x="0" y="0"/>
+                      <a:ext cx="5612130" cy="3155315"/>
+                    </a:xfrm>
+                    <a:prstGeom prst="rect">
+                      <a:avLst/>
+                    </a:prstGeom>
+                  </pic:spPr>
+                </pic:pic>
+              </a:graphicData>
+            </a:graphic>
+          </wp:inline>
+        </w:drawing>
+      </w:r>
+    </w:p>
     <w:p/>
     <w:p>
       <w:r>
@@ -2474,11 +2465,10 @@
       </w:r>
     </w:p>
     <w:p>
-      <w:bookmarkStart w:name="_GoBack" w:id="1"/>
       <w:r>
         <w:rPr>
           <w:noProof/>
-          <w:lang w:eastAsia="es-CO"/>
+          <w:lang w:eastAsia="ja-JP"/>
         </w:rPr>
         <w:lastRenderedPageBreak/>
         <mc:AlternateContent>
@@ -2620,13 +2610,13 @@
           </mc:Choice>
           <mc:Fallback>
             <w:pict>
-              <v:group id="Grupo 60" style="position:absolute;margin-left:142.2pt;margin-top:266.6pt;width:168.35pt;height:28.05pt;z-index:251675648" coordsize="21383,3562" o:spid="_x0000_s1026" w14:anchorId="7068149B" o:gfxdata="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">
-                <v:rect id="Rectángulo 33" style="position:absolute;width:19475;height:3562;visibility:visible;mso-wrap-style:square;v-text-anchor:middle" o:spid="_x0000_s1027" filled="f" strokecolor="yellow" strokeweight="1pt" o:gfxdata="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"/>
+              <v:group id="Grupo 60" o:spid="_x0000_s1026" style="position:absolute;margin-left:142.2pt;margin-top:266.6pt;width:168.35pt;height:28.05pt;z-index:251675648" coordsize="21383,3562" o:gfxdata="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">
+                <v:rect id="Rectángulo 33" o:spid="_x0000_s1027" style="position:absolute;width:19475;height:3562;visibility:visible;mso-wrap-style:square;v-text-anchor:middle" o:gfxdata="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" filled="f" strokecolor="yellow" strokeweight="1pt"/>
                 <v:shapetype id="_x0000_t202" coordsize="21600,21600" o:spt="202" path="m,l,21600r21600,l21600,xe">
                   <v:stroke joinstyle="miter"/>
                   <v:path gradientshapeok="t" o:connecttype="rect"/>
                 </v:shapetype>
-                <v:shape id="Cuadro de texto 35" style="position:absolute;left:19480;top:79;width:1903;height:2791;visibility:visible;mso-wrap-style:square;v-text-anchor:top" o:spid="_x0000_s1028" filled="f" stroked="f" strokeweight=".5pt" type="#_x0000_t202" o:gfxdata="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">
+                <v:shape id="Cuadro de texto 35" o:spid="_x0000_s1028" type="#_x0000_t202" style="position:absolute;left:19480;top:79;width:1903;height:2791;visibility:visible;mso-wrap-style:square;v-text-anchor:top" o:gfxdata="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" filled="f" stroked="f" strokeweight=".5pt">
                   <v:textbox>
                     <w:txbxContent>
                       <w:p>
@@ -2657,11 +2647,10 @@
           </mc:Fallback>
         </mc:AlternateContent>
       </w:r>
-      <w:bookmarkEnd w:id="1"/>
       <w:r>
         <w:rPr>
           <w:noProof/>
-          <w:lang w:eastAsia="es-CO"/>
+          <w:lang w:eastAsia="ja-JP"/>
         </w:rPr>
         <mc:AlternateContent>
           <mc:Choice Requires="wpg">
@@ -2802,8 +2791,8 @@
           </mc:Choice>
           <mc:Fallback>
             <w:pict>
-              <v:group id="Grupo 59" style="position:absolute;margin-left:140.35pt;margin-top:184.6pt;width:200.95pt;height:77.6pt;z-index:251685888" coordsize="25518,9856" o:spid="_x0000_s1029" w14:anchorId="4DB82C19" o:gfxdata="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">
-                <v:shape id="Cuadro de texto 38" style="position:absolute;left:23615;top:3419;width:1903;height:2790;visibility:visible;mso-wrap-style:square;v-text-anchor:top" o:spid="_x0000_s1030" filled="f" stroked="f" strokeweight=".5pt" type="#_x0000_t202" o:gfxdata="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">
+              <v:group id="Grupo 59" o:spid="_x0000_s1029" style="position:absolute;margin-left:140.35pt;margin-top:184.6pt;width:200.95pt;height:77.6pt;z-index:251685888" coordsize="25518,9856" o:gfxdata="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">
+                <v:shape id="Cuadro de texto 38" o:spid="_x0000_s1030" type="#_x0000_t202" style="position:absolute;left:23615;top:3419;width:1903;height:2790;visibility:visible;mso-wrap-style:square;v-text-anchor:top" o:gfxdata="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" filled="f" stroked="f" strokeweight=".5pt">
                   <v:textbox>
                     <w:txbxContent>
                       <w:p>
@@ -2829,7 +2818,7 @@
                     </w:txbxContent>
                   </v:textbox>
                 </v:shape>
-                <v:rect id="Rectángulo 39" style="position:absolute;width:22978;height:9856;visibility:visible;mso-wrap-style:square;v-text-anchor:middle" o:spid="_x0000_s1031" filled="f" strokecolor="#00b050" strokeweight="1pt" o:gfxdata="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"/>
+                <v:rect id="Rectángulo 39" o:spid="_x0000_s1031" style="position:absolute;width:22978;height:9856;visibility:visible;mso-wrap-style:square;v-text-anchor:middle" o:gfxdata="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" filled="f" strokecolor="#00b050" strokeweight="1pt"/>
               </v:group>
             </w:pict>
           </mc:Fallback>
@@ -2838,7 +2827,7 @@
       <w:r>
         <w:rPr>
           <w:noProof/>
-          <w:lang w:eastAsia="es-CO"/>
+          <w:lang w:eastAsia="ja-JP"/>
         </w:rPr>
         <mc:AlternateContent>
           <mc:Choice Requires="wpg">
@@ -2979,9 +2968,9 @@
           </mc:Choice>
           <mc:Fallback>
             <w:pict>
-              <v:group id="Grupo 58" style="position:absolute;margin-left:142.2pt;margin-top:132.65pt;width:92.6pt;height:21.95pt;z-index:251689984" coordsize="11762,2790" o:spid="_x0000_s1032" w14:anchorId="402113D6" o:gfxdata="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">
-                <v:rect id="Rectángulo 40" style="position:absolute;top:874;width:9912;height:1247;visibility:visible;mso-wrap-style:square;v-text-anchor:middle" o:spid="_x0000_s1033" filled="f" strokecolor="#ed7d31 [3205]" strokeweight="1pt" o:gfxdata="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"/>
-                <v:shape id="Cuadro de texto 41" style="position:absolute;left:9859;width:1903;height:2790;visibility:visible;mso-wrap-style:square;v-text-anchor:top" o:spid="_x0000_s1034" filled="f" stroked="f" strokeweight=".5pt" type="#_x0000_t202" o:gfxdata="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">
+              <v:group id="Grupo 58" o:spid="_x0000_s1032" style="position:absolute;margin-left:142.2pt;margin-top:132.65pt;width:92.6pt;height:21.95pt;z-index:251689984" coordsize="11762,2790" o:gfxdata="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">
+                <v:rect id="Rectángulo 40" o:spid="_x0000_s1033" style="position:absolute;top:874;width:9912;height:1247;visibility:visible;mso-wrap-style:square;v-text-anchor:middle" o:gfxdata="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" filled="f" strokecolor="#ed7d31 [3205]" strokeweight="1pt"/>
+                <v:shape id="Cuadro de texto 41" o:spid="_x0000_s1034" type="#_x0000_t202" style="position:absolute;left:9859;width:1903;height:2790;visibility:visible;mso-wrap-style:square;v-text-anchor:top" o:gfxdata="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" filled="f" stroked="f" strokeweight=".5pt">
                   <v:textbox>
                     <w:txbxContent>
                       <w:p>
@@ -3015,7 +3004,7 @@
       <w:r>
         <w:rPr>
           <w:noProof/>
-          <w:lang w:eastAsia="es-CO"/>
+          <w:lang w:eastAsia="ja-JP"/>
         </w:rPr>
         <mc:AlternateContent>
           <mc:Choice Requires="wpg">
@@ -3156,9 +3145,9 @@
           </mc:Choice>
           <mc:Fallback>
             <w:pict>
-              <v:group id="Grupo 57" style="position:absolute;margin-left:142.85pt;margin-top:103.2pt;width:135.2pt;height:21.95pt;z-index:251672576" coordsize="17169,2790" o:spid="_x0000_s1035" w14:anchorId="283AA8AB" o:gfxdata="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">
-                <v:rect id="Rectángulo 32" style="position:absolute;top:477;width:15259;height:1422;visibility:visible;mso-wrap-style:square;v-text-anchor:middle" o:spid="_x0000_s1036" filled="f" strokecolor="yellow" strokeweight="1pt" o:gfxdata="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"/>
-                <v:shape id="Cuadro de texto 34" style="position:absolute;left:15266;width:1903;height:2790;visibility:visible;mso-wrap-style:square;v-text-anchor:top" o:spid="_x0000_s1037" filled="f" stroked="f" strokeweight=".5pt" type="#_x0000_t202" o:gfxdata="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">
+              <v:group id="Grupo 57" o:spid="_x0000_s1035" style="position:absolute;margin-left:142.85pt;margin-top:103.2pt;width:135.2pt;height:21.95pt;z-index:251672576" coordsize="17169,2790" o:gfxdata="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">
+                <v:rect id="Rectángulo 32" o:spid="_x0000_s1036" style="position:absolute;top:477;width:15259;height:1422;visibility:visible;mso-wrap-style:square;v-text-anchor:middle" o:gfxdata="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" filled="f" strokecolor="yellow" strokeweight="1pt"/>
+                <v:shape id="Cuadro de texto 34" o:spid="_x0000_s1037" type="#_x0000_t202" style="position:absolute;left:15266;width:1903;height:2790;visibility:visible;mso-wrap-style:square;v-text-anchor:top" o:gfxdata="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" filled="f" stroked="f" strokeweight=".5pt">
                   <v:textbox>
                     <w:txbxContent>
                       <w:p>
@@ -3192,7 +3181,7 @@
       <w:r>
         <w:rPr>
           <w:noProof/>
-          <w:lang w:eastAsia="es-CO"/>
+          <w:lang w:eastAsia="ja-JP"/>
         </w:rPr>
         <mc:AlternateContent>
           <mc:Choice Requires="wpg">
@@ -3326,9 +3315,9 @@
           </mc:Choice>
           <mc:Fallback>
             <w:pict>
-              <v:group id="Grupo 56" style="position:absolute;margin-left:142.2pt;margin-top:87.55pt;width:91.35pt;height:17.05pt;z-index:251665408" coordsize="11599,2165" o:spid="_x0000_s1038" w14:anchorId="5FAF236C" o:gfxdata="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">
-                <v:rect id="Rectángulo 30" style="position:absolute;top:874;width:9912;height:1105;visibility:visible;mso-wrap-style:square;v-text-anchor:middle" o:spid="_x0000_s1039" filled="f" strokecolor="red" strokeweight="1pt" o:gfxdata="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"/>
-                <v:shape id="Cuadro de texto 31" style="position:absolute;left:9700;width:1899;height:2165;visibility:visible;mso-wrap-style:square;v-text-anchor:top" o:spid="_x0000_s1040" filled="f" stroked="f" strokeweight=".5pt" type="#_x0000_t202" o:gfxdata="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">
+              <v:group id="Grupo 56" o:spid="_x0000_s1038" style="position:absolute;margin-left:142.2pt;margin-top:87.55pt;width:91.35pt;height:17.05pt;z-index:251665408" coordsize="11599,2165" o:gfxdata="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">
+                <v:rect id="Rectángulo 30" o:spid="_x0000_s1039" style="position:absolute;top:874;width:9912;height:1105;visibility:visible;mso-wrap-style:square;v-text-anchor:middle" o:gfxdata="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" filled="f" strokecolor="red" strokeweight="1pt"/>
+                <v:shape id="Cuadro de texto 31" o:spid="_x0000_s1040" type="#_x0000_t202" style="position:absolute;left:9700;width:1899;height:2165;visibility:visible;mso-wrap-style:square;v-text-anchor:top" o:gfxdata="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" filled="f" stroked="f" strokeweight=".5pt">
                   <v:textbox>
                     <w:txbxContent>
                       <w:p>
@@ -3355,7 +3344,7 @@
       <w:r>
         <w:rPr>
           <w:noProof/>
-          <w:lang w:eastAsia="es-CO"/>
+          <w:lang w:eastAsia="ja-JP"/>
         </w:rPr>
         <mc:AlternateContent>
           <mc:Choice Requires="wpg">
@@ -3496,9 +3485,9 @@
           </mc:Choice>
           <mc:Fallback>
             <w:pict>
-              <v:group id="Grupo 55" style="position:absolute;margin-left:142.2pt;margin-top:63.75pt;width:234.1pt;height:26.2pt;z-index:251680768" coordsize="29732,3326" o:spid="_x0000_s1041" w14:anchorId="6159D068" o:gfxdata="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">
-                <v:rect id="Rectángulo 36" style="position:absolute;top:715;width:27907;height:2611;visibility:visible;mso-wrap-style:square;v-text-anchor:middle" o:spid="_x0000_s1042" filled="f" strokecolor="#00b050" strokeweight="1pt" o:gfxdata="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"/>
-                <v:shape id="Cuadro de texto 37" style="position:absolute;left:27829;width:1903;height:2790;visibility:visible;mso-wrap-style:square;v-text-anchor:top" o:spid="_x0000_s1043" filled="f" stroked="f" strokeweight=".5pt" type="#_x0000_t202" o:gfxdata="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">
+              <v:group id="Grupo 55" o:spid="_x0000_s1041" style="position:absolute;margin-left:142.2pt;margin-top:63.75pt;width:234.1pt;height:26.2pt;z-index:251680768" coordsize="29732,3326" o:gfxdata="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">
+                <v:rect id="Rectángulo 36" o:spid="_x0000_s1042" style="position:absolute;top:715;width:27907;height:2611;visibility:visible;mso-wrap-style:square;v-text-anchor:middle" o:gfxdata="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" filled="f" strokecolor="#00b050" strokeweight="1pt"/>
+                <v:shape id="Cuadro de texto 37" o:spid="_x0000_s1043" type="#_x0000_t202" style="position:absolute;left:27829;width:1903;height:2790;visibility:visible;mso-wrap-style:square;v-text-anchor:top" o:gfxdata="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" filled="f" stroked="f" strokeweight=".5pt">
                   <v:textbox>
                     <w:txbxContent>
                       <w:p>
@@ -3532,7 +3521,7 @@
       <w:r>
         <w:rPr>
           <w:noProof/>
-          <w:lang w:eastAsia="es-CO"/>
+          <w:lang w:eastAsia="ja-JP"/>
         </w:rPr>
         <mc:AlternateContent>
           <mc:Choice Requires="wpg">
@@ -3666,9 +3655,9 @@
           </mc:Choice>
           <mc:Fallback>
             <w:pict>
-              <v:group id="Grupo 54" style="position:absolute;margin-left:142.85pt;margin-top:26.8pt;width:127pt;height:17.05pt;z-index:251662336" coordsize="16131,2165" o:spid="_x0000_s1044" w14:anchorId="35015AD3" o:gfxdata="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">
-                <v:rect id="Rectángulo 21" style="position:absolute;top:874;width:14428;height:1110;visibility:visible;mso-wrap-style:square;v-text-anchor:middle" o:spid="_x0000_s1045" filled="f" strokecolor="red" strokeweight="1pt" o:gfxdata="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"/>
-                <v:shape id="Cuadro de texto 25" style="position:absolute;left:14232;width:1899;height:2165;visibility:visible;mso-wrap-style:square;v-text-anchor:top" o:spid="_x0000_s1046" filled="f" stroked="f" strokeweight=".5pt" type="#_x0000_t202" o:gfxdata="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">
+              <v:group id="Grupo 54" o:spid="_x0000_s1044" style="position:absolute;margin-left:142.85pt;margin-top:26.8pt;width:127pt;height:17.05pt;z-index:251662336" coordsize="16131,2165" o:gfxdata="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">
+                <v:rect id="Rectángulo 21" o:spid="_x0000_s1045" style="position:absolute;top:874;width:14428;height:1110;visibility:visible;mso-wrap-style:square;v-text-anchor:middle" o:gfxdata="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" filled="f" strokecolor="red" strokeweight="1pt"/>
+                <v:shape id="Cuadro de texto 25" o:spid="_x0000_s1046" type="#_x0000_t202" style="position:absolute;left:14232;width:1899;height:2165;visibility:visible;mso-wrap-style:square;v-text-anchor:top" o:gfxdata="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" filled="f" stroked="f" strokeweight=".5pt">
                   <v:textbox>
                     <w:txbxContent>
                       <w:p>
@@ -3695,7 +3684,7 @@
       <w:r>
         <w:rPr>
           <w:noProof/>
-          <w:lang w:eastAsia="es-CO"/>
+          <w:lang w:eastAsia="ja-JP"/>
         </w:rPr>
         <w:drawing>
           <wp:inline distT="0" distB="0" distL="0" distR="0" wp14:anchorId="6440BF6A" wp14:editId="25F7349D">
@@ -3715,7 +3704,7 @@
                     </pic:cNvPicPr>
                   </pic:nvPicPr>
                   <pic:blipFill>
-                    <a:blip r:embed="rId21">
+                    <a:blip r:embed="rId22">
                       <a:extLst>
                         <a:ext uri="{28A0092B-C50C-407E-A947-70E740481C1C}">
                           <a14:useLocalDpi xmlns:a14="http://schemas.microsoft.com/office/drawing/2010/main" val="0"/>
@@ -3872,7 +3861,7 @@
       <w:r>
         <w:rPr>
           <w:noProof/>
-          <w:lang w:eastAsia="es-CO"/>
+          <w:lang w:eastAsia="ja-JP"/>
         </w:rPr>
         <w:lastRenderedPageBreak/>
         <mc:AlternateContent>
@@ -4009,9 +3998,9 @@
           </mc:Choice>
           <mc:Fallback>
             <w:pict>
-              <v:group id="Grupo 53" style="position:absolute;margin-left:116.55pt;margin-top:84.4pt;width:144.55pt;height:20.4pt;z-index:251695104" coordsize="18358,2592" o:spid="_x0000_s1047" w14:anchorId="4153A33C" o:gfxdata="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">
-                <v:rect id="Rectángulo 42" style="position:absolute;top:397;width:15947;height:2195;visibility:visible;mso-wrap-style:square;v-text-anchor:middle" o:spid="_x0000_s1048" filled="f" strokecolor="#00b0f0" strokeweight="1pt" o:gfxdata="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"/>
-                <v:shape id="Cuadro de texto 44" style="position:absolute;left:16220;width:2138;height:2190;visibility:visible;mso-wrap-style:square;v-text-anchor:top" o:spid="_x0000_s1049" filled="f" stroked="f" strokeweight=".5pt" type="#_x0000_t202" o:gfxdata="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">
+              <v:group id="Grupo 53" o:spid="_x0000_s1047" style="position:absolute;margin-left:116.55pt;margin-top:84.4pt;width:144.55pt;height:20.4pt;z-index:251695104" coordsize="18358,2592" o:gfxdata="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">
+                <v:rect id="Rectángulo 42" o:spid="_x0000_s1048" style="position:absolute;top:397;width:15947;height:2195;visibility:visible;mso-wrap-style:square;v-text-anchor:middle" o:gfxdata="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" filled="f" strokecolor="#00b0f0" strokeweight="1pt"/>
+                <v:shape id="Cuadro de texto 44" o:spid="_x0000_s1049" type="#_x0000_t202" style="position:absolute;left:16220;width:2138;height:2190;visibility:visible;mso-wrap-style:square;v-text-anchor:top" o:gfxdata="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" filled="f" stroked="f" strokeweight=".5pt">
                   <v:textbox>
                     <w:txbxContent>
                       <w:p>
@@ -4040,7 +4029,7 @@
       <w:r>
         <w:rPr>
           <w:noProof/>
-          <w:lang w:eastAsia="es-CO"/>
+          <w:lang w:eastAsia="ja-JP"/>
         </w:rPr>
         <mc:AlternateContent>
           <mc:Choice Requires="wpg">
@@ -4176,9 +4165,9 @@
           </mc:Choice>
           <mc:Fallback>
             <w:pict>
-              <v:group id="Grupo 52" style="position:absolute;margin-left:115.3pt;margin-top:101.3pt;width:78.8pt;height:17.25pt;z-index:251708416" coordsize="10009,2190" o:spid="_x0000_s1050" w14:anchorId="103DE71D" o:gfxdata="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">
-                <v:rect id="Rectángulo 48" style="position:absolute;top:954;width:7481;height:890;visibility:visible;mso-wrap-style:square;v-text-anchor:middle" o:spid="_x0000_s1051" filled="f" strokecolor="red" strokeweight="1pt" o:gfxdata="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"/>
-                <v:shape id="Cuadro de texto 49" style="position:absolute;left:7871;width:2138;height:2190;visibility:visible;mso-wrap-style:square;v-text-anchor:top" o:spid="_x0000_s1052" filled="f" stroked="f" strokeweight=".5pt" type="#_x0000_t202" o:gfxdata="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">
+              <v:group id="Grupo 52" o:spid="_x0000_s1050" style="position:absolute;margin-left:115.3pt;margin-top:101.3pt;width:78.8pt;height:17.25pt;z-index:251708416" coordsize="10009,2190" o:gfxdata="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">
+                <v:rect id="Rectángulo 48" o:spid="_x0000_s1051" style="position:absolute;top:954;width:7481;height:890;visibility:visible;mso-wrap-style:square;v-text-anchor:middle" o:gfxdata="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" filled="f" strokecolor="red" strokeweight="1pt"/>
+                <v:shape id="Cuadro de texto 49" o:spid="_x0000_s1052" type="#_x0000_t202" style="position:absolute;left:7871;width:2138;height:2190;visibility:visible;mso-wrap-style:square;v-text-anchor:top" o:gfxdata="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" filled="f" stroked="f" strokeweight=".5pt">
                   <v:textbox>
                     <w:txbxContent>
                       <w:p>
@@ -4207,7 +4196,7 @@
       <w:r>
         <w:rPr>
           <w:noProof/>
-          <w:lang w:eastAsia="es-CO"/>
+          <w:lang w:eastAsia="ja-JP"/>
         </w:rPr>
         <mc:AlternateContent>
           <mc:Choice Requires="wpg">
@@ -4345,9 +4334,9 @@
           </mc:Choice>
           <mc:Fallback>
             <w:pict>
-              <v:group id="Grupo 51" style="position:absolute;margin-left:115.3pt;margin-top:130.1pt;width:202.15pt;height:17.9pt;z-index:251703296" coordsize="25673,2274" o:spid="_x0000_s1053" w14:anchorId="206B2BD6" o:gfxdata="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">
-                <v:rect id="Rectángulo 46" style="position:absolute;top:79;width:23513;height:2195;visibility:visible;mso-wrap-style:square;v-text-anchor:middle" o:spid="_x0000_s1054" filled="f" strokecolor="#bfbfbf [2412]" strokeweight="1pt" o:gfxdata="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"/>
-                <v:shape id="Cuadro de texto 47" style="position:absolute;left:23535;width:2138;height:2190;visibility:visible;mso-wrap-style:square;v-text-anchor:top" o:spid="_x0000_s1055" filled="f" stroked="f" strokeweight=".5pt" type="#_x0000_t202" o:gfxdata="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">
+              <v:group id="Grupo 51" o:spid="_x0000_s1053" style="position:absolute;margin-left:115.3pt;margin-top:130.1pt;width:202.15pt;height:17.9pt;z-index:251703296" coordsize="25673,2274" o:gfxdata="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">
+                <v:rect id="Rectángulo 46" o:spid="_x0000_s1054" style="position:absolute;top:79;width:23513;height:2195;visibility:visible;mso-wrap-style:square;v-text-anchor:middle" o:gfxdata="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" filled="f" strokecolor="#bfbfbf [2412]" strokeweight="1pt"/>
+                <v:shape id="Cuadro de texto 47" o:spid="_x0000_s1055" type="#_x0000_t202" style="position:absolute;left:23535;width:2138;height:2190;visibility:visible;mso-wrap-style:square;v-text-anchor:top" o:gfxdata="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" filled="f" stroked="f" strokeweight=".5pt">
                   <v:textbox>
                     <w:txbxContent>
                       <w:p>
@@ -4376,7 +4365,7 @@
       <w:r>
         <w:rPr>
           <w:noProof/>
-          <w:lang w:eastAsia="es-CO"/>
+          <w:lang w:eastAsia="ja-JP"/>
         </w:rPr>
         <w:drawing>
           <wp:inline distT="0" distB="0" distL="0" distR="0" wp14:anchorId="4E346124" wp14:editId="4D028F92">
@@ -4396,7 +4385,7 @@
                     </pic:cNvPicPr>
                   </pic:nvPicPr>
                   <pic:blipFill>
-                    <a:blip r:embed="rId22">
+                    <a:blip r:embed="rId23">
                       <a:extLst>
                         <a:ext uri="{28A0092B-C50C-407E-A947-70E740481C1C}">
                           <a14:useLocalDpi xmlns:a14="http://schemas.microsoft.com/office/drawing/2010/main" val="0"/>
@@ -4425,11 +4414,11 @@
         </w:drawing>
       </w:r>
     </w:p>
-    <w:p w14:noSpellErr="1">
+    <w:p>
       <w:r>
         <w:rPr>
           <w:noProof/>
-          <w:lang w:eastAsia="es-CO"/>
+          <w:lang w:eastAsia="ja-JP"/>
         </w:rPr>
         <mc:AlternateContent>
           <mc:Choice Requires="wpg">
@@ -4565,9 +4554,9 @@
           </mc:Choice>
           <mc:Fallback>
             <w:pict>
-              <v:group id="Grupo 50" style="position:absolute;margin-left:110.9pt;margin-top:24.55pt;width:284.15pt;height:26.2pt;z-index:251698176" coordsize="36089,3325" o:spid="_x0000_s1056" w14:anchorId="1C4FED98" o:gfxdata="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">
-                <v:rect id="Rectángulo 43" style="position:absolute;width:34022;height:3325;visibility:visible;mso-wrap-style:square;v-text-anchor:middle" o:spid="_x0000_s1057" filled="f" strokecolor="#00b0f0" strokeweight="1pt" o:gfxdata="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"/>
-                <v:shape id="Cuadro de texto 45" style="position:absolute;left:33952;top:238;width:2137;height:2191;visibility:visible;mso-wrap-style:square;v-text-anchor:top" o:spid="_x0000_s1058" filled="f" stroked="f" strokeweight=".5pt" type="#_x0000_t202" o:gfxdata="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">
+              <v:group id="Grupo 50" o:spid="_x0000_s1056" style="position:absolute;margin-left:110.9pt;margin-top:24.55pt;width:284.15pt;height:26.2pt;z-index:251698176" coordsize="36089,3325" o:gfxdata="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">
+                <v:rect id="Rectángulo 43" o:spid="_x0000_s1057" style="position:absolute;width:34022;height:3325;visibility:visible;mso-wrap-style:square;v-text-anchor:middle" o:gfxdata="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" filled="f" strokecolor="#00b0f0" strokeweight="1pt"/>
+                <v:shape id="Cuadro de texto 45" o:spid="_x0000_s1058" type="#_x0000_t202" style="position:absolute;left:33952;top:238;width:2137;height:2191;visibility:visible;mso-wrap-style:square;v-text-anchor:top" o:gfxdata="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" filled="f" stroked="f" strokeweight=".5pt">
                   <v:textbox>
                     <w:txbxContent>
                       <w:p>
@@ -4596,7 +4585,7 @@
       <w:r>
         <w:rPr>
           <w:noProof/>
-          <w:lang w:eastAsia="es-CO"/>
+          <w:lang w:eastAsia="ja-JP"/>
         </w:rPr>
         <w:drawing>
           <wp:inline distT="0" distB="0" distL="0" distR="0" wp14:anchorId="2753EAD3" wp14:editId="46BAD436">
@@ -4616,7 +4605,7 @@
                     </pic:cNvPicPr>
                   </pic:nvPicPr>
                   <pic:blipFill>
-                    <a:blip r:embed="rId23">
+                    <a:blip r:embed="rId24">
                       <a:extLst>
                         <a:ext uri="{28A0092B-C50C-407E-A947-70E740481C1C}">
                           <a14:useLocalDpi xmlns:a14="http://schemas.microsoft.com/office/drawing/2010/main" val="0"/>
@@ -4652,38 +4641,37 @@
           <w:ilvl w:val="0"/>
           <w:numId w:val="3"/>
         </w:numPr>
-        <w:rPr/>
-      </w:pPr>
-      <w:r>
-        <w:rPr/>
+      </w:pPr>
+      <w:r>
         <w:t>Una vez obtenida la conexión, se procede a realizar el modelo de usuarios de la colección existente en la base de datos para hacer el CRUD de este</w:t>
       </w:r>
     </w:p>
     <w:p>
-      <w:pPr>
-        <w:pStyle w:val="Normal"/>
-      </w:pPr>
-      <w:r>
+      <w:r>
+        <w:rPr>
+          <w:noProof/>
+          <w:lang w:eastAsia="ja-JP"/>
+        </w:rPr>
         <w:drawing>
-          <wp:inline wp14:editId="1AD60A5C" wp14:anchorId="4AD813F6">
+          <wp:inline distT="0" distB="0" distL="0" distR="0" wp14:anchorId="4AD813F6" wp14:editId="1AD60A5C">
             <wp:extent cx="5572125" cy="2971800"/>
             <wp:effectExtent l="0" t="0" r="0" b="0"/>
-            <wp:docPr id="1532775549" name="" title=""/>
+            <wp:docPr id="1532775549" name="Imagen 1532775549"/>
             <wp:cNvGraphicFramePr>
-              <a:graphicFrameLocks noChangeAspect="1"/>
+              <a:graphicFrameLocks xmlns:a="http://schemas.openxmlformats.org/drawingml/2006/main" noChangeAspect="1"/>
             </wp:cNvGraphicFramePr>
-            <a:graphic>
+            <a:graphic xmlns:a="http://schemas.openxmlformats.org/drawingml/2006/main">
               <a:graphicData uri="http://schemas.openxmlformats.org/drawingml/2006/picture">
-                <pic:pic>
+                <pic:pic xmlns:pic="http://schemas.openxmlformats.org/drawingml/2006/picture">
                   <pic:nvPicPr>
                     <pic:cNvPr id="0" name=""/>
                     <pic:cNvPicPr/>
                   </pic:nvPicPr>
                   <pic:blipFill>
-                    <a:blip r:embed="R1eb17287583a41a4">
+                    <a:blip r:embed="rId25" cstate="print">
                       <a:extLst>
-                        <a:ext xmlns:a="http://schemas.openxmlformats.org/drawingml/2006/main" uri="{28A0092B-C50C-407E-A947-70E740481C1C}">
-                          <a14:useLocalDpi val="0"/>
+                        <a:ext uri="{28A0092B-C50C-407E-A947-70E740481C1C}">
+                          <a14:useLocalDpi xmlns:a14="http://schemas.microsoft.com/office/drawing/2010/main" val="0"/>
                         </a:ext>
                       </a:extLst>
                     </a:blip>
@@ -4714,38 +4702,38 @@
           <w:ilvl w:val="0"/>
           <w:numId w:val="3"/>
         </w:numPr>
-        <w:rPr/>
-      </w:pPr>
-      <w:r>
-        <w:rPr/>
+      </w:pPr>
+      <w:r>
+        <w:lastRenderedPageBreak/>
         <w:t>Utilizando un controlador, tenemos el CRUD básico para los usuarios</w:t>
       </w:r>
     </w:p>
     <w:p>
-      <w:pPr>
-        <w:pStyle w:val="Normal"/>
-      </w:pPr>
-      <w:r>
+      <w:r>
+        <w:rPr>
+          <w:noProof/>
+          <w:lang w:eastAsia="ja-JP"/>
+        </w:rPr>
         <w:drawing>
-          <wp:inline wp14:editId="24E77C96" wp14:anchorId="361A211C">
+          <wp:inline distT="0" distB="0" distL="0" distR="0" wp14:anchorId="361A211C" wp14:editId="24E77C96">
             <wp:extent cx="5554266" cy="2962275"/>
             <wp:effectExtent l="0" t="0" r="0" b="0"/>
-            <wp:docPr id="546987137" name="" title=""/>
+            <wp:docPr id="546987137" name="Imagen 546987137"/>
             <wp:cNvGraphicFramePr>
-              <a:graphicFrameLocks noChangeAspect="1"/>
+              <a:graphicFrameLocks xmlns:a="http://schemas.openxmlformats.org/drawingml/2006/main" noChangeAspect="1"/>
             </wp:cNvGraphicFramePr>
-            <a:graphic>
+            <a:graphic xmlns:a="http://schemas.openxmlformats.org/drawingml/2006/main">
               <a:graphicData uri="http://schemas.openxmlformats.org/drawingml/2006/picture">
-                <pic:pic>
+                <pic:pic xmlns:pic="http://schemas.openxmlformats.org/drawingml/2006/picture">
                   <pic:nvPicPr>
                     <pic:cNvPr id="0" name=""/>
                     <pic:cNvPicPr/>
                   </pic:nvPicPr>
                   <pic:blipFill>
-                    <a:blip r:embed="R897eef5792944494">
+                    <a:blip r:embed="rId26" cstate="print">
                       <a:extLst>
-                        <a:ext xmlns:a="http://schemas.openxmlformats.org/drawingml/2006/main" uri="{28A0092B-C50C-407E-A947-70E740481C1C}">
-                          <a14:useLocalDpi val="0"/>
+                        <a:ext uri="{28A0092B-C50C-407E-A947-70E740481C1C}">
+                          <a14:useLocalDpi xmlns:a14="http://schemas.microsoft.com/office/drawing/2010/main" val="0"/>
                         </a:ext>
                       </a:extLst>
                     </a:blip>
@@ -4770,30 +4758,31 @@
       </w:r>
     </w:p>
     <w:p>
-      <w:pPr>
-        <w:pStyle w:val="Normal"/>
-      </w:pPr>
-      <w:r>
+      <w:r>
+        <w:rPr>
+          <w:noProof/>
+          <w:lang w:eastAsia="ja-JP"/>
+        </w:rPr>
         <w:drawing>
-          <wp:inline wp14:editId="578F4BB4" wp14:anchorId="0FA7462F">
+          <wp:inline distT="0" distB="0" distL="0" distR="0" wp14:anchorId="0FA7462F" wp14:editId="578F4BB4">
             <wp:extent cx="5589984" cy="2981325"/>
             <wp:effectExtent l="0" t="0" r="0" b="0"/>
-            <wp:docPr id="1805078125" name="" title=""/>
+            <wp:docPr id="1805078125" name="Imagen 1805078125"/>
             <wp:cNvGraphicFramePr>
-              <a:graphicFrameLocks noChangeAspect="1"/>
+              <a:graphicFrameLocks xmlns:a="http://schemas.openxmlformats.org/drawingml/2006/main" noChangeAspect="1"/>
             </wp:cNvGraphicFramePr>
-            <a:graphic>
+            <a:graphic xmlns:a="http://schemas.openxmlformats.org/drawingml/2006/main">
               <a:graphicData uri="http://schemas.openxmlformats.org/drawingml/2006/picture">
-                <pic:pic>
+                <pic:pic xmlns:pic="http://schemas.openxmlformats.org/drawingml/2006/picture">
                   <pic:nvPicPr>
                     <pic:cNvPr id="0" name=""/>
                     <pic:cNvPicPr/>
                   </pic:nvPicPr>
                   <pic:blipFill>
-                    <a:blip r:embed="R599729cba4a44f6e">
+                    <a:blip r:embed="rId27" cstate="print">
                       <a:extLst>
-                        <a:ext xmlns:a="http://schemas.openxmlformats.org/drawingml/2006/main" uri="{28A0092B-C50C-407E-A947-70E740481C1C}">
-                          <a14:useLocalDpi val="0"/>
+                        <a:ext uri="{28A0092B-C50C-407E-A947-70E740481C1C}">
+                          <a14:useLocalDpi xmlns:a14="http://schemas.microsoft.com/office/drawing/2010/main" val="0"/>
                         </a:ext>
                       </a:extLst>
                     </a:blip>
@@ -4824,43 +4813,42 @@
           <w:ilvl w:val="0"/>
           <w:numId w:val="3"/>
         </w:numPr>
-        <w:rPr/>
-      </w:pPr>
-      <w:r>
-        <w:rPr/>
+      </w:pPr>
+      <w:r>
         <w:t>Probando que la conexión sea efectiva y traiga los datos de la base de datos usando la ruta designada a obtener usuarios</w:t>
       </w:r>
     </w:p>
     <w:p>
-      <w:pPr>
-        <w:pStyle w:val="Normal"/>
-        <w:ind w:left="0"/>
-      </w:pPr>
-      <w:r>
+      <w:r>
+        <w:rPr>
+          <w:noProof/>
+          <w:lang w:eastAsia="ja-JP"/>
+        </w:rPr>
+        <w:lastRenderedPageBreak/>
         <w:drawing>
-          <wp:inline wp14:editId="017901E3" wp14:anchorId="13FDA17D">
+          <wp:inline distT="0" distB="0" distL="0" distR="0" wp14:anchorId="13FDA17D" wp14:editId="017901E3">
             <wp:extent cx="4860686" cy="2190798"/>
             <wp:effectExtent l="0" t="0" r="0" b="0"/>
-            <wp:docPr id="1765360010" name="" title=""/>
+            <wp:docPr id="1765360010" name="Imagen 1765360010"/>
             <wp:cNvGraphicFramePr>
-              <a:graphicFrameLocks noChangeAspect="1"/>
+              <a:graphicFrameLocks xmlns:a="http://schemas.openxmlformats.org/drawingml/2006/main" noChangeAspect="1"/>
             </wp:cNvGraphicFramePr>
-            <a:graphic>
+            <a:graphic xmlns:a="http://schemas.openxmlformats.org/drawingml/2006/main">
               <a:graphicData uri="http://schemas.openxmlformats.org/drawingml/2006/picture">
-                <pic:pic>
+                <pic:pic xmlns:pic="http://schemas.openxmlformats.org/drawingml/2006/picture">
                   <pic:nvPicPr>
                     <pic:cNvPr id="0" name=""/>
                     <pic:cNvPicPr/>
                   </pic:nvPicPr>
                   <pic:blipFill>
-                    <a:blip r:embed="Rb9191702a5dd49cc">
+                    <a:blip r:embed="rId28">
                       <a:extLst>
-                        <a:ext xmlns:a="http://schemas.openxmlformats.org/drawingml/2006/main" uri="{28A0092B-C50C-407E-A947-70E740481C1C}">
-                          <a14:useLocalDpi val="0"/>
+                        <a:ext uri="{28A0092B-C50C-407E-A947-70E740481C1C}">
+                          <a14:useLocalDpi xmlns:a14="http://schemas.microsoft.com/office/drawing/2010/main" val="0"/>
                         </a:ext>
                       </a:extLst>
                     </a:blip>
-                    <a:srcRect l="0" t="6484" r="0" b="54266"/>
+                    <a:srcRect t="6484" b="54266"/>
                     <a:stretch>
                       <a:fillRect/>
                     </a:stretch>
@@ -4882,35 +4870,35 @@
       </w:r>
     </w:p>
     <w:p>
-      <w:pPr>
-        <w:pStyle w:val="Normal"/>
-        <w:ind w:left="0"/>
-      </w:pPr>
-      <w:r>
+      <w:r>
+        <w:rPr>
+          <w:noProof/>
+          <w:lang w:eastAsia="ja-JP"/>
+        </w:rPr>
         <w:drawing>
-          <wp:inline wp14:editId="6D82DB69" wp14:anchorId="6CF00E40">
+          <wp:inline distT="0" distB="0" distL="0" distR="0" wp14:anchorId="6CF00E40" wp14:editId="6D82DB69">
             <wp:extent cx="5471762" cy="3779900"/>
             <wp:effectExtent l="0" t="0" r="0" b="0"/>
-            <wp:docPr id="329219926" name="" title=""/>
+            <wp:docPr id="329219926" name="Imagen 329219926"/>
             <wp:cNvGraphicFramePr>
-              <a:graphicFrameLocks noChangeAspect="1"/>
+              <a:graphicFrameLocks xmlns:a="http://schemas.openxmlformats.org/drawingml/2006/main" noChangeAspect="1"/>
             </wp:cNvGraphicFramePr>
-            <a:graphic>
+            <a:graphic xmlns:a="http://schemas.openxmlformats.org/drawingml/2006/main">
               <a:graphicData uri="http://schemas.openxmlformats.org/drawingml/2006/picture">
-                <pic:pic>
+                <pic:pic xmlns:pic="http://schemas.openxmlformats.org/drawingml/2006/picture">
                   <pic:nvPicPr>
                     <pic:cNvPr id="0" name=""/>
                     <pic:cNvPicPr/>
                   </pic:nvPicPr>
                   <pic:blipFill>
-                    <a:blip r:embed="Rb063e30b357745e6">
+                    <a:blip r:embed="rId29">
                       <a:extLst>
-                        <a:ext xmlns:a="http://schemas.openxmlformats.org/drawingml/2006/main" uri="{28A0092B-C50C-407E-A947-70E740481C1C}">
-                          <a14:useLocalDpi val="0"/>
+                        <a:ext uri="{28A0092B-C50C-407E-A947-70E740481C1C}">
+                          <a14:useLocalDpi xmlns:a14="http://schemas.microsoft.com/office/drawing/2010/main" val="0"/>
                         </a:ext>
                       </a:extLst>
                     </a:blip>
-                    <a:srcRect l="0" t="4472" r="35374" b="11821"/>
+                    <a:srcRect t="4472" r="35374" b="11821"/>
                     <a:stretch>
                       <a:fillRect/>
                     </a:stretch>
@@ -4932,25 +4920,545 @@
       </w:r>
     </w:p>
     <w:p>
-      <w:pPr>
-        <w:pStyle w:val="Normal"/>
-        <w:ind w:left="0"/>
-      </w:pPr>
-      <w:r>
-        <w:rPr/>
-        <w:t xml:space="preserve">Como podemos observar, los datos </w:t>
-      </w:r>
-      <w:r>
-        <w:rPr/>
-        <w:t>traídos</w:t>
-      </w:r>
-      <w:r>
-        <w:rPr/>
-        <w:t xml:space="preserve"> son los mismos datos existentes en la base de datos </w:t>
-      </w:r>
-    </w:p>
+      <w:r>
+        <w:t xml:space="preserve">Como podemos observar, los datos traídos son los mismos datos existentes en la base de datos </w:t>
+      </w:r>
+    </w:p>
+    <w:p>
+      <w:pPr>
+        <w:pStyle w:val="Prrafodelista"/>
+        <w:numPr>
+          <w:ilvl w:val="0"/>
+          <w:numId w:val="3"/>
+        </w:numPr>
+      </w:pPr>
+      <w:r>
+        <w:t>Posteriormente se</w:t>
+      </w:r>
+      <w:r>
+        <w:t xml:space="preserve"> realizar el modelo de </w:t>
+      </w:r>
+      <w:r>
+        <w:t>proyectos</w:t>
+      </w:r>
+      <w:r>
+        <w:t xml:space="preserve"> de la colección existente en la base de datos para hacer el CRUD de este</w:t>
+      </w:r>
+    </w:p>
+    <w:p>
+      <w:pPr>
+        <w:pStyle w:val="Prrafodelista"/>
+      </w:pPr>
+      <w:r>
+        <w:rPr>
+          <w:noProof/>
+          <w:lang w:eastAsia="ja-JP"/>
+        </w:rPr>
+        <w:lastRenderedPageBreak/>
+        <w:drawing>
+          <wp:inline distT="0" distB="0" distL="0" distR="0" wp14:anchorId="58EE175D" wp14:editId="1C8235F1">
+            <wp:extent cx="4110824" cy="3156376"/>
+            <wp:effectExtent l="0" t="0" r="4445" b="6350"/>
+            <wp:docPr id="14" name="Imagen 14"/>
+            <wp:cNvGraphicFramePr>
+              <a:graphicFrameLocks xmlns:a="http://schemas.openxmlformats.org/drawingml/2006/main" noChangeAspect="1"/>
+            </wp:cNvGraphicFramePr>
+            <a:graphic xmlns:a="http://schemas.openxmlformats.org/drawingml/2006/main">
+              <a:graphicData uri="http://schemas.openxmlformats.org/drawingml/2006/picture">
+                <pic:pic xmlns:pic="http://schemas.openxmlformats.org/drawingml/2006/picture">
+                  <pic:nvPicPr>
+                    <pic:cNvPr id="0" name=""/>
+                    <pic:cNvPicPr/>
+                  </pic:nvPicPr>
+                  <pic:blipFill>
+                    <a:blip r:embed="rId30"/>
+                    <a:stretch>
+                      <a:fillRect/>
+                    </a:stretch>
+                  </pic:blipFill>
+                  <pic:spPr>
+                    <a:xfrm>
+                      <a:off x="0" y="0"/>
+                      <a:ext cx="4110350" cy="3156012"/>
+                    </a:xfrm>
+                    <a:prstGeom prst="rect">
+                      <a:avLst/>
+                    </a:prstGeom>
+                  </pic:spPr>
+                </pic:pic>
+              </a:graphicData>
+            </a:graphic>
+          </wp:inline>
+        </w:drawing>
+      </w:r>
+    </w:p>
+    <w:p>
+      <w:pPr>
+        <w:pStyle w:val="Prrafodelista"/>
+        <w:numPr>
+          <w:ilvl w:val="0"/>
+          <w:numId w:val="3"/>
+        </w:numPr>
+      </w:pPr>
+      <w:r>
+        <w:t>Creación del CRUD de proyectos</w:t>
+      </w:r>
+    </w:p>
+    <w:p>
+      <w:pPr>
+        <w:pStyle w:val="Prrafodelista"/>
+      </w:pPr>
+      <w:r>
+        <w:rPr>
+          <w:noProof/>
+          <w:lang w:eastAsia="ja-JP"/>
+        </w:rPr>
+        <w:drawing>
+          <wp:inline distT="0" distB="0" distL="0" distR="0" wp14:anchorId="290F809A" wp14:editId="09853FB8">
+            <wp:extent cx="4100428" cy="4317559"/>
+            <wp:effectExtent l="0" t="0" r="0" b="6985"/>
+            <wp:docPr id="16" name="Imagen 16"/>
+            <wp:cNvGraphicFramePr>
+              <a:graphicFrameLocks xmlns:a="http://schemas.openxmlformats.org/drawingml/2006/main" noChangeAspect="1"/>
+            </wp:cNvGraphicFramePr>
+            <a:graphic xmlns:a="http://schemas.openxmlformats.org/drawingml/2006/main">
+              <a:graphicData uri="http://schemas.openxmlformats.org/drawingml/2006/picture">
+                <pic:pic xmlns:pic="http://schemas.openxmlformats.org/drawingml/2006/picture">
+                  <pic:nvPicPr>
+                    <pic:cNvPr id="0" name=""/>
+                    <pic:cNvPicPr/>
+                  </pic:nvPicPr>
+                  <pic:blipFill>
+                    <a:blip r:embed="rId31"/>
+                    <a:stretch>
+                      <a:fillRect/>
+                    </a:stretch>
+                  </pic:blipFill>
+                  <pic:spPr>
+                    <a:xfrm>
+                      <a:off x="0" y="0"/>
+                      <a:ext cx="4101462" cy="4318648"/>
+                    </a:xfrm>
+                    <a:prstGeom prst="rect">
+                      <a:avLst/>
+                    </a:prstGeom>
+                  </pic:spPr>
+                </pic:pic>
+              </a:graphicData>
+            </a:graphic>
+          </wp:inline>
+        </w:drawing>
+      </w:r>
+    </w:p>
+    <w:p>
+      <w:pPr>
+        <w:pStyle w:val="Prrafodelista"/>
+        <w:numPr>
+          <w:ilvl w:val="0"/>
+          <w:numId w:val="3"/>
+        </w:numPr>
+      </w:pPr>
+      <w:r>
+        <w:t>Probando la petición GET del CRUD de proyectos</w:t>
+      </w:r>
+    </w:p>
+    <w:p>
+      <w:pPr>
+        <w:pStyle w:val="Prrafodelista"/>
+      </w:pPr>
+      <w:r>
+        <w:rPr>
+          <w:noProof/>
+          <w:lang w:eastAsia="ja-JP"/>
+        </w:rPr>
+        <w:lastRenderedPageBreak/>
+        <w:drawing>
+          <wp:inline distT="0" distB="0" distL="0" distR="0" wp14:anchorId="0C209673" wp14:editId="1FE24132">
+            <wp:extent cx="5605780" cy="2091055"/>
+            <wp:effectExtent l="0" t="0" r="0" b="4445"/>
+            <wp:docPr id="17" name="Imagen 17" descr="D:\capturas\GetProjects.PNG"/>
+            <wp:cNvGraphicFramePr>
+              <a:graphicFrameLocks xmlns:a="http://schemas.openxmlformats.org/drawingml/2006/main" noChangeAspect="1"/>
+            </wp:cNvGraphicFramePr>
+            <a:graphic xmlns:a="http://schemas.openxmlformats.org/drawingml/2006/main">
+              <a:graphicData uri="http://schemas.openxmlformats.org/drawingml/2006/picture">
+                <pic:pic xmlns:pic="http://schemas.openxmlformats.org/drawingml/2006/picture">
+                  <pic:nvPicPr>
+                    <pic:cNvPr id="0" name="Picture 1" descr="D:\capturas\GetProjects.PNG"/>
+                    <pic:cNvPicPr>
+                      <a:picLocks noChangeAspect="1" noChangeArrowheads="1"/>
+                    </pic:cNvPicPr>
+                  </pic:nvPicPr>
+                  <pic:blipFill>
+                    <a:blip r:embed="rId32">
+                      <a:extLst>
+                        <a:ext uri="{28A0092B-C50C-407E-A947-70E740481C1C}">
+                          <a14:useLocalDpi xmlns:a14="http://schemas.microsoft.com/office/drawing/2010/main" val="0"/>
+                        </a:ext>
+                      </a:extLst>
+                    </a:blip>
+                    <a:srcRect/>
+                    <a:stretch>
+                      <a:fillRect/>
+                    </a:stretch>
+                  </pic:blipFill>
+                  <pic:spPr bwMode="auto">
+                    <a:xfrm>
+                      <a:off x="0" y="0"/>
+                      <a:ext cx="5605780" cy="2091055"/>
+                    </a:xfrm>
+                    <a:prstGeom prst="rect">
+                      <a:avLst/>
+                    </a:prstGeom>
+                    <a:noFill/>
+                    <a:ln>
+                      <a:noFill/>
+                    </a:ln>
+                  </pic:spPr>
+                </pic:pic>
+              </a:graphicData>
+            </a:graphic>
+          </wp:inline>
+        </w:drawing>
+      </w:r>
+    </w:p>
+    <w:p>
+      <w:pPr>
+        <w:pStyle w:val="Prrafodelista"/>
+        <w:numPr>
+          <w:ilvl w:val="0"/>
+          <w:numId w:val="3"/>
+        </w:numPr>
+      </w:pPr>
+      <w:r>
+        <w:t>Probando la petición POST del CRUD de proyectos</w:t>
+      </w:r>
+    </w:p>
+    <w:p>
+      <w:pPr>
+        <w:pStyle w:val="Prrafodelista"/>
+      </w:pPr>
+      <w:r>
+        <w:rPr>
+          <w:noProof/>
+          <w:lang w:eastAsia="ja-JP"/>
+        </w:rPr>
+        <w:drawing>
+          <wp:inline distT="0" distB="0" distL="0" distR="0" wp14:anchorId="6778E32B" wp14:editId="7967FA27">
+            <wp:extent cx="5605780" cy="2854325"/>
+            <wp:effectExtent l="0" t="0" r="0" b="3175"/>
+            <wp:docPr id="18" name="Imagen 18" descr="D:\capturas\NewProject.PNG"/>
+            <wp:cNvGraphicFramePr>
+              <a:graphicFrameLocks xmlns:a="http://schemas.openxmlformats.org/drawingml/2006/main" noChangeAspect="1"/>
+            </wp:cNvGraphicFramePr>
+            <a:graphic xmlns:a="http://schemas.openxmlformats.org/drawingml/2006/main">
+              <a:graphicData uri="http://schemas.openxmlformats.org/drawingml/2006/picture">
+                <pic:pic xmlns:pic="http://schemas.openxmlformats.org/drawingml/2006/picture">
+                  <pic:nvPicPr>
+                    <pic:cNvPr id="0" name="Picture 2" descr="D:\capturas\NewProject.PNG"/>
+                    <pic:cNvPicPr>
+                      <a:picLocks noChangeAspect="1" noChangeArrowheads="1"/>
+                    </pic:cNvPicPr>
+                  </pic:nvPicPr>
+                  <pic:blipFill>
+                    <a:blip r:embed="rId33" cstate="print">
+                      <a:extLst>
+                        <a:ext uri="{28A0092B-C50C-407E-A947-70E740481C1C}">
+                          <a14:useLocalDpi xmlns:a14="http://schemas.microsoft.com/office/drawing/2010/main" val="0"/>
+                        </a:ext>
+                      </a:extLst>
+                    </a:blip>
+                    <a:srcRect/>
+                    <a:stretch>
+                      <a:fillRect/>
+                    </a:stretch>
+                  </pic:blipFill>
+                  <pic:spPr bwMode="auto">
+                    <a:xfrm>
+                      <a:off x="0" y="0"/>
+                      <a:ext cx="5605780" cy="2854325"/>
+                    </a:xfrm>
+                    <a:prstGeom prst="rect">
+                      <a:avLst/>
+                    </a:prstGeom>
+                    <a:noFill/>
+                    <a:ln>
+                      <a:noFill/>
+                    </a:ln>
+                  </pic:spPr>
+                </pic:pic>
+              </a:graphicData>
+            </a:graphic>
+          </wp:inline>
+        </w:drawing>
+      </w:r>
+    </w:p>
+    <w:p>
+      <w:pPr>
+        <w:pStyle w:val="Prrafodelista"/>
+      </w:pPr>
+      <w:r>
+        <w:rPr>
+          <w:noProof/>
+          <w:lang w:eastAsia="ja-JP"/>
+        </w:rPr>
+        <w:drawing>
+          <wp:inline distT="0" distB="0" distL="0" distR="0" wp14:anchorId="6CB6CCB8" wp14:editId="39BF841E">
+            <wp:extent cx="5271770" cy="2679700"/>
+            <wp:effectExtent l="0" t="0" r="5080" b="6350"/>
+            <wp:docPr id="20" name="Imagen 20" descr="D:\capturas\NewProject2.PNG"/>
+            <wp:cNvGraphicFramePr>
+              <a:graphicFrameLocks xmlns:a="http://schemas.openxmlformats.org/drawingml/2006/main" noChangeAspect="1"/>
+            </wp:cNvGraphicFramePr>
+            <a:graphic xmlns:a="http://schemas.openxmlformats.org/drawingml/2006/main">
+              <a:graphicData uri="http://schemas.openxmlformats.org/drawingml/2006/picture">
+                <pic:pic xmlns:pic="http://schemas.openxmlformats.org/drawingml/2006/picture">
+                  <pic:nvPicPr>
+                    <pic:cNvPr id="0" name="Picture 3" descr="D:\capturas\NewProject2.PNG"/>
+                    <pic:cNvPicPr>
+                      <a:picLocks noChangeAspect="1" noChangeArrowheads="1"/>
+                    </pic:cNvPicPr>
+                  </pic:nvPicPr>
+                  <pic:blipFill>
+                    <a:blip r:embed="rId34">
+                      <a:extLst>
+                        <a:ext uri="{28A0092B-C50C-407E-A947-70E740481C1C}">
+                          <a14:useLocalDpi xmlns:a14="http://schemas.microsoft.com/office/drawing/2010/main" val="0"/>
+                        </a:ext>
+                      </a:extLst>
+                    </a:blip>
+                    <a:srcRect/>
+                    <a:stretch>
+                      <a:fillRect/>
+                    </a:stretch>
+                  </pic:blipFill>
+                  <pic:spPr bwMode="auto">
+                    <a:xfrm>
+                      <a:off x="0" y="0"/>
+                      <a:ext cx="5271770" cy="2679700"/>
+                    </a:xfrm>
+                    <a:prstGeom prst="rect">
+                      <a:avLst/>
+                    </a:prstGeom>
+                    <a:noFill/>
+                    <a:ln>
+                      <a:noFill/>
+                    </a:ln>
+                  </pic:spPr>
+                </pic:pic>
+              </a:graphicData>
+            </a:graphic>
+          </wp:inline>
+        </w:drawing>
+      </w:r>
+    </w:p>
+    <w:p>
+      <w:pPr>
+        <w:pStyle w:val="Prrafodelista"/>
+        <w:numPr>
+          <w:ilvl w:val="0"/>
+          <w:numId w:val="3"/>
+        </w:numPr>
+      </w:pPr>
+      <w:r>
+        <w:t>Probando la petición PUT del CRUD de proyectos</w:t>
+      </w:r>
+    </w:p>
+    <w:p>
+      <w:pPr>
+        <w:pStyle w:val="Prrafodelista"/>
+      </w:pPr>
+      <w:r>
+        <w:rPr>
+          <w:noProof/>
+          <w:lang w:eastAsia="ja-JP"/>
+        </w:rPr>
+        <w:lastRenderedPageBreak/>
+        <w:drawing>
+          <wp:inline distT="0" distB="0" distL="0" distR="0" wp14:anchorId="17409530" wp14:editId="74D66B01">
+            <wp:extent cx="5605780" cy="2083435"/>
+            <wp:effectExtent l="0" t="0" r="0" b="0"/>
+            <wp:docPr id="22" name="Imagen 22" descr="D:\capturas\UpdateProject.PNG"/>
+            <wp:cNvGraphicFramePr>
+              <a:graphicFrameLocks xmlns:a="http://schemas.openxmlformats.org/drawingml/2006/main" noChangeAspect="1"/>
+            </wp:cNvGraphicFramePr>
+            <a:graphic xmlns:a="http://schemas.openxmlformats.org/drawingml/2006/main">
+              <a:graphicData uri="http://schemas.openxmlformats.org/drawingml/2006/picture">
+                <pic:pic xmlns:pic="http://schemas.openxmlformats.org/drawingml/2006/picture">
+                  <pic:nvPicPr>
+                    <pic:cNvPr id="0" name="Picture 4" descr="D:\capturas\UpdateProject.PNG"/>
+                    <pic:cNvPicPr>
+                      <a:picLocks noChangeAspect="1" noChangeArrowheads="1"/>
+                    </pic:cNvPicPr>
+                  </pic:nvPicPr>
+                  <pic:blipFill>
+                    <a:blip r:embed="rId35" cstate="print">
+                      <a:extLst>
+                        <a:ext uri="{28A0092B-C50C-407E-A947-70E740481C1C}">
+                          <a14:useLocalDpi xmlns:a14="http://schemas.microsoft.com/office/drawing/2010/main" val="0"/>
+                        </a:ext>
+                      </a:extLst>
+                    </a:blip>
+                    <a:srcRect/>
+                    <a:stretch>
+                      <a:fillRect/>
+                    </a:stretch>
+                  </pic:blipFill>
+                  <pic:spPr bwMode="auto">
+                    <a:xfrm>
+                      <a:off x="0" y="0"/>
+                      <a:ext cx="5605780" cy="2083435"/>
+                    </a:xfrm>
+                    <a:prstGeom prst="rect">
+                      <a:avLst/>
+                    </a:prstGeom>
+                    <a:noFill/>
+                    <a:ln>
+                      <a:noFill/>
+                    </a:ln>
+                  </pic:spPr>
+                </pic:pic>
+              </a:graphicData>
+            </a:graphic>
+          </wp:inline>
+        </w:drawing>
+      </w:r>
+    </w:p>
+    <w:p>
+      <w:pPr>
+        <w:pStyle w:val="Prrafodelista"/>
+      </w:pPr>
+      <w:r>
+        <w:rPr>
+          <w:noProof/>
+          <w:lang w:eastAsia="ja-JP"/>
+        </w:rPr>
+        <w:drawing>
+          <wp:inline distT="0" distB="0" distL="0" distR="0" wp14:anchorId="6EF6BE6F" wp14:editId="4BDE8571">
+            <wp:extent cx="4921885" cy="2647950"/>
+            <wp:effectExtent l="0" t="0" r="0" b="0"/>
+            <wp:docPr id="23" name="Imagen 23" descr="D:\capturas\UpdateProject2.PNG"/>
+            <wp:cNvGraphicFramePr>
+              <a:graphicFrameLocks xmlns:a="http://schemas.openxmlformats.org/drawingml/2006/main" noChangeAspect="1"/>
+            </wp:cNvGraphicFramePr>
+            <a:graphic xmlns:a="http://schemas.openxmlformats.org/drawingml/2006/main">
+              <a:graphicData uri="http://schemas.openxmlformats.org/drawingml/2006/picture">
+                <pic:pic xmlns:pic="http://schemas.openxmlformats.org/drawingml/2006/picture">
+                  <pic:nvPicPr>
+                    <pic:cNvPr id="0" name="Picture 5" descr="D:\capturas\UpdateProject2.PNG"/>
+                    <pic:cNvPicPr>
+                      <a:picLocks noChangeAspect="1" noChangeArrowheads="1"/>
+                    </pic:cNvPicPr>
+                  </pic:nvPicPr>
+                  <pic:blipFill>
+                    <a:blip r:embed="rId36">
+                      <a:extLst>
+                        <a:ext uri="{28A0092B-C50C-407E-A947-70E740481C1C}">
+                          <a14:useLocalDpi xmlns:a14="http://schemas.microsoft.com/office/drawing/2010/main" val="0"/>
+                        </a:ext>
+                      </a:extLst>
+                    </a:blip>
+                    <a:srcRect/>
+                    <a:stretch>
+                      <a:fillRect/>
+                    </a:stretch>
+                  </pic:blipFill>
+                  <pic:spPr bwMode="auto">
+                    <a:xfrm>
+                      <a:off x="0" y="0"/>
+                      <a:ext cx="4921885" cy="2647950"/>
+                    </a:xfrm>
+                    <a:prstGeom prst="rect">
+                      <a:avLst/>
+                    </a:prstGeom>
+                    <a:noFill/>
+                    <a:ln>
+                      <a:noFill/>
+                    </a:ln>
+                  </pic:spPr>
+                </pic:pic>
+              </a:graphicData>
+            </a:graphic>
+          </wp:inline>
+        </w:drawing>
+      </w:r>
+    </w:p>
+    <w:p>
+      <w:pPr>
+        <w:pStyle w:val="Prrafodelista"/>
+        <w:numPr>
+          <w:ilvl w:val="0"/>
+          <w:numId w:val="3"/>
+        </w:numPr>
+      </w:pPr>
+      <w:r>
+        <w:t>Probando la petición DELETE del CRUD de proyectos</w:t>
+      </w:r>
+    </w:p>
+    <w:p>
+      <w:pPr>
+        <w:pStyle w:val="Prrafodelista"/>
+      </w:pPr>
+      <w:r>
+        <w:rPr>
+          <w:noProof/>
+          <w:lang w:eastAsia="ja-JP"/>
+        </w:rPr>
+        <w:drawing>
+          <wp:inline distT="0" distB="0" distL="0" distR="0" wp14:anchorId="2902FC34" wp14:editId="5A5A6CC1">
+            <wp:extent cx="5605780" cy="1144905"/>
+            <wp:effectExtent l="0" t="0" r="0" b="0"/>
+            <wp:docPr id="24" name="Imagen 24" descr="D:\capturas\DeleteProject.PNG"/>
+            <wp:cNvGraphicFramePr>
+              <a:graphicFrameLocks xmlns:a="http://schemas.openxmlformats.org/drawingml/2006/main" noChangeAspect="1"/>
+            </wp:cNvGraphicFramePr>
+            <a:graphic xmlns:a="http://schemas.openxmlformats.org/drawingml/2006/main">
+              <a:graphicData uri="http://schemas.openxmlformats.org/drawingml/2006/picture">
+                <pic:pic xmlns:pic="http://schemas.openxmlformats.org/drawingml/2006/picture">
+                  <pic:nvPicPr>
+                    <pic:cNvPr id="0" name="Picture 6" descr="D:\capturas\DeleteProject.PNG"/>
+                    <pic:cNvPicPr>
+                      <a:picLocks noChangeAspect="1" noChangeArrowheads="1"/>
+                    </pic:cNvPicPr>
+                  </pic:nvPicPr>
+                  <pic:blipFill>
+                    <a:blip r:embed="rId37" cstate="print">
+                      <a:extLst>
+                        <a:ext uri="{28A0092B-C50C-407E-A947-70E740481C1C}">
+                          <a14:useLocalDpi xmlns:a14="http://schemas.microsoft.com/office/drawing/2010/main" val="0"/>
+                        </a:ext>
+                      </a:extLst>
+                    </a:blip>
+                    <a:srcRect/>
+                    <a:stretch>
+                      <a:fillRect/>
+                    </a:stretch>
+                  </pic:blipFill>
+                  <pic:spPr bwMode="auto">
+                    <a:xfrm>
+                      <a:off x="0" y="0"/>
+                      <a:ext cx="5605780" cy="1144905"/>
+                    </a:xfrm>
+                    <a:prstGeom prst="rect">
+                      <a:avLst/>
+                    </a:prstGeom>
+                    <a:noFill/>
+                    <a:ln>
+                      <a:noFill/>
+                    </a:ln>
+                  </pic:spPr>
+                </pic:pic>
+              </a:graphicData>
+            </a:graphic>
+          </wp:inline>
+        </w:drawing>
+      </w:r>
+      <w:bookmarkStart w:id="1" w:name="_GoBack"/>
+      <w:bookmarkEnd w:id="1"/>
+    </w:p>
+    <w:p/>
     <w:sectPr>
-      <w:pgSz w:w="12240" w:h="15840" w:orient="portrait"/>
+      <w:pgSz w:w="12240" w:h="15840"/>
       <w:pgMar w:top="1417" w:right="1701" w:bottom="1417" w:left="1701" w:header="708" w:footer="708" w:gutter="0"/>
       <w:cols w:space="708"/>
       <w:docGrid w:linePitch="360"/>
@@ -4960,7 +5468,7 @@
 </file>
 
 <file path=word/numbering.xml><?xml version="1.0" encoding="utf-8"?>
-<w:numbering xmlns:wpc="http://schemas.microsoft.com/office/word/2010/wordprocessingCanvas" xmlns:mc="http://schemas.openxmlformats.org/markup-compatibility/2006" xmlns:o="urn:schemas-microsoft-com:office:office" xmlns:r="http://schemas.openxmlformats.org/officeDocument/2006/relationships" xmlns:m="http://schemas.openxmlformats.org/officeDocument/2006/math" xmlns:v="urn:schemas-microsoft-com:vml" xmlns:wp14="http://schemas.microsoft.com/office/word/2010/wordprocessingDrawing" xmlns:wp="http://schemas.openxmlformats.org/drawingml/2006/wordprocessingDrawing" xmlns:w10="urn:schemas-microsoft-com:office:word" xmlns:w="http://schemas.openxmlformats.org/wordprocessingml/2006/main" xmlns:w14="http://schemas.microsoft.com/office/word/2010/wordml" xmlns:w15="http://schemas.microsoft.com/office/word/2012/wordml" xmlns:wpg="http://schemas.microsoft.com/office/word/2010/wordprocessingGroup" xmlns:wpi="http://schemas.microsoft.com/office/word/2010/wordprocessingInk" xmlns:wne="http://schemas.microsoft.com/office/word/2006/wordml" xmlns:wps="http://schemas.microsoft.com/office/word/2010/wordprocessingShape" mc:Ignorable="w14 w15 wp14">
+<w:numbering xmlns:wpc="http://schemas.microsoft.com/office/word/2010/wordprocessingCanvas" xmlns:mc="http://schemas.openxmlformats.org/markup-compatibility/2006" xmlns:o="urn:schemas-microsoft-com:office:office" xmlns:r="http://schemas.openxmlformats.org/officeDocument/2006/relationships" xmlns:m="http://schemas.openxmlformats.org/officeDocument/2006/math" xmlns:v="urn:schemas-microsoft-com:vml" xmlns:wp14="http://schemas.microsoft.com/office/word/2010/wordprocessingDrawing" xmlns:wp="http://schemas.openxmlformats.org/drawingml/2006/wordprocessingDrawing" xmlns:w10="urn:schemas-microsoft-com:office:word" xmlns:w="http://schemas.openxmlformats.org/wordprocessingml/2006/main" xmlns:w14="http://schemas.microsoft.com/office/word/2010/wordml" xmlns:wpg="http://schemas.microsoft.com/office/word/2010/wordprocessingGroup" xmlns:wpi="http://schemas.microsoft.com/office/word/2010/wordprocessingInk" xmlns:wne="http://schemas.microsoft.com/office/word/2006/wordml" xmlns:wps="http://schemas.microsoft.com/office/word/2010/wordprocessingShape" mc:Ignorable="w14 wp14">
   <w:abstractNum w:abstractNumId="0">
     <w:nsid w:val="1A056BE6"/>
     <w:multiLevelType w:val="hybridMultilevel"/>
@@ -5066,7 +5574,7 @@
         <w:ind w:left="720" w:hanging="360"/>
       </w:pPr>
       <w:rPr>
-        <w:rFonts w:hint="default" w:ascii="Symbol" w:hAnsi="Symbol"/>
+        <w:rFonts w:ascii="Symbol" w:hAnsi="Symbol" w:hint="default"/>
         <w:sz w:val="20"/>
       </w:rPr>
     </w:lvl>
@@ -5082,7 +5590,7 @@
         <w:ind w:left="1440" w:hanging="360"/>
       </w:pPr>
       <w:rPr>
-        <w:rFonts w:hint="default" w:ascii="Courier New" w:hAnsi="Courier New"/>
+        <w:rFonts w:ascii="Courier New" w:hAnsi="Courier New" w:hint="default"/>
         <w:sz w:val="20"/>
       </w:rPr>
     </w:lvl>
@@ -5098,7 +5606,7 @@
         <w:ind w:left="2160" w:hanging="360"/>
       </w:pPr>
       <w:rPr>
-        <w:rFonts w:hint="default" w:ascii="Wingdings" w:hAnsi="Wingdings"/>
+        <w:rFonts w:ascii="Wingdings" w:hAnsi="Wingdings" w:hint="default"/>
         <w:sz w:val="20"/>
       </w:rPr>
     </w:lvl>
@@ -5114,7 +5622,7 @@
         <w:ind w:left="2880" w:hanging="360"/>
       </w:pPr>
       <w:rPr>
-        <w:rFonts w:hint="default" w:ascii="Wingdings" w:hAnsi="Wingdings"/>
+        <w:rFonts w:ascii="Wingdings" w:hAnsi="Wingdings" w:hint="default"/>
         <w:sz w:val="20"/>
       </w:rPr>
     </w:lvl>
@@ -5130,7 +5638,7 @@
         <w:ind w:left="3600" w:hanging="360"/>
       </w:pPr>
       <w:rPr>
-        <w:rFonts w:hint="default" w:ascii="Wingdings" w:hAnsi="Wingdings"/>
+        <w:rFonts w:ascii="Wingdings" w:hAnsi="Wingdings" w:hint="default"/>
         <w:sz w:val="20"/>
       </w:rPr>
     </w:lvl>
@@ -5146,7 +5654,7 @@
         <w:ind w:left="4320" w:hanging="360"/>
       </w:pPr>
       <w:rPr>
-        <w:rFonts w:hint="default" w:ascii="Wingdings" w:hAnsi="Wingdings"/>
+        <w:rFonts w:ascii="Wingdings" w:hAnsi="Wingdings" w:hint="default"/>
         <w:sz w:val="20"/>
       </w:rPr>
     </w:lvl>
@@ -5162,7 +5670,7 @@
         <w:ind w:left="5040" w:hanging="360"/>
       </w:pPr>
       <w:rPr>
-        <w:rFonts w:hint="default" w:ascii="Wingdings" w:hAnsi="Wingdings"/>
+        <w:rFonts w:ascii="Wingdings" w:hAnsi="Wingdings" w:hint="default"/>
         <w:sz w:val="20"/>
       </w:rPr>
     </w:lvl>
@@ -5178,7 +5686,7 @@
         <w:ind w:left="5760" w:hanging="360"/>
       </w:pPr>
       <w:rPr>
-        <w:rFonts w:hint="default" w:ascii="Wingdings" w:hAnsi="Wingdings"/>
+        <w:rFonts w:ascii="Wingdings" w:hAnsi="Wingdings" w:hint="default"/>
         <w:sz w:val="20"/>
       </w:rPr>
     </w:lvl>
@@ -5194,7 +5702,7 @@
         <w:ind w:left="6480" w:hanging="360"/>
       </w:pPr>
       <w:rPr>
-        <w:rFonts w:hint="default" w:ascii="Wingdings" w:hAnsi="Wingdings"/>
+        <w:rFonts w:ascii="Wingdings" w:hAnsi="Wingdings" w:hint="default"/>
         <w:sz w:val="20"/>
       </w:rPr>
     </w:lvl>
@@ -5302,11 +5810,11 @@
 </file>
 
 <file path=word/styles.xml><?xml version="1.0" encoding="utf-8"?>
-<w:styles xmlns:mc="http://schemas.openxmlformats.org/markup-compatibility/2006" xmlns:r="http://schemas.openxmlformats.org/officeDocument/2006/relationships" xmlns:w="http://schemas.openxmlformats.org/wordprocessingml/2006/main" xmlns:w14="http://schemas.microsoft.com/office/word/2010/wordml" xmlns:w15="http://schemas.microsoft.com/office/word/2012/wordml" mc:Ignorable="w14 w15">
+<w:styles xmlns:mc="http://schemas.openxmlformats.org/markup-compatibility/2006" xmlns:r="http://schemas.openxmlformats.org/officeDocument/2006/relationships" xmlns:w="http://schemas.openxmlformats.org/wordprocessingml/2006/main" xmlns:w14="http://schemas.microsoft.com/office/word/2010/wordml" mc:Ignorable="w14">
   <w:docDefaults>
     <w:rPrDefault>
       <w:rPr>
-        <w:rFonts w:asciiTheme="minorHAnsi" w:hAnsiTheme="minorHAnsi" w:eastAsiaTheme="minorHAnsi" w:cstheme="minorBidi"/>
+        <w:rFonts w:asciiTheme="minorHAnsi" w:eastAsiaTheme="minorHAnsi" w:hAnsiTheme="minorHAnsi" w:cstheme="minorBidi"/>
         <w:sz w:val="22"/>
         <w:szCs w:val="22"/>
         <w:lang w:val="en-US" w:eastAsia="en-US" w:bidi="ar-SA"/>
@@ -5318,380 +5826,146 @@
       </w:pPr>
     </w:pPrDefault>
   </w:docDefaults>
-  <w:latentStyles w:defLockedState="0" w:defUIPriority="99" w:defSemiHidden="0" w:defUnhideWhenUsed="0" w:defQFormat="0" w:count="371">
-    <w:lsdException w:name="Normal" w:uiPriority="0" w:qFormat="1"/>
-    <w:lsdException w:name="heading 1" w:uiPriority="9" w:qFormat="1"/>
-    <w:lsdException w:name="heading 2" w:uiPriority="9" w:semiHidden="1" w:unhideWhenUsed="1" w:qFormat="1"/>
-    <w:lsdException w:name="heading 3" w:uiPriority="9" w:semiHidden="1" w:unhideWhenUsed="1" w:qFormat="1"/>
-    <w:lsdException w:name="heading 4" w:uiPriority="9" w:semiHidden="1" w:unhideWhenUsed="1" w:qFormat="1"/>
-    <w:lsdException w:name="heading 5" w:uiPriority="9" w:semiHidden="1" w:unhideWhenUsed="1" w:qFormat="1"/>
-    <w:lsdException w:name="heading 6" w:uiPriority="9" w:semiHidden="1" w:unhideWhenUsed="1" w:qFormat="1"/>
-    <w:lsdException w:name="heading 7" w:uiPriority="9" w:semiHidden="1" w:unhideWhenUsed="1" w:qFormat="1"/>
-    <w:lsdException w:name="heading 8" w:uiPriority="9" w:semiHidden="1" w:unhideWhenUsed="1" w:qFormat="1"/>
-    <w:lsdException w:name="heading 9" w:uiPriority="9" w:semiHidden="1" w:unhideWhenUsed="1" w:qFormat="1"/>
-    <w:lsdException w:name="index 1" w:semiHidden="1" w:unhideWhenUsed="1"/>
-    <w:lsdException w:name="index 2" w:semiHidden="1" w:unhideWhenUsed="1"/>
-    <w:lsdException w:name="index 3" w:semiHidden="1" w:unhideWhenUsed="1"/>
-    <w:lsdException w:name="index 4" w:semiHidden="1" w:unhideWhenUsed="1"/>
-    <w:lsdException w:name="index 5" w:semiHidden="1" w:unhideWhenUsed="1"/>
-    <w:lsdException w:name="index 6" w:semiHidden="1" w:unhideWhenUsed="1"/>
-    <w:lsdException w:name="index 7" w:semiHidden="1" w:unhideWhenUsed="1"/>
-    <w:lsdException w:name="index 8" w:semiHidden="1" w:unhideWhenUsed="1"/>
-    <w:lsdException w:name="index 9" w:semiHidden="1" w:unhideWhenUsed="1"/>
-    <w:lsdException w:name="toc 1" w:uiPriority="39" w:semiHidden="1" w:unhideWhenUsed="1"/>
-    <w:lsdException w:name="toc 2" w:uiPriority="39" w:semiHidden="1" w:unhideWhenUsed="1"/>
-    <w:lsdException w:name="toc 3" w:uiPriority="39" w:semiHidden="1" w:unhideWhenUsed="1"/>
-    <w:lsdException w:name="toc 4" w:uiPriority="39" w:semiHidden="1" w:unhideWhenUsed="1"/>
-    <w:lsdException w:name="toc 5" w:uiPriority="39" w:semiHidden="1" w:unhideWhenUsed="1"/>
-    <w:lsdException w:name="toc 6" w:uiPriority="39" w:semiHidden="1" w:unhideWhenUsed="1"/>
-    <w:lsdException w:name="toc 7" w:uiPriority="39" w:semiHidden="1" w:unhideWhenUsed="1"/>
-    <w:lsdException w:name="toc 8" w:uiPriority="39" w:semiHidden="1" w:unhideWhenUsed="1"/>
-    <w:lsdException w:name="toc 9" w:uiPriority="39" w:semiHidden="1" w:unhideWhenUsed="1"/>
-    <w:lsdException w:name="Normal Indent" w:semiHidden="1" w:unhideWhenUsed="1"/>
-    <w:lsdException w:name="footnote text" w:semiHidden="1" w:unhideWhenUsed="1"/>
-    <w:lsdException w:name="annotation text" w:semiHidden="1" w:unhideWhenUsed="1"/>
-    <w:lsdException w:name="header" w:semiHidden="1" w:unhideWhenUsed="1"/>
-    <w:lsdException w:name="footer" w:semiHidden="1" w:unhideWhenUsed="1"/>
-    <w:lsdException w:name="index heading" w:semiHidden="1" w:unhideWhenUsed="1"/>
-    <w:lsdException w:name="caption" w:uiPriority="35" w:semiHidden="1" w:unhideWhenUsed="1" w:qFormat="1"/>
-    <w:lsdException w:name="table of figures" w:semiHidden="1" w:unhideWhenUsed="1"/>
-    <w:lsdException w:name="envelope address" w:semiHidden="1" w:unhideWhenUsed="1"/>
-    <w:lsdException w:name="envelope return" w:semiHidden="1" w:unhideWhenUsed="1"/>
-    <w:lsdException w:name="footnote reference" w:semiHidden="1" w:unhideWhenUsed="1"/>
-    <w:lsdException w:name="annotation reference" w:semiHidden="1" w:unhideWhenUsed="1"/>
-    <w:lsdException w:name="line number" w:semiHidden="1" w:unhideWhenUsed="1"/>
-    <w:lsdException w:name="page number" w:semiHidden="1" w:unhideWhenUsed="1"/>
-    <w:lsdException w:name="endnote reference" w:semiHidden="1" w:unhideWhenUsed="1"/>
-    <w:lsdException w:name="endnote text" w:semiHidden="1" w:unhideWhenUsed="1"/>
-    <w:lsdException w:name="table of authorities" w:semiHidden="1" w:unhideWhenUsed="1"/>
-    <w:lsdException w:name="macro" w:semiHidden="1" w:unhideWhenUsed="1"/>
-    <w:lsdException w:name="toa heading" w:semiHidden="1" w:unhideWhenUsed="1"/>
-    <w:lsdException w:name="List" w:semiHidden="1" w:unhideWhenUsed="1"/>
-    <w:lsdException w:name="List Bullet" w:semiHidden="1" w:unhideWhenUsed="1"/>
-    <w:lsdException w:name="List Number" w:semiHidden="1" w:unhideWhenUsed="1"/>
-    <w:lsdException w:name="List 2" w:semiHidden="1" w:unhideWhenUsed="1"/>
-    <w:lsdException w:name="List 3" w:semiHidden="1" w:unhideWhenUsed="1"/>
-    <w:lsdException w:name="List 4" w:semiHidden="1" w:unhideWhenUsed="1"/>
-    <w:lsdException w:name="List 5" w:semiHidden="1" w:unhideWhenUsed="1"/>
-    <w:lsdException w:name="List Bullet 2" w:semiHidden="1" w:unhideWhenUsed="1"/>
-    <w:lsdException w:name="List Bullet 3" w:semiHidden="1" w:unhideWhenUsed="1"/>
-    <w:lsdException w:name="List Bullet 4" w:semiHidden="1" w:unhideWhenUsed="1"/>
-    <w:lsdException w:name="List Bullet 5" w:semiHidden="1" w:unhideWhenUsed="1"/>
-    <w:lsdException w:name="List Number 2" w:semiHidden="1" w:unhideWhenUsed="1"/>
-    <w:lsdException w:name="List Number 3" w:semiHidden="1" w:unhideWhenUsed="1"/>
-    <w:lsdException w:name="List Number 4" w:semiHidden="1" w:unhideWhenUsed="1"/>
-    <w:lsdException w:name="List Number 5" w:semiHidden="1" w:unhideWhenUsed="1"/>
-    <w:lsdException w:name="Title" w:uiPriority="10" w:qFormat="1"/>
-    <w:lsdException w:name="Closing" w:semiHidden="1" w:unhideWhenUsed="1"/>
-    <w:lsdException w:name="Signature" w:semiHidden="1" w:unhideWhenUsed="1"/>
-    <w:lsdException w:name="Default Paragraph Font" w:uiPriority="1" w:semiHidden="1" w:unhideWhenUsed="1"/>
-    <w:lsdException w:name="Body Text" w:semiHidden="1" w:unhideWhenUsed="1"/>
-    <w:lsdException w:name="Body Text Indent" w:semiHidden="1" w:unhideWhenUsed="1"/>
-    <w:lsdException w:name="List Continue" w:semiHidden="1" w:unhideWhenUsed="1"/>
-    <w:lsdException w:name="List Continue 2" w:semiHidden="1" w:unhideWhenUsed="1"/>
-    <w:lsdException w:name="List Continue 3" w:semiHidden="1" w:unhideWhenUsed="1"/>
-    <w:lsdException w:name="List Continue 4" w:semiHidden="1" w:unhideWhenUsed="1"/>
-    <w:lsdException w:name="List Continue 5" w:semiHidden="1" w:unhideWhenUsed="1"/>
-    <w:lsdException w:name="Message Header" w:semiHidden="1" w:unhideWhenUsed="1"/>
-    <w:lsdException w:name="Subtitle" w:uiPriority="11" w:qFormat="1"/>
-    <w:lsdException w:name="Salutation" w:semiHidden="1" w:unhideWhenUsed="1"/>
-    <w:lsdException w:name="Date" w:semiHidden="1" w:unhideWhenUsed="1"/>
-    <w:lsdException w:name="Body Text First Indent" w:semiHidden="1" w:unhideWhenUsed="1"/>
-    <w:lsdException w:name="Body Text First Indent 2" w:semiHidden="1" w:unhideWhenUsed="1"/>
-    <w:lsdException w:name="Note Heading" w:semiHidden="1" w:unhideWhenUsed="1"/>
-    <w:lsdException w:name="Body Text 2" w:semiHidden="1" w:unhideWhenUsed="1"/>
-    <w:lsdException w:name="Body Text 3" w:semiHidden="1" w:unhideWhenUsed="1"/>
-    <w:lsdException w:name="Body Text Indent 2" w:semiHidden="1" w:unhideWhenUsed="1"/>
-    <w:lsdException w:name="Body Text Indent 3" w:semiHidden="1" w:unhideWhenUsed="1"/>
-    <w:lsdException w:name="Block Text" w:semiHidden="1" w:unhideWhenUsed="1"/>
-    <w:lsdException w:name="Hyperlink" w:semiHidden="1" w:unhideWhenUsed="1"/>
-    <w:lsdException w:name="FollowedHyperlink" w:semiHidden="1" w:unhideWhenUsed="1"/>
-    <w:lsdException w:name="Strong" w:uiPriority="22" w:qFormat="1"/>
-    <w:lsdException w:name="Emphasis" w:uiPriority="20" w:qFormat="1"/>
-    <w:lsdException w:name="Document Map" w:semiHidden="1" w:unhideWhenUsed="1"/>
-    <w:lsdException w:name="Plain Text" w:semiHidden="1" w:unhideWhenUsed="1"/>
-    <w:lsdException w:name="E-mail Signature" w:semiHidden="1" w:unhideWhenUsed="1"/>
-    <w:lsdException w:name="HTML Top of Form" w:semiHidden="1" w:unhideWhenUsed="1"/>
-    <w:lsdException w:name="HTML Bottom of Form" w:semiHidden="1" w:unhideWhenUsed="1"/>
-    <w:lsdException w:name="Normal (Web)" w:semiHidden="1" w:unhideWhenUsed="1"/>
-    <w:lsdException w:name="HTML Acronym" w:semiHidden="1" w:unhideWhenUsed="1"/>
-    <w:lsdException w:name="HTML Address" w:semiHidden="1" w:unhideWhenUsed="1"/>
-    <w:lsdException w:name="HTML Cite" w:semiHidden="1" w:unhideWhenUsed="1"/>
-    <w:lsdException w:name="HTML Code" w:semiHidden="1" w:unhideWhenUsed="1"/>
-    <w:lsdException w:name="HTML Definition" w:semiHidden="1" w:unhideWhenUsed="1"/>
-    <w:lsdException w:name="HTML Keyboard" w:semiHidden="1" w:unhideWhenUsed="1"/>
-    <w:lsdException w:name="HTML Preformatted" w:semiHidden="1" w:unhideWhenUsed="1"/>
-    <w:lsdException w:name="HTML Sample" w:semiHidden="1" w:unhideWhenUsed="1"/>
-    <w:lsdException w:name="HTML Typewriter" w:semiHidden="1" w:unhideWhenUsed="1"/>
-    <w:lsdException w:name="HTML Variable" w:semiHidden="1" w:unhideWhenUsed="1"/>
-    <w:lsdException w:name="Normal Table" w:semiHidden="1" w:unhideWhenUsed="1"/>
-    <w:lsdException w:name="annotation subject" w:semiHidden="1" w:unhideWhenUsed="1"/>
-    <w:lsdException w:name="No List" w:semiHidden="1" w:unhideWhenUsed="1"/>
-    <w:lsdException w:name="Outline List 1" w:semiHidden="1" w:unhideWhenUsed="1"/>
-    <w:lsdException w:name="Outline List 2" w:semiHidden="1" w:unhideWhenUsed="1"/>
-    <w:lsdException w:name="Outline List 3" w:semiHidden="1" w:unhideWhenUsed="1"/>
-    <w:lsdException w:name="Table Simple 1" w:semiHidden="1" w:unhideWhenUsed="1"/>
-    <w:lsdException w:name="Table Simple 2" w:semiHidden="1" w:unhideWhenUsed="1"/>
-    <w:lsdException w:name="Table Simple 3" w:semiHidden="1" w:unhideWhenUsed="1"/>
-    <w:lsdException w:name="Table Classic 1" w:semiHidden="1" w:unhideWhenUsed="1"/>
-    <w:lsdException w:name="Table Classic 2" w:semiHidden="1" w:unhideWhenUsed="1"/>
-    <w:lsdException w:name="Table Classic 3" w:semiHidden="1" w:unhideWhenUsed="1"/>
-    <w:lsdException w:name="Table Classic 4" w:semiHidden="1" w:unhideWhenUsed="1"/>
-    <w:lsdException w:name="Table Colorful 1" w:semiHidden="1" w:unhideWhenUsed="1"/>
-    <w:lsdException w:name="Table Colorful 2" w:semiHidden="1" w:unhideWhenUsed="1"/>
-    <w:lsdException w:name="Table Colorful 3" w:semiHidden="1" w:unhideWhenUsed="1"/>
-    <w:lsdException w:name="Table Columns 1" w:semiHidden="1" w:unhideWhenUsed="1"/>
-    <w:lsdException w:name="Table Columns 2" w:semiHidden="1" w:unhideWhenUsed="1"/>
-    <w:lsdException w:name="Table Columns 3" w:semiHidden="1" w:unhideWhenUsed="1"/>
-    <w:lsdException w:name="Table Columns 4" w:semiHidden="1" w:unhideWhenUsed="1"/>
-    <w:lsdException w:name="Table Columns 5" w:semiHidden="1" w:unhideWhenUsed="1"/>
-    <w:lsdException w:name="Table Grid 1" w:semiHidden="1" w:unhideWhenUsed="1"/>
-    <w:lsdException w:name="Table Grid 2" w:semiHidden="1" w:unhideWhenUsed="1"/>
-    <w:lsdException w:name="Table Grid 3" w:semiHidden="1" w:unhideWhenUsed="1"/>
-    <w:lsdException w:name="Table Grid 4" w:semiHidden="1" w:unhideWhenUsed="1"/>
-    <w:lsdException w:name="Table Grid 5" w:semiHidden="1" w:unhideWhenUsed="1"/>
-    <w:lsdException w:name="Table Grid 6" w:semiHidden="1" w:unhideWhenUsed="1"/>
-    <w:lsdException w:name="Table Grid 7" w:semiHidden="1" w:unhideWhenUsed="1"/>
-    <w:lsdException w:name="Table Grid 8" w:semiHidden="1" w:unhideWhenUsed="1"/>
-    <w:lsdException w:name="Table List 1" w:semiHidden="1" w:unhideWhenUsed="1"/>
-    <w:lsdException w:name="Table List 2" w:semiHidden="1" w:unhideWhenUsed="1"/>
-    <w:lsdException w:name="Table List 3" w:semiHidden="1" w:unhideWhenUsed="1"/>
-    <w:lsdException w:name="Table List 4" w:semiHidden="1" w:unhideWhenUsed="1"/>
-    <w:lsdException w:name="Table List 5" w:semiHidden="1" w:unhideWhenUsed="1"/>
-    <w:lsdException w:name="Table List 6" w:semiHidden="1" w:unhideWhenUsed="1"/>
-    <w:lsdException w:name="Table List 7" w:semiHidden="1" w:unhideWhenUsed="1"/>
-    <w:lsdException w:name="Table List 8" w:semiHidden="1" w:unhideWhenUsed="1"/>
-    <w:lsdException w:name="Table 3D effects 1" w:semiHidden="1" w:unhideWhenUsed="1"/>
-    <w:lsdException w:name="Table 3D effects 2" w:semiHidden="1" w:unhideWhenUsed="1"/>
-    <w:lsdException w:name="Table 3D effects 3" w:semiHidden="1" w:unhideWhenUsed="1"/>
-    <w:lsdException w:name="Table Contemporary" w:semiHidden="1" w:unhideWhenUsed="1"/>
-    <w:lsdException w:name="Table Elegant" w:semiHidden="1" w:unhideWhenUsed="1"/>
-    <w:lsdException w:name="Table Professional" w:semiHidden="1" w:unhideWhenUsed="1"/>
-    <w:lsdException w:name="Table Subtle 1" w:semiHidden="1" w:unhideWhenUsed="1"/>
-    <w:lsdException w:name="Table Subtle 2" w:semiHidden="1" w:unhideWhenUsed="1"/>
-    <w:lsdException w:name="Table Web 1" w:semiHidden="1" w:unhideWhenUsed="1"/>
-    <w:lsdException w:name="Table Web 2" w:semiHidden="1" w:unhideWhenUsed="1"/>
-    <w:lsdException w:name="Table Web 3" w:semiHidden="1" w:unhideWhenUsed="1"/>
-    <w:lsdException w:name="Balloon Text" w:semiHidden="1" w:unhideWhenUsed="1"/>
-    <w:lsdException w:name="Table Grid" w:uiPriority="39"/>
-    <w:lsdException w:name="Table Theme" w:semiHidden="1" w:unhideWhenUsed="1"/>
-    <w:lsdException w:name="Placeholder Text" w:semiHidden="1"/>
-    <w:lsdException w:name="No Spacing" w:uiPriority="1" w:qFormat="1"/>
-    <w:lsdException w:name="Light Shading" w:uiPriority="60"/>
-    <w:lsdException w:name="Light List" w:uiPriority="61"/>
-    <w:lsdException w:name="Light Grid" w:uiPriority="62"/>
-    <w:lsdException w:name="Medium Shading 1" w:uiPriority="63"/>
-    <w:lsdException w:name="Medium Shading 2" w:uiPriority="64"/>
-    <w:lsdException w:name="Medium List 1" w:uiPriority="65"/>
-    <w:lsdException w:name="Medium List 2" w:uiPriority="66"/>
-    <w:lsdException w:name="Medium Grid 1" w:uiPriority="67"/>
-    <w:lsdException w:name="Medium Grid 2" w:uiPriority="68"/>
-    <w:lsdException w:name="Medium Grid 3" w:uiPriority="69"/>
-    <w:lsdException w:name="Dark List" w:uiPriority="70"/>
-    <w:lsdException w:name="Colorful Shading" w:uiPriority="71"/>
-    <w:lsdException w:name="Colorful List" w:uiPriority="72"/>
-    <w:lsdException w:name="Colorful Grid" w:uiPriority="73"/>
-    <w:lsdException w:name="Light Shading Accent 1" w:uiPriority="60"/>
-    <w:lsdException w:name="Light List Accent 1" w:uiPriority="61"/>
-    <w:lsdException w:name="Light Grid Accent 1" w:uiPriority="62"/>
-    <w:lsdException w:name="Medium Shading 1 Accent 1" w:uiPriority="63"/>
-    <w:lsdException w:name="Medium Shading 2 Accent 1" w:uiPriority="64"/>
-    <w:lsdException w:name="Medium List 1 Accent 1" w:uiPriority="65"/>
-    <w:lsdException w:name="Revision" w:semiHidden="1"/>
-    <w:lsdException w:name="List Paragraph" w:uiPriority="34" w:qFormat="1"/>
-    <w:lsdException w:name="Quote" w:uiPriority="29" w:qFormat="1"/>
-    <w:lsdException w:name="Intense Quote" w:uiPriority="30" w:qFormat="1"/>
-    <w:lsdException w:name="Medium List 2 Accent 1" w:uiPriority="66"/>
-    <w:lsdException w:name="Medium Grid 1 Accent 1" w:uiPriority="67"/>
-    <w:lsdException w:name="Medium Grid 2 Accent 1" w:uiPriority="68"/>
-    <w:lsdException w:name="Medium Grid 3 Accent 1" w:uiPriority="69"/>
-    <w:lsdException w:name="Dark List Accent 1" w:uiPriority="70"/>
-    <w:lsdException w:name="Colorful Shading Accent 1" w:uiPriority="71"/>
-    <w:lsdException w:name="Colorful List Accent 1" w:uiPriority="72"/>
-    <w:lsdException w:name="Colorful Grid Accent 1" w:uiPriority="73"/>
-    <w:lsdException w:name="Light Shading Accent 2" w:uiPriority="60"/>
-    <w:lsdException w:name="Light List Accent 2" w:uiPriority="61"/>
-    <w:lsdException w:name="Light Grid Accent 2" w:uiPriority="62"/>
-    <w:lsdException w:name="Medium Shading 1 Accent 2" w:uiPriority="63"/>
-    <w:lsdException w:name="Medium Shading 2 Accent 2" w:uiPriority="64"/>
-    <w:lsdException w:name="Medium List 1 Accent 2" w:uiPriority="65"/>
-    <w:lsdException w:name="Medium List 2 Accent 2" w:uiPriority="66"/>
-    <w:lsdException w:name="Medium Grid 1 Accent 2" w:uiPriority="67"/>
-    <w:lsdException w:name="Medium Grid 2 Accent 2" w:uiPriority="68"/>
-    <w:lsdException w:name="Medium Grid 3 Accent 2" w:uiPriority="69"/>
-    <w:lsdException w:name="Dark List Accent 2" w:uiPriority="70"/>
-    <w:lsdException w:name="Colorful Shading Accent 2" w:uiPriority="71"/>
-    <w:lsdException w:name="Colorful List Accent 2" w:uiPriority="72"/>
-    <w:lsdException w:name="Colorful Grid Accent 2" w:uiPriority="73"/>
-    <w:lsdException w:name="Light Shading Accent 3" w:uiPriority="60"/>
-    <w:lsdException w:name="Light List Accent 3" w:uiPriority="61"/>
-    <w:lsdException w:name="Light Grid Accent 3" w:uiPriority="62"/>
-    <w:lsdException w:name="Medium Shading 1 Accent 3" w:uiPriority="63"/>
-    <w:lsdException w:name="Medium Shading 2 Accent 3" w:uiPriority="64"/>
-    <w:lsdException w:name="Medium List 1 Accent 3" w:uiPriority="65"/>
-    <w:lsdException w:name="Medium List 2 Accent 3" w:uiPriority="66"/>
-    <w:lsdException w:name="Medium Grid 1 Accent 3" w:uiPriority="67"/>
-    <w:lsdException w:name="Medium Grid 2 Accent 3" w:uiPriority="68"/>
-    <w:lsdException w:name="Medium Grid 3 Accent 3" w:uiPriority="69"/>
-    <w:lsdException w:name="Dark List Accent 3" w:uiPriority="70"/>
-    <w:lsdException w:name="Colorful Shading Accent 3" w:uiPriority="71"/>
-    <w:lsdException w:name="Colorful List Accent 3" w:uiPriority="72"/>
-    <w:lsdException w:name="Colorful Grid Accent 3" w:uiPriority="73"/>
-    <w:lsdException w:name="Light Shading Accent 4" w:uiPriority="60"/>
-    <w:lsdException w:name="Light List Accent 4" w:uiPriority="61"/>
-    <w:lsdException w:name="Light Grid Accent 4" w:uiPriority="62"/>
-    <w:lsdException w:name="Medium Shading 1 Accent 4" w:uiPriority="63"/>
-    <w:lsdException w:name="Medium Shading 2 Accent 4" w:uiPriority="64"/>
-    <w:lsdException w:name="Medium List 1 Accent 4" w:uiPriority="65"/>
-    <w:lsdException w:name="Medium List 2 Accent 4" w:uiPriority="66"/>
-    <w:lsdException w:name="Medium Grid 1 Accent 4" w:uiPriority="67"/>
-    <w:lsdException w:name="Medium Grid 2 Accent 4" w:uiPriority="68"/>
-    <w:lsdException w:name="Medium Grid 3 Accent 4" w:uiPriority="69"/>
-    <w:lsdException w:name="Dark List Accent 4" w:uiPriority="70"/>
-    <w:lsdException w:name="Colorful Shading Accent 4" w:uiPriority="71"/>
-    <w:lsdException w:name="Colorful List Accent 4" w:uiPriority="72"/>
-    <w:lsdException w:name="Colorful Grid Accent 4" w:uiPriority="73"/>
-    <w:lsdException w:name="Light Shading Accent 5" w:uiPriority="60"/>
-    <w:lsdException w:name="Light List Accent 5" w:uiPriority="61"/>
-    <w:lsdException w:name="Light Grid Accent 5" w:uiPriority="62"/>
-    <w:lsdException w:name="Medium Shading 1 Accent 5" w:uiPriority="63"/>
-    <w:lsdException w:name="Medium Shading 2 Accent 5" w:uiPriority="64"/>
-    <w:lsdException w:name="Medium List 1 Accent 5" w:uiPriority="65"/>
-    <w:lsdException w:name="Medium List 2 Accent 5" w:uiPriority="66"/>
-    <w:lsdException w:name="Medium Grid 1 Accent 5" w:uiPriority="67"/>
-    <w:lsdException w:name="Medium Grid 2 Accent 5" w:uiPriority="68"/>
-    <w:lsdException w:name="Medium Grid 3 Accent 5" w:uiPriority="69"/>
-    <w:lsdException w:name="Dark List Accent 5" w:uiPriority="70"/>
-    <w:lsdException w:name="Colorful Shading Accent 5" w:uiPriority="71"/>
-    <w:lsdException w:name="Colorful List Accent 5" w:uiPriority="72"/>
-    <w:lsdException w:name="Colorful Grid Accent 5" w:uiPriority="73"/>
-    <w:lsdException w:name="Light Shading Accent 6" w:uiPriority="60"/>
-    <w:lsdException w:name="Light List Accent 6" w:uiPriority="61"/>
-    <w:lsdException w:name="Light Grid Accent 6" w:uiPriority="62"/>
-    <w:lsdException w:name="Medium Shading 1 Accent 6" w:uiPriority="63"/>
-    <w:lsdException w:name="Medium Shading 2 Accent 6" w:uiPriority="64"/>
-    <w:lsdException w:name="Medium List 1 Accent 6" w:uiPriority="65"/>
-    <w:lsdException w:name="Medium List 2 Accent 6" w:uiPriority="66"/>
-    <w:lsdException w:name="Medium Grid 1 Accent 6" w:uiPriority="67"/>
-    <w:lsdException w:name="Medium Grid 2 Accent 6" w:uiPriority="68"/>
-    <w:lsdException w:name="Medium Grid 3 Accent 6" w:uiPriority="69"/>
-    <w:lsdException w:name="Dark List Accent 6" w:uiPriority="70"/>
-    <w:lsdException w:name="Colorful Shading Accent 6" w:uiPriority="71"/>
-    <w:lsdException w:name="Colorful List Accent 6" w:uiPriority="72"/>
-    <w:lsdException w:name="Colorful Grid Accent 6" w:uiPriority="73"/>
-    <w:lsdException w:name="Subtle Emphasis" w:uiPriority="19" w:qFormat="1"/>
-    <w:lsdException w:name="Intense Emphasis" w:uiPriority="21" w:qFormat="1"/>
-    <w:lsdException w:name="Subtle Reference" w:uiPriority="31" w:qFormat="1"/>
-    <w:lsdException w:name="Intense Reference" w:uiPriority="32" w:qFormat="1"/>
-    <w:lsdException w:name="Book Title" w:uiPriority="33" w:qFormat="1"/>
-    <w:lsdException w:name="Bibliography" w:uiPriority="37" w:semiHidden="1" w:unhideWhenUsed="1"/>
-    <w:lsdException w:name="TOC Heading" w:uiPriority="39" w:semiHidden="1" w:unhideWhenUsed="1" w:qFormat="1"/>
-    <w:lsdException w:name="Plain Table 1" w:uiPriority="41"/>
-    <w:lsdException w:name="Plain Table 2" w:uiPriority="42"/>
-    <w:lsdException w:name="Plain Table 3" w:uiPriority="43"/>
-    <w:lsdException w:name="Plain Table 4" w:uiPriority="44"/>
-    <w:lsdException w:name="Plain Table 5" w:uiPriority="45"/>
-    <w:lsdException w:name="Grid Table Light" w:uiPriority="40"/>
-    <w:lsdException w:name="Grid Table 1 Light" w:uiPriority="46"/>
-    <w:lsdException w:name="Grid Table 2" w:uiPriority="47"/>
-    <w:lsdException w:name="Grid Table 3" w:uiPriority="48"/>
-    <w:lsdException w:name="Grid Table 4" w:uiPriority="49"/>
-    <w:lsdException w:name="Grid Table 5 Dark" w:uiPriority="50"/>
-    <w:lsdException w:name="Grid Table 6 Colorful" w:uiPriority="51"/>
-    <w:lsdException w:name="Grid Table 7 Colorful" w:uiPriority="52"/>
-    <w:lsdException w:name="Grid Table 1 Light Accent 1" w:uiPriority="46"/>
-    <w:lsdException w:name="Grid Table 2 Accent 1" w:uiPriority="47"/>
-    <w:lsdException w:name="Grid Table 3 Accent 1" w:uiPriority="48"/>
-    <w:lsdException w:name="Grid Table 4 Accent 1" w:uiPriority="49"/>
-    <w:lsdException w:name="Grid Table 5 Dark Accent 1" w:uiPriority="50"/>
-    <w:lsdException w:name="Grid Table 6 Colorful Accent 1" w:uiPriority="51"/>
-    <w:lsdException w:name="Grid Table 7 Colorful Accent 1" w:uiPriority="52"/>
-    <w:lsdException w:name="Grid Table 1 Light Accent 2" w:uiPriority="46"/>
-    <w:lsdException w:name="Grid Table 2 Accent 2" w:uiPriority="47"/>
-    <w:lsdException w:name="Grid Table 3 Accent 2" w:uiPriority="48"/>
-    <w:lsdException w:name="Grid Table 4 Accent 2" w:uiPriority="49"/>
-    <w:lsdException w:name="Grid Table 5 Dark Accent 2" w:uiPriority="50"/>
-    <w:lsdException w:name="Grid Table 6 Colorful Accent 2" w:uiPriority="51"/>
-    <w:lsdException w:name="Grid Table 7 Colorful Accent 2" w:uiPriority="52"/>
-    <w:lsdException w:name="Grid Table 1 Light Accent 3" w:uiPriority="46"/>
-    <w:lsdException w:name="Grid Table 2 Accent 3" w:uiPriority="47"/>
-    <w:lsdException w:name="Grid Table 3 Accent 3" w:uiPriority="48"/>
-    <w:lsdException w:name="Grid Table 4 Accent 3" w:uiPriority="49"/>
-    <w:lsdException w:name="Grid Table 5 Dark Accent 3" w:uiPriority="50"/>
-    <w:lsdException w:name="Grid Table 6 Colorful Accent 3" w:uiPriority="51"/>
-    <w:lsdException w:name="Grid Table 7 Colorful Accent 3" w:uiPriority="52"/>
-    <w:lsdException w:name="Grid Table 1 Light Accent 4" w:uiPriority="46"/>
-    <w:lsdException w:name="Grid Table 2 Accent 4" w:uiPriority="47"/>
-    <w:lsdException w:name="Grid Table 3 Accent 4" w:uiPriority="48"/>
-    <w:lsdException w:name="Grid Table 4 Accent 4" w:uiPriority="49"/>
-    <w:lsdException w:name="Grid Table 5 Dark Accent 4" w:uiPriority="50"/>
-    <w:lsdException w:name="Grid Table 6 Colorful Accent 4" w:uiPriority="51"/>
-    <w:lsdException w:name="Grid Table 7 Colorful Accent 4" w:uiPriority="52"/>
-    <w:lsdException w:name="Grid Table 1 Light Accent 5" w:uiPriority="46"/>
-    <w:lsdException w:name="Grid Table 2 Accent 5" w:uiPriority="47"/>
-    <w:lsdException w:name="Grid Table 3 Accent 5" w:uiPriority="48"/>
-    <w:lsdException w:name="Grid Table 4 Accent 5" w:uiPriority="49"/>
-    <w:lsdException w:name="Grid Table 5 Dark Accent 5" w:uiPriority="50"/>
-    <w:lsdException w:name="Grid Table 6 Colorful Accent 5" w:uiPriority="51"/>
-    <w:lsdException w:name="Grid Table 7 Colorful Accent 5" w:uiPriority="52"/>
-    <w:lsdException w:name="Grid Table 1 Light Accent 6" w:uiPriority="46"/>
-    <w:lsdException w:name="Grid Table 2 Accent 6" w:uiPriority="47"/>
-    <w:lsdException w:name="Grid Table 3 Accent 6" w:uiPriority="48"/>
-    <w:lsdException w:name="Grid Table 4 Accent 6" w:uiPriority="49"/>
-    <w:lsdException w:name="Grid Table 5 Dark Accent 6" w:uiPriority="50"/>
-    <w:lsdException w:name="Grid Table 6 Colorful Accent 6" w:uiPriority="51"/>
-    <w:lsdException w:name="Grid Table 7 Colorful Accent 6" w:uiPriority="52"/>
-    <w:lsdException w:name="List Table 1 Light" w:uiPriority="46"/>
-    <w:lsdException w:name="List Table 2" w:uiPriority="47"/>
-    <w:lsdException w:name="List Table 3" w:uiPriority="48"/>
-    <w:lsdException w:name="List Table 4" w:uiPriority="49"/>
-    <w:lsdException w:name="List Table 5 Dark" w:uiPriority="50"/>
-    <w:lsdException w:name="List Table 6 Colorful" w:uiPriority="51"/>
-    <w:lsdException w:name="List Table 7 Colorful" w:uiPriority="52"/>
-    <w:lsdException w:name="List Table 1 Light Accent 1" w:uiPriority="46"/>
-    <w:lsdException w:name="List Table 2 Accent 1" w:uiPriority="47"/>
-    <w:lsdException w:name="List Table 3 Accent 1" w:uiPriority="48"/>
-    <w:lsdException w:name="List Table 4 Accent 1" w:uiPriority="49"/>
-    <w:lsdException w:name="List Table 5 Dark Accent 1" w:uiPriority="50"/>
-    <w:lsdException w:name="List Table 6 Colorful Accent 1" w:uiPriority="51"/>
-    <w:lsdException w:name="List Table 7 Colorful Accent 1" w:uiPriority="52"/>
-    <w:lsdException w:name="List Table 1 Light Accent 2" w:uiPriority="46"/>
-    <w:lsdException w:name="List Table 2 Accent 2" w:uiPriority="47"/>
-    <w:lsdException w:name="List Table 3 Accent 2" w:uiPriority="48"/>
-    <w:lsdException w:name="List Table 4 Accent 2" w:uiPriority="49"/>
-    <w:lsdException w:name="List Table 5 Dark Accent 2" w:uiPriority="50"/>
-    <w:lsdException w:name="List Table 6 Colorful Accent 2" w:uiPriority="51"/>
-    <w:lsdException w:name="List Table 7 Colorful Accent 2" w:uiPriority="52"/>
-    <w:lsdException w:name="List Table 1 Light Accent 3" w:uiPriority="46"/>
-    <w:lsdException w:name="List Table 2 Accent 3" w:uiPriority="47"/>
-    <w:lsdException w:name="List Table 3 Accent 3" w:uiPriority="48"/>
-    <w:lsdException w:name="List Table 4 Accent 3" w:uiPriority="49"/>
-    <w:lsdException w:name="List Table 5 Dark Accent 3" w:uiPriority="50"/>
-    <w:lsdException w:name="List Table 6 Colorful Accent 3" w:uiPriority="51"/>
-    <w:lsdException w:name="List Table 7 Colorful Accent 3" w:uiPriority="52"/>
-    <w:lsdException w:name="List Table 1 Light Accent 4" w:uiPriority="46"/>
-    <w:lsdException w:name="List Table 2 Accent 4" w:uiPriority="47"/>
-    <w:lsdException w:name="List Table 3 Accent 4" w:uiPriority="48"/>
-    <w:lsdException w:name="List Table 4 Accent 4" w:uiPriority="49"/>
-    <w:lsdException w:name="List Table 5 Dark Accent 4" w:uiPriority="50"/>
-    <w:lsdException w:name="List Table 6 Colorful Accent 4" w:uiPriority="51"/>
-    <w:lsdException w:name="List Table 7 Colorful Accent 4" w:uiPriority="52"/>
-    <w:lsdException w:name="List Table 1 Light Accent 5" w:uiPriority="46"/>
-    <w:lsdException w:name="List Table 2 Accent 5" w:uiPriority="47"/>
-    <w:lsdException w:name="List Table 3 Accent 5" w:uiPriority="48"/>
-    <w:lsdException w:name="List Table 4 Accent 5" w:uiPriority="49"/>
-    <w:lsdException w:name="List Table 5 Dark Accent 5" w:uiPriority="50"/>
-    <w:lsdException w:name="List Table 6 Colorful Accent 5" w:uiPriority="51"/>
-    <w:lsdException w:name="List Table 7 Colorful Accent 5" w:uiPriority="52"/>
-    <w:lsdException w:name="List Table 1 Light Accent 6" w:uiPriority="46"/>
-    <w:lsdException w:name="List Table 2 Accent 6" w:uiPriority="47"/>
-    <w:lsdException w:name="List Table 3 Accent 6" w:uiPriority="48"/>
-    <w:lsdException w:name="List Table 4 Accent 6" w:uiPriority="49"/>
-    <w:lsdException w:name="List Table 5 Dark Accent 6" w:uiPriority="50"/>
-    <w:lsdException w:name="List Table 6 Colorful Accent 6" w:uiPriority="51"/>
-    <w:lsdException w:name="List Table 7 Colorful Accent 6" w:uiPriority="52"/>
+  <w:latentStyles w:defLockedState="0" w:defUIPriority="99" w:defSemiHidden="1" w:defUnhideWhenUsed="1" w:defQFormat="0" w:count="267">
+    <w:lsdException w:name="Normal" w:semiHidden="0" w:uiPriority="0" w:unhideWhenUsed="0" w:qFormat="1"/>
+    <w:lsdException w:name="heading 1" w:semiHidden="0" w:uiPriority="9" w:unhideWhenUsed="0" w:qFormat="1"/>
+    <w:lsdException w:name="heading 2" w:uiPriority="9" w:qFormat="1"/>
+    <w:lsdException w:name="heading 3" w:uiPriority="9" w:qFormat="1"/>
+    <w:lsdException w:name="heading 4" w:uiPriority="9" w:qFormat="1"/>
+    <w:lsdException w:name="heading 5" w:uiPriority="9" w:qFormat="1"/>
+    <w:lsdException w:name="heading 6" w:uiPriority="9" w:qFormat="1"/>
+    <w:lsdException w:name="heading 7" w:uiPriority="9" w:qFormat="1"/>
+    <w:lsdException w:name="heading 8" w:uiPriority="9" w:qFormat="1"/>
+    <w:lsdException w:name="heading 9" w:uiPriority="9" w:qFormat="1"/>
+    <w:lsdException w:name="toc 1" w:uiPriority="39"/>
+    <w:lsdException w:name="toc 2" w:uiPriority="39"/>
+    <w:lsdException w:name="toc 3" w:uiPriority="39"/>
+    <w:lsdException w:name="toc 4" w:uiPriority="39"/>
+    <w:lsdException w:name="toc 5" w:uiPriority="39"/>
+    <w:lsdException w:name="toc 6" w:uiPriority="39"/>
+    <w:lsdException w:name="toc 7" w:uiPriority="39"/>
+    <w:lsdException w:name="toc 8" w:uiPriority="39"/>
+    <w:lsdException w:name="toc 9" w:uiPriority="39"/>
+    <w:lsdException w:name="caption" w:uiPriority="35" w:qFormat="1"/>
+    <w:lsdException w:name="Title" w:semiHidden="0" w:uiPriority="10" w:unhideWhenUsed="0" w:qFormat="1"/>
+    <w:lsdException w:name="Default Paragraph Font" w:uiPriority="1"/>
+    <w:lsdException w:name="Subtitle" w:semiHidden="0" w:uiPriority="11" w:unhideWhenUsed="0" w:qFormat="1"/>
+    <w:lsdException w:name="Strong" w:semiHidden="0" w:uiPriority="22" w:unhideWhenUsed="0" w:qFormat="1"/>
+    <w:lsdException w:name="Emphasis" w:semiHidden="0" w:uiPriority="20" w:unhideWhenUsed="0" w:qFormat="1"/>
+    <w:lsdException w:name="Table Grid" w:semiHidden="0" w:uiPriority="39" w:unhideWhenUsed="0"/>
+    <w:lsdException w:name="Placeholder Text" w:unhideWhenUsed="0"/>
+    <w:lsdException w:name="No Spacing" w:semiHidden="0" w:uiPriority="1" w:unhideWhenUsed="0" w:qFormat="1"/>
+    <w:lsdException w:name="Light Shading" w:semiHidden="0" w:uiPriority="60" w:unhideWhenUsed="0"/>
+    <w:lsdException w:name="Light List" w:semiHidden="0" w:uiPriority="61" w:unhideWhenUsed="0"/>
+    <w:lsdException w:name="Light Grid" w:semiHidden="0" w:uiPriority="62" w:unhideWhenUsed="0"/>
+    <w:lsdException w:name="Medium Shading 1" w:semiHidden="0" w:uiPriority="63" w:unhideWhenUsed="0"/>
+    <w:lsdException w:name="Medium Shading 2" w:semiHidden="0" w:uiPriority="64" w:unhideWhenUsed="0"/>
+    <w:lsdException w:name="Medium List 1" w:semiHidden="0" w:uiPriority="65" w:unhideWhenUsed="0"/>
+    <w:lsdException w:name="Medium List 2" w:semiHidden="0" w:uiPriority="66" w:unhideWhenUsed="0"/>
+    <w:lsdException w:name="Medium Grid 1" w:semiHidden="0" w:uiPriority="67" w:unhideWhenUsed="0"/>
+    <w:lsdException w:name="Medium Grid 2" w:semiHidden="0" w:uiPriority="68" w:unhideWhenUsed="0"/>
+    <w:lsdException w:name="Medium Grid 3" w:semiHidden="0" w:uiPriority="69" w:unhideWhenUsed="0"/>
+    <w:lsdException w:name="Dark List" w:semiHidden="0" w:uiPriority="70" w:unhideWhenUsed="0"/>
+    <w:lsdException w:name="Colorful Shading" w:semiHidden="0" w:uiPriority="71" w:unhideWhenUsed="0"/>
+    <w:lsdException w:name="Colorful List" w:semiHidden="0" w:uiPriority="72" w:unhideWhenUsed="0"/>
+    <w:lsdException w:name="Colorful Grid" w:semiHidden="0" w:uiPriority="73" w:unhideWhenUsed="0"/>
+    <w:lsdException w:name="Light Shading Accent 1" w:semiHidden="0" w:uiPriority="60" w:unhideWhenUsed="0"/>
+    <w:lsdException w:name="Light List Accent 1" w:semiHidden="0" w:uiPriority="61" w:unhideWhenUsed="0"/>
+    <w:lsdException w:name="Light Grid Accent 1" w:semiHidden="0" w:uiPriority="62" w:unhideWhenUsed="0"/>
+    <w:lsdException w:name="Medium Shading 1 Accent 1" w:semiHidden="0" w:uiPriority="63" w:unhideWhenUsed="0"/>
+    <w:lsdException w:name="Medium Shading 2 Accent 1" w:semiHidden="0" w:uiPriority="64" w:unhideWhenUsed="0"/>
+    <w:lsdException w:name="Medium List 1 Accent 1" w:semiHidden="0" w:uiPriority="65" w:unhideWhenUsed="0"/>
+    <w:lsdException w:name="Revision" w:unhideWhenUsed="0"/>
+    <w:lsdException w:name="List Paragraph" w:semiHidden="0" w:uiPriority="34" w:unhideWhenUsed="0" w:qFormat="1"/>
+    <w:lsdException w:name="Quote" w:semiHidden="0" w:uiPriority="29" w:unhideWhenUsed="0" w:qFormat="1"/>
+    <w:lsdException w:name="Intense Quote" w:semiHidden="0" w:uiPriority="30" w:unhideWhenUsed="0" w:qFormat="1"/>
+    <w:lsdException w:name="Medium List 2 Accent 1" w:semiHidden="0" w:uiPriority="66" w:unhideWhenUsed="0"/>
+    <w:lsdException w:name="Medium Grid 1 Accent 1" w:semiHidden="0" w:uiPriority="67" w:unhideWhenUsed="0"/>
+    <w:lsdException w:name="Medium Grid 2 Accent 1" w:semiHidden="0" w:uiPriority="68" w:unhideWhenUsed="0"/>
+    <w:lsdException w:name="Medium Grid 3 Accent 1" w:semiHidden="0" w:uiPriority="69" w:unhideWhenUsed="0"/>
+    <w:lsdException w:name="Dark List Accent 1" w:semiHidden="0" w:uiPriority="70" w:unhideWhenUsed="0"/>
+    <w:lsdException w:name="Colorful Shading Accent 1" w:semiHidden="0" w:uiPriority="71" w:unhideWhenUsed="0"/>
+    <w:lsdException w:name="Colorful List Accent 1" w:semiHidden="0" w:uiPriority="72" w:unhideWhenUsed="0"/>
+    <w:lsdException w:name="Colorful Grid Accent 1" w:semiHidden="0" w:uiPriority="73" w:unhideWhenUsed="0"/>
+    <w:lsdException w:name="Light Shading Accent 2" w:semiHidden="0" w:uiPriority="60" w:unhideWhenUsed="0"/>
+    <w:lsdException w:name="Light List Accent 2" w:semiHidden="0" w:uiPriority="61" w:unhideWhenUsed="0"/>
+    <w:lsdException w:name="Light Grid Accent 2" w:semiHidden="0" w:uiPriority="62" w:unhideWhenUsed="0"/>
+    <w:lsdException w:name="Medium Shading 1 Accent 2" w:semiHidden="0" w:uiPriority="63" w:unhideWhenUsed="0"/>
+    <w:lsdException w:name="Medium Shading 2 Accent 2" w:semiHidden="0" w:uiPriority="64" w:unhideWhenUsed="0"/>
+    <w:lsdException w:name="Medium List 1 Accent 2" w:semiHidden="0" w:uiPriority="65" w:unhideWhenUsed="0"/>
+    <w:lsdException w:name="Medium List 2 Accent 2" w:semiHidden="0" w:uiPriority="66" w:unhideWhenUsed="0"/>
+    <w:lsdException w:name="Medium Grid 1 Accent 2" w:semiHidden="0" w:uiPriority="67" w:unhideWhenUsed="0"/>
+    <w:lsdException w:name="Medium Grid 2 Accent 2" w:semiHidden="0" w:uiPriority="68" w:unhideWhenUsed="0"/>
+    <w:lsdException w:name="Medium Grid 3 Accent 2" w:semiHidden="0" w:uiPriority="69" w:unhideWhenUsed="0"/>
+    <w:lsdException w:name="Dark List Accent 2" w:semiHidden="0" w:uiPriority="70" w:unhideWhenUsed="0"/>
+    <w:lsdException w:name="Colorful Shading Accent 2" w:semiHidden="0" w:uiPriority="71" w:unhideWhenUsed="0"/>
+    <w:lsdException w:name="Colorful List Accent 2" w:semiHidden="0" w:uiPriority="72" w:unhideWhenUsed="0"/>
+    <w:lsdException w:name="Colorful Grid Accent 2" w:semiHidden="0" w:uiPriority="73" w:unhideWhenUsed="0"/>
+    <w:lsdException w:name="Light Shading Accent 3" w:semiHidden="0" w:uiPriority="60" w:unhideWhenUsed="0"/>
+    <w:lsdException w:name="Light List Accent 3" w:semiHidden="0" w:uiPriority="61" w:unhideWhenUsed="0"/>
+    <w:lsdException w:name="Light Grid Accent 3" w:semiHidden="0" w:uiPriority="62" w:unhideWhenUsed="0"/>
+    <w:lsdException w:name="Medium Shading 1 Accent 3" w:semiHidden="0" w:uiPriority="63" w:unhideWhenUsed="0"/>
+    <w:lsdException w:name="Medium Shading 2 Accent 3" w:semiHidden="0" w:uiPriority="64" w:unhideWhenUsed="0"/>
+    <w:lsdException w:name="Medium List 1 Accent 3" w:semiHidden="0" w:uiPriority="65" w:unhideWhenUsed="0"/>
+    <w:lsdException w:name="Medium List 2 Accent 3" w:semiHidden="0" w:uiPriority="66" w:unhideWhenUsed="0"/>
+    <w:lsdException w:name="Medium Grid 1 Accent 3" w:semiHidden="0" w:uiPriority="67" w:unhideWhenUsed="0"/>
+    <w:lsdException w:name="Medium Grid 2 Accent 3" w:semiHidden="0" w:uiPriority="68" w:unhideWhenUsed="0"/>
+    <w:lsdException w:name="Medium Grid 3 Accent 3" w:semiHidden="0" w:uiPriority="69" w:unhideWhenUsed="0"/>
+    <w:lsdException w:name="Dark List Accent 3" w:semiHidden="0" w:uiPriority="70" w:unhideWhenUsed="0"/>
+    <w:lsdException w:name="Colorful Shading Accent 3" w:semiHidden="0" w:uiPriority="71" w:unhideWhenUsed="0"/>
+    <w:lsdException w:name="Colorful List Accent 3" w:semiHidden="0" w:uiPriority="72" w:unhideWhenUsed="0"/>
+    <w:lsdException w:name="Colorful Grid Accent 3" w:semiHidden="0" w:uiPriority="73" w:unhideWhenUsed="0"/>
+    <w:lsdException w:name="Light Shading Accent 4" w:semiHidden="0" w:uiPriority="60" w:unhideWhenUsed="0"/>
+    <w:lsdException w:name="Light List Accent 4" w:semiHidden="0" w:uiPriority="61" w:unhideWhenUsed="0"/>
+    <w:lsdException w:name="Light Grid Accent 4" w:semiHidden="0" w:uiPriority="62" w:unhideWhenUsed="0"/>
+    <w:lsdException w:name="Medium Shading 1 Accent 4" w:semiHidden="0" w:uiPriority="63" w:unhideWhenUsed="0"/>
+    <w:lsdException w:name="Medium Shading 2 Accent 4" w:semiHidden="0" w:uiPriority="64" w:unhideWhenUsed="0"/>
+    <w:lsdException w:name="Medium List 1 Accent 4" w:semiHidden="0" w:uiPriority="65" w:unhideWhenUsed="0"/>
+    <w:lsdException w:name="Medium List 2 Accent 4" w:semiHidden="0" w:uiPriority="66" w:unhideWhenUsed="0"/>
+    <w:lsdException w:name="Medium Grid 1 Accent 4" w:semiHidden="0" w:uiPriority="67" w:unhideWhenUsed="0"/>
+    <w:lsdException w:name="Medium Grid 2 Accent 4" w:semiHidden="0" w:uiPriority="68" w:unhideWhenUsed="0"/>
+    <w:lsdException w:name="Medium Grid 3 Accent 4" w:semiHidden="0" w:uiPriority="69" w:unhideWhenUsed="0"/>
+    <w:lsdException w:name="Dark List Accent 4" w:semiHidden="0" w:uiPriority="70" w:unhideWhenUsed="0"/>
+    <w:lsdException w:name="Colorful Shading Accent 4" w:semiHidden="0" w:uiPriority="71" w:unhideWhenUsed="0"/>
+    <w:lsdException w:name="Colorful List Accent 4" w:semiHidden="0" w:uiPriority="72" w:unhideWhenUsed="0"/>
+    <w:lsdException w:name="Colorful Grid Accent 4" w:semiHidden="0" w:uiPriority="73" w:unhideWhenUsed="0"/>
+    <w:lsdException w:name="Light Shading Accent 5" w:semiHidden="0" w:uiPriority="60" w:unhideWhenUsed="0"/>
+    <w:lsdException w:name="Light List Accent 5" w:semiHidden="0" w:uiPriority="61" w:unhideWhenUsed="0"/>
+    <w:lsdException w:name="Light Grid Accent 5" w:semiHidden="0" w:uiPriority="62" w:unhideWhenUsed="0"/>
+    <w:lsdException w:name="Medium Shading 1 Accent 5" w:semiHidden="0" w:uiPriority="63" w:unhideWhenUsed="0"/>
+    <w:lsdException w:name="Medium Shading 2 Accent 5" w:semiHidden="0" w:uiPriority="64" w:unhideWhenUsed="0"/>
+    <w:lsdException w:name="Medium List 1 Accent 5" w:semiHidden="0" w:uiPriority="65" w:unhideWhenUsed="0"/>
+    <w:lsdException w:name="Medium List 2 Accent 5" w:semiHidden="0" w:uiPriority="66" w:unhideWhenUsed="0"/>
+    <w:lsdException w:name="Medium Grid 1 Accent 5" w:semiHidden="0" w:uiPriority="67" w:unhideWhenUsed="0"/>
+    <w:lsdException w:name="Medium Grid 2 Accent 5" w:semiHidden="0" w:uiPriority="68" w:unhideWhenUsed="0"/>
+    <w:lsdException w:name="Medium Grid 3 Accent 5" w:semiHidden="0" w:uiPriority="69" w:unhideWhenUsed="0"/>
+    <w:lsdException w:name="Dark List Accent 5" w:semiHidden="0" w:uiPriority="70" w:unhideWhenUsed="0"/>
+    <w:lsdException w:name="Colorful Shading Accent 5" w:semiHidden="0" w:uiPriority="71" w:unhideWhenUsed="0"/>
+    <w:lsdException w:name="Colorful List Accent 5" w:semiHidden="0" w:uiPriority="72" w:unhideWhenUsed="0"/>
+    <w:lsdException w:name="Colorful Grid Accent 5" w:semiHidden="0" w:uiPriority="73" w:unhideWhenUsed="0"/>
+    <w:lsdException w:name="Light Shading Accent 6" w:semiHidden="0" w:uiPriority="60" w:unhideWhenUsed="0"/>
+    <w:lsdException w:name="Light List Accent 6" w:semiHidden="0" w:uiPriority="61" w:unhideWhenUsed="0"/>
+    <w:lsdException w:name="Light Grid Accent 6" w:semiHidden="0" w:uiPriority="62" w:unhideWhenUsed="0"/>
+    <w:lsdException w:name="Medium Shading 1 Accent 6" w:semiHidden="0" w:uiPriority="63" w:unhideWhenUsed="0"/>
+    <w:lsdException w:name="Medium Shading 2 Accent 6" w:semiHidden="0" w:uiPriority="64" w:unhideWhenUsed="0"/>
+    <w:lsdException w:name="Medium List 1 Accent 6" w:semiHidden="0" w:uiPriority="65" w:unhideWhenUsed="0"/>
+    <w:lsdException w:name="Medium List 2 Accent 6" w:semiHidden="0" w:uiPriority="66" w:unhideWhenUsed="0"/>
+    <w:lsdException w:name="Medium Grid 1 Accent 6" w:semiHidden="0" w:uiPriority="67" w:unhideWhenUsed="0"/>
+    <w:lsdException w:name="Medium Grid 2 Accent 6" w:semiHidden="0" w:uiPriority="68" w:unhideWhenUsed="0"/>
+    <w:lsdException w:name="Medium Grid 3 Accent 6" w:semiHidden="0" w:uiPriority="69" w:unhideWhenUsed="0"/>
+    <w:lsdException w:name="Dark List Accent 6" w:semiHidden="0" w:uiPriority="70" w:unhideWhenUsed="0"/>
+    <w:lsdException w:name="Colorful Shading Accent 6" w:semiHidden="0" w:uiPriority="71" w:unhideWhenUsed="0"/>
+    <w:lsdException w:name="Colorful List Accent 6" w:semiHidden="0" w:uiPriority="72" w:unhideWhenUsed="0"/>
+    <w:lsdException w:name="Colorful Grid Accent 6" w:semiHidden="0" w:uiPriority="73" w:unhideWhenUsed="0"/>
+    <w:lsdException w:name="Subtle Emphasis" w:semiHidden="0" w:uiPriority="19" w:unhideWhenUsed="0" w:qFormat="1"/>
+    <w:lsdException w:name="Intense Emphasis" w:semiHidden="0" w:uiPriority="21" w:unhideWhenUsed="0" w:qFormat="1"/>
+    <w:lsdException w:name="Subtle Reference" w:semiHidden="0" w:uiPriority="31" w:unhideWhenUsed="0" w:qFormat="1"/>
+    <w:lsdException w:name="Intense Reference" w:semiHidden="0" w:uiPriority="32" w:unhideWhenUsed="0" w:qFormat="1"/>
+    <w:lsdException w:name="Book Title" w:semiHidden="0" w:uiPriority="33" w:unhideWhenUsed="0" w:qFormat="1"/>
+    <w:lsdException w:name="Bibliography" w:uiPriority="37"/>
+    <w:lsdException w:name="TOC Heading" w:uiPriority="39" w:qFormat="1"/>
   </w:latentStyles>
-  <w:style w:type="paragraph" w:styleId="Normal" w:default="1">
+  <w:style w:type="paragraph" w:default="1" w:styleId="Normal">
     <w:name w:val="Normal"/>
     <w:qFormat/>
     <w:rsid w:val="00652264"/>
@@ -5699,13 +5973,13 @@
       <w:lang w:val="es-CO"/>
     </w:rPr>
   </w:style>
-  <w:style w:type="character" w:styleId="Fuentedeprrafopredeter" w:default="1">
+  <w:style w:type="character" w:default="1" w:styleId="Fuentedeprrafopredeter">
     <w:name w:val="Default Paragraph Font"/>
     <w:uiPriority w:val="1"/>
     <w:semiHidden/>
     <w:unhideWhenUsed/>
   </w:style>
-  <w:style w:type="table" w:styleId="Tablanormal" w:default="1">
+  <w:style w:type="table" w:default="1" w:styleId="Tablanormal">
     <w:name w:val="Normal Table"/>
     <w:uiPriority w:val="99"/>
     <w:semiHidden/>
@@ -5720,7 +5994,7 @@
       </w:tblCellMar>
     </w:tblPr>
   </w:style>
-  <w:style w:type="numbering" w:styleId="Sinlista" w:default="1">
+  <w:style w:type="numbering" w:default="1" w:styleId="Sinlista">
     <w:name w:val="No List"/>
     <w:uiPriority w:val="99"/>
     <w:semiHidden/>
@@ -5747,6 +6021,284 @@
       <w:ind w:left="720"/>
       <w:contextualSpacing/>
     </w:pPr>
+  </w:style>
+  <w:style w:type="paragraph" w:styleId="Textodeglobo">
+    <w:name w:val="Balloon Text"/>
+    <w:basedOn w:val="Normal"/>
+    <w:link w:val="TextodegloboCar"/>
+    <w:uiPriority w:val="99"/>
+    <w:semiHidden/>
+    <w:unhideWhenUsed/>
+    <w:rsid w:val="00C227E2"/>
+    <w:pPr>
+      <w:spacing w:after="0" w:line="240" w:lineRule="auto"/>
+    </w:pPr>
+    <w:rPr>
+      <w:rFonts w:ascii="Tahoma" w:hAnsi="Tahoma" w:cs="Tahoma"/>
+      <w:sz w:val="16"/>
+      <w:szCs w:val="16"/>
+    </w:rPr>
+  </w:style>
+  <w:style w:type="character" w:customStyle="1" w:styleId="TextodegloboCar">
+    <w:name w:val="Texto de globo Car"/>
+    <w:basedOn w:val="Fuentedeprrafopredeter"/>
+    <w:link w:val="Textodeglobo"/>
+    <w:uiPriority w:val="99"/>
+    <w:semiHidden/>
+    <w:rsid w:val="00C227E2"/>
+    <w:rPr>
+      <w:rFonts w:ascii="Tahoma" w:hAnsi="Tahoma" w:cs="Tahoma"/>
+      <w:sz w:val="16"/>
+      <w:szCs w:val="16"/>
+      <w:lang w:val="es-CO"/>
+    </w:rPr>
+  </w:style>
+</w:styles>
+</file>
+
+<file path=word/stylesWithEffects.xml><?xml version="1.0" encoding="utf-8"?>
+<w:styles xmlns:wpc="http://schemas.microsoft.com/office/word/2010/wordprocessingCanvas" xmlns:mc="http://schemas.openxmlformats.org/markup-compatibility/2006" xmlns:o="urn:schemas-microsoft-com:office:office" xmlns:r="http://schemas.openxmlformats.org/officeDocument/2006/relationships" xmlns:m="http://schemas.openxmlformats.org/officeDocument/2006/math" xmlns:v="urn:schemas-microsoft-com:vml" xmlns:wp14="http://schemas.microsoft.com/office/word/2010/wordprocessingDrawing" xmlns:wp="http://schemas.openxmlformats.org/drawingml/2006/wordprocessingDrawing" xmlns:w10="urn:schemas-microsoft-com:office:word" xmlns:w="http://schemas.openxmlformats.org/wordprocessingml/2006/main" xmlns:w14="http://schemas.microsoft.com/office/word/2010/wordml" xmlns:wpg="http://schemas.microsoft.com/office/word/2010/wordprocessingGroup" xmlns:wpi="http://schemas.microsoft.com/office/word/2010/wordprocessingInk" xmlns:wne="http://schemas.microsoft.com/office/word/2006/wordml" xmlns:wps="http://schemas.microsoft.com/office/word/2010/wordprocessingShape" mc:Ignorable="w14 wp14">
+  <w:docDefaults>
+    <w:rPrDefault>
+      <w:rPr>
+        <w:rFonts w:asciiTheme="minorHAnsi" w:eastAsiaTheme="minorHAnsi" w:hAnsiTheme="minorHAnsi" w:cstheme="minorBidi"/>
+        <w:sz w:val="22"/>
+        <w:szCs w:val="22"/>
+        <w:lang w:val="en-US" w:eastAsia="en-US" w:bidi="ar-SA"/>
+      </w:rPr>
+    </w:rPrDefault>
+    <w:pPrDefault>
+      <w:pPr>
+        <w:spacing w:after="160" w:line="259" w:lineRule="auto"/>
+      </w:pPr>
+    </w:pPrDefault>
+  </w:docDefaults>
+  <w:latentStyles w:defLockedState="0" w:defUIPriority="99" w:defSemiHidden="1" w:defUnhideWhenUsed="1" w:defQFormat="0" w:count="267">
+    <w:lsdException w:name="Normal" w:semiHidden="0" w:uiPriority="0" w:unhideWhenUsed="0" w:qFormat="1"/>
+    <w:lsdException w:name="heading 1" w:semiHidden="0" w:uiPriority="9" w:unhideWhenUsed="0" w:qFormat="1"/>
+    <w:lsdException w:name="heading 2" w:uiPriority="9" w:qFormat="1"/>
+    <w:lsdException w:name="heading 3" w:uiPriority="9" w:qFormat="1"/>
+    <w:lsdException w:name="heading 4" w:uiPriority="9" w:qFormat="1"/>
+    <w:lsdException w:name="heading 5" w:uiPriority="9" w:qFormat="1"/>
+    <w:lsdException w:name="heading 6" w:uiPriority="9" w:qFormat="1"/>
+    <w:lsdException w:name="heading 7" w:uiPriority="9" w:qFormat="1"/>
+    <w:lsdException w:name="heading 8" w:uiPriority="9" w:qFormat="1"/>
+    <w:lsdException w:name="heading 9" w:uiPriority="9" w:qFormat="1"/>
+    <w:lsdException w:name="toc 1" w:uiPriority="39"/>
+    <w:lsdException w:name="toc 2" w:uiPriority="39"/>
+    <w:lsdException w:name="toc 3" w:uiPriority="39"/>
+    <w:lsdException w:name="toc 4" w:uiPriority="39"/>
+    <w:lsdException w:name="toc 5" w:uiPriority="39"/>
+    <w:lsdException w:name="toc 6" w:uiPriority="39"/>
+    <w:lsdException w:name="toc 7" w:uiPriority="39"/>
+    <w:lsdException w:name="toc 8" w:uiPriority="39"/>
+    <w:lsdException w:name="toc 9" w:uiPriority="39"/>
+    <w:lsdException w:name="caption" w:uiPriority="35" w:qFormat="1"/>
+    <w:lsdException w:name="Title" w:semiHidden="0" w:uiPriority="10" w:unhideWhenUsed="0" w:qFormat="1"/>
+    <w:lsdException w:name="Default Paragraph Font" w:uiPriority="1"/>
+    <w:lsdException w:name="Subtitle" w:semiHidden="0" w:uiPriority="11" w:unhideWhenUsed="0" w:qFormat="1"/>
+    <w:lsdException w:name="Strong" w:semiHidden="0" w:uiPriority="22" w:unhideWhenUsed="0" w:qFormat="1"/>
+    <w:lsdException w:name="Emphasis" w:semiHidden="0" w:uiPriority="20" w:unhideWhenUsed="0" w:qFormat="1"/>
+    <w:lsdException w:name="Table Grid" w:semiHidden="0" w:uiPriority="39" w:unhideWhenUsed="0"/>
+    <w:lsdException w:name="Placeholder Text" w:unhideWhenUsed="0"/>
+    <w:lsdException w:name="No Spacing" w:semiHidden="0" w:uiPriority="1" w:unhideWhenUsed="0" w:qFormat="1"/>
+    <w:lsdException w:name="Light Shading" w:semiHidden="0" w:uiPriority="60" w:unhideWhenUsed="0"/>
+    <w:lsdException w:name="Light List" w:semiHidden="0" w:uiPriority="61" w:unhideWhenUsed="0"/>
+    <w:lsdException w:name="Light Grid" w:semiHidden="0" w:uiPriority="62" w:unhideWhenUsed="0"/>
+    <w:lsdException w:name="Medium Shading 1" w:semiHidden="0" w:uiPriority="63" w:unhideWhenUsed="0"/>
+    <w:lsdException w:name="Medium Shading 2" w:semiHidden="0" w:uiPriority="64" w:unhideWhenUsed="0"/>
+    <w:lsdException w:name="Medium List 1" w:semiHidden="0" w:uiPriority="65" w:unhideWhenUsed="0"/>
+    <w:lsdException w:name="Medium List 2" w:semiHidden="0" w:uiPriority="66" w:unhideWhenUsed="0"/>
+    <w:lsdException w:name="Medium Grid 1" w:semiHidden="0" w:uiPriority="67" w:unhideWhenUsed="0"/>
+    <w:lsdException w:name="Medium Grid 2" w:semiHidden="0" w:uiPriority="68" w:unhideWhenUsed="0"/>
+    <w:lsdException w:name="Medium Grid 3" w:semiHidden="0" w:uiPriority="69" w:unhideWhenUsed="0"/>
+    <w:lsdException w:name="Dark List" w:semiHidden="0" w:uiPriority="70" w:unhideWhenUsed="0"/>
+    <w:lsdException w:name="Colorful Shading" w:semiHidden="0" w:uiPriority="71" w:unhideWhenUsed="0"/>
+    <w:lsdException w:name="Colorful List" w:semiHidden="0" w:uiPriority="72" w:unhideWhenUsed="0"/>
+    <w:lsdException w:name="Colorful Grid" w:semiHidden="0" w:uiPriority="73" w:unhideWhenUsed="0"/>
+    <w:lsdException w:name="Light Shading Accent 1" w:semiHidden="0" w:uiPriority="60" w:unhideWhenUsed="0"/>
+    <w:lsdException w:name="Light List Accent 1" w:semiHidden="0" w:uiPriority="61" w:unhideWhenUsed="0"/>
+    <w:lsdException w:name="Light Grid Accent 1" w:semiHidden="0" w:uiPriority="62" w:unhideWhenUsed="0"/>
+    <w:lsdException w:name="Medium Shading 1 Accent 1" w:semiHidden="0" w:uiPriority="63" w:unhideWhenUsed="0"/>
+    <w:lsdException w:name="Medium Shading 2 Accent 1" w:semiHidden="0" w:uiPriority="64" w:unhideWhenUsed="0"/>
+    <w:lsdException w:name="Medium List 1 Accent 1" w:semiHidden="0" w:uiPriority="65" w:unhideWhenUsed="0"/>
+    <w:lsdException w:name="Revision" w:unhideWhenUsed="0"/>
+    <w:lsdException w:name="List Paragraph" w:semiHidden="0" w:uiPriority="34" w:unhideWhenUsed="0" w:qFormat="1"/>
+    <w:lsdException w:name="Quote" w:semiHidden="0" w:uiPriority="29" w:unhideWhenUsed="0" w:qFormat="1"/>
+    <w:lsdException w:name="Intense Quote" w:semiHidden="0" w:uiPriority="30" w:unhideWhenUsed="0" w:qFormat="1"/>
+    <w:lsdException w:name="Medium List 2 Accent 1" w:semiHidden="0" w:uiPriority="66" w:unhideWhenUsed="0"/>
+    <w:lsdException w:name="Medium Grid 1 Accent 1" w:semiHidden="0" w:uiPriority="67" w:unhideWhenUsed="0"/>
+    <w:lsdException w:name="Medium Grid 2 Accent 1" w:semiHidden="0" w:uiPriority="68" w:unhideWhenUsed="0"/>
+    <w:lsdException w:name="Medium Grid 3 Accent 1" w:semiHidden="0" w:uiPriority="69" w:unhideWhenUsed="0"/>
+    <w:lsdException w:name="Dark List Accent 1" w:semiHidden="0" w:uiPriority="70" w:unhideWhenUsed="0"/>
+    <w:lsdException w:name="Colorful Shading Accent 1" w:semiHidden="0" w:uiPriority="71" w:unhideWhenUsed="0"/>
+    <w:lsdException w:name="Colorful List Accent 1" w:semiHidden="0" w:uiPriority="72" w:unhideWhenUsed="0"/>
+    <w:lsdException w:name="Colorful Grid Accent 1" w:semiHidden="0" w:uiPriority="73" w:unhideWhenUsed="0"/>
+    <w:lsdException w:name="Light Shading Accent 2" w:semiHidden="0" w:uiPriority="60" w:unhideWhenUsed="0"/>
+    <w:lsdException w:name="Light List Accent 2" w:semiHidden="0" w:uiPriority="61" w:unhideWhenUsed="0"/>
+    <w:lsdException w:name="Light Grid Accent 2" w:semiHidden="0" w:uiPriority="62" w:unhideWhenUsed="0"/>
+    <w:lsdException w:name="Medium Shading 1 Accent 2" w:semiHidden="0" w:uiPriority="63" w:unhideWhenUsed="0"/>
+    <w:lsdException w:name="Medium Shading 2 Accent 2" w:semiHidden="0" w:uiPriority="64" w:unhideWhenUsed="0"/>
+    <w:lsdException w:name="Medium List 1 Accent 2" w:semiHidden="0" w:uiPriority="65" w:unhideWhenUsed="0"/>
+    <w:lsdException w:name="Medium List 2 Accent 2" w:semiHidden="0" w:uiPriority="66" w:unhideWhenUsed="0"/>
+    <w:lsdException w:name="Medium Grid 1 Accent 2" w:semiHidden="0" w:uiPriority="67" w:unhideWhenUsed="0"/>
+    <w:lsdException w:name="Medium Grid 2 Accent 2" w:semiHidden="0" w:uiPriority="68" w:unhideWhenUsed="0"/>
+    <w:lsdException w:name="Medium Grid 3 Accent 2" w:semiHidden="0" w:uiPriority="69" w:unhideWhenUsed="0"/>
+    <w:lsdException w:name="Dark List Accent 2" w:semiHidden="0" w:uiPriority="70" w:unhideWhenUsed="0"/>
+    <w:lsdException w:name="Colorful Shading Accent 2" w:semiHidden="0" w:uiPriority="71" w:unhideWhenUsed="0"/>
+    <w:lsdException w:name="Colorful List Accent 2" w:semiHidden="0" w:uiPriority="72" w:unhideWhenUsed="0"/>
+    <w:lsdException w:name="Colorful Grid Accent 2" w:semiHidden="0" w:uiPriority="73" w:unhideWhenUsed="0"/>
+    <w:lsdException w:name="Light Shading Accent 3" w:semiHidden="0" w:uiPriority="60" w:unhideWhenUsed="0"/>
+    <w:lsdException w:name="Light List Accent 3" w:semiHidden="0" w:uiPriority="61" w:unhideWhenUsed="0"/>
+    <w:lsdException w:name="Light Grid Accent 3" w:semiHidden="0" w:uiPriority="62" w:unhideWhenUsed="0"/>
+    <w:lsdException w:name="Medium Shading 1 Accent 3" w:semiHidden="0" w:uiPriority="63" w:unhideWhenUsed="0"/>
+    <w:lsdException w:name="Medium Shading 2 Accent 3" w:semiHidden="0" w:uiPriority="64" w:unhideWhenUsed="0"/>
+    <w:lsdException w:name="Medium List 1 Accent 3" w:semiHidden="0" w:uiPriority="65" w:unhideWhenUsed="0"/>
+    <w:lsdException w:name="Medium List 2 Accent 3" w:semiHidden="0" w:uiPriority="66" w:unhideWhenUsed="0"/>
+    <w:lsdException w:name="Medium Grid 1 Accent 3" w:semiHidden="0" w:uiPriority="67" w:unhideWhenUsed="0"/>
+    <w:lsdException w:name="Medium Grid 2 Accent 3" w:semiHidden="0" w:uiPriority="68" w:unhideWhenUsed="0"/>
+    <w:lsdException w:name="Medium Grid 3 Accent 3" w:semiHidden="0" w:uiPriority="69" w:unhideWhenUsed="0"/>
+    <w:lsdException w:name="Dark List Accent 3" w:semiHidden="0" w:uiPriority="70" w:unhideWhenUsed="0"/>
+    <w:lsdException w:name="Colorful Shading Accent 3" w:semiHidden="0" w:uiPriority="71" w:unhideWhenUsed="0"/>
+    <w:lsdException w:name="Colorful List Accent 3" w:semiHidden="0" w:uiPriority="72" w:unhideWhenUsed="0"/>
+    <w:lsdException w:name="Colorful Grid Accent 3" w:semiHidden="0" w:uiPriority="73" w:unhideWhenUsed="0"/>
+    <w:lsdException w:name="Light Shading Accent 4" w:semiHidden="0" w:uiPriority="60" w:unhideWhenUsed="0"/>
+    <w:lsdException w:name="Light List Accent 4" w:semiHidden="0" w:uiPriority="61" w:unhideWhenUsed="0"/>
+    <w:lsdException w:name="Light Grid Accent 4" w:semiHidden="0" w:uiPriority="62" w:unhideWhenUsed="0"/>
+    <w:lsdException w:name="Medium Shading 1 Accent 4" w:semiHidden="0" w:uiPriority="63" w:unhideWhenUsed="0"/>
+    <w:lsdException w:name="Medium Shading 2 Accent 4" w:semiHidden="0" w:uiPriority="64" w:unhideWhenUsed="0"/>
+    <w:lsdException w:name="Medium List 1 Accent 4" w:semiHidden="0" w:uiPriority="65" w:unhideWhenUsed="0"/>
+    <w:lsdException w:name="Medium List 2 Accent 4" w:semiHidden="0" w:uiPriority="66" w:unhideWhenUsed="0"/>
+    <w:lsdException w:name="Medium Grid 1 Accent 4" w:semiHidden="0" w:uiPriority="67" w:unhideWhenUsed="0"/>
+    <w:lsdException w:name="Medium Grid 2 Accent 4" w:semiHidden="0" w:uiPriority="68" w:unhideWhenUsed="0"/>
+    <w:lsdException w:name="Medium Grid 3 Accent 4" w:semiHidden="0" w:uiPriority="69" w:unhideWhenUsed="0"/>
+    <w:lsdException w:name="Dark List Accent 4" w:semiHidden="0" w:uiPriority="70" w:unhideWhenUsed="0"/>
+    <w:lsdException w:name="Colorful Shading Accent 4" w:semiHidden="0" w:uiPriority="71" w:unhideWhenUsed="0"/>
+    <w:lsdException w:name="Colorful List Accent 4" w:semiHidden="0" w:uiPriority="72" w:unhideWhenUsed="0"/>
+    <w:lsdException w:name="Colorful Grid Accent 4" w:semiHidden="0" w:uiPriority="73" w:unhideWhenUsed="0"/>
+    <w:lsdException w:name="Light Shading Accent 5" w:semiHidden="0" w:uiPriority="60" w:unhideWhenUsed="0"/>
+    <w:lsdException w:name="Light List Accent 5" w:semiHidden="0" w:uiPriority="61" w:unhideWhenUsed="0"/>
+    <w:lsdException w:name="Light Grid Accent 5" w:semiHidden="0" w:uiPriority="62" w:unhideWhenUsed="0"/>
+    <w:lsdException w:name="Medium Shading 1 Accent 5" w:semiHidden="0" w:uiPriority="63" w:unhideWhenUsed="0"/>
+    <w:lsdException w:name="Medium Shading 2 Accent 5" w:semiHidden="0" w:uiPriority="64" w:unhideWhenUsed="0"/>
+    <w:lsdException w:name="Medium List 1 Accent 5" w:semiHidden="0" w:uiPriority="65" w:unhideWhenUsed="0"/>
+    <w:lsdException w:name="Medium List 2 Accent 5" w:semiHidden="0" w:uiPriority="66" w:unhideWhenUsed="0"/>
+    <w:lsdException w:name="Medium Grid 1 Accent 5" w:semiHidden="0" w:uiPriority="67" w:unhideWhenUsed="0"/>
+    <w:lsdException w:name="Medium Grid 2 Accent 5" w:semiHidden="0" w:uiPriority="68" w:unhideWhenUsed="0"/>
+    <w:lsdException w:name="Medium Grid 3 Accent 5" w:semiHidden="0" w:uiPriority="69" w:unhideWhenUsed="0"/>
+    <w:lsdException w:name="Dark List Accent 5" w:semiHidden="0" w:uiPriority="70" w:unhideWhenUsed="0"/>
+    <w:lsdException w:name="Colorful Shading Accent 5" w:semiHidden="0" w:uiPriority="71" w:unhideWhenUsed="0"/>
+    <w:lsdException w:name="Colorful List Accent 5" w:semiHidden="0" w:uiPriority="72" w:unhideWhenUsed="0"/>
+    <w:lsdException w:name="Colorful Grid Accent 5" w:semiHidden="0" w:uiPriority="73" w:unhideWhenUsed="0"/>
+    <w:lsdException w:name="Light Shading Accent 6" w:semiHidden="0" w:uiPriority="60" w:unhideWhenUsed="0"/>
+    <w:lsdException w:name="Light List Accent 6" w:semiHidden="0" w:uiPriority="61" w:unhideWhenUsed="0"/>
+    <w:lsdException w:name="Light Grid Accent 6" w:semiHidden="0" w:uiPriority="62" w:unhideWhenUsed="0"/>
+    <w:lsdException w:name="Medium Shading 1 Accent 6" w:semiHidden="0" w:uiPriority="63" w:unhideWhenUsed="0"/>
+    <w:lsdException w:name="Medium Shading 2 Accent 6" w:semiHidden="0" w:uiPriority="64" w:unhideWhenUsed="0"/>
+    <w:lsdException w:name="Medium List 1 Accent 6" w:semiHidden="0" w:uiPriority="65" w:unhideWhenUsed="0"/>
+    <w:lsdException w:name="Medium List 2 Accent 6" w:semiHidden="0" w:uiPriority="66" w:unhideWhenUsed="0"/>
+    <w:lsdException w:name="Medium Grid 1 Accent 6" w:semiHidden="0" w:uiPriority="67" w:unhideWhenUsed="0"/>
+    <w:lsdException w:name="Medium Grid 2 Accent 6" w:semiHidden="0" w:uiPriority="68" w:unhideWhenUsed="0"/>
+    <w:lsdException w:name="Medium Grid 3 Accent 6" w:semiHidden="0" w:uiPriority="69" w:unhideWhenUsed="0"/>
+    <w:lsdException w:name="Dark List Accent 6" w:semiHidden="0" w:uiPriority="70" w:unhideWhenUsed="0"/>
+    <w:lsdException w:name="Colorful Shading Accent 6" w:semiHidden="0" w:uiPriority="71" w:unhideWhenUsed="0"/>
+    <w:lsdException w:name="Colorful List Accent 6" w:semiHidden="0" w:uiPriority="72" w:unhideWhenUsed="0"/>
+    <w:lsdException w:name="Colorful Grid Accent 6" w:semiHidden="0" w:uiPriority="73" w:unhideWhenUsed="0"/>
+    <w:lsdException w:name="Subtle Emphasis" w:semiHidden="0" w:uiPriority="19" w:unhideWhenUsed="0" w:qFormat="1"/>
+    <w:lsdException w:name="Intense Emphasis" w:semiHidden="0" w:uiPriority="21" w:unhideWhenUsed="0" w:qFormat="1"/>
+    <w:lsdException w:name="Subtle Reference" w:semiHidden="0" w:uiPriority="31" w:unhideWhenUsed="0" w:qFormat="1"/>
+    <w:lsdException w:name="Intense Reference" w:semiHidden="0" w:uiPriority="32" w:unhideWhenUsed="0" w:qFormat="1"/>
+    <w:lsdException w:name="Book Title" w:semiHidden="0" w:uiPriority="33" w:unhideWhenUsed="0" w:qFormat="1"/>
+    <w:lsdException w:name="Bibliography" w:uiPriority="37"/>
+    <w:lsdException w:name="TOC Heading" w:uiPriority="39" w:qFormat="1"/>
+  </w:latentStyles>
+  <w:style w:type="paragraph" w:default="1" w:styleId="Normal">
+    <w:name w:val="Normal"/>
+    <w:qFormat/>
+    <w:rsid w:val="00652264"/>
+    <w:rPr>
+      <w:lang w:val="es-CO"/>
+    </w:rPr>
+  </w:style>
+  <w:style w:type="character" w:default="1" w:styleId="Fuentedeprrafopredeter">
+    <w:name w:val="Default Paragraph Font"/>
+    <w:uiPriority w:val="1"/>
+    <w:semiHidden/>
+    <w:unhideWhenUsed/>
+  </w:style>
+  <w:style w:type="table" w:default="1" w:styleId="Tablanormal">
+    <w:name w:val="Normal Table"/>
+    <w:uiPriority w:val="99"/>
+    <w:semiHidden/>
+    <w:unhideWhenUsed/>
+    <w:tblPr>
+      <w:tblInd w:w="0" w:type="dxa"/>
+      <w:tblCellMar>
+        <w:top w:w="0" w:type="dxa"/>
+        <w:left w:w="108" w:type="dxa"/>
+        <w:bottom w:w="0" w:type="dxa"/>
+        <w:right w:w="108" w:type="dxa"/>
+      </w:tblCellMar>
+    </w:tblPr>
+  </w:style>
+  <w:style w:type="numbering" w:default="1" w:styleId="Sinlista">
+    <w:name w:val="No List"/>
+    <w:uiPriority w:val="99"/>
+    <w:semiHidden/>
+    <w:unhideWhenUsed/>
+  </w:style>
+  <w:style w:type="character" w:styleId="Hipervnculo">
+    <w:name w:val="Hyperlink"/>
+    <w:basedOn w:val="Fuentedeprrafopredeter"/>
+    <w:uiPriority w:val="99"/>
+    <w:unhideWhenUsed/>
+    <w:rsid w:val="00652264"/>
+    <w:rPr>
+      <w:color w:val="0563C1" w:themeColor="hyperlink"/>
+      <w:u w:val="single"/>
+    </w:rPr>
+  </w:style>
+  <w:style w:type="paragraph" w:styleId="Prrafodelista">
+    <w:name w:val="List Paragraph"/>
+    <w:basedOn w:val="Normal"/>
+    <w:uiPriority w:val="34"/>
+    <w:qFormat/>
+    <w:rsid w:val="00652264"/>
+    <w:pPr>
+      <w:ind w:left="720"/>
+      <w:contextualSpacing/>
+    </w:pPr>
+  </w:style>
+  <w:style w:type="paragraph" w:styleId="Textodeglobo">
+    <w:name w:val="Balloon Text"/>
+    <w:basedOn w:val="Normal"/>
+    <w:link w:val="TextodegloboCar"/>
+    <w:uiPriority w:val="99"/>
+    <w:semiHidden/>
+    <w:unhideWhenUsed/>
+    <w:rsid w:val="00C227E2"/>
+    <w:pPr>
+      <w:spacing w:after="0" w:line="240" w:lineRule="auto"/>
+    </w:pPr>
+    <w:rPr>
+      <w:rFonts w:ascii="Tahoma" w:hAnsi="Tahoma" w:cs="Tahoma"/>
+      <w:sz w:val="16"/>
+      <w:szCs w:val="16"/>
+    </w:rPr>
+  </w:style>
+  <w:style w:type="character" w:customStyle="1" w:styleId="TextodegloboCar">
+    <w:name w:val="Texto de globo Car"/>
+    <w:basedOn w:val="Fuentedeprrafopredeter"/>
+    <w:link w:val="Textodeglobo"/>
+    <w:uiPriority w:val="99"/>
+    <w:semiHidden/>
+    <w:rsid w:val="00C227E2"/>
+    <w:rPr>
+      <w:rFonts w:ascii="Tahoma" w:hAnsi="Tahoma" w:cs="Tahoma"/>
+      <w:sz w:val="16"/>
+      <w:szCs w:val="16"/>
+      <w:lang w:val="es-CO"/>
+    </w:rPr>
   </w:style>
 </w:styles>
 </file>
@@ -5794,7 +6346,7 @@
     </a:clrScheme>
     <a:fontScheme name="Office">
       <a:majorFont>
-        <a:latin typeface="Calibri Light" panose="020F0302020204030204"/>
+        <a:latin typeface="Calibri Light"/>
         <a:ea typeface=""/>
         <a:cs typeface=""/>
         <a:font script="Jpan" typeface="游ゴシック Light"/>
@@ -5829,7 +6381,7 @@
         <a:font script="Geor" typeface="Sylfaen"/>
       </a:majorFont>
       <a:minorFont>
-        <a:latin typeface="Calibri" panose="020F0502020204030204"/>
+        <a:latin typeface="Calibri"/>
         <a:ea typeface=""/>
         <a:cs typeface=""/>
         <a:font script="Jpan" typeface="游明朝"/>
@@ -6006,7 +6558,7 @@
   <a:extraClrSchemeLst/>
   <a:extLst>
     <a:ext uri="{05A4C25C-085E-4340-85A3-A5531E510DB2}">
-      <thm15:themeFamily xmlns:thm15="http://schemas.microsoft.com/office/thememl/2012/main" name="Office Theme" id="{62F939B6-93AF-4DB8-9C6B-D6C7DFDC589F}" vid="{4A3C46E8-61CC-4603-A589-7422A47A8E4A}"/>
+      <thm15:themeFamily xmlns:thm15="http://schemas.microsoft.com/office/thememl/2012/main" xmlns="" name="Office Theme" id="{62F939B6-93AF-4DB8-9C6B-D6C7DFDC589F}" vid="{4A3C46E8-61CC-4603-A589-7422A47A8E4A}"/>
     </a:ext>
   </a:extLst>
 </a:theme>

</xml_diff>

<commit_message>
Update document Sprint 3 evidence
</commit_message>
<xml_diff>
--- a/documentos/Sprint3_Equipo_Titan.docx
+++ b/documentos/Sprint3_Equipo_Titan.docx
@@ -1,6 +1,6 @@
 
 <file path=word/document.xml><?xml version="1.0" encoding="utf-8"?>
-<w:document xmlns:wpc="http://schemas.microsoft.com/office/word/2010/wordprocessingCanvas" xmlns:mc="http://schemas.openxmlformats.org/markup-compatibility/2006" xmlns:o="urn:schemas-microsoft-com:office:office" xmlns:r="http://schemas.openxmlformats.org/officeDocument/2006/relationships" xmlns:m="http://schemas.openxmlformats.org/officeDocument/2006/math" xmlns:v="urn:schemas-microsoft-com:vml" xmlns:wp14="http://schemas.microsoft.com/office/word/2010/wordprocessingDrawing" xmlns:wp="http://schemas.openxmlformats.org/drawingml/2006/wordprocessingDrawing" xmlns:w10="urn:schemas-microsoft-com:office:word" xmlns:w="http://schemas.openxmlformats.org/wordprocessingml/2006/main" xmlns:w14="http://schemas.microsoft.com/office/word/2010/wordml" xmlns:wpg="http://schemas.microsoft.com/office/word/2010/wordprocessingGroup" xmlns:wpi="http://schemas.microsoft.com/office/word/2010/wordprocessingInk" xmlns:wne="http://schemas.microsoft.com/office/word/2006/wordml" xmlns:wps="http://schemas.microsoft.com/office/word/2010/wordprocessingShape" mc:Ignorable="w14 wp14">
+<w:document xmlns:wpc="http://schemas.microsoft.com/office/word/2010/wordprocessingCanvas" xmlns:cx="http://schemas.microsoft.com/office/drawing/2014/chartex" xmlns:mc="http://schemas.openxmlformats.org/markup-compatibility/2006" xmlns:o="urn:schemas-microsoft-com:office:office" xmlns:r="http://schemas.openxmlformats.org/officeDocument/2006/relationships" xmlns:m="http://schemas.openxmlformats.org/officeDocument/2006/math" xmlns:v="urn:schemas-microsoft-com:vml" xmlns:wp14="http://schemas.microsoft.com/office/word/2010/wordprocessingDrawing" xmlns:wp="http://schemas.openxmlformats.org/drawingml/2006/wordprocessingDrawing" xmlns:w10="urn:schemas-microsoft-com:office:word" xmlns:w="http://schemas.openxmlformats.org/wordprocessingml/2006/main" xmlns:w14="http://schemas.microsoft.com/office/word/2010/wordml" xmlns:w15="http://schemas.microsoft.com/office/word/2012/wordml" xmlns:w16se="http://schemas.microsoft.com/office/word/2015/wordml/symex" xmlns:wpg="http://schemas.microsoft.com/office/word/2010/wordprocessingGroup" xmlns:wpi="http://schemas.microsoft.com/office/word/2010/wordprocessingInk" xmlns:wne="http://schemas.microsoft.com/office/word/2006/wordml" xmlns:wps="http://schemas.microsoft.com/office/word/2010/wordprocessingShape" mc:Ignorable="w14 w15 w16se wp14">
   <w:body>
     <w:p>
       <w:pPr>
@@ -609,29 +609,7 @@
           <w:szCs w:val="24"/>
           <w:lang w:eastAsia="es-CO"/>
         </w:rPr>
-        <w:t xml:space="preserve">Con el propósito de garantizar la trazabilidad del proyecto se implementó el uso de </w:t>
-      </w:r>
-      <w:proofErr w:type="spellStart"/>
-      <w:r>
-        <w:rPr>
-          <w:rFonts w:ascii="Arial" w:eastAsia="Times New Roman" w:hAnsi="Arial" w:cs="Arial"/>
-          <w:color w:val="000000"/>
-          <w:sz w:val="24"/>
-          <w:szCs w:val="24"/>
-          <w:lang w:eastAsia="es-CO"/>
-        </w:rPr>
-        <w:t>GitHub</w:t>
-      </w:r>
-      <w:proofErr w:type="spellEnd"/>
-      <w:r>
-        <w:rPr>
-          <w:rFonts w:ascii="Arial" w:eastAsia="Times New Roman" w:hAnsi="Arial" w:cs="Arial"/>
-          <w:color w:val="000000"/>
-          <w:sz w:val="24"/>
-          <w:szCs w:val="24"/>
-          <w:lang w:eastAsia="es-CO"/>
-        </w:rPr>
-        <w:t xml:space="preserve"> y </w:t>
+        <w:t xml:space="preserve">Con el propósito de garantizar la trazabilidad del proyecto se implementó el uso de GitHub y </w:t>
       </w:r>
       <w:proofErr w:type="spellStart"/>
       <w:r>
@@ -827,29 +805,7 @@
           <w:szCs w:val="24"/>
           <w:lang w:eastAsia="es-CO"/>
         </w:rPr>
-        <w:t xml:space="preserve">n el desarrollo de las pruebas unitarias usando mocha, </w:t>
-      </w:r>
-      <w:proofErr w:type="spellStart"/>
-      <w:r>
-        <w:rPr>
-          <w:rFonts w:ascii="Arial" w:eastAsia="Times New Roman" w:hAnsi="Arial" w:cs="Arial"/>
-          <w:color w:val="000000"/>
-          <w:sz w:val="24"/>
-          <w:szCs w:val="24"/>
-          <w:lang w:eastAsia="es-CO"/>
-        </w:rPr>
-        <w:t>chai</w:t>
-      </w:r>
-      <w:proofErr w:type="spellEnd"/>
-      <w:r>
-        <w:rPr>
-          <w:rFonts w:ascii="Arial" w:eastAsia="Times New Roman" w:hAnsi="Arial" w:cs="Arial"/>
-          <w:color w:val="000000"/>
-          <w:sz w:val="24"/>
-          <w:szCs w:val="24"/>
-          <w:lang w:eastAsia="es-CO"/>
-        </w:rPr>
-        <w:t xml:space="preserve"> y </w:t>
+        <w:t xml:space="preserve">n el desarrollo de las pruebas unitarias usando mocha, chai y </w:t>
       </w:r>
       <w:proofErr w:type="spellStart"/>
       <w:r>
@@ -1123,7 +1079,6 @@
           <w:lang w:eastAsia="es-CO"/>
         </w:rPr>
       </w:pPr>
-      <w:proofErr w:type="spellStart"/>
       <w:r>
         <w:rPr>
           <w:rFonts w:ascii="Arial" w:eastAsia="Times New Roman" w:hAnsi="Arial" w:cs="Arial"/>
@@ -1135,34 +1090,20 @@
           <w:shd w:val="clear" w:color="auto" w:fill="FFFFFF"/>
           <w:lang w:eastAsia="es-CO"/>
         </w:rPr>
-        <w:t>GitHub</w:t>
-      </w:r>
-      <w:proofErr w:type="spellEnd"/>
-      <w:r>
-        <w:rPr>
-          <w:rFonts w:ascii="Arial" w:eastAsia="Times New Roman" w:hAnsi="Arial" w:cs="Arial"/>
-          <w:b/>
-          <w:bCs/>
+        <w:t>GitHub:</w:t>
+      </w:r>
+      <w:r>
+        <w:rPr>
+          <w:rFonts w:ascii="Arial" w:eastAsia="Times New Roman" w:hAnsi="Arial" w:cs="Arial"/>
           <w:color w:val="000000"/>
           <w:sz w:val="24"/>
           <w:szCs w:val="24"/>
           <w:shd w:val="clear" w:color="auto" w:fill="FFFFFF"/>
           <w:lang w:eastAsia="es-CO"/>
         </w:rPr>
-        <w:t>:</w:t>
-      </w:r>
-      <w:r>
-        <w:rPr>
-          <w:rFonts w:ascii="Arial" w:eastAsia="Times New Roman" w:hAnsi="Arial" w:cs="Arial"/>
-          <w:color w:val="000000"/>
-          <w:sz w:val="24"/>
-          <w:szCs w:val="24"/>
-          <w:shd w:val="clear" w:color="auto" w:fill="FFFFFF"/>
-          <w:lang w:eastAsia="es-CO"/>
-        </w:rPr>
         <w:t xml:space="preserve">   </w:t>
       </w:r>
-      <w:hyperlink r:id="rId6" w:history="1">
+      <w:hyperlink r:id="rId5" w:history="1">
         <w:r>
           <w:rPr>
             <w:rStyle w:val="Hipervnculo"/>
@@ -1304,7 +1245,7 @@
         </w:rPr>
         <w:t xml:space="preserve">: </w:t>
       </w:r>
-      <w:hyperlink r:id="rId7" w:history="1">
+      <w:hyperlink r:id="rId6" w:history="1">
         <w:r>
           <w:rPr>
             <w:rStyle w:val="Hipervnculo"/>
@@ -1361,7 +1302,6 @@
           <w:lang w:val="en-US" w:eastAsia="es-CO"/>
         </w:rPr>
       </w:pPr>
-      <w:proofErr w:type="spellStart"/>
       <w:r>
         <w:rPr>
           <w:rFonts w:ascii="Arial" w:eastAsia="Times New Roman" w:hAnsi="Arial" w:cs="Arial"/>
@@ -1373,23 +1313,9 @@
           <w:shd w:val="clear" w:color="auto" w:fill="FFFFFF"/>
           <w:lang w:val="en-US" w:eastAsia="es-CO"/>
         </w:rPr>
-        <w:t>MongoDB</w:t>
-      </w:r>
-      <w:proofErr w:type="spellEnd"/>
-      <w:r>
-        <w:rPr>
-          <w:rFonts w:ascii="Arial" w:eastAsia="Times New Roman" w:hAnsi="Arial" w:cs="Arial"/>
-          <w:b/>
-          <w:bCs/>
-          <w:color w:val="000000"/>
-          <w:sz w:val="24"/>
-          <w:szCs w:val="24"/>
-          <w:shd w:val="clear" w:color="auto" w:fill="FFFFFF"/>
-          <w:lang w:val="en-US" w:eastAsia="es-CO"/>
-        </w:rPr>
-        <w:t xml:space="preserve">: </w:t>
-      </w:r>
-      <w:hyperlink r:id="rId8" w:anchor="access" w:history="1">
+        <w:t xml:space="preserve">MongoDB: </w:t>
+      </w:r>
+      <w:hyperlink r:id="rId7" w:anchor="access" w:history="1">
         <w:r>
           <w:rPr>
             <w:rStyle w:val="Hipervnculo"/>
@@ -1438,6 +1364,17 @@
         <w:jc w:val="both"/>
         <w:rPr>
           <w:rFonts w:ascii="Arial" w:eastAsia="Times New Roman" w:hAnsi="Arial" w:cs="Arial"/>
+          <w:bCs/>
+          <w:color w:val="000000"/>
+          <w:sz w:val="24"/>
+          <w:szCs w:val="24"/>
+          <w:shd w:val="clear" w:color="auto" w:fill="FFFFFF"/>
+          <w:lang w:val="en-US" w:eastAsia="es-CO"/>
+        </w:rPr>
+      </w:pPr>
+      <w:r>
+        <w:rPr>
+          <w:rFonts w:ascii="Arial" w:eastAsia="Times New Roman" w:hAnsi="Arial" w:cs="Arial"/>
           <w:b/>
           <w:bCs/>
           <w:color w:val="000000"/>
@@ -1446,7 +1383,8 @@
           <w:shd w:val="clear" w:color="auto" w:fill="FFFFFF"/>
           <w:lang w:val="en-US" w:eastAsia="es-CO"/>
         </w:rPr>
-      </w:pPr>
+        <w:t>AWS:</w:t>
+      </w:r>
       <w:r>
         <w:rPr>
           <w:rFonts w:ascii="Arial" w:eastAsia="Times New Roman" w:hAnsi="Arial" w:cs="Arial"/>
@@ -1458,8 +1396,22 @@
           <w:shd w:val="clear" w:color="auto" w:fill="FFFFFF"/>
           <w:lang w:val="en-US" w:eastAsia="es-CO"/>
         </w:rPr>
-        <w:t>AWS:</w:t>
-      </w:r>
+        <w:t xml:space="preserve"> </w:t>
+      </w:r>
+      <w:hyperlink r:id="rId8" w:history="1">
+        <w:r>
+          <w:rPr>
+            <w:rStyle w:val="Hipervnculo"/>
+            <w:rFonts w:ascii="Arial" w:eastAsia="Times New Roman" w:hAnsi="Arial" w:cs="Arial"/>
+            <w:bCs/>
+            <w:sz w:val="24"/>
+            <w:szCs w:val="24"/>
+            <w:shd w:val="clear" w:color="auto" w:fill="FFFFFF"/>
+            <w:lang w:val="en-US" w:eastAsia="es-CO"/>
+          </w:rPr>
+          <w:t>https://dev.azure.com/ssgonzalezb/manage_proyects/_build</w:t>
+        </w:r>
+      </w:hyperlink>
     </w:p>
     <w:p>
       <w:pPr>
@@ -1476,6 +1428,8 @@
           <w:lang w:val="en-US" w:eastAsia="es-CO"/>
         </w:rPr>
       </w:pPr>
+      <w:bookmarkStart w:id="1" w:name="_GoBack"/>
+      <w:bookmarkEnd w:id="1"/>
     </w:p>
     <w:p>
       <w:pPr>
@@ -1512,7 +1466,7 @@
     <w:p>
       <w:pPr>
         <w:spacing w:after="0" w:line="240" w:lineRule="auto"/>
-        <w:jc w:val="center"/>
+        <w:jc w:val="both"/>
         <w:rPr>
           <w:rFonts w:ascii="Arial" w:eastAsia="Times New Roman" w:hAnsi="Arial" w:cs="Arial"/>
           <w:b/>
@@ -1524,7 +1478,11 @@
           <w:lang w:val="en-US" w:eastAsia="es-CO"/>
         </w:rPr>
       </w:pPr>
-      <w:r>
+    </w:p>
+    <w:p>
+      <w:pPr>
+        <w:spacing w:after="0" w:line="240" w:lineRule="auto"/>
+        <w:jc w:val="center"/>
         <w:rPr>
           <w:rFonts w:ascii="Arial" w:eastAsia="Times New Roman" w:hAnsi="Arial" w:cs="Arial"/>
           <w:b/>
@@ -1535,7 +1493,18 @@
           <w:shd w:val="clear" w:color="auto" w:fill="FFFFFF"/>
           <w:lang w:val="en-US" w:eastAsia="es-CO"/>
         </w:rPr>
-        <w:lastRenderedPageBreak/>
+      </w:pPr>
+      <w:r>
+        <w:rPr>
+          <w:rFonts w:ascii="Arial" w:eastAsia="Times New Roman" w:hAnsi="Arial" w:cs="Arial"/>
+          <w:b/>
+          <w:bCs/>
+          <w:color w:val="000000"/>
+          <w:sz w:val="24"/>
+          <w:szCs w:val="24"/>
+          <w:shd w:val="clear" w:color="auto" w:fill="FFFFFF"/>
+          <w:lang w:val="en-US" w:eastAsia="es-CO"/>
+        </w:rPr>
         <w:t>EVIDENCIAS</w:t>
       </w:r>
     </w:p>
@@ -1555,7 +1524,7 @@
       <w:r>
         <w:rPr>
           <w:noProof/>
-          <w:lang w:eastAsia="ja-JP"/>
+          <w:lang w:eastAsia="es-CO"/>
         </w:rPr>
         <w:drawing>
           <wp:inline distT="0" distB="0" distL="0" distR="0" wp14:anchorId="483CBB35" wp14:editId="45922BD7">
@@ -1602,7 +1571,15 @@
       </w:pPr>
     </w:p>
     <w:p>
-      <w:r>
+      <w:pPr>
+        <w:rPr>
+          <w:b/>
+        </w:rPr>
+      </w:pPr>
+      <w:r>
+        <w:rPr>
+          <w:b/>
+        </w:rPr>
         <w:t>DESARROLLO HISTORIAS DE USUARIO</w:t>
       </w:r>
     </w:p>
@@ -1639,8 +1616,9 @@
       <w:r>
         <w:rPr>
           <w:noProof/>
-          <w:lang w:eastAsia="ja-JP"/>
-        </w:rPr>
+          <w:lang w:eastAsia="es-CO"/>
+        </w:rPr>
+        <w:lastRenderedPageBreak/>
         <w:drawing>
           <wp:inline distT="0" distB="0" distL="0" distR="0" wp14:anchorId="73DF0F27" wp14:editId="4F553BDC">
             <wp:extent cx="5612130" cy="3155315"/>
@@ -1680,7 +1658,6 @@
     </w:p>
     <w:p>
       <w:r>
-        <w:lastRenderedPageBreak/>
         <w:t xml:space="preserve">Con este resultado en un nuevo archivo de test se creó la variable </w:t>
       </w:r>
       <w:proofErr w:type="spellStart"/>
@@ -1693,7 +1670,7 @@
       <w:r>
         <w:rPr>
           <w:noProof/>
-          <w:lang w:eastAsia="ja-JP"/>
+          <w:lang w:eastAsia="es-CO"/>
         </w:rPr>
         <w:drawing>
           <wp:inline distT="0" distB="0" distL="0" distR="0" wp14:anchorId="13E647F5" wp14:editId="04633E1A">
@@ -1754,8 +1731,9 @@
       <w:r>
         <w:rPr>
           <w:noProof/>
-          <w:lang w:eastAsia="ja-JP"/>
-        </w:rPr>
+          <w:lang w:eastAsia="es-CO"/>
+        </w:rPr>
+        <w:lastRenderedPageBreak/>
         <w:drawing>
           <wp:inline distT="0" distB="0" distL="0" distR="0" wp14:anchorId="6E52127B" wp14:editId="5D9BEADF">
             <wp:extent cx="5612130" cy="3155315"/>
@@ -1826,9 +1804,8 @@
       <w:r>
         <w:rPr>
           <w:noProof/>
-          <w:lang w:eastAsia="ja-JP"/>
-        </w:rPr>
-        <w:lastRenderedPageBreak/>
+          <w:lang w:eastAsia="es-CO"/>
+        </w:rPr>
         <w:drawing>
           <wp:inline distT="0" distB="0" distL="0" distR="0" wp14:anchorId="418E6652" wp14:editId="0EF8348E">
             <wp:extent cx="5612130" cy="3155315"/>
@@ -1883,8 +1860,9 @@
       <w:r>
         <w:rPr>
           <w:noProof/>
-          <w:lang w:eastAsia="ja-JP"/>
-        </w:rPr>
+          <w:lang w:eastAsia="es-CO"/>
+        </w:rPr>
+        <w:lastRenderedPageBreak/>
         <w:drawing>
           <wp:inline distT="0" distB="0" distL="0" distR="0" wp14:anchorId="02676254" wp14:editId="0A406333">
             <wp:extent cx="5612130" cy="3155315"/>
@@ -1936,9 +1914,8 @@
       <w:r>
         <w:rPr>
           <w:noProof/>
-          <w:lang w:eastAsia="ja-JP"/>
-        </w:rPr>
-        <w:lastRenderedPageBreak/>
+          <w:lang w:eastAsia="es-CO"/>
+        </w:rPr>
         <w:drawing>
           <wp:inline distT="0" distB="0" distL="0" distR="0" wp14:anchorId="32EA5DD6" wp14:editId="5CA06E90">
             <wp:extent cx="5612130" cy="3155315"/>
@@ -1985,8 +1962,9 @@
       <w:r>
         <w:rPr>
           <w:noProof/>
-          <w:lang w:eastAsia="ja-JP"/>
-        </w:rPr>
+          <w:lang w:eastAsia="es-CO"/>
+        </w:rPr>
+        <w:lastRenderedPageBreak/>
         <w:drawing>
           <wp:inline distT="0" distB="0" distL="0" distR="0" wp14:anchorId="02FB8E46" wp14:editId="272B23BA">
             <wp:extent cx="5612130" cy="3155315"/>
@@ -2033,9 +2011,8 @@
       <w:r>
         <w:rPr>
           <w:noProof/>
-          <w:lang w:eastAsia="ja-JP"/>
-        </w:rPr>
-        <w:lastRenderedPageBreak/>
+          <w:lang w:eastAsia="es-CO"/>
+        </w:rPr>
         <w:drawing>
           <wp:inline distT="0" distB="0" distL="0" distR="0" wp14:anchorId="7B93BB94" wp14:editId="3AD9B285">
             <wp:extent cx="5612130" cy="3155315"/>
@@ -2082,8 +2059,9 @@
       <w:r>
         <w:rPr>
           <w:noProof/>
-          <w:lang w:eastAsia="ja-JP"/>
-        </w:rPr>
+          <w:lang w:eastAsia="es-CO"/>
+        </w:rPr>
+        <w:lastRenderedPageBreak/>
         <w:drawing>
           <wp:inline distT="0" distB="0" distL="0" distR="0" wp14:anchorId="220BA375" wp14:editId="2F7E3CA4">
             <wp:extent cx="5612130" cy="3155315"/>
@@ -2130,9 +2108,8 @@
       <w:r>
         <w:rPr>
           <w:noProof/>
-          <w:lang w:eastAsia="ja-JP"/>
-        </w:rPr>
-        <w:lastRenderedPageBreak/>
+          <w:lang w:eastAsia="es-CO"/>
+        </w:rPr>
         <w:drawing>
           <wp:inline distT="0" distB="0" distL="0" distR="0" wp14:anchorId="1E461370" wp14:editId="3E246A96">
             <wp:extent cx="5612130" cy="3155315"/>
@@ -2189,8 +2166,9 @@
       <w:r>
         <w:rPr>
           <w:noProof/>
-          <w:lang w:eastAsia="ja-JP"/>
-        </w:rPr>
+          <w:lang w:eastAsia="es-CO"/>
+        </w:rPr>
+        <w:lastRenderedPageBreak/>
         <w:drawing>
           <wp:inline distT="0" distB="0" distL="0" distR="0" wp14:anchorId="11120E1F" wp14:editId="573FF3F7">
             <wp:extent cx="5612130" cy="3155315"/>
@@ -2250,9 +2228,8 @@
       <w:r>
         <w:rPr>
           <w:noProof/>
-          <w:lang w:eastAsia="ja-JP"/>
-        </w:rPr>
-        <w:lastRenderedPageBreak/>
+          <w:lang w:eastAsia="es-CO"/>
+        </w:rPr>
         <w:drawing>
           <wp:inline distT="0" distB="0" distL="0" distR="0" wp14:anchorId="539DDF53" wp14:editId="7252F8B9">
             <wp:extent cx="5612130" cy="3155315"/>
@@ -2292,7 +2269,15 @@
     </w:p>
     <w:p/>
     <w:p>
-      <w:r>
+      <w:pPr>
+        <w:rPr>
+          <w:b/>
+        </w:rPr>
+      </w:pPr>
+      <w:r>
+        <w:rPr>
+          <w:b/>
+        </w:rPr>
         <w:t>CREACIÓN DEL PROYECTO BACKEND</w:t>
       </w:r>
     </w:p>
@@ -2301,10 +2286,12 @@
         <w:t xml:space="preserve">Dentro del </w:t>
       </w:r>
       <w:proofErr w:type="spellStart"/>
+      <w:proofErr w:type="gramStart"/>
       <w:r>
         <w:t>package.json</w:t>
       </w:r>
       <w:proofErr w:type="spellEnd"/>
+      <w:proofErr w:type="gramEnd"/>
       <w:r>
         <w:t xml:space="preserve"> instalamos </w:t>
       </w:r>
@@ -2345,6 +2332,7 @@
         </w:numPr>
       </w:pPr>
       <w:r>
+        <w:lastRenderedPageBreak/>
         <w:t xml:space="preserve">Cargamos el paquete de </w:t>
       </w:r>
       <w:proofErr w:type="spellStart"/>
@@ -2361,15 +2349,7 @@
       </w:r>
       <w:proofErr w:type="spellEnd"/>
       <w:r>
-        <w:t xml:space="preserve"> mediante el objeto </w:t>
-      </w:r>
-      <w:proofErr w:type="spellStart"/>
-      <w:r>
-        <w:t>app</w:t>
-      </w:r>
-      <w:proofErr w:type="spellEnd"/>
-      <w:r>
-        <w:t xml:space="preserve"> que se usará para definir rutas y demás características de </w:t>
+        <w:t xml:space="preserve"> mediante el objeto app que se usará para definir rutas y demás características de </w:t>
       </w:r>
       <w:proofErr w:type="spellStart"/>
       <w:r>
@@ -2448,12 +2428,9 @@
         <w:t>express.json</w:t>
       </w:r>
       <w:proofErr w:type="spellEnd"/>
-      <w:r>
-        <w:t>(</w:t>
-      </w:r>
       <w:proofErr w:type="gramEnd"/>
       <w:r>
-        <w:t xml:space="preserve">) para reconocer la solicitud como objeto </w:t>
+        <w:t xml:space="preserve">() para reconocer la solicitud como objeto </w:t>
       </w:r>
       <w:proofErr w:type="spellStart"/>
       <w:r>
@@ -2468,9 +2445,8 @@
       <w:r>
         <w:rPr>
           <w:noProof/>
-          <w:lang w:eastAsia="ja-JP"/>
-        </w:rPr>
-        <w:lastRenderedPageBreak/>
+          <w:lang w:eastAsia="es-CO"/>
+        </w:rPr>
         <mc:AlternateContent>
           <mc:Choice Requires="wpg">
             <w:drawing>
@@ -2610,13 +2586,13 @@
           </mc:Choice>
           <mc:Fallback>
             <w:pict>
-              <v:group id="Grupo 60" o:spid="_x0000_s1026" style="position:absolute;margin-left:142.2pt;margin-top:266.6pt;width:168.35pt;height:28.05pt;z-index:251675648" coordsize="21383,3562" o:gfxdata="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">
-                <v:rect id="Rectángulo 33" o:spid="_x0000_s1027" style="position:absolute;width:19475;height:3562;visibility:visible;mso-wrap-style:square;v-text-anchor:middle" o:gfxdata="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" filled="f" strokecolor="yellow" strokeweight="1pt"/>
+              <v:group w14:anchorId="7068149B" id="Grupo 60" o:spid="_x0000_s1026" style="position:absolute;margin-left:142.2pt;margin-top:266.6pt;width:168.35pt;height:28.05pt;z-index:251675648" coordsize="21383,3562" o:gfxdata="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">
+                <v:rect id="Rectángulo 33" o:spid="_x0000_s1027" style="position:absolute;width:19475;height:3562;visibility:visible;mso-wrap-style:square;v-text-anchor:middle" o:gfxdata="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" filled="f" strokecolor="yellow" strokeweight="1pt"/>
                 <v:shapetype id="_x0000_t202" coordsize="21600,21600" o:spt="202" path="m,l,21600r21600,l21600,xe">
                   <v:stroke joinstyle="miter"/>
                   <v:path gradientshapeok="t" o:connecttype="rect"/>
                 </v:shapetype>
-                <v:shape id="Cuadro de texto 35" o:spid="_x0000_s1028" type="#_x0000_t202" style="position:absolute;left:19480;top:79;width:1903;height:2791;visibility:visible;mso-wrap-style:square;v-text-anchor:top" o:gfxdata="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" filled="f" stroked="f" strokeweight=".5pt">
+                <v:shape id="Cuadro de texto 35" o:spid="_x0000_s1028" type="#_x0000_t202" style="position:absolute;left:19480;top:79;width:1903;height:2791;visibility:visible;mso-wrap-style:square;v-text-anchor:top" o:gfxdata="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" filled="f" stroked="f" strokeweight=".5pt">
                   <v:textbox>
                     <w:txbxContent>
                       <w:p>
@@ -2650,7 +2626,7 @@
       <w:r>
         <w:rPr>
           <w:noProof/>
-          <w:lang w:eastAsia="ja-JP"/>
+          <w:lang w:eastAsia="es-CO"/>
         </w:rPr>
         <mc:AlternateContent>
           <mc:Choice Requires="wpg">
@@ -2791,8 +2767,8 @@
           </mc:Choice>
           <mc:Fallback>
             <w:pict>
-              <v:group id="Grupo 59" o:spid="_x0000_s1029" style="position:absolute;margin-left:140.35pt;margin-top:184.6pt;width:200.95pt;height:77.6pt;z-index:251685888" coordsize="25518,9856" o:gfxdata="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">
-                <v:shape id="Cuadro de texto 38" o:spid="_x0000_s1030" type="#_x0000_t202" style="position:absolute;left:23615;top:3419;width:1903;height:2790;visibility:visible;mso-wrap-style:square;v-text-anchor:top" o:gfxdata="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" filled="f" stroked="f" strokeweight=".5pt">
+              <v:group w14:anchorId="4DB82C19" id="Grupo 59" o:spid="_x0000_s1029" style="position:absolute;margin-left:140.35pt;margin-top:184.6pt;width:200.95pt;height:77.6pt;z-index:251685888" coordsize="25518,9856" o:gfxdata="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">
+                <v:shape id="Cuadro de texto 38" o:spid="_x0000_s1030" type="#_x0000_t202" style="position:absolute;left:23615;top:3419;width:1903;height:2790;visibility:visible;mso-wrap-style:square;v-text-anchor:top" o:gfxdata="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" filled="f" stroked="f" strokeweight=".5pt">
                   <v:textbox>
                     <w:txbxContent>
                       <w:p>
@@ -2818,7 +2794,7 @@
                     </w:txbxContent>
                   </v:textbox>
                 </v:shape>
-                <v:rect id="Rectángulo 39" o:spid="_x0000_s1031" style="position:absolute;width:22978;height:9856;visibility:visible;mso-wrap-style:square;v-text-anchor:middle" o:gfxdata="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" filled="f" strokecolor="#00b050" strokeweight="1pt"/>
+                <v:rect id="Rectángulo 39" o:spid="_x0000_s1031" style="position:absolute;width:22978;height:9856;visibility:visible;mso-wrap-style:square;v-text-anchor:middle" o:gfxdata="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" filled="f" strokecolor="#00b050" strokeweight="1pt"/>
               </v:group>
             </w:pict>
           </mc:Fallback>
@@ -2827,7 +2803,7 @@
       <w:r>
         <w:rPr>
           <w:noProof/>
-          <w:lang w:eastAsia="ja-JP"/>
+          <w:lang w:eastAsia="es-CO"/>
         </w:rPr>
         <mc:AlternateContent>
           <mc:Choice Requires="wpg">
@@ -2968,9 +2944,9 @@
           </mc:Choice>
           <mc:Fallback>
             <w:pict>
-              <v:group id="Grupo 58" o:spid="_x0000_s1032" style="position:absolute;margin-left:142.2pt;margin-top:132.65pt;width:92.6pt;height:21.95pt;z-index:251689984" coordsize="11762,2790" o:gfxdata="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">
-                <v:rect id="Rectángulo 40" o:spid="_x0000_s1033" style="position:absolute;top:874;width:9912;height:1247;visibility:visible;mso-wrap-style:square;v-text-anchor:middle" o:gfxdata="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" filled="f" strokecolor="#ed7d31 [3205]" strokeweight="1pt"/>
-                <v:shape id="Cuadro de texto 41" o:spid="_x0000_s1034" type="#_x0000_t202" style="position:absolute;left:9859;width:1903;height:2790;visibility:visible;mso-wrap-style:square;v-text-anchor:top" o:gfxdata="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" filled="f" stroked="f" strokeweight=".5pt">
+              <v:group w14:anchorId="402113D6" id="Grupo 58" o:spid="_x0000_s1032" style="position:absolute;margin-left:142.2pt;margin-top:132.65pt;width:92.6pt;height:21.95pt;z-index:251689984" coordsize="11762,2790" o:gfxdata="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">
+                <v:rect id="Rectángulo 40" o:spid="_x0000_s1033" style="position:absolute;top:874;width:9912;height:1247;visibility:visible;mso-wrap-style:square;v-text-anchor:middle" o:gfxdata="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" filled="f" strokecolor="#ed7d31 [3205]" strokeweight="1pt"/>
+                <v:shape id="Cuadro de texto 41" o:spid="_x0000_s1034" type="#_x0000_t202" style="position:absolute;left:9859;width:1903;height:2790;visibility:visible;mso-wrap-style:square;v-text-anchor:top" o:gfxdata="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" filled="f" stroked="f" strokeweight=".5pt">
                   <v:textbox>
                     <w:txbxContent>
                       <w:p>
@@ -3004,7 +2980,7 @@
       <w:r>
         <w:rPr>
           <w:noProof/>
-          <w:lang w:eastAsia="ja-JP"/>
+          <w:lang w:eastAsia="es-CO"/>
         </w:rPr>
         <mc:AlternateContent>
           <mc:Choice Requires="wpg">
@@ -3145,9 +3121,9 @@
           </mc:Choice>
           <mc:Fallback>
             <w:pict>
-              <v:group id="Grupo 57" o:spid="_x0000_s1035" style="position:absolute;margin-left:142.85pt;margin-top:103.2pt;width:135.2pt;height:21.95pt;z-index:251672576" coordsize="17169,2790" o:gfxdata="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">
-                <v:rect id="Rectángulo 32" o:spid="_x0000_s1036" style="position:absolute;top:477;width:15259;height:1422;visibility:visible;mso-wrap-style:square;v-text-anchor:middle" o:gfxdata="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" filled="f" strokecolor="yellow" strokeweight="1pt"/>
-                <v:shape id="Cuadro de texto 34" o:spid="_x0000_s1037" type="#_x0000_t202" style="position:absolute;left:15266;width:1903;height:2790;visibility:visible;mso-wrap-style:square;v-text-anchor:top" o:gfxdata="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" filled="f" stroked="f" strokeweight=".5pt">
+              <v:group w14:anchorId="283AA8AB" id="Grupo 57" o:spid="_x0000_s1035" style="position:absolute;margin-left:142.85pt;margin-top:103.2pt;width:135.2pt;height:21.95pt;z-index:251672576" coordsize="17169,2790" o:gfxdata="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">
+                <v:rect id="Rectángulo 32" o:spid="_x0000_s1036" style="position:absolute;top:477;width:15259;height:1422;visibility:visible;mso-wrap-style:square;v-text-anchor:middle" o:gfxdata="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" filled="f" strokecolor="yellow" strokeweight="1pt"/>
+                <v:shape id="Cuadro de texto 34" o:spid="_x0000_s1037" type="#_x0000_t202" style="position:absolute;left:15266;width:1903;height:2790;visibility:visible;mso-wrap-style:square;v-text-anchor:top" o:gfxdata="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" filled="f" stroked="f" strokeweight=".5pt">
                   <v:textbox>
                     <w:txbxContent>
                       <w:p>
@@ -3181,7 +3157,7 @@
       <w:r>
         <w:rPr>
           <w:noProof/>
-          <w:lang w:eastAsia="ja-JP"/>
+          <w:lang w:eastAsia="es-CO"/>
         </w:rPr>
         <mc:AlternateContent>
           <mc:Choice Requires="wpg">
@@ -3315,9 +3291,9 @@
           </mc:Choice>
           <mc:Fallback>
             <w:pict>
-              <v:group id="Grupo 56" o:spid="_x0000_s1038" style="position:absolute;margin-left:142.2pt;margin-top:87.55pt;width:91.35pt;height:17.05pt;z-index:251665408" coordsize="11599,2165" o:gfxdata="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">
-                <v:rect id="Rectángulo 30" o:spid="_x0000_s1039" style="position:absolute;top:874;width:9912;height:1105;visibility:visible;mso-wrap-style:square;v-text-anchor:middle" o:gfxdata="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" filled="f" strokecolor="red" strokeweight="1pt"/>
-                <v:shape id="Cuadro de texto 31" o:spid="_x0000_s1040" type="#_x0000_t202" style="position:absolute;left:9700;width:1899;height:2165;visibility:visible;mso-wrap-style:square;v-text-anchor:top" o:gfxdata="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" filled="f" stroked="f" strokeweight=".5pt">
+              <v:group w14:anchorId="5FAF236C" id="Grupo 56" o:spid="_x0000_s1038" style="position:absolute;margin-left:142.2pt;margin-top:87.55pt;width:91.35pt;height:17.05pt;z-index:251665408" coordsize="11599,2165" o:gfxdata="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">
+                <v:rect id="Rectángulo 30" o:spid="_x0000_s1039" style="position:absolute;top:874;width:9912;height:1105;visibility:visible;mso-wrap-style:square;v-text-anchor:middle" o:gfxdata="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" filled="f" strokecolor="red" strokeweight="1pt"/>
+                <v:shape id="Cuadro de texto 31" o:spid="_x0000_s1040" type="#_x0000_t202" style="position:absolute;left:9700;width:1899;height:2165;visibility:visible;mso-wrap-style:square;v-text-anchor:top" o:gfxdata="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" filled="f" stroked="f" strokeweight=".5pt">
                   <v:textbox>
                     <w:txbxContent>
                       <w:p>
@@ -3344,7 +3320,7 @@
       <w:r>
         <w:rPr>
           <w:noProof/>
-          <w:lang w:eastAsia="ja-JP"/>
+          <w:lang w:eastAsia="es-CO"/>
         </w:rPr>
         <mc:AlternateContent>
           <mc:Choice Requires="wpg">
@@ -3485,9 +3461,9 @@
           </mc:Choice>
           <mc:Fallback>
             <w:pict>
-              <v:group id="Grupo 55" o:spid="_x0000_s1041" style="position:absolute;margin-left:142.2pt;margin-top:63.75pt;width:234.1pt;height:26.2pt;z-index:251680768" coordsize="29732,3326" o:gfxdata="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">
-                <v:rect id="Rectángulo 36" o:spid="_x0000_s1042" style="position:absolute;top:715;width:27907;height:2611;visibility:visible;mso-wrap-style:square;v-text-anchor:middle" o:gfxdata="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" filled="f" strokecolor="#00b050" strokeweight="1pt"/>
-                <v:shape id="Cuadro de texto 37" o:spid="_x0000_s1043" type="#_x0000_t202" style="position:absolute;left:27829;width:1903;height:2790;visibility:visible;mso-wrap-style:square;v-text-anchor:top" o:gfxdata="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" filled="f" stroked="f" strokeweight=".5pt">
+              <v:group w14:anchorId="6159D068" id="Grupo 55" o:spid="_x0000_s1041" style="position:absolute;margin-left:142.2pt;margin-top:63.75pt;width:234.1pt;height:26.2pt;z-index:251680768" coordsize="29732,3326" o:gfxdata="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">
+                <v:rect id="Rectángulo 36" o:spid="_x0000_s1042" style="position:absolute;top:715;width:27907;height:2611;visibility:visible;mso-wrap-style:square;v-text-anchor:middle" o:gfxdata="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" filled="f" strokecolor="#00b050" strokeweight="1pt"/>
+                <v:shape id="Cuadro de texto 37" o:spid="_x0000_s1043" type="#_x0000_t202" style="position:absolute;left:27829;width:1903;height:2790;visibility:visible;mso-wrap-style:square;v-text-anchor:top" o:gfxdata="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" filled="f" stroked="f" strokeweight=".5pt">
                   <v:textbox>
                     <w:txbxContent>
                       <w:p>
@@ -3521,7 +3497,7 @@
       <w:r>
         <w:rPr>
           <w:noProof/>
-          <w:lang w:eastAsia="ja-JP"/>
+          <w:lang w:eastAsia="es-CO"/>
         </w:rPr>
         <mc:AlternateContent>
           <mc:Choice Requires="wpg">
@@ -3655,9 +3631,9 @@
           </mc:Choice>
           <mc:Fallback>
             <w:pict>
-              <v:group id="Grupo 54" o:spid="_x0000_s1044" style="position:absolute;margin-left:142.85pt;margin-top:26.8pt;width:127pt;height:17.05pt;z-index:251662336" coordsize="16131,2165" o:gfxdata="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">
-                <v:rect id="Rectángulo 21" o:spid="_x0000_s1045" style="position:absolute;top:874;width:14428;height:1110;visibility:visible;mso-wrap-style:square;v-text-anchor:middle" o:gfxdata="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" filled="f" strokecolor="red" strokeweight="1pt"/>
-                <v:shape id="Cuadro de texto 25" o:spid="_x0000_s1046" type="#_x0000_t202" style="position:absolute;left:14232;width:1899;height:2165;visibility:visible;mso-wrap-style:square;v-text-anchor:top" o:gfxdata="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" filled="f" stroked="f" strokeweight=".5pt">
+              <v:group w14:anchorId="35015AD3" id="Grupo 54" o:spid="_x0000_s1044" style="position:absolute;margin-left:142.85pt;margin-top:26.8pt;width:127pt;height:17.05pt;z-index:251662336" coordsize="16131,2165" o:gfxdata="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">
+                <v:rect id="Rectángulo 21" o:spid="_x0000_s1045" style="position:absolute;top:874;width:14428;height:1110;visibility:visible;mso-wrap-style:square;v-text-anchor:middle" o:gfxdata="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" filled="f" strokecolor="red" strokeweight="1pt"/>
+                <v:shape id="Cuadro de texto 25" o:spid="_x0000_s1046" type="#_x0000_t202" style="position:absolute;left:14232;width:1899;height:2165;visibility:visible;mso-wrap-style:square;v-text-anchor:top" o:gfxdata="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" filled="f" stroked="f" strokeweight=".5pt">
                   <v:textbox>
                     <w:txbxContent>
                       <w:p>
@@ -3684,7 +3660,7 @@
       <w:r>
         <w:rPr>
           <w:noProof/>
-          <w:lang w:eastAsia="ja-JP"/>
+          <w:lang w:eastAsia="es-CO"/>
         </w:rPr>
         <w:drawing>
           <wp:inline distT="0" distB="0" distL="0" distR="0" wp14:anchorId="6440BF6A" wp14:editId="25F7349D">
@@ -3826,15 +3802,7 @@
         <w:t>e</w:t>
       </w:r>
       <w:r>
-        <w:t xml:space="preserve"> las solicitudes a la </w:t>
-      </w:r>
-      <w:proofErr w:type="spellStart"/>
-      <w:r>
-        <w:t>app</w:t>
-      </w:r>
-      <w:proofErr w:type="spellEnd"/>
-      <w:r>
-        <w:t xml:space="preserve"> desde otro dominio</w:t>
+        <w:t xml:space="preserve"> las solicitudes a la app desde otro dominio</w:t>
       </w:r>
     </w:p>
     <w:p>
@@ -3861,7 +3829,7 @@
       <w:r>
         <w:rPr>
           <w:noProof/>
-          <w:lang w:eastAsia="ja-JP"/>
+          <w:lang w:eastAsia="es-CO"/>
         </w:rPr>
         <w:lastRenderedPageBreak/>
         <mc:AlternateContent>
@@ -3998,9 +3966,9 @@
           </mc:Choice>
           <mc:Fallback>
             <w:pict>
-              <v:group id="Grupo 53" o:spid="_x0000_s1047" style="position:absolute;margin-left:116.55pt;margin-top:84.4pt;width:144.55pt;height:20.4pt;z-index:251695104" coordsize="18358,2592" o:gfxdata="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">
-                <v:rect id="Rectángulo 42" o:spid="_x0000_s1048" style="position:absolute;top:397;width:15947;height:2195;visibility:visible;mso-wrap-style:square;v-text-anchor:middle" o:gfxdata="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" filled="f" strokecolor="#00b0f0" strokeweight="1pt"/>
-                <v:shape id="Cuadro de texto 44" o:spid="_x0000_s1049" type="#_x0000_t202" style="position:absolute;left:16220;width:2138;height:2190;visibility:visible;mso-wrap-style:square;v-text-anchor:top" o:gfxdata="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" filled="f" stroked="f" strokeweight=".5pt">
+              <v:group w14:anchorId="4153A33C" id="Grupo 53" o:spid="_x0000_s1047" style="position:absolute;margin-left:116.55pt;margin-top:84.4pt;width:144.55pt;height:20.4pt;z-index:251695104" coordsize="18358,2592" o:gfxdata="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">
+                <v:rect id="Rectángulo 42" o:spid="_x0000_s1048" style="position:absolute;top:397;width:15947;height:2195;visibility:visible;mso-wrap-style:square;v-text-anchor:middle" o:gfxdata="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" filled="f" strokecolor="#00b0f0" strokeweight="1pt"/>
+                <v:shape id="Cuadro de texto 44" o:spid="_x0000_s1049" type="#_x0000_t202" style="position:absolute;left:16220;width:2138;height:2190;visibility:visible;mso-wrap-style:square;v-text-anchor:top" o:gfxdata="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" filled="f" stroked="f" strokeweight=".5pt">
                   <v:textbox>
                     <w:txbxContent>
                       <w:p>
@@ -4029,7 +3997,7 @@
       <w:r>
         <w:rPr>
           <w:noProof/>
-          <w:lang w:eastAsia="ja-JP"/>
+          <w:lang w:eastAsia="es-CO"/>
         </w:rPr>
         <mc:AlternateContent>
           <mc:Choice Requires="wpg">
@@ -4165,9 +4133,9 @@
           </mc:Choice>
           <mc:Fallback>
             <w:pict>
-              <v:group id="Grupo 52" o:spid="_x0000_s1050" style="position:absolute;margin-left:115.3pt;margin-top:101.3pt;width:78.8pt;height:17.25pt;z-index:251708416" coordsize="10009,2190" o:gfxdata="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">
-                <v:rect id="Rectángulo 48" o:spid="_x0000_s1051" style="position:absolute;top:954;width:7481;height:890;visibility:visible;mso-wrap-style:square;v-text-anchor:middle" o:gfxdata="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" filled="f" strokecolor="red" strokeweight="1pt"/>
-                <v:shape id="Cuadro de texto 49" o:spid="_x0000_s1052" type="#_x0000_t202" style="position:absolute;left:7871;width:2138;height:2190;visibility:visible;mso-wrap-style:square;v-text-anchor:top" o:gfxdata="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" filled="f" stroked="f" strokeweight=".5pt">
+              <v:group w14:anchorId="103DE71D" id="Grupo 52" o:spid="_x0000_s1050" style="position:absolute;margin-left:115.3pt;margin-top:101.3pt;width:78.8pt;height:17.25pt;z-index:251708416" coordsize="10009,2190" o:gfxdata="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">
+                <v:rect id="Rectángulo 48" o:spid="_x0000_s1051" style="position:absolute;top:954;width:7481;height:890;visibility:visible;mso-wrap-style:square;v-text-anchor:middle" o:gfxdata="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" filled="f" strokecolor="red" strokeweight="1pt"/>
+                <v:shape id="Cuadro de texto 49" o:spid="_x0000_s1052" type="#_x0000_t202" style="position:absolute;left:7871;width:2138;height:2190;visibility:visible;mso-wrap-style:square;v-text-anchor:top" o:gfxdata="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" filled="f" stroked="f" strokeweight=".5pt">
                   <v:textbox>
                     <w:txbxContent>
                       <w:p>
@@ -4196,7 +4164,7 @@
       <w:r>
         <w:rPr>
           <w:noProof/>
-          <w:lang w:eastAsia="ja-JP"/>
+          <w:lang w:eastAsia="es-CO"/>
         </w:rPr>
         <mc:AlternateContent>
           <mc:Choice Requires="wpg">
@@ -4334,9 +4302,9 @@
           </mc:Choice>
           <mc:Fallback>
             <w:pict>
-              <v:group id="Grupo 51" o:spid="_x0000_s1053" style="position:absolute;margin-left:115.3pt;margin-top:130.1pt;width:202.15pt;height:17.9pt;z-index:251703296" coordsize="25673,2274" o:gfxdata="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">
-                <v:rect id="Rectángulo 46" o:spid="_x0000_s1054" style="position:absolute;top:79;width:23513;height:2195;visibility:visible;mso-wrap-style:square;v-text-anchor:middle" o:gfxdata="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" filled="f" strokecolor="#bfbfbf [2412]" strokeweight="1pt"/>
-                <v:shape id="Cuadro de texto 47" o:spid="_x0000_s1055" type="#_x0000_t202" style="position:absolute;left:23535;width:2138;height:2190;visibility:visible;mso-wrap-style:square;v-text-anchor:top" o:gfxdata="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" filled="f" stroked="f" strokeweight=".5pt">
+              <v:group w14:anchorId="206B2BD6" id="Grupo 51" o:spid="_x0000_s1053" style="position:absolute;margin-left:115.3pt;margin-top:130.1pt;width:202.15pt;height:17.9pt;z-index:251703296" coordsize="25673,2274" o:gfxdata="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">
+                <v:rect id="Rectángulo 46" o:spid="_x0000_s1054" style="position:absolute;top:79;width:23513;height:2195;visibility:visible;mso-wrap-style:square;v-text-anchor:middle" o:gfxdata="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" filled="f" strokecolor="#bfbfbf [2412]" strokeweight="1pt"/>
+                <v:shape id="Cuadro de texto 47" o:spid="_x0000_s1055" type="#_x0000_t202" style="position:absolute;left:23535;width:2138;height:2190;visibility:visible;mso-wrap-style:square;v-text-anchor:top" o:gfxdata="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" filled="f" stroked="f" strokeweight=".5pt">
                   <v:textbox>
                     <w:txbxContent>
                       <w:p>
@@ -4365,7 +4333,7 @@
       <w:r>
         <w:rPr>
           <w:noProof/>
-          <w:lang w:eastAsia="ja-JP"/>
+          <w:lang w:eastAsia="es-CO"/>
         </w:rPr>
         <w:drawing>
           <wp:inline distT="0" distB="0" distL="0" distR="0" wp14:anchorId="4E346124" wp14:editId="4D028F92">
@@ -4418,7 +4386,7 @@
       <w:r>
         <w:rPr>
           <w:noProof/>
-          <w:lang w:eastAsia="ja-JP"/>
+          <w:lang w:eastAsia="es-CO"/>
         </w:rPr>
         <mc:AlternateContent>
           <mc:Choice Requires="wpg">
@@ -4554,9 +4522,9 @@
           </mc:Choice>
           <mc:Fallback>
             <w:pict>
-              <v:group id="Grupo 50" o:spid="_x0000_s1056" style="position:absolute;margin-left:110.9pt;margin-top:24.55pt;width:284.15pt;height:26.2pt;z-index:251698176" coordsize="36089,3325" o:gfxdata="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">
-                <v:rect id="Rectángulo 43" o:spid="_x0000_s1057" style="position:absolute;width:34022;height:3325;visibility:visible;mso-wrap-style:square;v-text-anchor:middle" o:gfxdata="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" filled="f" strokecolor="#00b0f0" strokeweight="1pt"/>
-                <v:shape id="Cuadro de texto 45" o:spid="_x0000_s1058" type="#_x0000_t202" style="position:absolute;left:33952;top:238;width:2137;height:2191;visibility:visible;mso-wrap-style:square;v-text-anchor:top" o:gfxdata="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" filled="f" stroked="f" strokeweight=".5pt">
+              <v:group w14:anchorId="1C4FED98" id="Grupo 50" o:spid="_x0000_s1056" style="position:absolute;margin-left:110.9pt;margin-top:24.55pt;width:284.15pt;height:26.2pt;z-index:251698176" coordsize="36089,3325" o:gfxdata="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">
+                <v:rect id="Rectángulo 43" o:spid="_x0000_s1057" style="position:absolute;width:34022;height:3325;visibility:visible;mso-wrap-style:square;v-text-anchor:middle" o:gfxdata="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" filled="f" strokecolor="#00b0f0" strokeweight="1pt"/>
+                <v:shape id="Cuadro de texto 45" o:spid="_x0000_s1058" type="#_x0000_t202" style="position:absolute;left:33952;top:238;width:2137;height:2191;visibility:visible;mso-wrap-style:square;v-text-anchor:top" o:gfxdata="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" filled="f" stroked="f" strokeweight=".5pt">
                   <v:textbox>
                     <w:txbxContent>
                       <w:p>
@@ -4585,7 +4553,7 @@
       <w:r>
         <w:rPr>
           <w:noProof/>
-          <w:lang w:eastAsia="ja-JP"/>
+          <w:lang w:eastAsia="es-CO"/>
         </w:rPr>
         <w:drawing>
           <wp:inline distT="0" distB="0" distL="0" distR="0" wp14:anchorId="2753EAD3" wp14:editId="46BAD436">
@@ -4650,7 +4618,7 @@
       <w:r>
         <w:rPr>
           <w:noProof/>
-          <w:lang w:eastAsia="ja-JP"/>
+          <w:lang w:eastAsia="es-CO"/>
         </w:rPr>
         <w:drawing>
           <wp:inline distT="0" distB="0" distL="0" distR="0" wp14:anchorId="4AD813F6" wp14:editId="1AD60A5C">
@@ -4712,7 +4680,7 @@
       <w:r>
         <w:rPr>
           <w:noProof/>
-          <w:lang w:eastAsia="ja-JP"/>
+          <w:lang w:eastAsia="es-CO"/>
         </w:rPr>
         <w:drawing>
           <wp:inline distT="0" distB="0" distL="0" distR="0" wp14:anchorId="361A211C" wp14:editId="24E77C96">
@@ -4761,7 +4729,7 @@
       <w:r>
         <w:rPr>
           <w:noProof/>
-          <w:lang w:eastAsia="ja-JP"/>
+          <w:lang w:eastAsia="es-CO"/>
         </w:rPr>
         <w:drawing>
           <wp:inline distT="0" distB="0" distL="0" distR="0" wp14:anchorId="0FA7462F" wp14:editId="578F4BB4">
@@ -4822,7 +4790,7 @@
       <w:r>
         <w:rPr>
           <w:noProof/>
-          <w:lang w:eastAsia="ja-JP"/>
+          <w:lang w:eastAsia="es-CO"/>
         </w:rPr>
         <w:lastRenderedPageBreak/>
         <w:drawing>
@@ -4873,7 +4841,7 @@
       <w:r>
         <w:rPr>
           <w:noProof/>
-          <w:lang w:eastAsia="ja-JP"/>
+          <w:lang w:eastAsia="es-CO"/>
         </w:rPr>
         <w:drawing>
           <wp:inline distT="0" distB="0" distL="0" distR="0" wp14:anchorId="6CF00E40" wp14:editId="6D82DB69">
@@ -4952,7 +4920,7 @@
       <w:r>
         <w:rPr>
           <w:noProof/>
-          <w:lang w:eastAsia="ja-JP"/>
+          <w:lang w:eastAsia="es-CO"/>
         </w:rPr>
         <w:lastRenderedPageBreak/>
         <w:drawing>
@@ -5011,7 +4979,7 @@
       <w:r>
         <w:rPr>
           <w:noProof/>
-          <w:lang w:eastAsia="ja-JP"/>
+          <w:lang w:eastAsia="es-CO"/>
         </w:rPr>
         <w:drawing>
           <wp:inline distT="0" distB="0" distL="0" distR="0" wp14:anchorId="290F809A" wp14:editId="09853FB8">
@@ -5069,7 +5037,7 @@
       <w:r>
         <w:rPr>
           <w:noProof/>
-          <w:lang w:eastAsia="ja-JP"/>
+          <w:lang w:eastAsia="es-CO"/>
         </w:rPr>
         <w:lastRenderedPageBreak/>
         <w:drawing>
@@ -5141,7 +5109,7 @@
       <w:r>
         <w:rPr>
           <w:noProof/>
-          <w:lang w:eastAsia="ja-JP"/>
+          <w:lang w:eastAsia="es-CO"/>
         </w:rPr>
         <w:drawing>
           <wp:inline distT="0" distB="0" distL="0" distR="0" wp14:anchorId="6778E32B" wp14:editId="7967FA27">
@@ -5200,7 +5168,7 @@
       <w:r>
         <w:rPr>
           <w:noProof/>
-          <w:lang w:eastAsia="ja-JP"/>
+          <w:lang w:eastAsia="es-CO"/>
         </w:rPr>
         <w:drawing>
           <wp:inline distT="0" distB="0" distL="0" distR="0" wp14:anchorId="6CB6CCB8" wp14:editId="39BF841E">
@@ -5271,7 +5239,7 @@
       <w:r>
         <w:rPr>
           <w:noProof/>
-          <w:lang w:eastAsia="ja-JP"/>
+          <w:lang w:eastAsia="es-CO"/>
         </w:rPr>
         <w:lastRenderedPageBreak/>
         <w:drawing>
@@ -5331,7 +5299,7 @@
       <w:r>
         <w:rPr>
           <w:noProof/>
-          <w:lang w:eastAsia="ja-JP"/>
+          <w:lang w:eastAsia="es-CO"/>
         </w:rPr>
         <w:drawing>
           <wp:inline distT="0" distB="0" distL="0" distR="0" wp14:anchorId="6EF6BE6F" wp14:editId="4BDE8571">
@@ -5402,7 +5370,7 @@
       <w:r>
         <w:rPr>
           <w:noProof/>
-          <w:lang w:eastAsia="ja-JP"/>
+          <w:lang w:eastAsia="es-CO"/>
         </w:rPr>
         <w:drawing>
           <wp:inline distT="0" distB="0" distL="0" distR="0" wp14:anchorId="2902FC34" wp14:editId="5A5A6CC1">
@@ -5453,8 +5421,237 @@
           </wp:inline>
         </w:drawing>
       </w:r>
-      <w:bookmarkStart w:id="1" w:name="_GoBack"/>
-      <w:bookmarkEnd w:id="1"/>
+    </w:p>
+    <w:p/>
+    <w:p>
+      <w:pPr>
+        <w:rPr>
+          <w:b/>
+        </w:rPr>
+      </w:pPr>
+      <w:r>
+        <w:rPr>
+          <w:b/>
+        </w:rPr>
+        <w:t xml:space="preserve">HU_014 y HU_015 </w:t>
+      </w:r>
+      <w:proofErr w:type="spellStart"/>
+      <w:r>
+        <w:rPr>
+          <w:b/>
+        </w:rPr>
+        <w:t>Contrucción</w:t>
+      </w:r>
+      <w:proofErr w:type="spellEnd"/>
+      <w:r>
+        <w:rPr>
+          <w:b/>
+        </w:rPr>
+        <w:t xml:space="preserve"> de </w:t>
+      </w:r>
+      <w:r>
+        <w:rPr>
+          <w:b/>
+        </w:rPr>
+        <w:t>pipelines</w:t>
+      </w:r>
+      <w:r>
+        <w:rPr>
+          <w:b/>
+        </w:rPr>
+        <w:t xml:space="preserve"> en </w:t>
+      </w:r>
+      <w:proofErr w:type="spellStart"/>
+      <w:r>
+        <w:rPr>
+          <w:b/>
+        </w:rPr>
+        <w:t>Azure</w:t>
+      </w:r>
+      <w:proofErr w:type="spellEnd"/>
+      <w:r>
+        <w:rPr>
+          <w:b/>
+        </w:rPr>
+        <w:t xml:space="preserve"> </w:t>
+      </w:r>
+      <w:proofErr w:type="spellStart"/>
+      <w:r>
+        <w:rPr>
+          <w:b/>
+        </w:rPr>
+        <w:t>Devops</w:t>
+      </w:r>
+      <w:proofErr w:type="spellEnd"/>
+    </w:p>
+    <w:p>
+      <w:r>
+        <w:rPr>
+          <w:noProof/>
+          <w:lang w:eastAsia="es-CO"/>
+        </w:rPr>
+        <w:lastRenderedPageBreak/>
+        <w:drawing>
+          <wp:inline distT="0" distB="0" distL="0" distR="0" wp14:anchorId="2884C251" wp14:editId="59329C17">
+            <wp:extent cx="5612130" cy="2548604"/>
+            <wp:effectExtent l="0" t="0" r="7620" b="4445"/>
+            <wp:docPr id="28" name="Imagen 28" descr="D:\Users\usuario\Pictures\azure1.jpg"/>
+            <wp:cNvGraphicFramePr>
+              <a:graphicFrameLocks xmlns:a="http://schemas.openxmlformats.org/drawingml/2006/main" noChangeAspect="1"/>
+            </wp:cNvGraphicFramePr>
+            <a:graphic xmlns:a="http://schemas.openxmlformats.org/drawingml/2006/main">
+              <a:graphicData uri="http://schemas.openxmlformats.org/drawingml/2006/picture">
+                <pic:pic xmlns:pic="http://schemas.openxmlformats.org/drawingml/2006/picture">
+                  <pic:nvPicPr>
+                    <pic:cNvPr id="0" name="Picture 11" descr="D:\Users\usuario\Pictures\azure1.jpg"/>
+                    <pic:cNvPicPr>
+                      <a:picLocks noChangeAspect="1" noChangeArrowheads="1"/>
+                    </pic:cNvPicPr>
+                  </pic:nvPicPr>
+                  <pic:blipFill>
+                    <a:blip r:embed="rId38">
+                      <a:extLst>
+                        <a:ext uri="{28A0092B-C50C-407E-A947-70E740481C1C}">
+                          <a14:useLocalDpi xmlns:a14="http://schemas.microsoft.com/office/drawing/2010/main" val="0"/>
+                        </a:ext>
+                      </a:extLst>
+                    </a:blip>
+                    <a:srcRect/>
+                    <a:stretch>
+                      <a:fillRect/>
+                    </a:stretch>
+                  </pic:blipFill>
+                  <pic:spPr bwMode="auto">
+                    <a:xfrm>
+                      <a:off x="0" y="0"/>
+                      <a:ext cx="5612130" cy="2548604"/>
+                    </a:xfrm>
+                    <a:prstGeom prst="rect">
+                      <a:avLst/>
+                    </a:prstGeom>
+                    <a:noFill/>
+                    <a:ln>
+                      <a:noFill/>
+                    </a:ln>
+                  </pic:spPr>
+                </pic:pic>
+              </a:graphicData>
+            </a:graphic>
+          </wp:inline>
+        </w:drawing>
+      </w:r>
+    </w:p>
+    <w:p>
+      <w:r>
+        <w:rPr>
+          <w:noProof/>
+          <w:lang w:eastAsia="es-CO"/>
+        </w:rPr>
+        <w:drawing>
+          <wp:inline distT="0" distB="0" distL="0" distR="0" wp14:anchorId="58241B41" wp14:editId="400BE226">
+            <wp:extent cx="5612130" cy="2548604"/>
+            <wp:effectExtent l="0" t="0" r="7620" b="4445"/>
+            <wp:docPr id="61" name="Imagen 61" descr="D:\Users\usuario\Pictures\azure2.jpeg"/>
+            <wp:cNvGraphicFramePr>
+              <a:graphicFrameLocks xmlns:a="http://schemas.openxmlformats.org/drawingml/2006/main" noChangeAspect="1"/>
+            </wp:cNvGraphicFramePr>
+            <a:graphic xmlns:a="http://schemas.openxmlformats.org/drawingml/2006/main">
+              <a:graphicData uri="http://schemas.openxmlformats.org/drawingml/2006/picture">
+                <pic:pic xmlns:pic="http://schemas.openxmlformats.org/drawingml/2006/picture">
+                  <pic:nvPicPr>
+                    <pic:cNvPr id="0" name="Picture 12" descr="D:\Users\usuario\Pictures\azure2.jpeg"/>
+                    <pic:cNvPicPr>
+                      <a:picLocks noChangeAspect="1" noChangeArrowheads="1"/>
+                    </pic:cNvPicPr>
+                  </pic:nvPicPr>
+                  <pic:blipFill>
+                    <a:blip r:embed="rId39">
+                      <a:extLst>
+                        <a:ext uri="{28A0092B-C50C-407E-A947-70E740481C1C}">
+                          <a14:useLocalDpi xmlns:a14="http://schemas.microsoft.com/office/drawing/2010/main" val="0"/>
+                        </a:ext>
+                      </a:extLst>
+                    </a:blip>
+                    <a:srcRect/>
+                    <a:stretch>
+                      <a:fillRect/>
+                    </a:stretch>
+                  </pic:blipFill>
+                  <pic:spPr bwMode="auto">
+                    <a:xfrm>
+                      <a:off x="0" y="0"/>
+                      <a:ext cx="5612130" cy="2548604"/>
+                    </a:xfrm>
+                    <a:prstGeom prst="rect">
+                      <a:avLst/>
+                    </a:prstGeom>
+                    <a:noFill/>
+                    <a:ln>
+                      <a:noFill/>
+                    </a:ln>
+                  </pic:spPr>
+                </pic:pic>
+              </a:graphicData>
+            </a:graphic>
+          </wp:inline>
+        </w:drawing>
+      </w:r>
+    </w:p>
+    <w:p>
+      <w:r>
+        <w:rPr>
+          <w:noProof/>
+          <w:lang w:eastAsia="es-CO"/>
+        </w:rPr>
+        <w:drawing>
+          <wp:inline distT="0" distB="0" distL="0" distR="0" wp14:anchorId="4E3A109C" wp14:editId="15819C9C">
+            <wp:extent cx="5612130" cy="2568768"/>
+            <wp:effectExtent l="0" t="0" r="7620" b="3175"/>
+            <wp:docPr id="62" name="Imagen 62" descr="D:\Users\usuario\Pictures\azure 3.jpeg"/>
+            <wp:cNvGraphicFramePr>
+              <a:graphicFrameLocks xmlns:a="http://schemas.openxmlformats.org/drawingml/2006/main" noChangeAspect="1"/>
+            </wp:cNvGraphicFramePr>
+            <a:graphic xmlns:a="http://schemas.openxmlformats.org/drawingml/2006/main">
+              <a:graphicData uri="http://schemas.openxmlformats.org/drawingml/2006/picture">
+                <pic:pic xmlns:pic="http://schemas.openxmlformats.org/drawingml/2006/picture">
+                  <pic:nvPicPr>
+                    <pic:cNvPr id="0" name="Picture 13" descr="D:\Users\usuario\Pictures\azure 3.jpeg"/>
+                    <pic:cNvPicPr>
+                      <a:picLocks noChangeAspect="1" noChangeArrowheads="1"/>
+                    </pic:cNvPicPr>
+                  </pic:nvPicPr>
+                  <pic:blipFill>
+                    <a:blip r:embed="rId40">
+                      <a:extLst>
+                        <a:ext uri="{28A0092B-C50C-407E-A947-70E740481C1C}">
+                          <a14:useLocalDpi xmlns:a14="http://schemas.microsoft.com/office/drawing/2010/main" val="0"/>
+                        </a:ext>
+                      </a:extLst>
+                    </a:blip>
+                    <a:srcRect/>
+                    <a:stretch>
+                      <a:fillRect/>
+                    </a:stretch>
+                  </pic:blipFill>
+                  <pic:spPr bwMode="auto">
+                    <a:xfrm>
+                      <a:off x="0" y="0"/>
+                      <a:ext cx="5612130" cy="2568768"/>
+                    </a:xfrm>
+                    <a:prstGeom prst="rect">
+                      <a:avLst/>
+                    </a:prstGeom>
+                    <a:noFill/>
+                    <a:ln>
+                      <a:noFill/>
+                    </a:ln>
+                  </pic:spPr>
+                </pic:pic>
+              </a:graphicData>
+            </a:graphic>
+          </wp:inline>
+        </w:drawing>
+      </w:r>
     </w:p>
     <w:p/>
     <w:sectPr>
@@ -5468,8 +5665,8 @@
 </file>
 
 <file path=word/numbering.xml><?xml version="1.0" encoding="utf-8"?>
-<w:numbering xmlns:wpc="http://schemas.microsoft.com/office/word/2010/wordprocessingCanvas" xmlns:mc="http://schemas.openxmlformats.org/markup-compatibility/2006" xmlns:o="urn:schemas-microsoft-com:office:office" xmlns:r="http://schemas.openxmlformats.org/officeDocument/2006/relationships" xmlns:m="http://schemas.openxmlformats.org/officeDocument/2006/math" xmlns:v="urn:schemas-microsoft-com:vml" xmlns:wp14="http://schemas.microsoft.com/office/word/2010/wordprocessingDrawing" xmlns:wp="http://schemas.openxmlformats.org/drawingml/2006/wordprocessingDrawing" xmlns:w10="urn:schemas-microsoft-com:office:word" xmlns:w="http://schemas.openxmlformats.org/wordprocessingml/2006/main" xmlns:w14="http://schemas.microsoft.com/office/word/2010/wordml" xmlns:wpg="http://schemas.microsoft.com/office/word/2010/wordprocessingGroup" xmlns:wpi="http://schemas.microsoft.com/office/word/2010/wordprocessingInk" xmlns:wne="http://schemas.microsoft.com/office/word/2006/wordml" xmlns:wps="http://schemas.microsoft.com/office/word/2010/wordprocessingShape" mc:Ignorable="w14 wp14">
-  <w:abstractNum w:abstractNumId="0">
+<w:numbering xmlns:wpc="http://schemas.microsoft.com/office/word/2010/wordprocessingCanvas" xmlns:cx="http://schemas.microsoft.com/office/drawing/2014/chartex" xmlns:mc="http://schemas.openxmlformats.org/markup-compatibility/2006" xmlns:o="urn:schemas-microsoft-com:office:office" xmlns:r="http://schemas.openxmlformats.org/officeDocument/2006/relationships" xmlns:m="http://schemas.openxmlformats.org/officeDocument/2006/math" xmlns:v="urn:schemas-microsoft-com:vml" xmlns:wp14="http://schemas.microsoft.com/office/word/2010/wordprocessingDrawing" xmlns:wp="http://schemas.openxmlformats.org/drawingml/2006/wordprocessingDrawing" xmlns:w10="urn:schemas-microsoft-com:office:word" xmlns:w="http://schemas.openxmlformats.org/wordprocessingml/2006/main" xmlns:w14="http://schemas.microsoft.com/office/word/2010/wordml" xmlns:w15="http://schemas.microsoft.com/office/word/2012/wordml" xmlns:w16se="http://schemas.microsoft.com/office/word/2015/wordml/symex" xmlns:wpg="http://schemas.microsoft.com/office/word/2010/wordprocessingGroup" xmlns:wpi="http://schemas.microsoft.com/office/word/2010/wordprocessingInk" xmlns:wne="http://schemas.microsoft.com/office/word/2006/wordml" xmlns:wps="http://schemas.microsoft.com/office/word/2010/wordprocessingShape" mc:Ignorable="w14 w15 w16se wp14">
+  <w:abstractNum w:abstractNumId="0" w15:restartNumberingAfterBreak="0">
     <w:nsid w:val="1A056BE6"/>
     <w:multiLevelType w:val="hybridMultilevel"/>
     <w:tmpl w:val="22EE6B44"/>
@@ -5558,7 +5755,7 @@
       </w:pPr>
     </w:lvl>
   </w:abstractNum>
-  <w:abstractNum w:abstractNumId="1">
+  <w:abstractNum w:abstractNumId="1" w15:restartNumberingAfterBreak="0">
     <w:nsid w:val="418A1ACF"/>
     <w:multiLevelType w:val="multilevel"/>
     <w:tmpl w:val="54E8BAFC"/>
@@ -5707,7 +5904,7 @@
       </w:rPr>
     </w:lvl>
   </w:abstractNum>
-  <w:abstractNum w:abstractNumId="2">
+  <w:abstractNum w:abstractNumId="2" w15:restartNumberingAfterBreak="0">
     <w:nsid w:val="647F2DE8"/>
     <w:multiLevelType w:val="hybridMultilevel"/>
     <w:tmpl w:val="23247368"/>
@@ -5810,7 +6007,7 @@
 </file>
 
 <file path=word/styles.xml><?xml version="1.0" encoding="utf-8"?>
-<w:styles xmlns:mc="http://schemas.openxmlformats.org/markup-compatibility/2006" xmlns:r="http://schemas.openxmlformats.org/officeDocument/2006/relationships" xmlns:w="http://schemas.openxmlformats.org/wordprocessingml/2006/main" xmlns:w14="http://schemas.microsoft.com/office/word/2010/wordml" mc:Ignorable="w14">
+<w:styles xmlns:mc="http://schemas.openxmlformats.org/markup-compatibility/2006" xmlns:r="http://schemas.openxmlformats.org/officeDocument/2006/relationships" xmlns:w="http://schemas.openxmlformats.org/wordprocessingml/2006/main" xmlns:w14="http://schemas.microsoft.com/office/word/2010/wordml" xmlns:w15="http://schemas.microsoft.com/office/word/2012/wordml" xmlns:w16se="http://schemas.microsoft.com/office/word/2015/wordml/symex" mc:Ignorable="w14 w15 w16se">
   <w:docDefaults>
     <w:rPrDefault>
       <w:rPr>
@@ -5826,391 +6023,378 @@
       </w:pPr>
     </w:pPrDefault>
   </w:docDefaults>
-  <w:latentStyles w:defLockedState="0" w:defUIPriority="99" w:defSemiHidden="1" w:defUnhideWhenUsed="1" w:defQFormat="0" w:count="267">
-    <w:lsdException w:name="Normal" w:semiHidden="0" w:uiPriority="0" w:unhideWhenUsed="0" w:qFormat="1"/>
-    <w:lsdException w:name="heading 1" w:semiHidden="0" w:uiPriority="9" w:unhideWhenUsed="0" w:qFormat="1"/>
-    <w:lsdException w:name="heading 2" w:uiPriority="9" w:qFormat="1"/>
-    <w:lsdException w:name="heading 3" w:uiPriority="9" w:qFormat="1"/>
-    <w:lsdException w:name="heading 4" w:uiPriority="9" w:qFormat="1"/>
-    <w:lsdException w:name="heading 5" w:uiPriority="9" w:qFormat="1"/>
-    <w:lsdException w:name="heading 6" w:uiPriority="9" w:qFormat="1"/>
-    <w:lsdException w:name="heading 7" w:uiPriority="9" w:qFormat="1"/>
-    <w:lsdException w:name="heading 8" w:uiPriority="9" w:qFormat="1"/>
-    <w:lsdException w:name="heading 9" w:uiPriority="9" w:qFormat="1"/>
-    <w:lsdException w:name="toc 1" w:uiPriority="39"/>
-    <w:lsdException w:name="toc 2" w:uiPriority="39"/>
-    <w:lsdException w:name="toc 3" w:uiPriority="39"/>
-    <w:lsdException w:name="toc 4" w:uiPriority="39"/>
-    <w:lsdException w:name="toc 5" w:uiPriority="39"/>
-    <w:lsdException w:name="toc 6" w:uiPriority="39"/>
-    <w:lsdException w:name="toc 7" w:uiPriority="39"/>
-    <w:lsdException w:name="toc 8" w:uiPriority="39"/>
-    <w:lsdException w:name="toc 9" w:uiPriority="39"/>
-    <w:lsdException w:name="caption" w:uiPriority="35" w:qFormat="1"/>
-    <w:lsdException w:name="Title" w:semiHidden="0" w:uiPriority="10" w:unhideWhenUsed="0" w:qFormat="1"/>
-    <w:lsdException w:name="Default Paragraph Font" w:uiPriority="1"/>
-    <w:lsdException w:name="Subtitle" w:semiHidden="0" w:uiPriority="11" w:unhideWhenUsed="0" w:qFormat="1"/>
-    <w:lsdException w:name="Strong" w:semiHidden="0" w:uiPriority="22" w:unhideWhenUsed="0" w:qFormat="1"/>
-    <w:lsdException w:name="Emphasis" w:semiHidden="0" w:uiPriority="20" w:unhideWhenUsed="0" w:qFormat="1"/>
-    <w:lsdException w:name="Table Grid" w:semiHidden="0" w:uiPriority="39" w:unhideWhenUsed="0"/>
-    <w:lsdException w:name="Placeholder Text" w:unhideWhenUsed="0"/>
-    <w:lsdException w:name="No Spacing" w:semiHidden="0" w:uiPriority="1" w:unhideWhenUsed="0" w:qFormat="1"/>
-    <w:lsdException w:name="Light Shading" w:semiHidden="0" w:uiPriority="60" w:unhideWhenUsed="0"/>
-    <w:lsdException w:name="Light List" w:semiHidden="0" w:uiPriority="61" w:unhideWhenUsed="0"/>
-    <w:lsdException w:name="Light Grid" w:semiHidden="0" w:uiPriority="62" w:unhideWhenUsed="0"/>
-    <w:lsdException w:name="Medium Shading 1" w:semiHidden="0" w:uiPriority="63" w:unhideWhenUsed="0"/>
-    <w:lsdException w:name="Medium Shading 2" w:semiHidden="0" w:uiPriority="64" w:unhideWhenUsed="0"/>
-    <w:lsdException w:name="Medium List 1" w:semiHidden="0" w:uiPriority="65" w:unhideWhenUsed="0"/>
-    <w:lsdException w:name="Medium List 2" w:semiHidden="0" w:uiPriority="66" w:unhideWhenUsed="0"/>
-    <w:lsdException w:name="Medium Grid 1" w:semiHidden="0" w:uiPriority="67" w:unhideWhenUsed="0"/>
-    <w:lsdException w:name="Medium Grid 2" w:semiHidden="0" w:uiPriority="68" w:unhideWhenUsed="0"/>
-    <w:lsdException w:name="Medium Grid 3" w:semiHidden="0" w:uiPriority="69" w:unhideWhenUsed="0"/>
-    <w:lsdException w:name="Dark List" w:semiHidden="0" w:uiPriority="70" w:unhideWhenUsed="0"/>
-    <w:lsdException w:name="Colorful Shading" w:semiHidden="0" w:uiPriority="71" w:unhideWhenUsed="0"/>
-    <w:lsdException w:name="Colorful List" w:semiHidden="0" w:uiPriority="72" w:unhideWhenUsed="0"/>
-    <w:lsdException w:name="Colorful Grid" w:semiHidden="0" w:uiPriority="73" w:unhideWhenUsed="0"/>
-    <w:lsdException w:name="Light Shading Accent 1" w:semiHidden="0" w:uiPriority="60" w:unhideWhenUsed="0"/>
-    <w:lsdException w:name="Light List Accent 1" w:semiHidden="0" w:uiPriority="61" w:unhideWhenUsed="0"/>
-    <w:lsdException w:name="Light Grid Accent 1" w:semiHidden="0" w:uiPriority="62" w:unhideWhenUsed="0"/>
-    <w:lsdException w:name="Medium Shading 1 Accent 1" w:semiHidden="0" w:uiPriority="63" w:unhideWhenUsed="0"/>
-    <w:lsdException w:name="Medium Shading 2 Accent 1" w:semiHidden="0" w:uiPriority="64" w:unhideWhenUsed="0"/>
-    <w:lsdException w:name="Medium List 1 Accent 1" w:semiHidden="0" w:uiPriority="65" w:unhideWhenUsed="0"/>
-    <w:lsdException w:name="Revision" w:unhideWhenUsed="0"/>
-    <w:lsdException w:name="List Paragraph" w:semiHidden="0" w:uiPriority="34" w:unhideWhenUsed="0" w:qFormat="1"/>
-    <w:lsdException w:name="Quote" w:semiHidden="0" w:uiPriority="29" w:unhideWhenUsed="0" w:qFormat="1"/>
-    <w:lsdException w:name="Intense Quote" w:semiHidden="0" w:uiPriority="30" w:unhideWhenUsed="0" w:qFormat="1"/>
-    <w:lsdException w:name="Medium List 2 Accent 1" w:semiHidden="0" w:uiPriority="66" w:unhideWhenUsed="0"/>
-    <w:lsdException w:name="Medium Grid 1 Accent 1" w:semiHidden="0" w:uiPriority="67" w:unhideWhenUsed="0"/>
-    <w:lsdException w:name="Medium Grid 2 Accent 1" w:semiHidden="0" w:uiPriority="68" w:unhideWhenUsed="0"/>
-    <w:lsdException w:name="Medium Grid 3 Accent 1" w:semiHidden="0" w:uiPriority="69" w:unhideWhenUsed="0"/>
-    <w:lsdException w:name="Dark List Accent 1" w:semiHidden="0" w:uiPriority="70" w:unhideWhenUsed="0"/>
-    <w:lsdException w:name="Colorful Shading Accent 1" w:semiHidden="0" w:uiPriority="71" w:unhideWhenUsed="0"/>
-    <w:lsdException w:name="Colorful List Accent 1" w:semiHidden="0" w:uiPriority="72" w:unhideWhenUsed="0"/>
-    <w:lsdException w:name="Colorful Grid Accent 1" w:semiHidden="0" w:uiPriority="73" w:unhideWhenUsed="0"/>
-    <w:lsdException w:name="Light Shading Accent 2" w:semiHidden="0" w:uiPriority="60" w:unhideWhenUsed="0"/>
-    <w:lsdException w:name="Light List Accent 2" w:semiHidden="0" w:uiPriority="61" w:unhideWhenUsed="0"/>
-    <w:lsdException w:name="Light Grid Accent 2" w:semiHidden="0" w:uiPriority="62" w:unhideWhenUsed="0"/>
-    <w:lsdException w:name="Medium Shading 1 Accent 2" w:semiHidden="0" w:uiPriority="63" w:unhideWhenUsed="0"/>
-    <w:lsdException w:name="Medium Shading 2 Accent 2" w:semiHidden="0" w:uiPriority="64" w:unhideWhenUsed="0"/>
-    <w:lsdException w:name="Medium List 1 Accent 2" w:semiHidden="0" w:uiPriority="65" w:unhideWhenUsed="0"/>
-    <w:lsdException w:name="Medium List 2 Accent 2" w:semiHidden="0" w:uiPriority="66" w:unhideWhenUsed="0"/>
-    <w:lsdException w:name="Medium Grid 1 Accent 2" w:semiHidden="0" w:uiPriority="67" w:unhideWhenUsed="0"/>
-    <w:lsdException w:name="Medium Grid 2 Accent 2" w:semiHidden="0" w:uiPriority="68" w:unhideWhenUsed="0"/>
-    <w:lsdException w:name="Medium Grid 3 Accent 2" w:semiHidden="0" w:uiPriority="69" w:unhideWhenUsed="0"/>
-    <w:lsdException w:name="Dark List Accent 2" w:semiHidden="0" w:uiPriority="70" w:unhideWhenUsed="0"/>
-    <w:lsdException w:name="Colorful Shading Accent 2" w:semiHidden="0" w:uiPriority="71" w:unhideWhenUsed="0"/>
-    <w:lsdException w:name="Colorful List Accent 2" w:semiHidden="0" w:uiPriority="72" w:unhideWhenUsed="0"/>
-    <w:lsdException w:name="Colorful Grid Accent 2" w:semiHidden="0" w:uiPriority="73" w:unhideWhenUsed="0"/>
-    <w:lsdException w:name="Light Shading Accent 3" w:semiHidden="0" w:uiPriority="60" w:unhideWhenUsed="0"/>
-    <w:lsdException w:name="Light List Accent 3" w:semiHidden="0" w:uiPriority="61" w:unhideWhenUsed="0"/>
-    <w:lsdException w:name="Light Grid Accent 3" w:semiHidden="0" w:uiPriority="62" w:unhideWhenUsed="0"/>
-    <w:lsdException w:name="Medium Shading 1 Accent 3" w:semiHidden="0" w:uiPriority="63" w:unhideWhenUsed="0"/>
-    <w:lsdException w:name="Medium Shading 2 Accent 3" w:semiHidden="0" w:uiPriority="64" w:unhideWhenUsed="0"/>
-    <w:lsdException w:name="Medium List 1 Accent 3" w:semiHidden="0" w:uiPriority="65" w:unhideWhenUsed="0"/>
-    <w:lsdException w:name="Medium List 2 Accent 3" w:semiHidden="0" w:uiPriority="66" w:unhideWhenUsed="0"/>
-    <w:lsdException w:name="Medium Grid 1 Accent 3" w:semiHidden="0" w:uiPriority="67" w:unhideWhenUsed="0"/>
-    <w:lsdException w:name="Medium Grid 2 Accent 3" w:semiHidden="0" w:uiPriority="68" w:unhideWhenUsed="0"/>
-    <w:lsdException w:name="Medium Grid 3 Accent 3" w:semiHidden="0" w:uiPriority="69" w:unhideWhenUsed="0"/>
-    <w:lsdException w:name="Dark List Accent 3" w:semiHidden="0" w:uiPriority="70" w:unhideWhenUsed="0"/>
-    <w:lsdException w:name="Colorful Shading Accent 3" w:semiHidden="0" w:uiPriority="71" w:unhideWhenUsed="0"/>
-    <w:lsdException w:name="Colorful List Accent 3" w:semiHidden="0" w:uiPriority="72" w:unhideWhenUsed="0"/>
-    <w:lsdException w:name="Colorful Grid Accent 3" w:semiHidden="0" w:uiPriority="73" w:unhideWhenUsed="0"/>
-    <w:lsdException w:name="Light Shading Accent 4" w:semiHidden="0" w:uiPriority="60" w:unhideWhenUsed="0"/>
-    <w:lsdException w:name="Light List Accent 4" w:semiHidden="0" w:uiPriority="61" w:unhideWhenUsed="0"/>
-    <w:lsdException w:name="Light Grid Accent 4" w:semiHidden="0" w:uiPriority="62" w:unhideWhenUsed="0"/>
-    <w:lsdException w:name="Medium Shading 1 Accent 4" w:semiHidden="0" w:uiPriority="63" w:unhideWhenUsed="0"/>
-    <w:lsdException w:name="Medium Shading 2 Accent 4" w:semiHidden="0" w:uiPriority="64" w:unhideWhenUsed="0"/>
-    <w:lsdException w:name="Medium List 1 Accent 4" w:semiHidden="0" w:uiPriority="65" w:unhideWhenUsed="0"/>
-    <w:lsdException w:name="Medium List 2 Accent 4" w:semiHidden="0" w:uiPriority="66" w:unhideWhenUsed="0"/>
-    <w:lsdException w:name="Medium Grid 1 Accent 4" w:semiHidden="0" w:uiPriority="67" w:unhideWhenUsed="0"/>
-    <w:lsdException w:name="Medium Grid 2 Accent 4" w:semiHidden="0" w:uiPriority="68" w:unhideWhenUsed="0"/>
-    <w:lsdException w:name="Medium Grid 3 Accent 4" w:semiHidden="0" w:uiPriority="69" w:unhideWhenUsed="0"/>
-    <w:lsdException w:name="Dark List Accent 4" w:semiHidden="0" w:uiPriority="70" w:unhideWhenUsed="0"/>
-    <w:lsdException w:name="Colorful Shading Accent 4" w:semiHidden="0" w:uiPriority="71" w:unhideWhenUsed="0"/>
-    <w:lsdException w:name="Colorful List Accent 4" w:semiHidden="0" w:uiPriority="72" w:unhideWhenUsed="0"/>
-    <w:lsdException w:name="Colorful Grid Accent 4" w:semiHidden="0" w:uiPriority="73" w:unhideWhenUsed="0"/>
-    <w:lsdException w:name="Light Shading Accent 5" w:semiHidden="0" w:uiPriority="60" w:unhideWhenUsed="0"/>
-    <w:lsdException w:name="Light List Accent 5" w:semiHidden="0" w:uiPriority="61" w:unhideWhenUsed="0"/>
-    <w:lsdException w:name="Light Grid Accent 5" w:semiHidden="0" w:uiPriority="62" w:unhideWhenUsed="0"/>
-    <w:lsdException w:name="Medium Shading 1 Accent 5" w:semiHidden="0" w:uiPriority="63" w:unhideWhenUsed="0"/>
-    <w:lsdException w:name="Medium Shading 2 Accent 5" w:semiHidden="0" w:uiPriority="64" w:unhideWhenUsed="0"/>
-    <w:lsdException w:name="Medium List 1 Accent 5" w:semiHidden="0" w:uiPriority="65" w:unhideWhenUsed="0"/>
-    <w:lsdException w:name="Medium List 2 Accent 5" w:semiHidden="0" w:uiPriority="66" w:unhideWhenUsed="0"/>
-    <w:lsdException w:name="Medium Grid 1 Accent 5" w:semiHidden="0" w:uiPriority="67" w:unhideWhenUsed="0"/>
-    <w:lsdException w:name="Medium Grid 2 Accent 5" w:semiHidden="0" w:uiPriority="68" w:unhideWhenUsed="0"/>
-    <w:lsdException w:name="Medium Grid 3 Accent 5" w:semiHidden="0" w:uiPriority="69" w:unhideWhenUsed="0"/>
-    <w:lsdException w:name="Dark List Accent 5" w:semiHidden="0" w:uiPriority="70" w:unhideWhenUsed="0"/>
-    <w:lsdException w:name="Colorful Shading Accent 5" w:semiHidden="0" w:uiPriority="71" w:unhideWhenUsed="0"/>
-    <w:lsdException w:name="Colorful List Accent 5" w:semiHidden="0" w:uiPriority="72" w:unhideWhenUsed="0"/>
-    <w:lsdException w:name="Colorful Grid Accent 5" w:semiHidden="0" w:uiPriority="73" w:unhideWhenUsed="0"/>
-    <w:lsdException w:name="Light Shading Accent 6" w:semiHidden="0" w:uiPriority="60" w:unhideWhenUsed="0"/>
-    <w:lsdException w:name="Light List Accent 6" w:semiHidden="0" w:uiPriority="61" w:unhideWhenUsed="0"/>
-    <w:lsdException w:name="Light Grid Accent 6" w:semiHidden="0" w:uiPriority="62" w:unhideWhenUsed="0"/>
-    <w:lsdException w:name="Medium Shading 1 Accent 6" w:semiHidden="0" w:uiPriority="63" w:unhideWhenUsed="0"/>
-    <w:lsdException w:name="Medium Shading 2 Accent 6" w:semiHidden="0" w:uiPriority="64" w:unhideWhenUsed="0"/>
-    <w:lsdException w:name="Medium List 1 Accent 6" w:semiHidden="0" w:uiPriority="65" w:unhideWhenUsed="0"/>
-    <w:lsdException w:name="Medium List 2 Accent 6" w:semiHidden="0" w:uiPriority="66" w:unhideWhenUsed="0"/>
-    <w:lsdException w:name="Medium Grid 1 Accent 6" w:semiHidden="0" w:uiPriority="67" w:unhideWhenUsed="0"/>
-    <w:lsdException w:name="Medium Grid 2 Accent 6" w:semiHidden="0" w:uiPriority="68" w:unhideWhenUsed="0"/>
-    <w:lsdException w:name="Medium Grid 3 Accent 6" w:semiHidden="0" w:uiPriority="69" w:unhideWhenUsed="0"/>
-    <w:lsdException w:name="Dark List Accent 6" w:semiHidden="0" w:uiPriority="70" w:unhideWhenUsed="0"/>
-    <w:lsdException w:name="Colorful Shading Accent 6" w:semiHidden="0" w:uiPriority="71" w:unhideWhenUsed="0"/>
-    <w:lsdException w:name="Colorful List Accent 6" w:semiHidden="0" w:uiPriority="72" w:unhideWhenUsed="0"/>
-    <w:lsdException w:name="Colorful Grid Accent 6" w:semiHidden="0" w:uiPriority="73" w:unhideWhenUsed="0"/>
-    <w:lsdException w:name="Subtle Emphasis" w:semiHidden="0" w:uiPriority="19" w:unhideWhenUsed="0" w:qFormat="1"/>
-    <w:lsdException w:name="Intense Emphasis" w:semiHidden="0" w:uiPriority="21" w:unhideWhenUsed="0" w:qFormat="1"/>
-    <w:lsdException w:name="Subtle Reference" w:semiHidden="0" w:uiPriority="31" w:unhideWhenUsed="0" w:qFormat="1"/>
-    <w:lsdException w:name="Intense Reference" w:semiHidden="0" w:uiPriority="32" w:unhideWhenUsed="0" w:qFormat="1"/>
-    <w:lsdException w:name="Book Title" w:semiHidden="0" w:uiPriority="33" w:unhideWhenUsed="0" w:qFormat="1"/>
-    <w:lsdException w:name="Bibliography" w:uiPriority="37"/>
-    <w:lsdException w:name="TOC Heading" w:uiPriority="39" w:qFormat="1"/>
-  </w:latentStyles>
-  <w:style w:type="paragraph" w:default="1" w:styleId="Normal">
-    <w:name w:val="Normal"/>
-    <w:qFormat/>
-    <w:rsid w:val="00652264"/>
-    <w:rPr>
-      <w:lang w:val="es-CO"/>
-    </w:rPr>
-  </w:style>
-  <w:style w:type="character" w:default="1" w:styleId="Fuentedeprrafopredeter">
-    <w:name w:val="Default Paragraph Font"/>
-    <w:uiPriority w:val="1"/>
-    <w:semiHidden/>
-    <w:unhideWhenUsed/>
-  </w:style>
-  <w:style w:type="table" w:default="1" w:styleId="Tablanormal">
-    <w:name w:val="Normal Table"/>
-    <w:uiPriority w:val="99"/>
-    <w:semiHidden/>
-    <w:unhideWhenUsed/>
-    <w:tblPr>
-      <w:tblInd w:w="0" w:type="dxa"/>
-      <w:tblCellMar>
-        <w:top w:w="0" w:type="dxa"/>
-        <w:left w:w="108" w:type="dxa"/>
-        <w:bottom w:w="0" w:type="dxa"/>
-        <w:right w:w="108" w:type="dxa"/>
-      </w:tblCellMar>
-    </w:tblPr>
-  </w:style>
-  <w:style w:type="numbering" w:default="1" w:styleId="Sinlista">
-    <w:name w:val="No List"/>
-    <w:uiPriority w:val="99"/>
-    <w:semiHidden/>
-    <w:unhideWhenUsed/>
-  </w:style>
-  <w:style w:type="character" w:styleId="Hipervnculo">
-    <w:name w:val="Hyperlink"/>
-    <w:basedOn w:val="Fuentedeprrafopredeter"/>
-    <w:uiPriority w:val="99"/>
-    <w:unhideWhenUsed/>
-    <w:rsid w:val="00652264"/>
-    <w:rPr>
-      <w:color w:val="0563C1" w:themeColor="hyperlink"/>
-      <w:u w:val="single"/>
-    </w:rPr>
-  </w:style>
-  <w:style w:type="paragraph" w:styleId="Prrafodelista">
-    <w:name w:val="List Paragraph"/>
-    <w:basedOn w:val="Normal"/>
-    <w:uiPriority w:val="34"/>
-    <w:qFormat/>
-    <w:rsid w:val="00652264"/>
-    <w:pPr>
-      <w:ind w:left="720"/>
-      <w:contextualSpacing/>
-    </w:pPr>
-  </w:style>
-  <w:style w:type="paragraph" w:styleId="Textodeglobo">
-    <w:name w:val="Balloon Text"/>
-    <w:basedOn w:val="Normal"/>
-    <w:link w:val="TextodegloboCar"/>
-    <w:uiPriority w:val="99"/>
-    <w:semiHidden/>
-    <w:unhideWhenUsed/>
-    <w:rsid w:val="00C227E2"/>
-    <w:pPr>
-      <w:spacing w:after="0" w:line="240" w:lineRule="auto"/>
-    </w:pPr>
-    <w:rPr>
-      <w:rFonts w:ascii="Tahoma" w:hAnsi="Tahoma" w:cs="Tahoma"/>
-      <w:sz w:val="16"/>
-      <w:szCs w:val="16"/>
-    </w:rPr>
-  </w:style>
-  <w:style w:type="character" w:customStyle="1" w:styleId="TextodegloboCar">
-    <w:name w:val="Texto de globo Car"/>
-    <w:basedOn w:val="Fuentedeprrafopredeter"/>
-    <w:link w:val="Textodeglobo"/>
-    <w:uiPriority w:val="99"/>
-    <w:semiHidden/>
-    <w:rsid w:val="00C227E2"/>
-    <w:rPr>
-      <w:rFonts w:ascii="Tahoma" w:hAnsi="Tahoma" w:cs="Tahoma"/>
-      <w:sz w:val="16"/>
-      <w:szCs w:val="16"/>
-      <w:lang w:val="es-CO"/>
-    </w:rPr>
-  </w:style>
-</w:styles>
-</file>
-
-<file path=word/stylesWithEffects.xml><?xml version="1.0" encoding="utf-8"?>
-<w:styles xmlns:wpc="http://schemas.microsoft.com/office/word/2010/wordprocessingCanvas" xmlns:mc="http://schemas.openxmlformats.org/markup-compatibility/2006" xmlns:o="urn:schemas-microsoft-com:office:office" xmlns:r="http://schemas.openxmlformats.org/officeDocument/2006/relationships" xmlns:m="http://schemas.openxmlformats.org/officeDocument/2006/math" xmlns:v="urn:schemas-microsoft-com:vml" xmlns:wp14="http://schemas.microsoft.com/office/word/2010/wordprocessingDrawing" xmlns:wp="http://schemas.openxmlformats.org/drawingml/2006/wordprocessingDrawing" xmlns:w10="urn:schemas-microsoft-com:office:word" xmlns:w="http://schemas.openxmlformats.org/wordprocessingml/2006/main" xmlns:w14="http://schemas.microsoft.com/office/word/2010/wordml" xmlns:wpg="http://schemas.microsoft.com/office/word/2010/wordprocessingGroup" xmlns:wpi="http://schemas.microsoft.com/office/word/2010/wordprocessingInk" xmlns:wne="http://schemas.microsoft.com/office/word/2006/wordml" xmlns:wps="http://schemas.microsoft.com/office/word/2010/wordprocessingShape" mc:Ignorable="w14 wp14">
-  <w:docDefaults>
-    <w:rPrDefault>
-      <w:rPr>
-        <w:rFonts w:asciiTheme="minorHAnsi" w:eastAsiaTheme="minorHAnsi" w:hAnsiTheme="minorHAnsi" w:cstheme="minorBidi"/>
-        <w:sz w:val="22"/>
-        <w:szCs w:val="22"/>
-        <w:lang w:val="en-US" w:eastAsia="en-US" w:bidi="ar-SA"/>
-      </w:rPr>
-    </w:rPrDefault>
-    <w:pPrDefault>
-      <w:pPr>
-        <w:spacing w:after="160" w:line="259" w:lineRule="auto"/>
-      </w:pPr>
-    </w:pPrDefault>
-  </w:docDefaults>
-  <w:latentStyles w:defLockedState="0" w:defUIPriority="99" w:defSemiHidden="1" w:defUnhideWhenUsed="1" w:defQFormat="0" w:count="267">
-    <w:lsdException w:name="Normal" w:semiHidden="0" w:uiPriority="0" w:unhideWhenUsed="0" w:qFormat="1"/>
-    <w:lsdException w:name="heading 1" w:semiHidden="0" w:uiPriority="9" w:unhideWhenUsed="0" w:qFormat="1"/>
-    <w:lsdException w:name="heading 2" w:uiPriority="9" w:qFormat="1"/>
-    <w:lsdException w:name="heading 3" w:uiPriority="9" w:qFormat="1"/>
-    <w:lsdException w:name="heading 4" w:uiPriority="9" w:qFormat="1"/>
-    <w:lsdException w:name="heading 5" w:uiPriority="9" w:qFormat="1"/>
-    <w:lsdException w:name="heading 6" w:uiPriority="9" w:qFormat="1"/>
-    <w:lsdException w:name="heading 7" w:uiPriority="9" w:qFormat="1"/>
-    <w:lsdException w:name="heading 8" w:uiPriority="9" w:qFormat="1"/>
-    <w:lsdException w:name="heading 9" w:uiPriority="9" w:qFormat="1"/>
-    <w:lsdException w:name="toc 1" w:uiPriority="39"/>
-    <w:lsdException w:name="toc 2" w:uiPriority="39"/>
-    <w:lsdException w:name="toc 3" w:uiPriority="39"/>
-    <w:lsdException w:name="toc 4" w:uiPriority="39"/>
-    <w:lsdException w:name="toc 5" w:uiPriority="39"/>
-    <w:lsdException w:name="toc 6" w:uiPriority="39"/>
-    <w:lsdException w:name="toc 7" w:uiPriority="39"/>
-    <w:lsdException w:name="toc 8" w:uiPriority="39"/>
-    <w:lsdException w:name="toc 9" w:uiPriority="39"/>
-    <w:lsdException w:name="caption" w:uiPriority="35" w:qFormat="1"/>
-    <w:lsdException w:name="Title" w:semiHidden="0" w:uiPriority="10" w:unhideWhenUsed="0" w:qFormat="1"/>
-    <w:lsdException w:name="Default Paragraph Font" w:uiPriority="1"/>
-    <w:lsdException w:name="Subtitle" w:semiHidden="0" w:uiPriority="11" w:unhideWhenUsed="0" w:qFormat="1"/>
-    <w:lsdException w:name="Strong" w:semiHidden="0" w:uiPriority="22" w:unhideWhenUsed="0" w:qFormat="1"/>
-    <w:lsdException w:name="Emphasis" w:semiHidden="0" w:uiPriority="20" w:unhideWhenUsed="0" w:qFormat="1"/>
-    <w:lsdException w:name="Table Grid" w:semiHidden="0" w:uiPriority="39" w:unhideWhenUsed="0"/>
-    <w:lsdException w:name="Placeholder Text" w:unhideWhenUsed="0"/>
-    <w:lsdException w:name="No Spacing" w:semiHidden="0" w:uiPriority="1" w:unhideWhenUsed="0" w:qFormat="1"/>
-    <w:lsdException w:name="Light Shading" w:semiHidden="0" w:uiPriority="60" w:unhideWhenUsed="0"/>
-    <w:lsdException w:name="Light List" w:semiHidden="0" w:uiPriority="61" w:unhideWhenUsed="0"/>
-    <w:lsdException w:name="Light Grid" w:semiHidden="0" w:uiPriority="62" w:unhideWhenUsed="0"/>
-    <w:lsdException w:name="Medium Shading 1" w:semiHidden="0" w:uiPriority="63" w:unhideWhenUsed="0"/>
-    <w:lsdException w:name="Medium Shading 2" w:semiHidden="0" w:uiPriority="64" w:unhideWhenUsed="0"/>
-    <w:lsdException w:name="Medium List 1" w:semiHidden="0" w:uiPriority="65" w:unhideWhenUsed="0"/>
-    <w:lsdException w:name="Medium List 2" w:semiHidden="0" w:uiPriority="66" w:unhideWhenUsed="0"/>
-    <w:lsdException w:name="Medium Grid 1" w:semiHidden="0" w:uiPriority="67" w:unhideWhenUsed="0"/>
-    <w:lsdException w:name="Medium Grid 2" w:semiHidden="0" w:uiPriority="68" w:unhideWhenUsed="0"/>
-    <w:lsdException w:name="Medium Grid 3" w:semiHidden="0" w:uiPriority="69" w:unhideWhenUsed="0"/>
-    <w:lsdException w:name="Dark List" w:semiHidden="0" w:uiPriority="70" w:unhideWhenUsed="0"/>
-    <w:lsdException w:name="Colorful Shading" w:semiHidden="0" w:uiPriority="71" w:unhideWhenUsed="0"/>
-    <w:lsdException w:name="Colorful List" w:semiHidden="0" w:uiPriority="72" w:unhideWhenUsed="0"/>
-    <w:lsdException w:name="Colorful Grid" w:semiHidden="0" w:uiPriority="73" w:unhideWhenUsed="0"/>
-    <w:lsdException w:name="Light Shading Accent 1" w:semiHidden="0" w:uiPriority="60" w:unhideWhenUsed="0"/>
-    <w:lsdException w:name="Light List Accent 1" w:semiHidden="0" w:uiPriority="61" w:unhideWhenUsed="0"/>
-    <w:lsdException w:name="Light Grid Accent 1" w:semiHidden="0" w:uiPriority="62" w:unhideWhenUsed="0"/>
-    <w:lsdException w:name="Medium Shading 1 Accent 1" w:semiHidden="0" w:uiPriority="63" w:unhideWhenUsed="0"/>
-    <w:lsdException w:name="Medium Shading 2 Accent 1" w:semiHidden="0" w:uiPriority="64" w:unhideWhenUsed="0"/>
-    <w:lsdException w:name="Medium List 1 Accent 1" w:semiHidden="0" w:uiPriority="65" w:unhideWhenUsed="0"/>
-    <w:lsdException w:name="Revision" w:unhideWhenUsed="0"/>
-    <w:lsdException w:name="List Paragraph" w:semiHidden="0" w:uiPriority="34" w:unhideWhenUsed="0" w:qFormat="1"/>
-    <w:lsdException w:name="Quote" w:semiHidden="0" w:uiPriority="29" w:unhideWhenUsed="0" w:qFormat="1"/>
-    <w:lsdException w:name="Intense Quote" w:semiHidden="0" w:uiPriority="30" w:unhideWhenUsed="0" w:qFormat="1"/>
-    <w:lsdException w:name="Medium List 2 Accent 1" w:semiHidden="0" w:uiPriority="66" w:unhideWhenUsed="0"/>
-    <w:lsdException w:name="Medium Grid 1 Accent 1" w:semiHidden="0" w:uiPriority="67" w:unhideWhenUsed="0"/>
-    <w:lsdException w:name="Medium Grid 2 Accent 1" w:semiHidden="0" w:uiPriority="68" w:unhideWhenUsed="0"/>
-    <w:lsdException w:name="Medium Grid 3 Accent 1" w:semiHidden="0" w:uiPriority="69" w:unhideWhenUsed="0"/>
-    <w:lsdException w:name="Dark List Accent 1" w:semiHidden="0" w:uiPriority="70" w:unhideWhenUsed="0"/>
-    <w:lsdException w:name="Colorful Shading Accent 1" w:semiHidden="0" w:uiPriority="71" w:unhideWhenUsed="0"/>
-    <w:lsdException w:name="Colorful List Accent 1" w:semiHidden="0" w:uiPriority="72" w:unhideWhenUsed="0"/>
-    <w:lsdException w:name="Colorful Grid Accent 1" w:semiHidden="0" w:uiPriority="73" w:unhideWhenUsed="0"/>
-    <w:lsdException w:name="Light Shading Accent 2" w:semiHidden="0" w:uiPriority="60" w:unhideWhenUsed="0"/>
-    <w:lsdException w:name="Light List Accent 2" w:semiHidden="0" w:uiPriority="61" w:unhideWhenUsed="0"/>
-    <w:lsdException w:name="Light Grid Accent 2" w:semiHidden="0" w:uiPriority="62" w:unhideWhenUsed="0"/>
-    <w:lsdException w:name="Medium Shading 1 Accent 2" w:semiHidden="0" w:uiPriority="63" w:unhideWhenUsed="0"/>
-    <w:lsdException w:name="Medium Shading 2 Accent 2" w:semiHidden="0" w:uiPriority="64" w:unhideWhenUsed="0"/>
-    <w:lsdException w:name="Medium List 1 Accent 2" w:semiHidden="0" w:uiPriority="65" w:unhideWhenUsed="0"/>
-    <w:lsdException w:name="Medium List 2 Accent 2" w:semiHidden="0" w:uiPriority="66" w:unhideWhenUsed="0"/>
-    <w:lsdException w:name="Medium Grid 1 Accent 2" w:semiHidden="0" w:uiPriority="67" w:unhideWhenUsed="0"/>
-    <w:lsdException w:name="Medium Grid 2 Accent 2" w:semiHidden="0" w:uiPriority="68" w:unhideWhenUsed="0"/>
-    <w:lsdException w:name="Medium Grid 3 Accent 2" w:semiHidden="0" w:uiPriority="69" w:unhideWhenUsed="0"/>
-    <w:lsdException w:name="Dark List Accent 2" w:semiHidden="0" w:uiPriority="70" w:unhideWhenUsed="0"/>
-    <w:lsdException w:name="Colorful Shading Accent 2" w:semiHidden="0" w:uiPriority="71" w:unhideWhenUsed="0"/>
-    <w:lsdException w:name="Colorful List Accent 2" w:semiHidden="0" w:uiPriority="72" w:unhideWhenUsed="0"/>
-    <w:lsdException w:name="Colorful Grid Accent 2" w:semiHidden="0" w:uiPriority="73" w:unhideWhenUsed="0"/>
-    <w:lsdException w:name="Light Shading Accent 3" w:semiHidden="0" w:uiPriority="60" w:unhideWhenUsed="0"/>
-    <w:lsdException w:name="Light List Accent 3" w:semiHidden="0" w:uiPriority="61" w:unhideWhenUsed="0"/>
-    <w:lsdException w:name="Light Grid Accent 3" w:semiHidden="0" w:uiPriority="62" w:unhideWhenUsed="0"/>
-    <w:lsdException w:name="Medium Shading 1 Accent 3" w:semiHidden="0" w:uiPriority="63" w:unhideWhenUsed="0"/>
-    <w:lsdException w:name="Medium Shading 2 Accent 3" w:semiHidden="0" w:uiPriority="64" w:unhideWhenUsed="0"/>
-    <w:lsdException w:name="Medium List 1 Accent 3" w:semiHidden="0" w:uiPriority="65" w:unhideWhenUsed="0"/>
-    <w:lsdException w:name="Medium List 2 Accent 3" w:semiHidden="0" w:uiPriority="66" w:unhideWhenUsed="0"/>
-    <w:lsdException w:name="Medium Grid 1 Accent 3" w:semiHidden="0" w:uiPriority="67" w:unhideWhenUsed="0"/>
-    <w:lsdException w:name="Medium Grid 2 Accent 3" w:semiHidden="0" w:uiPriority="68" w:unhideWhenUsed="0"/>
-    <w:lsdException w:name="Medium Grid 3 Accent 3" w:semiHidden="0" w:uiPriority="69" w:unhideWhenUsed="0"/>
-    <w:lsdException w:name="Dark List Accent 3" w:semiHidden="0" w:uiPriority="70" w:unhideWhenUsed="0"/>
-    <w:lsdException w:name="Colorful Shading Accent 3" w:semiHidden="0" w:uiPriority="71" w:unhideWhenUsed="0"/>
-    <w:lsdException w:name="Colorful List Accent 3" w:semiHidden="0" w:uiPriority="72" w:unhideWhenUsed="0"/>
-    <w:lsdException w:name="Colorful Grid Accent 3" w:semiHidden="0" w:uiPriority="73" w:unhideWhenUsed="0"/>
-    <w:lsdException w:name="Light Shading Accent 4" w:semiHidden="0" w:uiPriority="60" w:unhideWhenUsed="0"/>
-    <w:lsdException w:name="Light List Accent 4" w:semiHidden="0" w:uiPriority="61" w:unhideWhenUsed="0"/>
-    <w:lsdException w:name="Light Grid Accent 4" w:semiHidden="0" w:uiPriority="62" w:unhideWhenUsed="0"/>
-    <w:lsdException w:name="Medium Shading 1 Accent 4" w:semiHidden="0" w:uiPriority="63" w:unhideWhenUsed="0"/>
-    <w:lsdException w:name="Medium Shading 2 Accent 4" w:semiHidden="0" w:uiPriority="64" w:unhideWhenUsed="0"/>
-    <w:lsdException w:name="Medium List 1 Accent 4" w:semiHidden="0" w:uiPriority="65" w:unhideWhenUsed="0"/>
-    <w:lsdException w:name="Medium List 2 Accent 4" w:semiHidden="0" w:uiPriority="66" w:unhideWhenUsed="0"/>
-    <w:lsdException w:name="Medium Grid 1 Accent 4" w:semiHidden="0" w:uiPriority="67" w:unhideWhenUsed="0"/>
-    <w:lsdException w:name="Medium Grid 2 Accent 4" w:semiHidden="0" w:uiPriority="68" w:unhideWhenUsed="0"/>
-    <w:lsdException w:name="Medium Grid 3 Accent 4" w:semiHidden="0" w:uiPriority="69" w:unhideWhenUsed="0"/>
-    <w:lsdException w:name="Dark List Accent 4" w:semiHidden="0" w:uiPriority="70" w:unhideWhenUsed="0"/>
-    <w:lsdException w:name="Colorful Shading Accent 4" w:semiHidden="0" w:uiPriority="71" w:unhideWhenUsed="0"/>
-    <w:lsdException w:name="Colorful List Accent 4" w:semiHidden="0" w:uiPriority="72" w:unhideWhenUsed="0"/>
-    <w:lsdException w:name="Colorful Grid Accent 4" w:semiHidden="0" w:uiPriority="73" w:unhideWhenUsed="0"/>
-    <w:lsdException w:name="Light Shading Accent 5" w:semiHidden="0" w:uiPriority="60" w:unhideWhenUsed="0"/>
-    <w:lsdException w:name="Light List Accent 5" w:semiHidden="0" w:uiPriority="61" w:unhideWhenUsed="0"/>
-    <w:lsdException w:name="Light Grid Accent 5" w:semiHidden="0" w:uiPriority="62" w:unhideWhenUsed="0"/>
-    <w:lsdException w:name="Medium Shading 1 Accent 5" w:semiHidden="0" w:uiPriority="63" w:unhideWhenUsed="0"/>
-    <w:lsdException w:name="Medium Shading 2 Accent 5" w:semiHidden="0" w:uiPriority="64" w:unhideWhenUsed="0"/>
-    <w:lsdException w:name="Medium List 1 Accent 5" w:semiHidden="0" w:uiPriority="65" w:unhideWhenUsed="0"/>
-    <w:lsdException w:name="Medium List 2 Accent 5" w:semiHidden="0" w:uiPriority="66" w:unhideWhenUsed="0"/>
-    <w:lsdException w:name="Medium Grid 1 Accent 5" w:semiHidden="0" w:uiPriority="67" w:unhideWhenUsed="0"/>
-    <w:lsdException w:name="Medium Grid 2 Accent 5" w:semiHidden="0" w:uiPriority="68" w:unhideWhenUsed="0"/>
-    <w:lsdException w:name="Medium Grid 3 Accent 5" w:semiHidden="0" w:uiPriority="69" w:unhideWhenUsed="0"/>
-    <w:lsdException w:name="Dark List Accent 5" w:semiHidden="0" w:uiPriority="70" w:unhideWhenUsed="0"/>
-    <w:lsdException w:name="Colorful Shading Accent 5" w:semiHidden="0" w:uiPriority="71" w:unhideWhenUsed="0"/>
-    <w:lsdException w:name="Colorful List Accent 5" w:semiHidden="0" w:uiPriority="72" w:unhideWhenUsed="0"/>
-    <w:lsdException w:name="Colorful Grid Accent 5" w:semiHidden="0" w:uiPriority="73" w:unhideWhenUsed="0"/>
-    <w:lsdException w:name="Light Shading Accent 6" w:semiHidden="0" w:uiPriority="60" w:unhideWhenUsed="0"/>
-    <w:lsdException w:name="Light List Accent 6" w:semiHidden="0" w:uiPriority="61" w:unhideWhenUsed="0"/>
-    <w:lsdException w:name="Light Grid Accent 6" w:semiHidden="0" w:uiPriority="62" w:unhideWhenUsed="0"/>
-    <w:lsdException w:name="Medium Shading 1 Accent 6" w:semiHidden="0" w:uiPriority="63" w:unhideWhenUsed="0"/>
-    <w:lsdException w:name="Medium Shading 2 Accent 6" w:semiHidden="0" w:uiPriority="64" w:unhideWhenUsed="0"/>
-    <w:lsdException w:name="Medium List 1 Accent 6" w:semiHidden="0" w:uiPriority="65" w:unhideWhenUsed="0"/>
-    <w:lsdException w:name="Medium List 2 Accent 6" w:semiHidden="0" w:uiPriority="66" w:unhideWhenUsed="0"/>
-    <w:lsdException w:name="Medium Grid 1 Accent 6" w:semiHidden="0" w:uiPriority="67" w:unhideWhenUsed="0"/>
-    <w:lsdException w:name="Medium Grid 2 Accent 6" w:semiHidden="0" w:uiPriority="68" w:unhideWhenUsed="0"/>
-    <w:lsdException w:name="Medium Grid 3 Accent 6" w:semiHidden="0" w:uiPriority="69" w:unhideWhenUsed="0"/>
-    <w:lsdException w:name="Dark List Accent 6" w:semiHidden="0" w:uiPriority="70" w:unhideWhenUsed="0"/>
-    <w:lsdException w:name="Colorful Shading Accent 6" w:semiHidden="0" w:uiPriority="71" w:unhideWhenUsed="0"/>
-    <w:lsdException w:name="Colorful List Accent 6" w:semiHidden="0" w:uiPriority="72" w:unhideWhenUsed="0"/>
-    <w:lsdException w:name="Colorful Grid Accent 6" w:semiHidden="0" w:uiPriority="73" w:unhideWhenUsed="0"/>
-    <w:lsdException w:name="Subtle Emphasis" w:semiHidden="0" w:uiPriority="19" w:unhideWhenUsed="0" w:qFormat="1"/>
-    <w:lsdException w:name="Intense Emphasis" w:semiHidden="0" w:uiPriority="21" w:unhideWhenUsed="0" w:qFormat="1"/>
-    <w:lsdException w:name="Subtle Reference" w:semiHidden="0" w:uiPriority="31" w:unhideWhenUsed="0" w:qFormat="1"/>
-    <w:lsdException w:name="Intense Reference" w:semiHidden="0" w:uiPriority="32" w:unhideWhenUsed="0" w:qFormat="1"/>
-    <w:lsdException w:name="Book Title" w:semiHidden="0" w:uiPriority="33" w:unhideWhenUsed="0" w:qFormat="1"/>
-    <w:lsdException w:name="Bibliography" w:uiPriority="37"/>
-    <w:lsdException w:name="TOC Heading" w:uiPriority="39" w:qFormat="1"/>
+  <w:latentStyles w:defLockedState="0" w:defUIPriority="99" w:defSemiHidden="0" w:defUnhideWhenUsed="0" w:defQFormat="0" w:count="371">
+    <w:lsdException w:name="Normal" w:uiPriority="0" w:qFormat="1"/>
+    <w:lsdException w:name="heading 1" w:uiPriority="9" w:qFormat="1"/>
+    <w:lsdException w:name="heading 2" w:semiHidden="1" w:uiPriority="9" w:unhideWhenUsed="1" w:qFormat="1"/>
+    <w:lsdException w:name="heading 3" w:semiHidden="1" w:uiPriority="9" w:unhideWhenUsed="1" w:qFormat="1"/>
+    <w:lsdException w:name="heading 4" w:semiHidden="1" w:uiPriority="9" w:unhideWhenUsed="1" w:qFormat="1"/>
+    <w:lsdException w:name="heading 5" w:semiHidden="1" w:uiPriority="9" w:unhideWhenUsed="1" w:qFormat="1"/>
+    <w:lsdException w:name="heading 6" w:semiHidden="1" w:uiPriority="9" w:unhideWhenUsed="1" w:qFormat="1"/>
+    <w:lsdException w:name="heading 7" w:semiHidden="1" w:uiPriority="9" w:unhideWhenUsed="1" w:qFormat="1"/>
+    <w:lsdException w:name="heading 8" w:semiHidden="1" w:uiPriority="9" w:unhideWhenUsed="1" w:qFormat="1"/>
+    <w:lsdException w:name="heading 9" w:semiHidden="1" w:uiPriority="9" w:unhideWhenUsed="1" w:qFormat="1"/>
+    <w:lsdException w:name="index 1" w:semiHidden="1" w:unhideWhenUsed="1"/>
+    <w:lsdException w:name="index 2" w:semiHidden="1" w:unhideWhenUsed="1"/>
+    <w:lsdException w:name="index 3" w:semiHidden="1" w:unhideWhenUsed="1"/>
+    <w:lsdException w:name="index 4" w:semiHidden="1" w:unhideWhenUsed="1"/>
+    <w:lsdException w:name="index 5" w:semiHidden="1" w:unhideWhenUsed="1"/>
+    <w:lsdException w:name="index 6" w:semiHidden="1" w:unhideWhenUsed="1"/>
+    <w:lsdException w:name="index 7" w:semiHidden="1" w:unhideWhenUsed="1"/>
+    <w:lsdException w:name="index 8" w:semiHidden="1" w:unhideWhenUsed="1"/>
+    <w:lsdException w:name="index 9" w:semiHidden="1" w:unhideWhenUsed="1"/>
+    <w:lsdException w:name="toc 1" w:semiHidden="1" w:uiPriority="39" w:unhideWhenUsed="1"/>
+    <w:lsdException w:name="toc 2" w:semiHidden="1" w:uiPriority="39" w:unhideWhenUsed="1"/>
+    <w:lsdException w:name="toc 3" w:semiHidden="1" w:uiPriority="39" w:unhideWhenUsed="1"/>
+    <w:lsdException w:name="toc 4" w:semiHidden="1" w:uiPriority="39" w:unhideWhenUsed="1"/>
+    <w:lsdException w:name="toc 5" w:semiHidden="1" w:uiPriority="39" w:unhideWhenUsed="1"/>
+    <w:lsdException w:name="toc 6" w:semiHidden="1" w:uiPriority="39" w:unhideWhenUsed="1"/>
+    <w:lsdException w:name="toc 7" w:semiHidden="1" w:uiPriority="39" w:unhideWhenUsed="1"/>
+    <w:lsdException w:name="toc 8" w:semiHidden="1" w:uiPriority="39" w:unhideWhenUsed="1"/>
+    <w:lsdException w:name="toc 9" w:semiHidden="1" w:uiPriority="39" w:unhideWhenUsed="1"/>
+    <w:lsdException w:name="Normal Indent" w:semiHidden="1" w:unhideWhenUsed="1"/>
+    <w:lsdException w:name="footnote text" w:semiHidden="1" w:unhideWhenUsed="1"/>
+    <w:lsdException w:name="annotation text" w:semiHidden="1" w:unhideWhenUsed="1"/>
+    <w:lsdException w:name="header" w:semiHidden="1" w:unhideWhenUsed="1"/>
+    <w:lsdException w:name="footer" w:semiHidden="1" w:unhideWhenUsed="1"/>
+    <w:lsdException w:name="index heading" w:semiHidden="1" w:unhideWhenUsed="1"/>
+    <w:lsdException w:name="caption" w:semiHidden="1" w:uiPriority="35" w:unhideWhenUsed="1" w:qFormat="1"/>
+    <w:lsdException w:name="table of figures" w:semiHidden="1" w:unhideWhenUsed="1"/>
+    <w:lsdException w:name="envelope address" w:semiHidden="1" w:unhideWhenUsed="1"/>
+    <w:lsdException w:name="envelope return" w:semiHidden="1" w:unhideWhenUsed="1"/>
+    <w:lsdException w:name="footnote reference" w:semiHidden="1" w:unhideWhenUsed="1"/>
+    <w:lsdException w:name="annotation reference" w:semiHidden="1" w:unhideWhenUsed="1"/>
+    <w:lsdException w:name="line number" w:semiHidden="1" w:unhideWhenUsed="1"/>
+    <w:lsdException w:name="page number" w:semiHidden="1" w:unhideWhenUsed="1"/>
+    <w:lsdException w:name="endnote reference" w:semiHidden="1" w:unhideWhenUsed="1"/>
+    <w:lsdException w:name="endnote text" w:semiHidden="1" w:unhideWhenUsed="1"/>
+    <w:lsdException w:name="table of authorities" w:semiHidden="1" w:unhideWhenUsed="1"/>
+    <w:lsdException w:name="macro" w:semiHidden="1" w:unhideWhenUsed="1"/>
+    <w:lsdException w:name="toa heading" w:semiHidden="1" w:unhideWhenUsed="1"/>
+    <w:lsdException w:name="List" w:semiHidden="1" w:unhideWhenUsed="1"/>
+    <w:lsdException w:name="List Bullet" w:semiHidden="1" w:unhideWhenUsed="1"/>
+    <w:lsdException w:name="List Number" w:semiHidden="1" w:unhideWhenUsed="1"/>
+    <w:lsdException w:name="List 2" w:semiHidden="1" w:unhideWhenUsed="1"/>
+    <w:lsdException w:name="List 3" w:semiHidden="1" w:unhideWhenUsed="1"/>
+    <w:lsdException w:name="List 4" w:semiHidden="1" w:unhideWhenUsed="1"/>
+    <w:lsdException w:name="List 5" w:semiHidden="1" w:unhideWhenUsed="1"/>
+    <w:lsdException w:name="List Bullet 2" w:semiHidden="1" w:unhideWhenUsed="1"/>
+    <w:lsdException w:name="List Bullet 3" w:semiHidden="1" w:unhideWhenUsed="1"/>
+    <w:lsdException w:name="List Bullet 4" w:semiHidden="1" w:unhideWhenUsed="1"/>
+    <w:lsdException w:name="List Bullet 5" w:semiHidden="1" w:unhideWhenUsed="1"/>
+    <w:lsdException w:name="List Number 2" w:semiHidden="1" w:unhideWhenUsed="1"/>
+    <w:lsdException w:name="List Number 3" w:semiHidden="1" w:unhideWhenUsed="1"/>
+    <w:lsdException w:name="List Number 4" w:semiHidden="1" w:unhideWhenUsed="1"/>
+    <w:lsdException w:name="List Number 5" w:semiHidden="1" w:unhideWhenUsed="1"/>
+    <w:lsdException w:name="Title" w:uiPriority="10" w:qFormat="1"/>
+    <w:lsdException w:name="Closing" w:semiHidden="1" w:unhideWhenUsed="1"/>
+    <w:lsdException w:name="Signature" w:semiHidden="1" w:unhideWhenUsed="1"/>
+    <w:lsdException w:name="Default Paragraph Font" w:semiHidden="1" w:uiPriority="1" w:unhideWhenUsed="1"/>
+    <w:lsdException w:name="Body Text" w:semiHidden="1" w:unhideWhenUsed="1"/>
+    <w:lsdException w:name="Body Text Indent" w:semiHidden="1" w:unhideWhenUsed="1"/>
+    <w:lsdException w:name="List Continue" w:semiHidden="1" w:unhideWhenUsed="1"/>
+    <w:lsdException w:name="List Continue 2" w:semiHidden="1" w:unhideWhenUsed="1"/>
+    <w:lsdException w:name="List Continue 3" w:semiHidden="1" w:unhideWhenUsed="1"/>
+    <w:lsdException w:name="List Continue 4" w:semiHidden="1" w:unhideWhenUsed="1"/>
+    <w:lsdException w:name="List Continue 5" w:semiHidden="1" w:unhideWhenUsed="1"/>
+    <w:lsdException w:name="Message Header" w:semiHidden="1" w:unhideWhenUsed="1"/>
+    <w:lsdException w:name="Subtitle" w:uiPriority="11" w:qFormat="1"/>
+    <w:lsdException w:name="Salutation" w:semiHidden="1" w:unhideWhenUsed="1"/>
+    <w:lsdException w:name="Date" w:semiHidden="1" w:unhideWhenUsed="1"/>
+    <w:lsdException w:name="Body Text First Indent" w:semiHidden="1" w:unhideWhenUsed="1"/>
+    <w:lsdException w:name="Body Text First Indent 2" w:semiHidden="1" w:unhideWhenUsed="1"/>
+    <w:lsdException w:name="Note Heading" w:semiHidden="1" w:unhideWhenUsed="1"/>
+    <w:lsdException w:name="Body Text 2" w:semiHidden="1" w:unhideWhenUsed="1"/>
+    <w:lsdException w:name="Body Text 3" w:semiHidden="1" w:unhideWhenUsed="1"/>
+    <w:lsdException w:name="Body Text Indent 2" w:semiHidden="1" w:unhideWhenUsed="1"/>
+    <w:lsdException w:name="Body Text Indent 3" w:semiHidden="1" w:unhideWhenUsed="1"/>
+    <w:lsdException w:name="Block Text" w:semiHidden="1" w:unhideWhenUsed="1"/>
+    <w:lsdException w:name="Hyperlink" w:semiHidden="1" w:unhideWhenUsed="1"/>
+    <w:lsdException w:name="FollowedHyperlink" w:semiHidden="1" w:unhideWhenUsed="1"/>
+    <w:lsdException w:name="Strong" w:uiPriority="22" w:qFormat="1"/>
+    <w:lsdException w:name="Emphasis" w:uiPriority="20" w:qFormat="1"/>
+    <w:lsdException w:name="Document Map" w:semiHidden="1" w:unhideWhenUsed="1"/>
+    <w:lsdException w:name="Plain Text" w:semiHidden="1" w:unhideWhenUsed="1"/>
+    <w:lsdException w:name="E-mail Signature" w:semiHidden="1" w:unhideWhenUsed="1"/>
+    <w:lsdException w:name="HTML Top of Form" w:semiHidden="1" w:unhideWhenUsed="1"/>
+    <w:lsdException w:name="HTML Bottom of Form" w:semiHidden="1" w:unhideWhenUsed="1"/>
+    <w:lsdException w:name="Normal (Web)" w:semiHidden="1" w:unhideWhenUsed="1"/>
+    <w:lsdException w:name="HTML Acronym" w:semiHidden="1" w:unhideWhenUsed="1"/>
+    <w:lsdException w:name="HTML Address" w:semiHidden="1" w:unhideWhenUsed="1"/>
+    <w:lsdException w:name="HTML Cite" w:semiHidden="1" w:unhideWhenUsed="1"/>
+    <w:lsdException w:name="HTML Code" w:semiHidden="1" w:unhideWhenUsed="1"/>
+    <w:lsdException w:name="HTML Definition" w:semiHidden="1" w:unhideWhenUsed="1"/>
+    <w:lsdException w:name="HTML Keyboard" w:semiHidden="1" w:unhideWhenUsed="1"/>
+    <w:lsdException w:name="HTML Preformatted" w:semiHidden="1" w:unhideWhenUsed="1"/>
+    <w:lsdException w:name="HTML Sample" w:semiHidden="1" w:unhideWhenUsed="1"/>
+    <w:lsdException w:name="HTML Typewriter" w:semiHidden="1" w:unhideWhenUsed="1"/>
+    <w:lsdException w:name="HTML Variable" w:semiHidden="1" w:unhideWhenUsed="1"/>
+    <w:lsdException w:name="Normal Table" w:semiHidden="1" w:unhideWhenUsed="1"/>
+    <w:lsdException w:name="annotation subject" w:semiHidden="1" w:unhideWhenUsed="1"/>
+    <w:lsdException w:name="No List" w:semiHidden="1" w:unhideWhenUsed="1"/>
+    <w:lsdException w:name="Outline List 1" w:semiHidden="1" w:unhideWhenUsed="1"/>
+    <w:lsdException w:name="Outline List 2" w:semiHidden="1" w:unhideWhenUsed="1"/>
+    <w:lsdException w:name="Outline List 3" w:semiHidden="1" w:unhideWhenUsed="1"/>
+    <w:lsdException w:name="Table Simple 1" w:semiHidden="1" w:unhideWhenUsed="1"/>
+    <w:lsdException w:name="Table Simple 2" w:semiHidden="1" w:unhideWhenUsed="1"/>
+    <w:lsdException w:name="Table Simple 3" w:semiHidden="1" w:unhideWhenUsed="1"/>
+    <w:lsdException w:name="Table Classic 1" w:semiHidden="1" w:unhideWhenUsed="1"/>
+    <w:lsdException w:name="Table Classic 2" w:semiHidden="1" w:unhideWhenUsed="1"/>
+    <w:lsdException w:name="Table Classic 3" w:semiHidden="1" w:unhideWhenUsed="1"/>
+    <w:lsdException w:name="Table Classic 4" w:semiHidden="1" w:unhideWhenUsed="1"/>
+    <w:lsdException w:name="Table Colorful 1" w:semiHidden="1" w:unhideWhenUsed="1"/>
+    <w:lsdException w:name="Table Colorful 2" w:semiHidden="1" w:unhideWhenUsed="1"/>
+    <w:lsdException w:name="Table Colorful 3" w:semiHidden="1" w:unhideWhenUsed="1"/>
+    <w:lsdException w:name="Table Columns 1" w:semiHidden="1" w:unhideWhenUsed="1"/>
+    <w:lsdException w:name="Table Columns 2" w:semiHidden="1" w:unhideWhenUsed="1"/>
+    <w:lsdException w:name="Table Columns 3" w:semiHidden="1" w:unhideWhenUsed="1"/>
+    <w:lsdException w:name="Table Columns 4" w:semiHidden="1" w:unhideWhenUsed="1"/>
+    <w:lsdException w:name="Table Columns 5" w:semiHidden="1" w:unhideWhenUsed="1"/>
+    <w:lsdException w:name="Table Grid 1" w:semiHidden="1" w:unhideWhenUsed="1"/>
+    <w:lsdException w:name="Table Grid 2" w:semiHidden="1" w:unhideWhenUsed="1"/>
+    <w:lsdException w:name="Table Grid 3" w:semiHidden="1" w:unhideWhenUsed="1"/>
+    <w:lsdException w:name="Table Grid 4" w:semiHidden="1" w:unhideWhenUsed="1"/>
+    <w:lsdException w:name="Table Grid 5" w:semiHidden="1" w:unhideWhenUsed="1"/>
+    <w:lsdException w:name="Table Grid 6" w:semiHidden="1" w:unhideWhenUsed="1"/>
+    <w:lsdException w:name="Table Grid 7" w:semiHidden="1" w:unhideWhenUsed="1"/>
+    <w:lsdException w:name="Table Grid 8" w:semiHidden="1" w:unhideWhenUsed="1"/>
+    <w:lsdException w:name="Table List 1" w:semiHidden="1" w:unhideWhenUsed="1"/>
+    <w:lsdException w:name="Table List 2" w:semiHidden="1" w:unhideWhenUsed="1"/>
+    <w:lsdException w:name="Table List 3" w:semiHidden="1" w:unhideWhenUsed="1"/>
+    <w:lsdException w:name="Table List 4" w:semiHidden="1" w:unhideWhenUsed="1"/>
+    <w:lsdException w:name="Table List 5" w:semiHidden="1" w:unhideWhenUsed="1"/>
+    <w:lsdException w:name="Table List 6" w:semiHidden="1" w:unhideWhenUsed="1"/>
+    <w:lsdException w:name="Table List 7" w:semiHidden="1" w:unhideWhenUsed="1"/>
+    <w:lsdException w:name="Table List 8" w:semiHidden="1" w:unhideWhenUsed="1"/>
+    <w:lsdException w:name="Table 3D effects 1" w:semiHidden="1" w:unhideWhenUsed="1"/>
+    <w:lsdException w:name="Table 3D effects 2" w:semiHidden="1" w:unhideWhenUsed="1"/>
+    <w:lsdException w:name="Table 3D effects 3" w:semiHidden="1" w:unhideWhenUsed="1"/>
+    <w:lsdException w:name="Table Contemporary" w:semiHidden="1" w:unhideWhenUsed="1"/>
+    <w:lsdException w:name="Table Elegant" w:semiHidden="1" w:unhideWhenUsed="1"/>
+    <w:lsdException w:name="Table Professional" w:semiHidden="1" w:unhideWhenUsed="1"/>
+    <w:lsdException w:name="Table Subtle 1" w:semiHidden="1" w:unhideWhenUsed="1"/>
+    <w:lsdException w:name="Table Subtle 2" w:semiHidden="1" w:unhideWhenUsed="1"/>
+    <w:lsdException w:name="Table Web 1" w:semiHidden="1" w:unhideWhenUsed="1"/>
+    <w:lsdException w:name="Table Web 2" w:semiHidden="1" w:unhideWhenUsed="1"/>
+    <w:lsdException w:name="Table Web 3" w:semiHidden="1" w:unhideWhenUsed="1"/>
+    <w:lsdException w:name="Balloon Text" w:semiHidden="1" w:unhideWhenUsed="1"/>
+    <w:lsdException w:name="Table Grid" w:uiPriority="39"/>
+    <w:lsdException w:name="Table Theme" w:semiHidden="1" w:unhideWhenUsed="1"/>
+    <w:lsdException w:name="Placeholder Text" w:semiHidden="1"/>
+    <w:lsdException w:name="No Spacing" w:uiPriority="1" w:qFormat="1"/>
+    <w:lsdException w:name="Light Shading" w:uiPriority="60"/>
+    <w:lsdException w:name="Light List" w:uiPriority="61"/>
+    <w:lsdException w:name="Light Grid" w:uiPriority="62"/>
+    <w:lsdException w:name="Medium Shading 1" w:uiPriority="63"/>
+    <w:lsdException w:name="Medium Shading 2" w:uiPriority="64"/>
+    <w:lsdException w:name="Medium List 1" w:uiPriority="65"/>
+    <w:lsdException w:name="Medium List 2" w:uiPriority="66"/>
+    <w:lsdException w:name="Medium Grid 1" w:uiPriority="67"/>
+    <w:lsdException w:name="Medium Grid 2" w:uiPriority="68"/>
+    <w:lsdException w:name="Medium Grid 3" w:uiPriority="69"/>
+    <w:lsdException w:name="Dark List" w:uiPriority="70"/>
+    <w:lsdException w:name="Colorful Shading" w:uiPriority="71"/>
+    <w:lsdException w:name="Colorful List" w:uiPriority="72"/>
+    <w:lsdException w:name="Colorful Grid" w:uiPriority="73"/>
+    <w:lsdException w:name="Light Shading Accent 1" w:uiPriority="60"/>
+    <w:lsdException w:name="Light List Accent 1" w:uiPriority="61"/>
+    <w:lsdException w:name="Light Grid Accent 1" w:uiPriority="62"/>
+    <w:lsdException w:name="Medium Shading 1 Accent 1" w:uiPriority="63"/>
+    <w:lsdException w:name="Medium Shading 2 Accent 1" w:uiPriority="64"/>
+    <w:lsdException w:name="Medium List 1 Accent 1" w:uiPriority="65"/>
+    <w:lsdException w:name="Revision" w:semiHidden="1"/>
+    <w:lsdException w:name="List Paragraph" w:uiPriority="34" w:qFormat="1"/>
+    <w:lsdException w:name="Quote" w:uiPriority="29" w:qFormat="1"/>
+    <w:lsdException w:name="Intense Quote" w:uiPriority="30" w:qFormat="1"/>
+    <w:lsdException w:name="Medium List 2 Accent 1" w:uiPriority="66"/>
+    <w:lsdException w:name="Medium Grid 1 Accent 1" w:uiPriority="67"/>
+    <w:lsdException w:name="Medium Grid 2 Accent 1" w:uiPriority="68"/>
+    <w:lsdException w:name="Medium Grid 3 Accent 1" w:uiPriority="69"/>
+    <w:lsdException w:name="Dark List Accent 1" w:uiPriority="70"/>
+    <w:lsdException w:name="Colorful Shading Accent 1" w:uiPriority="71"/>
+    <w:lsdException w:name="Colorful List Accent 1" w:uiPriority="72"/>
+    <w:lsdException w:name="Colorful Grid Accent 1" w:uiPriority="73"/>
+    <w:lsdException w:name="Light Shading Accent 2" w:uiPriority="60"/>
+    <w:lsdException w:name="Light List Accent 2" w:uiPriority="61"/>
+    <w:lsdException w:name="Light Grid Accent 2" w:uiPriority="62"/>
+    <w:lsdException w:name="Medium Shading 1 Accent 2" w:uiPriority="63"/>
+    <w:lsdException w:name="Medium Shading 2 Accent 2" w:uiPriority="64"/>
+    <w:lsdException w:name="Medium List 1 Accent 2" w:uiPriority="65"/>
+    <w:lsdException w:name="Medium List 2 Accent 2" w:uiPriority="66"/>
+    <w:lsdException w:name="Medium Grid 1 Accent 2" w:uiPriority="67"/>
+    <w:lsdException w:name="Medium Grid 2 Accent 2" w:uiPriority="68"/>
+    <w:lsdException w:name="Medium Grid 3 Accent 2" w:uiPriority="69"/>
+    <w:lsdException w:name="Dark List Accent 2" w:uiPriority="70"/>
+    <w:lsdException w:name="Colorful Shading Accent 2" w:uiPriority="71"/>
+    <w:lsdException w:name="Colorful List Accent 2" w:uiPriority="72"/>
+    <w:lsdException w:name="Colorful Grid Accent 2" w:uiPriority="73"/>
+    <w:lsdException w:name="Light Shading Accent 3" w:uiPriority="60"/>
+    <w:lsdException w:name="Light List Accent 3" w:uiPriority="61"/>
+    <w:lsdException w:name="Light Grid Accent 3" w:uiPriority="62"/>
+    <w:lsdException w:name="Medium Shading 1 Accent 3" w:uiPriority="63"/>
+    <w:lsdException w:name="Medium Shading 2 Accent 3" w:uiPriority="64"/>
+    <w:lsdException w:name="Medium List 1 Accent 3" w:uiPriority="65"/>
+    <w:lsdException w:name="Medium List 2 Accent 3" w:uiPriority="66"/>
+    <w:lsdException w:name="Medium Grid 1 Accent 3" w:uiPriority="67"/>
+    <w:lsdException w:name="Medium Grid 2 Accent 3" w:uiPriority="68"/>
+    <w:lsdException w:name="Medium Grid 3 Accent 3" w:uiPriority="69"/>
+    <w:lsdException w:name="Dark List Accent 3" w:uiPriority="70"/>
+    <w:lsdException w:name="Colorful Shading Accent 3" w:uiPriority="71"/>
+    <w:lsdException w:name="Colorful List Accent 3" w:uiPriority="72"/>
+    <w:lsdException w:name="Colorful Grid Accent 3" w:uiPriority="73"/>
+    <w:lsdException w:name="Light Shading Accent 4" w:uiPriority="60"/>
+    <w:lsdException w:name="Light List Accent 4" w:uiPriority="61"/>
+    <w:lsdException w:name="Light Grid Accent 4" w:uiPriority="62"/>
+    <w:lsdException w:name="Medium Shading 1 Accent 4" w:uiPriority="63"/>
+    <w:lsdException w:name="Medium Shading 2 Accent 4" w:uiPriority="64"/>
+    <w:lsdException w:name="Medium List 1 Accent 4" w:uiPriority="65"/>
+    <w:lsdException w:name="Medium List 2 Accent 4" w:uiPriority="66"/>
+    <w:lsdException w:name="Medium Grid 1 Accent 4" w:uiPriority="67"/>
+    <w:lsdException w:name="Medium Grid 2 Accent 4" w:uiPriority="68"/>
+    <w:lsdException w:name="Medium Grid 3 Accent 4" w:uiPriority="69"/>
+    <w:lsdException w:name="Dark List Accent 4" w:uiPriority="70"/>
+    <w:lsdException w:name="Colorful Shading Accent 4" w:uiPriority="71"/>
+    <w:lsdException w:name="Colorful List Accent 4" w:uiPriority="72"/>
+    <w:lsdException w:name="Colorful Grid Accent 4" w:uiPriority="73"/>
+    <w:lsdException w:name="Light Shading Accent 5" w:uiPriority="60"/>
+    <w:lsdException w:name="Light List Accent 5" w:uiPriority="61"/>
+    <w:lsdException w:name="Light Grid Accent 5" w:uiPriority="62"/>
+    <w:lsdException w:name="Medium Shading 1 Accent 5" w:uiPriority="63"/>
+    <w:lsdException w:name="Medium Shading 2 Accent 5" w:uiPriority="64"/>
+    <w:lsdException w:name="Medium List 1 Accent 5" w:uiPriority="65"/>
+    <w:lsdException w:name="Medium List 2 Accent 5" w:uiPriority="66"/>
+    <w:lsdException w:name="Medium Grid 1 Accent 5" w:uiPriority="67"/>
+    <w:lsdException w:name="Medium Grid 2 Accent 5" w:uiPriority="68"/>
+    <w:lsdException w:name="Medium Grid 3 Accent 5" w:uiPriority="69"/>
+    <w:lsdException w:name="Dark List Accent 5" w:uiPriority="70"/>
+    <w:lsdException w:name="Colorful Shading Accent 5" w:uiPriority="71"/>
+    <w:lsdException w:name="Colorful List Accent 5" w:uiPriority="72"/>
+    <w:lsdException w:name="Colorful Grid Accent 5" w:uiPriority="73"/>
+    <w:lsdException w:name="Light Shading Accent 6" w:uiPriority="60"/>
+    <w:lsdException w:name="Light List Accent 6" w:uiPriority="61"/>
+    <w:lsdException w:name="Light Grid Accent 6" w:uiPriority="62"/>
+    <w:lsdException w:name="Medium Shading 1 Accent 6" w:uiPriority="63"/>
+    <w:lsdException w:name="Medium Shading 2 Accent 6" w:uiPriority="64"/>
+    <w:lsdException w:name="Medium List 1 Accent 6" w:uiPriority="65"/>
+    <w:lsdException w:name="Medium List 2 Accent 6" w:uiPriority="66"/>
+    <w:lsdException w:name="Medium Grid 1 Accent 6" w:uiPriority="67"/>
+    <w:lsdException w:name="Medium Grid 2 Accent 6" w:uiPriority="68"/>
+    <w:lsdException w:name="Medium Grid 3 Accent 6" w:uiPriority="69"/>
+    <w:lsdException w:name="Dark List Accent 6" w:uiPriority="70"/>
+    <w:lsdException w:name="Colorful Shading Accent 6" w:uiPriority="71"/>
+    <w:lsdException w:name="Colorful List Accent 6" w:uiPriority="72"/>
+    <w:lsdException w:name="Colorful Grid Accent 6" w:uiPriority="73"/>
+    <w:lsdException w:name="Subtle Emphasis" w:uiPriority="19" w:qFormat="1"/>
+    <w:lsdException w:name="Intense Emphasis" w:uiPriority="21" w:qFormat="1"/>
+    <w:lsdException w:name="Subtle Reference" w:uiPriority="31" w:qFormat="1"/>
+    <w:lsdException w:name="Intense Reference" w:uiPriority="32" w:qFormat="1"/>
+    <w:lsdException w:name="Book Title" w:uiPriority="33" w:qFormat="1"/>
+    <w:lsdException w:name="Bibliography" w:semiHidden="1" w:uiPriority="37" w:unhideWhenUsed="1"/>
+    <w:lsdException w:name="TOC Heading" w:semiHidden="1" w:uiPriority="39" w:unhideWhenUsed="1" w:qFormat="1"/>
+    <w:lsdException w:name="Plain Table 1" w:uiPriority="41"/>
+    <w:lsdException w:name="Plain Table 2" w:uiPriority="42"/>
+    <w:lsdException w:name="Plain Table 3" w:uiPriority="43"/>
+    <w:lsdException w:name="Plain Table 4" w:uiPriority="44"/>
+    <w:lsdException w:name="Plain Table 5" w:uiPriority="45"/>
+    <w:lsdException w:name="Grid Table Light" w:uiPriority="40"/>
+    <w:lsdException w:name="Grid Table 1 Light" w:uiPriority="46"/>
+    <w:lsdException w:name="Grid Table 2" w:uiPriority="47"/>
+    <w:lsdException w:name="Grid Table 3" w:uiPriority="48"/>
+    <w:lsdException w:name="Grid Table 4" w:uiPriority="49"/>
+    <w:lsdException w:name="Grid Table 5 Dark" w:uiPriority="50"/>
+    <w:lsdException w:name="Grid Table 6 Colorful" w:uiPriority="51"/>
+    <w:lsdException w:name="Grid Table 7 Colorful" w:uiPriority="52"/>
+    <w:lsdException w:name="Grid Table 1 Light Accent 1" w:uiPriority="46"/>
+    <w:lsdException w:name="Grid Table 2 Accent 1" w:uiPriority="47"/>
+    <w:lsdException w:name="Grid Table 3 Accent 1" w:uiPriority="48"/>
+    <w:lsdException w:name="Grid Table 4 Accent 1" w:uiPriority="49"/>
+    <w:lsdException w:name="Grid Table 5 Dark Accent 1" w:uiPriority="50"/>
+    <w:lsdException w:name="Grid Table 6 Colorful Accent 1" w:uiPriority="51"/>
+    <w:lsdException w:name="Grid Table 7 Colorful Accent 1" w:uiPriority="52"/>
+    <w:lsdException w:name="Grid Table 1 Light Accent 2" w:uiPriority="46"/>
+    <w:lsdException w:name="Grid Table 2 Accent 2" w:uiPriority="47"/>
+    <w:lsdException w:name="Grid Table 3 Accent 2" w:uiPriority="48"/>
+    <w:lsdException w:name="Grid Table 4 Accent 2" w:uiPriority="49"/>
+    <w:lsdException w:name="Grid Table 5 Dark Accent 2" w:uiPriority="50"/>
+    <w:lsdException w:name="Grid Table 6 Colorful Accent 2" w:uiPriority="51"/>
+    <w:lsdException w:name="Grid Table 7 Colorful Accent 2" w:uiPriority="52"/>
+    <w:lsdException w:name="Grid Table 1 Light Accent 3" w:uiPriority="46"/>
+    <w:lsdException w:name="Grid Table 2 Accent 3" w:uiPriority="47"/>
+    <w:lsdException w:name="Grid Table 3 Accent 3" w:uiPriority="48"/>
+    <w:lsdException w:name="Grid Table 4 Accent 3" w:uiPriority="49"/>
+    <w:lsdException w:name="Grid Table 5 Dark Accent 3" w:uiPriority="50"/>
+    <w:lsdException w:name="Grid Table 6 Colorful Accent 3" w:uiPriority="51"/>
+    <w:lsdException w:name="Grid Table 7 Colorful Accent 3" w:uiPriority="52"/>
+    <w:lsdException w:name="Grid Table 1 Light Accent 4" w:uiPriority="46"/>
+    <w:lsdException w:name="Grid Table 2 Accent 4" w:uiPriority="47"/>
+    <w:lsdException w:name="Grid Table 3 Accent 4" w:uiPriority="48"/>
+    <w:lsdException w:name="Grid Table 4 Accent 4" w:uiPriority="49"/>
+    <w:lsdException w:name="Grid Table 5 Dark Accent 4" w:uiPriority="50"/>
+    <w:lsdException w:name="Grid Table 6 Colorful Accent 4" w:uiPriority="51"/>
+    <w:lsdException w:name="Grid Table 7 Colorful Accent 4" w:uiPriority="52"/>
+    <w:lsdException w:name="Grid Table 1 Light Accent 5" w:uiPriority="46"/>
+    <w:lsdException w:name="Grid Table 2 Accent 5" w:uiPriority="47"/>
+    <w:lsdException w:name="Grid Table 3 Accent 5" w:uiPriority="48"/>
+    <w:lsdException w:name="Grid Table 4 Accent 5" w:uiPriority="49"/>
+    <w:lsdException w:name="Grid Table 5 Dark Accent 5" w:uiPriority="50"/>
+    <w:lsdException w:name="Grid Table 6 Colorful Accent 5" w:uiPriority="51"/>
+    <w:lsdException w:name="Grid Table 7 Colorful Accent 5" w:uiPriority="52"/>
+    <w:lsdException w:name="Grid Table 1 Light Accent 6" w:uiPriority="46"/>
+    <w:lsdException w:name="Grid Table 2 Accent 6" w:uiPriority="47"/>
+    <w:lsdException w:name="Grid Table 3 Accent 6" w:uiPriority="48"/>
+    <w:lsdException w:name="Grid Table 4 Accent 6" w:uiPriority="49"/>
+    <w:lsdException w:name="Grid Table 5 Dark Accent 6" w:uiPriority="50"/>
+    <w:lsdException w:name="Grid Table 6 Colorful Accent 6" w:uiPriority="51"/>
+    <w:lsdException w:name="Grid Table 7 Colorful Accent 6" w:uiPriority="52"/>
+    <w:lsdException w:name="List Table 1 Light" w:uiPriority="46"/>
+    <w:lsdException w:name="List Table 2" w:uiPriority="47"/>
+    <w:lsdException w:name="List Table 3" w:uiPriority="48"/>
+    <w:lsdException w:name="List Table 4" w:uiPriority="49"/>
+    <w:lsdException w:name="List Table 5 Dark" w:uiPriority="50"/>
+    <w:lsdException w:name="List Table 6 Colorful" w:uiPriority="51"/>
+    <w:lsdException w:name="List Table 7 Colorful" w:uiPriority="52"/>
+    <w:lsdException w:name="List Table 1 Light Accent 1" w:uiPriority="46"/>
+    <w:lsdException w:name="List Table 2 Accent 1" w:uiPriority="47"/>
+    <w:lsdException w:name="List Table 3 Accent 1" w:uiPriority="48"/>
+    <w:lsdException w:name="List Table 4 Accent 1" w:uiPriority="49"/>
+    <w:lsdException w:name="List Table 5 Dark Accent 1" w:uiPriority="50"/>
+    <w:lsdException w:name="List Table 6 Colorful Accent 1" w:uiPriority="51"/>
+    <w:lsdException w:name="List Table 7 Colorful Accent 1" w:uiPriority="52"/>
+    <w:lsdException w:name="List Table 1 Light Accent 2" w:uiPriority="46"/>
+    <w:lsdException w:name="List Table 2 Accent 2" w:uiPriority="47"/>
+    <w:lsdException w:name="List Table 3 Accent 2" w:uiPriority="48"/>
+    <w:lsdException w:name="List Table 4 Accent 2" w:uiPriority="49"/>
+    <w:lsdException w:name="List Table 5 Dark Accent 2" w:uiPriority="50"/>
+    <w:lsdException w:name="List Table 6 Colorful Accent 2" w:uiPriority="51"/>
+    <w:lsdException w:name="List Table 7 Colorful Accent 2" w:uiPriority="52"/>
+    <w:lsdException w:name="List Table 1 Light Accent 3" w:uiPriority="46"/>
+    <w:lsdException w:name="List Table 2 Accent 3" w:uiPriority="47"/>
+    <w:lsdException w:name="List Table 3 Accent 3" w:uiPriority="48"/>
+    <w:lsdException w:name="List Table 4 Accent 3" w:uiPriority="49"/>
+    <w:lsdException w:name="List Table 5 Dark Accent 3" w:uiPriority="50"/>
+    <w:lsdException w:name="List Table 6 Colorful Accent 3" w:uiPriority="51"/>
+    <w:lsdException w:name="List Table 7 Colorful Accent 3" w:uiPriority="52"/>
+    <w:lsdException w:name="List Table 1 Light Accent 4" w:uiPriority="46"/>
+    <w:lsdException w:name="List Table 2 Accent 4" w:uiPriority="47"/>
+    <w:lsdException w:name="List Table 3 Accent 4" w:uiPriority="48"/>
+    <w:lsdException w:name="List Table 4 Accent 4" w:uiPriority="49"/>
+    <w:lsdException w:name="List Table 5 Dark Accent 4" w:uiPriority="50"/>
+    <w:lsdException w:name="List Table 6 Colorful Accent 4" w:uiPriority="51"/>
+    <w:lsdException w:name="List Table 7 Colorful Accent 4" w:uiPriority="52"/>
+    <w:lsdException w:name="List Table 1 Light Accent 5" w:uiPriority="46"/>
+    <w:lsdException w:name="List Table 2 Accent 5" w:uiPriority="47"/>
+    <w:lsdException w:name="List Table 3 Accent 5" w:uiPriority="48"/>
+    <w:lsdException w:name="List Table 4 Accent 5" w:uiPriority="49"/>
+    <w:lsdException w:name="List Table 5 Dark Accent 5" w:uiPriority="50"/>
+    <w:lsdException w:name="List Table 6 Colorful Accent 5" w:uiPriority="51"/>
+    <w:lsdException w:name="List Table 7 Colorful Accent 5" w:uiPriority="52"/>
+    <w:lsdException w:name="List Table 1 Light Accent 6" w:uiPriority="46"/>
+    <w:lsdException w:name="List Table 2 Accent 6" w:uiPriority="47"/>
+    <w:lsdException w:name="List Table 3 Accent 6" w:uiPriority="48"/>
+    <w:lsdException w:name="List Table 4 Accent 6" w:uiPriority="49"/>
+    <w:lsdException w:name="List Table 5 Dark Accent 6" w:uiPriority="50"/>
+    <w:lsdException w:name="List Table 6 Colorful Accent 6" w:uiPriority="51"/>
+    <w:lsdException w:name="List Table 7 Colorful Accent 6" w:uiPriority="52"/>
   </w:latentStyles>
   <w:style w:type="paragraph" w:default="1" w:styleId="Normal">
     <w:name w:val="Normal"/>
@@ -6558,7 +6742,7 @@
   <a:extraClrSchemeLst/>
   <a:extLst>
     <a:ext uri="{05A4C25C-085E-4340-85A3-A5531E510DB2}">
-      <thm15:themeFamily xmlns:thm15="http://schemas.microsoft.com/office/thememl/2012/main" xmlns="" name="Office Theme" id="{62F939B6-93AF-4DB8-9C6B-D6C7DFDC589F}" vid="{4A3C46E8-61CC-4603-A589-7422A47A8E4A}"/>
+      <thm15:themeFamily xmlns:thm15="http://schemas.microsoft.com/office/thememl/2012/main" name="Office Theme" id="{62F939B6-93AF-4DB8-9C6B-D6C7DFDC589F}" vid="{4A3C46E8-61CC-4603-A589-7422A47A8E4A}"/>
     </a:ext>
   </a:extLst>
 </a:theme>

</xml_diff>